<commit_message>
agregar otros comandos para comprimir
Se agregan los comandos gzip, bunzip y xz
</commit_message>
<xml_diff>
--- a/LE-COMMANDS-TRAINING.docx
+++ b/LE-COMMANDS-TRAINING.docx
@@ -3933,6 +3933,7 @@
       <w:r>
         <w:rPr>
           <w:rFonts w:ascii="Roboto Mono" w:cs="Roboto Mono" w:eastAsia="Roboto Mono" w:hAnsi="Roboto Mono"/>
+          <w:b w:val="1"/>
           <w:color w:val="188038"/>
           <w:rtl w:val="0"/>
         </w:rPr>
@@ -3942,45 +3943,196 @@
         <w:rPr>
           <w:rtl w:val="0"/>
         </w:rPr>
-        <w:t xml:space="preserve">: Comprime el archivo especificado y le añade la extensión </w:t>
-      </w:r>
+        <w:t xml:space="preserve">: Comprime el archivo especificado.</w:t>
+      </w:r>
+    </w:p>
+    <w:p>
+      <w:pPr>
+        <w:numPr>
+          <w:ilvl w:val="1"/>
+          <w:numId w:val="3"/>
+        </w:numPr>
+        <w:spacing w:after="0" w:afterAutospacing="0" w:before="0" w:beforeAutospacing="0" w:lineRule="auto"/>
+        <w:ind w:left="1440" w:hanging="360"/>
+      </w:pPr>
       <w:r>
         <w:rPr>
           <w:rFonts w:ascii="Roboto Mono" w:cs="Roboto Mono" w:eastAsia="Roboto Mono" w:hAnsi="Roboto Mono"/>
-          <w:color w:val="188038"/>
-          <w:rtl w:val="0"/>
-        </w:rPr>
-        <w:t xml:space="preserve">.bz2</w:t>
-      </w:r>
-      <w:r>
-        <w:rPr>
-          <w:rtl w:val="0"/>
-        </w:rPr>
-        <w:t xml:space="preserve">.</w:t>
-      </w:r>
-    </w:p>
-    <w:p>
-      <w:pPr>
-        <w:numPr>
-          <w:ilvl w:val="1"/>
-          <w:numId w:val="3"/>
-        </w:numPr>
-        <w:spacing w:after="0" w:afterAutospacing="0" w:before="0" w:beforeAutospacing="0" w:lineRule="auto"/>
+          <w:b w:val="1"/>
+          <w:color w:val="188038"/>
+          <w:rtl w:val="0"/>
+        </w:rPr>
+        <w:t xml:space="preserve">bzip2 -k archivo</w:t>
+      </w:r>
+      <w:r>
+        <w:rPr>
+          <w:rtl w:val="0"/>
+        </w:rPr>
+        <w:t xml:space="preserve">: Comprime el archivo pero conserva el original.</w:t>
+      </w:r>
+    </w:p>
+    <w:p>
+      <w:pPr>
+        <w:numPr>
+          <w:ilvl w:val="1"/>
+          <w:numId w:val="3"/>
+        </w:numPr>
+        <w:spacing w:after="240" w:before="0" w:beforeAutospacing="0" w:lineRule="auto"/>
         <w:ind w:left="1440" w:hanging="360"/>
       </w:pPr>
       <w:r>
         <w:rPr>
           <w:rFonts w:ascii="Roboto Mono" w:cs="Roboto Mono" w:eastAsia="Roboto Mono" w:hAnsi="Roboto Mono"/>
-          <w:color w:val="188038"/>
-          <w:rtl w:val="0"/>
-        </w:rPr>
-        <w:t xml:space="preserve">bzip2 -k archivo</w:t>
-      </w:r>
-      <w:r>
-        <w:rPr>
-          <w:rtl w:val="0"/>
-        </w:rPr>
-        <w:t xml:space="preserve">: Comprime el archivo pero mantiene el original.</w:t>
+          <w:b w:val="1"/>
+          <w:color w:val="188038"/>
+          <w:rtl w:val="0"/>
+        </w:rPr>
+        <w:t xml:space="preserve">bzip2 -d archivo.bz2</w:t>
+      </w:r>
+      <w:r>
+        <w:rPr>
+          <w:rtl w:val="0"/>
+        </w:rPr>
+        <w:t xml:space="preserve">: Descomprime un archivo comprimido con Bzip2.</w:t>
+      </w:r>
+      <w:r>
+        <w:rPr>
+          <w:rtl w:val="0"/>
+        </w:rPr>
+      </w:r>
+    </w:p>
+    <w:p>
+      <w:pPr>
+        <w:pStyle w:val="Heading3"/>
+        <w:keepNext w:val="0"/>
+        <w:keepLines w:val="0"/>
+        <w:spacing w:before="280" w:lineRule="auto"/>
+        <w:rPr>
+          <w:b w:val="1"/>
+          <w:color w:val="188038"/>
+          <w:sz w:val="26"/>
+          <w:szCs w:val="26"/>
+        </w:rPr>
+      </w:pPr>
+      <w:bookmarkStart w:colFirst="0" w:colLast="0" w:name="_afx9p45osjwp" w:id="24"/>
+      <w:bookmarkEnd w:id="24"/>
+      <w:r>
+        <w:rPr>
+          <w:b w:val="1"/>
+          <w:color w:val="000000"/>
+          <w:sz w:val="26"/>
+          <w:szCs w:val="26"/>
+          <w:rtl w:val="0"/>
+        </w:rPr>
+        <w:t xml:space="preserve">Comando: </w:t>
+      </w:r>
+      <w:r>
+        <w:rPr>
+          <w:b w:val="1"/>
+          <w:color w:val="188038"/>
+          <w:sz w:val="26"/>
+          <w:szCs w:val="26"/>
+          <w:rtl w:val="0"/>
+        </w:rPr>
+        <w:t xml:space="preserve">xz</w:t>
+      </w:r>
+    </w:p>
+    <w:p>
+      <w:pPr>
+        <w:numPr>
+          <w:ilvl w:val="0"/>
+          <w:numId w:val="3"/>
+        </w:numPr>
+        <w:spacing w:after="0" w:afterAutospacing="0" w:before="240" w:lineRule="auto"/>
+        <w:ind w:left="720" w:hanging="360"/>
+      </w:pPr>
+      <w:r>
+        <w:rPr>
+          <w:b w:val="1"/>
+          <w:rtl w:val="0"/>
+        </w:rPr>
+        <w:t xml:space="preserve">Descripción</w:t>
+      </w:r>
+      <w:r>
+        <w:rPr>
+          <w:rtl w:val="0"/>
+        </w:rPr>
+        <w:t xml:space="preserve">:</w:t>
+        <w:br w:type="textWrapping"/>
+        <w:t xml:space="preserve">Comprime archivos usando el algoritmo XZ</w:t>
+      </w:r>
+    </w:p>
+    <w:p>
+      <w:pPr>
+        <w:numPr>
+          <w:ilvl w:val="0"/>
+          <w:numId w:val="3"/>
+        </w:numPr>
+        <w:spacing w:after="0" w:afterAutospacing="0" w:before="0" w:beforeAutospacing="0" w:lineRule="auto"/>
+        <w:ind w:left="720" w:hanging="360"/>
+      </w:pPr>
+      <w:r>
+        <w:rPr>
+          <w:b w:val="1"/>
+          <w:rtl w:val="0"/>
+        </w:rPr>
+        <w:t xml:space="preserve">Opciones</w:t>
+      </w:r>
+      <w:r>
+        <w:rPr>
+          <w:rtl w:val="0"/>
+        </w:rPr>
+        <w:t xml:space="preserve">:</w:t>
+      </w:r>
+    </w:p>
+    <w:p>
+      <w:pPr>
+        <w:numPr>
+          <w:ilvl w:val="1"/>
+          <w:numId w:val="3"/>
+        </w:numPr>
+        <w:spacing w:after="0" w:afterAutospacing="0" w:before="0" w:beforeAutospacing="0" w:lineRule="auto"/>
+        <w:ind w:left="1440" w:hanging="360"/>
+      </w:pPr>
+      <w:r>
+        <w:rPr>
+          <w:rFonts w:ascii="Roboto Mono" w:cs="Roboto Mono" w:eastAsia="Roboto Mono" w:hAnsi="Roboto Mono"/>
+          <w:b w:val="1"/>
+          <w:color w:val="188038"/>
+          <w:rtl w:val="0"/>
+        </w:rPr>
+        <w:t xml:space="preserve">xz archivo</w:t>
+      </w:r>
+      <w:r>
+        <w:rPr>
+          <w:rtl w:val="0"/>
+        </w:rPr>
+        <w:t xml:space="preserve">: Comprime el archivo especificado.</w:t>
+      </w:r>
+    </w:p>
+    <w:p>
+      <w:pPr>
+        <w:numPr>
+          <w:ilvl w:val="1"/>
+          <w:numId w:val="3"/>
+        </w:numPr>
+        <w:spacing w:after="0" w:afterAutospacing="0" w:before="0" w:beforeAutospacing="0" w:lineRule="auto"/>
+        <w:ind w:left="1440" w:hanging="360"/>
+      </w:pPr>
+      <w:r>
+        <w:rPr>
+          <w:rFonts w:ascii="Roboto Mono" w:cs="Roboto Mono" w:eastAsia="Roboto Mono" w:hAnsi="Roboto Mono"/>
+          <w:b w:val="1"/>
+          <w:color w:val="188038"/>
+          <w:rtl w:val="0"/>
+        </w:rPr>
+        <w:t xml:space="preserve">xz -k archivo</w:t>
+      </w:r>
+      <w:r>
+        <w:rPr>
+          <w:rtl w:val="0"/>
+        </w:rPr>
+        <w:t xml:space="preserve">: Comprime el archivo pero conserva el original.</w:t>
       </w:r>
     </w:p>
     <w:p>
@@ -3995,31 +4147,28 @@
       <w:r>
         <w:rPr>
           <w:rFonts w:ascii="Roboto Mono" w:cs="Roboto Mono" w:eastAsia="Roboto Mono" w:hAnsi="Roboto Mono"/>
-          <w:color w:val="188038"/>
-          <w:rtl w:val="0"/>
-        </w:rPr>
-        <w:t xml:space="preserve">bunzip2 archivo.bz2</w:t>
-      </w:r>
-      <w:r>
-        <w:rPr>
-          <w:rtl w:val="0"/>
-        </w:rPr>
-        <w:t xml:space="preserve">: Descomprime un archivo </w:t>
-      </w:r>
-      <w:r>
+          <w:b w:val="1"/>
+          <w:color w:val="188038"/>
+          <w:rtl w:val="0"/>
+        </w:rPr>
+        <w:t xml:space="preserve">xz -d archivo.xz</w:t>
+      </w:r>
+      <w:r>
+        <w:rPr>
+          <w:rtl w:val="0"/>
+        </w:rPr>
+        <w:t xml:space="preserve">: Descomprime un archivo comprimido con XZ.</w:t>
+      </w:r>
+    </w:p>
+    <w:p>
+      <w:pPr>
+        <w:spacing w:after="240" w:before="240" w:lineRule="auto"/>
+        <w:ind w:left="1440" w:firstLine="0"/>
         <w:rPr>
           <w:rFonts w:ascii="Roboto Mono" w:cs="Roboto Mono" w:eastAsia="Roboto Mono" w:hAnsi="Roboto Mono"/>
           <w:color w:val="188038"/>
-          <w:rtl w:val="0"/>
-        </w:rPr>
-        <w:t xml:space="preserve">.bz2</w:t>
-      </w:r>
-      <w:r>
-        <w:rPr>
-          <w:rtl w:val="0"/>
-        </w:rPr>
-        <w:t xml:space="preserve">.</w:t>
-      </w:r>
+        </w:rPr>
+      </w:pPr>
       <w:r>
         <w:rPr>
           <w:rtl w:val="0"/>
@@ -4048,8 +4197,8 @@
         <w:spacing w:before="280" w:lineRule="auto"/>
         <w:rPr/>
       </w:pPr>
-      <w:bookmarkStart w:colFirst="0" w:colLast="0" w:name="_szcsledr2e29" w:id="24"/>
-      <w:bookmarkEnd w:id="24"/>
+      <w:bookmarkStart w:colFirst="0" w:colLast="0" w:name="_szcsledr2e29" w:id="25"/>
+      <w:bookmarkEnd w:id="25"/>
       <w:r>
         <w:rPr>
           <w:rtl w:val="0"/>

</xml_diff>

<commit_message>
agregar cat, less y more
Se añadieron los comandos cat, less y more que son útiles para mostrar texto
</commit_message>
<xml_diff>
--- a/LE-COMMANDS-TRAINING.docx
+++ b/LE-COMMANDS-TRAINING.docx
@@ -88,7 +88,7 @@
       <w:pPr>
         <w:numPr>
           <w:ilvl w:val="0"/>
-          <w:numId w:val="3"/>
+          <w:numId w:val="5"/>
         </w:numPr>
         <w:spacing w:after="240" w:before="240" w:lineRule="auto"/>
         <w:ind w:left="720" w:hanging="360"/>
@@ -149,7 +149,7 @@
       <w:pPr>
         <w:numPr>
           <w:ilvl w:val="0"/>
-          <w:numId w:val="3"/>
+          <w:numId w:val="5"/>
         </w:numPr>
         <w:spacing w:after="0" w:afterAutospacing="0" w:before="240" w:lineRule="auto"/>
         <w:ind w:left="720" w:hanging="360"/>
@@ -174,7 +174,7 @@
       <w:pPr>
         <w:numPr>
           <w:ilvl w:val="0"/>
-          <w:numId w:val="3"/>
+          <w:numId w:val="5"/>
         </w:numPr>
         <w:spacing w:after="0" w:afterAutospacing="0" w:before="0" w:beforeAutospacing="0" w:lineRule="auto"/>
         <w:ind w:left="720" w:hanging="360"/>
@@ -197,7 +197,7 @@
       <w:pPr>
         <w:numPr>
           <w:ilvl w:val="1"/>
-          <w:numId w:val="3"/>
+          <w:numId w:val="5"/>
         </w:numPr>
         <w:spacing w:after="0" w:afterAutospacing="0" w:before="0" w:beforeAutospacing="0" w:lineRule="auto"/>
         <w:ind w:left="1440" w:hanging="360"/>
@@ -220,7 +220,7 @@
       <w:pPr>
         <w:numPr>
           <w:ilvl w:val="1"/>
-          <w:numId w:val="3"/>
+          <w:numId w:val="5"/>
         </w:numPr>
         <w:spacing w:after="0" w:afterAutospacing="0" w:before="0" w:beforeAutospacing="0" w:lineRule="auto"/>
         <w:ind w:left="1440" w:hanging="360"/>
@@ -243,7 +243,7 @@
       <w:pPr>
         <w:numPr>
           <w:ilvl w:val="1"/>
-          <w:numId w:val="3"/>
+          <w:numId w:val="5"/>
         </w:numPr>
         <w:spacing w:after="240" w:before="0" w:beforeAutospacing="0" w:lineRule="auto"/>
         <w:ind w:left="1440" w:hanging="360"/>
@@ -302,7 +302,7 @@
       <w:pPr>
         <w:numPr>
           <w:ilvl w:val="0"/>
-          <w:numId w:val="3"/>
+          <w:numId w:val="5"/>
         </w:numPr>
         <w:spacing w:after="0" w:afterAutospacing="0" w:before="240" w:lineRule="auto"/>
         <w:ind w:left="720" w:hanging="360"/>
@@ -327,7 +327,7 @@
       <w:pPr>
         <w:numPr>
           <w:ilvl w:val="0"/>
-          <w:numId w:val="3"/>
+          <w:numId w:val="5"/>
         </w:numPr>
         <w:spacing w:after="0" w:afterAutospacing="0" w:before="0" w:beforeAutospacing="0" w:lineRule="auto"/>
         <w:ind w:left="720" w:hanging="360"/>
@@ -350,7 +350,7 @@
       <w:pPr>
         <w:numPr>
           <w:ilvl w:val="1"/>
-          <w:numId w:val="3"/>
+          <w:numId w:val="5"/>
         </w:numPr>
         <w:spacing w:after="0" w:afterAutospacing="0" w:before="0" w:beforeAutospacing="0" w:lineRule="auto"/>
         <w:ind w:left="1440" w:hanging="360"/>
@@ -384,7 +384,7 @@
       <w:pPr>
         <w:numPr>
           <w:ilvl w:val="1"/>
-          <w:numId w:val="3"/>
+          <w:numId w:val="5"/>
         </w:numPr>
         <w:spacing w:after="0" w:afterAutospacing="0" w:before="0" w:beforeAutospacing="0" w:lineRule="auto"/>
         <w:ind w:left="1440" w:hanging="360"/>
@@ -412,7 +412,7 @@
       <w:pPr>
         <w:numPr>
           <w:ilvl w:val="1"/>
-          <w:numId w:val="3"/>
+          <w:numId w:val="5"/>
         </w:numPr>
         <w:spacing w:after="240" w:before="0" w:beforeAutospacing="0" w:lineRule="auto"/>
         <w:ind w:left="1440" w:hanging="360"/>
@@ -471,7 +471,7 @@
       <w:pPr>
         <w:numPr>
           <w:ilvl w:val="0"/>
-          <w:numId w:val="3"/>
+          <w:numId w:val="5"/>
         </w:numPr>
         <w:spacing w:after="0" w:afterAutospacing="0" w:before="240" w:lineRule="auto"/>
         <w:ind w:left="720" w:hanging="360"/>
@@ -496,7 +496,7 @@
       <w:pPr>
         <w:numPr>
           <w:ilvl w:val="0"/>
-          <w:numId w:val="3"/>
+          <w:numId w:val="5"/>
         </w:numPr>
         <w:spacing w:after="0" w:afterAutospacing="0" w:before="0" w:beforeAutospacing="0" w:lineRule="auto"/>
         <w:ind w:left="720" w:hanging="360"/>
@@ -519,7 +519,7 @@
       <w:pPr>
         <w:numPr>
           <w:ilvl w:val="1"/>
-          <w:numId w:val="3"/>
+          <w:numId w:val="5"/>
         </w:numPr>
         <w:spacing w:after="0" w:afterAutospacing="0" w:before="0" w:beforeAutospacing="0" w:lineRule="auto"/>
         <w:ind w:left="1440" w:hanging="360"/>
@@ -542,7 +542,7 @@
       <w:pPr>
         <w:numPr>
           <w:ilvl w:val="1"/>
-          <w:numId w:val="3"/>
+          <w:numId w:val="5"/>
         </w:numPr>
         <w:spacing w:after="0" w:afterAutospacing="0" w:before="0" w:beforeAutospacing="0" w:lineRule="auto"/>
         <w:ind w:left="1440" w:hanging="360"/>
@@ -565,7 +565,7 @@
       <w:pPr>
         <w:numPr>
           <w:ilvl w:val="1"/>
-          <w:numId w:val="3"/>
+          <w:numId w:val="5"/>
         </w:numPr>
         <w:spacing w:after="240" w:before="0" w:beforeAutospacing="0" w:lineRule="auto"/>
         <w:ind w:left="1440" w:hanging="360"/>
@@ -624,7 +624,7 @@
       <w:pPr>
         <w:numPr>
           <w:ilvl w:val="0"/>
-          <w:numId w:val="3"/>
+          <w:numId w:val="5"/>
         </w:numPr>
         <w:spacing w:after="0" w:afterAutospacing="0" w:before="240" w:lineRule="auto"/>
         <w:ind w:left="720" w:hanging="360"/>
@@ -649,7 +649,7 @@
       <w:pPr>
         <w:numPr>
           <w:ilvl w:val="0"/>
-          <w:numId w:val="3"/>
+          <w:numId w:val="5"/>
         </w:numPr>
         <w:spacing w:after="0" w:afterAutospacing="0" w:before="0" w:beforeAutospacing="0" w:lineRule="auto"/>
         <w:ind w:left="720" w:hanging="360"/>
@@ -672,7 +672,7 @@
       <w:pPr>
         <w:numPr>
           <w:ilvl w:val="1"/>
-          <w:numId w:val="3"/>
+          <w:numId w:val="5"/>
         </w:numPr>
         <w:spacing w:after="0" w:afterAutospacing="0" w:before="0" w:beforeAutospacing="0" w:lineRule="auto"/>
         <w:ind w:left="1440" w:hanging="360"/>
@@ -708,7 +708,7 @@
       <w:pPr>
         <w:numPr>
           <w:ilvl w:val="1"/>
-          <w:numId w:val="3"/>
+          <w:numId w:val="5"/>
         </w:numPr>
         <w:spacing w:after="240" w:before="0" w:beforeAutospacing="0" w:lineRule="auto"/>
         <w:ind w:left="1440" w:hanging="360"/>
@@ -767,7 +767,7 @@
       <w:pPr>
         <w:numPr>
           <w:ilvl w:val="0"/>
-          <w:numId w:val="3"/>
+          <w:numId w:val="5"/>
         </w:numPr>
         <w:spacing w:after="0" w:afterAutospacing="0" w:before="240" w:lineRule="auto"/>
         <w:ind w:left="720" w:hanging="360"/>
@@ -792,7 +792,7 @@
       <w:pPr>
         <w:numPr>
           <w:ilvl w:val="0"/>
-          <w:numId w:val="3"/>
+          <w:numId w:val="5"/>
         </w:numPr>
         <w:spacing w:after="0" w:afterAutospacing="0" w:before="0" w:beforeAutospacing="0" w:lineRule="auto"/>
         <w:ind w:left="720" w:hanging="360"/>
@@ -815,7 +815,7 @@
       <w:pPr>
         <w:numPr>
           <w:ilvl w:val="1"/>
-          <w:numId w:val="3"/>
+          <w:numId w:val="5"/>
         </w:numPr>
         <w:spacing w:after="0" w:afterAutospacing="0" w:before="0" w:beforeAutospacing="0" w:lineRule="auto"/>
         <w:ind w:left="1440" w:hanging="360"/>
@@ -851,7 +851,7 @@
       <w:pPr>
         <w:numPr>
           <w:ilvl w:val="1"/>
-          <w:numId w:val="3"/>
+          <w:numId w:val="5"/>
         </w:numPr>
         <w:spacing w:after="240" w:before="0" w:beforeAutospacing="0" w:lineRule="auto"/>
         <w:ind w:left="1440" w:hanging="360"/>
@@ -910,7 +910,7 @@
       <w:pPr>
         <w:numPr>
           <w:ilvl w:val="0"/>
-          <w:numId w:val="3"/>
+          <w:numId w:val="5"/>
         </w:numPr>
         <w:spacing w:after="0" w:afterAutospacing="0" w:before="240" w:lineRule="auto"/>
         <w:ind w:left="720" w:hanging="360"/>
@@ -935,7 +935,7 @@
       <w:pPr>
         <w:numPr>
           <w:ilvl w:val="0"/>
-          <w:numId w:val="3"/>
+          <w:numId w:val="5"/>
         </w:numPr>
         <w:spacing w:after="0" w:afterAutospacing="0" w:before="0" w:beforeAutospacing="0" w:lineRule="auto"/>
         <w:ind w:left="720" w:hanging="360"/>
@@ -958,7 +958,7 @@
       <w:pPr>
         <w:numPr>
           <w:ilvl w:val="1"/>
-          <w:numId w:val="3"/>
+          <w:numId w:val="5"/>
         </w:numPr>
         <w:spacing w:after="0" w:afterAutospacing="0" w:before="0" w:beforeAutospacing="0" w:lineRule="auto"/>
         <w:ind w:left="1440" w:hanging="360"/>
@@ -981,7 +981,7 @@
       <w:pPr>
         <w:numPr>
           <w:ilvl w:val="1"/>
-          <w:numId w:val="3"/>
+          <w:numId w:val="5"/>
         </w:numPr>
         <w:spacing w:after="0" w:afterAutospacing="0" w:before="0" w:beforeAutospacing="0" w:lineRule="auto"/>
         <w:ind w:left="1440" w:hanging="360"/>
@@ -1004,7 +1004,7 @@
       <w:pPr>
         <w:numPr>
           <w:ilvl w:val="1"/>
-          <w:numId w:val="3"/>
+          <w:numId w:val="5"/>
         </w:numPr>
         <w:spacing w:after="240" w:before="0" w:beforeAutospacing="0" w:lineRule="auto"/>
         <w:ind w:left="1440" w:hanging="360"/>
@@ -1063,7 +1063,7 @@
       <w:pPr>
         <w:numPr>
           <w:ilvl w:val="0"/>
-          <w:numId w:val="3"/>
+          <w:numId w:val="5"/>
         </w:numPr>
         <w:spacing w:after="0" w:afterAutospacing="0" w:before="240" w:lineRule="auto"/>
         <w:ind w:left="720" w:hanging="360"/>
@@ -1088,7 +1088,7 @@
       <w:pPr>
         <w:numPr>
           <w:ilvl w:val="0"/>
-          <w:numId w:val="3"/>
+          <w:numId w:val="5"/>
         </w:numPr>
         <w:spacing w:after="0" w:afterAutospacing="0" w:before="0" w:beforeAutospacing="0" w:lineRule="auto"/>
         <w:ind w:left="720" w:hanging="360"/>
@@ -1111,7 +1111,7 @@
       <w:pPr>
         <w:numPr>
           <w:ilvl w:val="1"/>
-          <w:numId w:val="3"/>
+          <w:numId w:val="5"/>
         </w:numPr>
         <w:spacing w:after="0" w:afterAutospacing="0" w:before="0" w:beforeAutospacing="0" w:lineRule="auto"/>
         <w:ind w:left="1440" w:hanging="360"/>
@@ -1134,7 +1134,7 @@
       <w:pPr>
         <w:numPr>
           <w:ilvl w:val="1"/>
-          <w:numId w:val="3"/>
+          <w:numId w:val="5"/>
         </w:numPr>
         <w:spacing w:after="0" w:afterAutospacing="0" w:before="0" w:beforeAutospacing="0" w:lineRule="auto"/>
         <w:ind w:left="1440" w:hanging="360"/>
@@ -1157,7 +1157,7 @@
       <w:pPr>
         <w:numPr>
           <w:ilvl w:val="1"/>
-          <w:numId w:val="3"/>
+          <w:numId w:val="5"/>
         </w:numPr>
         <w:spacing w:after="240" w:before="0" w:beforeAutospacing="0" w:lineRule="auto"/>
         <w:ind w:left="1440" w:hanging="360"/>
@@ -1216,7 +1216,7 @@
       <w:pPr>
         <w:numPr>
           <w:ilvl w:val="0"/>
-          <w:numId w:val="3"/>
+          <w:numId w:val="5"/>
         </w:numPr>
         <w:spacing w:after="0" w:afterAutospacing="0" w:before="240" w:lineRule="auto"/>
         <w:ind w:left="720" w:hanging="360"/>
@@ -1241,7 +1241,7 @@
       <w:pPr>
         <w:numPr>
           <w:ilvl w:val="0"/>
-          <w:numId w:val="3"/>
+          <w:numId w:val="5"/>
         </w:numPr>
         <w:spacing w:after="0" w:afterAutospacing="0" w:before="0" w:beforeAutospacing="0" w:lineRule="auto"/>
         <w:ind w:left="720" w:hanging="360"/>
@@ -1264,7 +1264,7 @@
       <w:pPr>
         <w:numPr>
           <w:ilvl w:val="1"/>
-          <w:numId w:val="3"/>
+          <w:numId w:val="5"/>
         </w:numPr>
         <w:spacing w:after="0" w:afterAutospacing="0" w:before="0" w:beforeAutospacing="0" w:lineRule="auto"/>
         <w:ind w:left="1440" w:hanging="360"/>
@@ -1300,7 +1300,7 @@
       <w:pPr>
         <w:numPr>
           <w:ilvl w:val="1"/>
-          <w:numId w:val="3"/>
+          <w:numId w:val="5"/>
         </w:numPr>
         <w:spacing w:after="240" w:before="0" w:beforeAutospacing="0" w:lineRule="auto"/>
         <w:ind w:left="1440" w:hanging="360"/>
@@ -1372,7 +1372,7 @@
       <w:pPr>
         <w:numPr>
           <w:ilvl w:val="0"/>
-          <w:numId w:val="3"/>
+          <w:numId w:val="5"/>
         </w:numPr>
         <w:spacing w:after="0" w:afterAutospacing="0" w:before="240" w:lineRule="auto"/>
         <w:ind w:left="720" w:hanging="360"/>
@@ -1397,7 +1397,7 @@
       <w:pPr>
         <w:numPr>
           <w:ilvl w:val="0"/>
-          <w:numId w:val="3"/>
+          <w:numId w:val="5"/>
         </w:numPr>
         <w:spacing w:after="0" w:afterAutospacing="0" w:before="0" w:beforeAutospacing="0" w:lineRule="auto"/>
         <w:ind w:left="720" w:hanging="360"/>
@@ -1420,7 +1420,7 @@
       <w:pPr>
         <w:numPr>
           <w:ilvl w:val="1"/>
-          <w:numId w:val="3"/>
+          <w:numId w:val="5"/>
         </w:numPr>
         <w:spacing w:after="0" w:afterAutospacing="0" w:before="0" w:beforeAutospacing="0" w:lineRule="auto"/>
         <w:ind w:left="1440" w:hanging="360"/>
@@ -1456,7 +1456,7 @@
       <w:pPr>
         <w:numPr>
           <w:ilvl w:val="1"/>
-          <w:numId w:val="3"/>
+          <w:numId w:val="5"/>
         </w:numPr>
         <w:spacing w:after="240" w:before="0" w:beforeAutospacing="0" w:lineRule="auto"/>
         <w:ind w:left="1440" w:hanging="360"/>
@@ -1537,7 +1537,7 @@
       <w:pPr>
         <w:numPr>
           <w:ilvl w:val="0"/>
-          <w:numId w:val="3"/>
+          <w:numId w:val="5"/>
         </w:numPr>
         <w:spacing w:after="0" w:afterAutospacing="0" w:before="240" w:lineRule="auto"/>
         <w:ind w:left="720" w:hanging="360"/>
@@ -1562,7 +1562,7 @@
       <w:pPr>
         <w:numPr>
           <w:ilvl w:val="0"/>
-          <w:numId w:val="3"/>
+          <w:numId w:val="5"/>
         </w:numPr>
         <w:spacing w:after="0" w:afterAutospacing="0" w:before="0" w:beforeAutospacing="0" w:lineRule="auto"/>
         <w:ind w:left="720" w:hanging="360"/>
@@ -1585,7 +1585,7 @@
       <w:pPr>
         <w:numPr>
           <w:ilvl w:val="1"/>
-          <w:numId w:val="3"/>
+          <w:numId w:val="5"/>
         </w:numPr>
         <w:spacing w:after="0" w:afterAutospacing="0" w:before="0" w:beforeAutospacing="0" w:lineRule="auto"/>
         <w:ind w:left="1440" w:hanging="360"/>
@@ -1613,7 +1613,7 @@
       <w:pPr>
         <w:numPr>
           <w:ilvl w:val="1"/>
-          <w:numId w:val="3"/>
+          <w:numId w:val="5"/>
         </w:numPr>
         <w:spacing w:after="0" w:afterAutospacing="0" w:before="0" w:beforeAutospacing="0" w:lineRule="auto"/>
         <w:ind w:left="1440" w:hanging="360"/>
@@ -1641,7 +1641,7 @@
       <w:pPr>
         <w:numPr>
           <w:ilvl w:val="1"/>
-          <w:numId w:val="3"/>
+          <w:numId w:val="5"/>
         </w:numPr>
         <w:spacing w:after="240" w:before="0" w:beforeAutospacing="0" w:lineRule="auto"/>
         <w:ind w:left="1440" w:hanging="360"/>
@@ -1705,7 +1705,7 @@
       <w:pPr>
         <w:numPr>
           <w:ilvl w:val="0"/>
-          <w:numId w:val="3"/>
+          <w:numId w:val="5"/>
         </w:numPr>
         <w:spacing w:after="0" w:afterAutospacing="0" w:before="240" w:lineRule="auto"/>
         <w:ind w:left="720" w:hanging="360"/>
@@ -1730,7 +1730,7 @@
       <w:pPr>
         <w:numPr>
           <w:ilvl w:val="0"/>
-          <w:numId w:val="3"/>
+          <w:numId w:val="5"/>
         </w:numPr>
         <w:spacing w:after="0" w:afterAutospacing="0" w:before="0" w:beforeAutospacing="0" w:lineRule="auto"/>
         <w:ind w:left="720" w:hanging="360"/>
@@ -1753,7 +1753,7 @@
       <w:pPr>
         <w:numPr>
           <w:ilvl w:val="1"/>
-          <w:numId w:val="3"/>
+          <w:numId w:val="5"/>
         </w:numPr>
         <w:spacing w:after="0" w:afterAutospacing="0" w:before="0" w:beforeAutospacing="0" w:lineRule="auto"/>
         <w:ind w:left="1440" w:hanging="360"/>
@@ -1776,7 +1776,7 @@
       <w:pPr>
         <w:numPr>
           <w:ilvl w:val="1"/>
-          <w:numId w:val="3"/>
+          <w:numId w:val="5"/>
         </w:numPr>
         <w:spacing w:after="240" w:before="0" w:beforeAutospacing="0" w:lineRule="auto"/>
         <w:ind w:left="1440" w:hanging="360"/>
@@ -1854,7 +1854,7 @@
       <w:pPr>
         <w:numPr>
           <w:ilvl w:val="0"/>
-          <w:numId w:val="3"/>
+          <w:numId w:val="5"/>
         </w:numPr>
         <w:spacing w:after="0" w:afterAutospacing="0" w:before="240" w:lineRule="auto"/>
         <w:ind w:left="720" w:hanging="360"/>
@@ -1879,7 +1879,7 @@
       <w:pPr>
         <w:numPr>
           <w:ilvl w:val="0"/>
-          <w:numId w:val="3"/>
+          <w:numId w:val="5"/>
         </w:numPr>
         <w:spacing w:after="0" w:afterAutospacing="0" w:before="0" w:beforeAutospacing="0" w:lineRule="auto"/>
         <w:ind w:left="720" w:hanging="360"/>
@@ -1902,7 +1902,7 @@
       <w:pPr>
         <w:numPr>
           <w:ilvl w:val="1"/>
-          <w:numId w:val="3"/>
+          <w:numId w:val="5"/>
         </w:numPr>
         <w:spacing w:after="0" w:afterAutospacing="0" w:before="0" w:beforeAutospacing="0" w:lineRule="auto"/>
         <w:ind w:left="1440" w:hanging="360"/>
@@ -1938,7 +1938,7 @@
       <w:pPr>
         <w:numPr>
           <w:ilvl w:val="1"/>
-          <w:numId w:val="3"/>
+          <w:numId w:val="5"/>
         </w:numPr>
         <w:spacing w:after="240" w:before="0" w:beforeAutospacing="0" w:lineRule="auto"/>
         <w:ind w:left="1440" w:hanging="360"/>
@@ -2009,7 +2009,7 @@
       <w:pPr>
         <w:numPr>
           <w:ilvl w:val="0"/>
-          <w:numId w:val="3"/>
+          <w:numId w:val="5"/>
         </w:numPr>
         <w:spacing w:after="0" w:afterAutospacing="0" w:before="240" w:lineRule="auto"/>
         <w:ind w:left="720" w:hanging="360"/>
@@ -2034,7 +2034,7 @@
       <w:pPr>
         <w:numPr>
           <w:ilvl w:val="0"/>
-          <w:numId w:val="3"/>
+          <w:numId w:val="5"/>
         </w:numPr>
         <w:spacing w:after="0" w:afterAutospacing="0" w:before="0" w:beforeAutospacing="0" w:lineRule="auto"/>
         <w:ind w:left="720" w:hanging="360"/>
@@ -2057,7 +2057,7 @@
       <w:pPr>
         <w:numPr>
           <w:ilvl w:val="1"/>
-          <w:numId w:val="3"/>
+          <w:numId w:val="5"/>
         </w:numPr>
         <w:spacing w:after="0" w:afterAutospacing="0" w:before="0" w:beforeAutospacing="0" w:lineRule="auto"/>
         <w:ind w:left="1440" w:hanging="360"/>
@@ -2080,7 +2080,7 @@
       <w:pPr>
         <w:numPr>
           <w:ilvl w:val="1"/>
-          <w:numId w:val="3"/>
+          <w:numId w:val="5"/>
         </w:numPr>
         <w:spacing w:after="240" w:before="0" w:beforeAutospacing="0" w:lineRule="auto"/>
         <w:ind w:left="1440" w:hanging="360"/>
@@ -2139,7 +2139,7 @@
       <w:pPr>
         <w:numPr>
           <w:ilvl w:val="0"/>
-          <w:numId w:val="3"/>
+          <w:numId w:val="5"/>
         </w:numPr>
         <w:spacing w:after="0" w:afterAutospacing="0" w:before="240" w:lineRule="auto"/>
         <w:ind w:left="720" w:hanging="360"/>
@@ -2164,7 +2164,7 @@
       <w:pPr>
         <w:numPr>
           <w:ilvl w:val="0"/>
-          <w:numId w:val="3"/>
+          <w:numId w:val="5"/>
         </w:numPr>
         <w:spacing w:after="0" w:afterAutospacing="0" w:before="0" w:beforeAutospacing="0" w:lineRule="auto"/>
         <w:ind w:left="720" w:hanging="360"/>
@@ -2187,7 +2187,7 @@
       <w:pPr>
         <w:numPr>
           <w:ilvl w:val="1"/>
-          <w:numId w:val="3"/>
+          <w:numId w:val="5"/>
         </w:numPr>
         <w:spacing w:after="0" w:afterAutospacing="0" w:before="0" w:beforeAutospacing="0" w:lineRule="auto"/>
         <w:ind w:left="1440" w:hanging="360"/>
@@ -2210,7 +2210,7 @@
       <w:pPr>
         <w:numPr>
           <w:ilvl w:val="1"/>
-          <w:numId w:val="3"/>
+          <w:numId w:val="5"/>
         </w:numPr>
         <w:spacing w:after="0" w:afterAutospacing="0" w:before="0" w:beforeAutospacing="0" w:lineRule="auto"/>
         <w:ind w:left="1440" w:hanging="360"/>
@@ -2233,7 +2233,7 @@
       <w:pPr>
         <w:numPr>
           <w:ilvl w:val="1"/>
-          <w:numId w:val="3"/>
+          <w:numId w:val="5"/>
         </w:numPr>
         <w:spacing w:after="240" w:before="0" w:beforeAutospacing="0" w:lineRule="auto"/>
         <w:ind w:left="1440" w:hanging="360"/>
@@ -2315,7 +2315,7 @@
       <w:pPr>
         <w:numPr>
           <w:ilvl w:val="0"/>
-          <w:numId w:val="3"/>
+          <w:numId w:val="5"/>
         </w:numPr>
         <w:spacing w:after="0" w:afterAutospacing="0" w:before="240" w:lineRule="auto"/>
         <w:ind w:left="720" w:hanging="360"/>
@@ -2340,7 +2340,7 @@
       <w:pPr>
         <w:numPr>
           <w:ilvl w:val="0"/>
-          <w:numId w:val="3"/>
+          <w:numId w:val="5"/>
         </w:numPr>
         <w:spacing w:after="0" w:afterAutospacing="0" w:before="0" w:beforeAutospacing="0" w:lineRule="auto"/>
         <w:ind w:left="720" w:hanging="360"/>
@@ -2363,7 +2363,7 @@
       <w:pPr>
         <w:numPr>
           <w:ilvl w:val="1"/>
-          <w:numId w:val="3"/>
+          <w:numId w:val="5"/>
         </w:numPr>
         <w:spacing w:after="0" w:afterAutospacing="0" w:before="0" w:beforeAutospacing="0" w:lineRule="auto"/>
         <w:ind w:left="1440" w:hanging="360"/>
@@ -2386,7 +2386,7 @@
       <w:pPr>
         <w:numPr>
           <w:ilvl w:val="1"/>
-          <w:numId w:val="3"/>
+          <w:numId w:val="5"/>
         </w:numPr>
         <w:spacing w:after="0" w:afterAutospacing="0" w:before="0" w:beforeAutospacing="0" w:lineRule="auto"/>
         <w:ind w:left="1440" w:hanging="360"/>
@@ -2409,7 +2409,7 @@
       <w:pPr>
         <w:numPr>
           <w:ilvl w:val="1"/>
-          <w:numId w:val="3"/>
+          <w:numId w:val="5"/>
         </w:numPr>
         <w:spacing w:after="240" w:before="0" w:beforeAutospacing="0" w:lineRule="auto"/>
         <w:ind w:left="1440" w:hanging="360"/>
@@ -2468,7 +2468,7 @@
       <w:pPr>
         <w:numPr>
           <w:ilvl w:val="0"/>
-          <w:numId w:val="3"/>
+          <w:numId w:val="5"/>
         </w:numPr>
         <w:spacing w:after="0" w:afterAutospacing="0" w:before="240" w:lineRule="auto"/>
         <w:ind w:left="720" w:hanging="360"/>
@@ -2493,7 +2493,7 @@
       <w:pPr>
         <w:numPr>
           <w:ilvl w:val="0"/>
-          <w:numId w:val="3"/>
+          <w:numId w:val="5"/>
         </w:numPr>
         <w:spacing w:after="0" w:afterAutospacing="0" w:before="0" w:beforeAutospacing="0" w:lineRule="auto"/>
         <w:ind w:left="720" w:hanging="360"/>
@@ -2516,7 +2516,7 @@
       <w:pPr>
         <w:numPr>
           <w:ilvl w:val="1"/>
-          <w:numId w:val="3"/>
+          <w:numId w:val="5"/>
         </w:numPr>
         <w:spacing w:after="0" w:afterAutospacing="0" w:before="0" w:beforeAutospacing="0" w:lineRule="auto"/>
         <w:ind w:left="1440" w:hanging="360"/>
@@ -2539,7 +2539,7 @@
       <w:pPr>
         <w:numPr>
           <w:ilvl w:val="1"/>
-          <w:numId w:val="3"/>
+          <w:numId w:val="5"/>
         </w:numPr>
         <w:spacing w:after="240" w:before="0" w:beforeAutospacing="0" w:lineRule="auto"/>
         <w:ind w:left="1440" w:hanging="360"/>
@@ -2603,7 +2603,7 @@
       <w:pPr>
         <w:numPr>
           <w:ilvl w:val="0"/>
-          <w:numId w:val="3"/>
+          <w:numId w:val="5"/>
         </w:numPr>
         <w:spacing w:after="0" w:afterAutospacing="0" w:before="240" w:lineRule="auto"/>
         <w:ind w:left="720" w:hanging="360"/>
@@ -2628,7 +2628,7 @@
       <w:pPr>
         <w:numPr>
           <w:ilvl w:val="0"/>
-          <w:numId w:val="3"/>
+          <w:numId w:val="5"/>
         </w:numPr>
         <w:spacing w:after="0" w:afterAutospacing="0" w:before="0" w:beforeAutospacing="0" w:lineRule="auto"/>
         <w:ind w:left="720" w:hanging="360"/>
@@ -2651,7 +2651,7 @@
       <w:pPr>
         <w:numPr>
           <w:ilvl w:val="1"/>
-          <w:numId w:val="3"/>
+          <w:numId w:val="5"/>
         </w:numPr>
         <w:spacing w:after="0" w:afterAutospacing="0" w:before="0" w:beforeAutospacing="0" w:lineRule="auto"/>
         <w:ind w:left="1440" w:hanging="360"/>
@@ -2674,7 +2674,7 @@
       <w:pPr>
         <w:numPr>
           <w:ilvl w:val="1"/>
-          <w:numId w:val="3"/>
+          <w:numId w:val="5"/>
         </w:numPr>
         <w:spacing w:after="240" w:before="0" w:beforeAutospacing="0" w:lineRule="auto"/>
         <w:ind w:left="1440" w:hanging="360"/>
@@ -3371,7 +3371,7 @@
       <w:pPr>
         <w:numPr>
           <w:ilvl w:val="0"/>
-          <w:numId w:val="3"/>
+          <w:numId w:val="5"/>
         </w:numPr>
         <w:spacing w:after="0" w:afterAutospacing="0" w:before="240" w:lineRule="auto"/>
         <w:ind w:left="720" w:hanging="360"/>
@@ -3401,7 +3401,7 @@
       <w:pPr>
         <w:numPr>
           <w:ilvl w:val="0"/>
-          <w:numId w:val="3"/>
+          <w:numId w:val="5"/>
         </w:numPr>
         <w:spacing w:after="0" w:afterAutospacing="0" w:before="0" w:beforeAutospacing="0" w:lineRule="auto"/>
         <w:ind w:left="720" w:hanging="360"/>
@@ -3429,7 +3429,7 @@
       <w:pPr>
         <w:numPr>
           <w:ilvl w:val="1"/>
-          <w:numId w:val="3"/>
+          <w:numId w:val="5"/>
         </w:numPr>
         <w:spacing w:after="0" w:afterAutospacing="0" w:before="0" w:beforeAutospacing="0" w:lineRule="auto"/>
         <w:ind w:left="1440" w:hanging="360"/>
@@ -3467,7 +3467,7 @@
       <w:pPr>
         <w:numPr>
           <w:ilvl w:val="1"/>
-          <w:numId w:val="3"/>
+          <w:numId w:val="5"/>
         </w:numPr>
         <w:spacing w:after="0" w:afterAutospacing="0" w:before="0" w:beforeAutospacing="0" w:lineRule="auto"/>
         <w:ind w:left="1440" w:hanging="360"/>
@@ -3491,7 +3491,7 @@
       <w:pPr>
         <w:numPr>
           <w:ilvl w:val="1"/>
-          <w:numId w:val="3"/>
+          <w:numId w:val="5"/>
         </w:numPr>
         <w:spacing w:after="240" w:before="0" w:beforeAutospacing="0" w:lineRule="auto"/>
         <w:ind w:left="1440" w:hanging="360"/>
@@ -3565,7 +3565,7 @@
       <w:pPr>
         <w:numPr>
           <w:ilvl w:val="0"/>
-          <w:numId w:val="3"/>
+          <w:numId w:val="5"/>
         </w:numPr>
         <w:spacing w:after="240" w:before="240" w:lineRule="auto"/>
         <w:ind w:left="720" w:hanging="360"/>
@@ -3877,7 +3877,7 @@
       <w:pPr>
         <w:numPr>
           <w:ilvl w:val="0"/>
-          <w:numId w:val="3"/>
+          <w:numId w:val="5"/>
         </w:numPr>
         <w:spacing w:after="0" w:afterAutospacing="0" w:before="240" w:lineRule="auto"/>
         <w:ind w:left="720" w:hanging="360"/>
@@ -3902,7 +3902,7 @@
       <w:pPr>
         <w:numPr>
           <w:ilvl w:val="0"/>
-          <w:numId w:val="3"/>
+          <w:numId w:val="5"/>
         </w:numPr>
         <w:spacing w:after="0" w:afterAutospacing="0" w:before="0" w:beforeAutospacing="0" w:lineRule="auto"/>
         <w:ind w:left="720" w:hanging="360"/>
@@ -3925,7 +3925,7 @@
       <w:pPr>
         <w:numPr>
           <w:ilvl w:val="1"/>
-          <w:numId w:val="3"/>
+          <w:numId w:val="5"/>
         </w:numPr>
         <w:spacing w:after="0" w:afterAutospacing="0" w:before="0" w:beforeAutospacing="0" w:lineRule="auto"/>
         <w:ind w:left="1440" w:hanging="360"/>
@@ -3950,7 +3950,7 @@
       <w:pPr>
         <w:numPr>
           <w:ilvl w:val="1"/>
-          <w:numId w:val="3"/>
+          <w:numId w:val="5"/>
         </w:numPr>
         <w:spacing w:after="0" w:afterAutospacing="0" w:before="0" w:beforeAutospacing="0" w:lineRule="auto"/>
         <w:ind w:left="1440" w:hanging="360"/>
@@ -3975,7 +3975,7 @@
       <w:pPr>
         <w:numPr>
           <w:ilvl w:val="1"/>
-          <w:numId w:val="3"/>
+          <w:numId w:val="5"/>
         </w:numPr>
         <w:spacing w:after="240" w:before="0" w:beforeAutospacing="0" w:lineRule="auto"/>
         <w:ind w:left="1440" w:hanging="360"/>
@@ -4041,7 +4041,7 @@
       <w:pPr>
         <w:numPr>
           <w:ilvl w:val="0"/>
-          <w:numId w:val="3"/>
+          <w:numId w:val="5"/>
         </w:numPr>
         <w:spacing w:after="0" w:afterAutospacing="0" w:before="240" w:lineRule="auto"/>
         <w:ind w:left="720" w:hanging="360"/>
@@ -4066,33 +4066,228 @@
       <w:pPr>
         <w:numPr>
           <w:ilvl w:val="0"/>
+          <w:numId w:val="5"/>
+        </w:numPr>
+        <w:spacing w:after="0" w:afterAutospacing="0" w:before="0" w:beforeAutospacing="0" w:lineRule="auto"/>
+        <w:ind w:left="720" w:hanging="360"/>
+      </w:pPr>
+      <w:r>
+        <w:rPr>
+          <w:b w:val="1"/>
+          <w:rtl w:val="0"/>
+        </w:rPr>
+        <w:t xml:space="preserve">Opciones</w:t>
+      </w:r>
+      <w:r>
+        <w:rPr>
+          <w:rtl w:val="0"/>
+        </w:rPr>
+        <w:t xml:space="preserve">:</w:t>
+      </w:r>
+    </w:p>
+    <w:p>
+      <w:pPr>
+        <w:numPr>
+          <w:ilvl w:val="1"/>
+          <w:numId w:val="5"/>
+        </w:numPr>
+        <w:spacing w:after="0" w:afterAutospacing="0" w:before="0" w:beforeAutospacing="0" w:lineRule="auto"/>
+        <w:ind w:left="1440" w:hanging="360"/>
+      </w:pPr>
+      <w:r>
+        <w:rPr>
+          <w:rFonts w:ascii="Roboto Mono" w:cs="Roboto Mono" w:eastAsia="Roboto Mono" w:hAnsi="Roboto Mono"/>
+          <w:b w:val="1"/>
+          <w:color w:val="188038"/>
+          <w:rtl w:val="0"/>
+        </w:rPr>
+        <w:t xml:space="preserve">xz archivo</w:t>
+      </w:r>
+      <w:r>
+        <w:rPr>
+          <w:rtl w:val="0"/>
+        </w:rPr>
+        <w:t xml:space="preserve">: Comprime el archivo especificado.</w:t>
+      </w:r>
+    </w:p>
+    <w:p>
+      <w:pPr>
+        <w:numPr>
+          <w:ilvl w:val="1"/>
+          <w:numId w:val="5"/>
+        </w:numPr>
+        <w:spacing w:after="0" w:afterAutospacing="0" w:before="0" w:beforeAutospacing="0" w:lineRule="auto"/>
+        <w:ind w:left="1440" w:hanging="360"/>
+      </w:pPr>
+      <w:r>
+        <w:rPr>
+          <w:rFonts w:ascii="Roboto Mono" w:cs="Roboto Mono" w:eastAsia="Roboto Mono" w:hAnsi="Roboto Mono"/>
+          <w:b w:val="1"/>
+          <w:color w:val="188038"/>
+          <w:rtl w:val="0"/>
+        </w:rPr>
+        <w:t xml:space="preserve">xz -k archivo</w:t>
+      </w:r>
+      <w:r>
+        <w:rPr>
+          <w:rtl w:val="0"/>
+        </w:rPr>
+        <w:t xml:space="preserve">: Comprime el archivo pero conserva el original.</w:t>
+      </w:r>
+    </w:p>
+    <w:p>
+      <w:pPr>
+        <w:numPr>
+          <w:ilvl w:val="1"/>
+          <w:numId w:val="5"/>
+        </w:numPr>
+        <w:spacing w:after="240" w:before="0" w:beforeAutospacing="0" w:lineRule="auto"/>
+        <w:ind w:left="1440" w:hanging="360"/>
+      </w:pPr>
+      <w:r>
+        <w:rPr>
+          <w:rFonts w:ascii="Roboto Mono" w:cs="Roboto Mono" w:eastAsia="Roboto Mono" w:hAnsi="Roboto Mono"/>
+          <w:b w:val="1"/>
+          <w:color w:val="188038"/>
+          <w:rtl w:val="0"/>
+        </w:rPr>
+        <w:t xml:space="preserve">xz -d archivo.xz</w:t>
+      </w:r>
+      <w:r>
+        <w:rPr>
+          <w:rtl w:val="0"/>
+        </w:rPr>
+        <w:t xml:space="preserve">: Descomprime un archivo comprimido con XZ.</w:t>
+      </w:r>
+    </w:p>
+    <w:p>
+      <w:pPr>
+        <w:pStyle w:val="Heading3"/>
+        <w:keepNext w:val="0"/>
+        <w:keepLines w:val="0"/>
+        <w:spacing w:before="280" w:lineRule="auto"/>
+        <w:rPr>
+          <w:rFonts w:ascii="Roboto Mono" w:cs="Roboto Mono" w:eastAsia="Roboto Mono" w:hAnsi="Roboto Mono"/>
+          <w:b w:val="1"/>
+          <w:color w:val="188038"/>
+          <w:sz w:val="26"/>
+          <w:szCs w:val="26"/>
+        </w:rPr>
+      </w:pPr>
+      <w:bookmarkStart w:colFirst="0" w:colLast="0" w:name="_yuaqfmjdom06" w:id="25"/>
+      <w:bookmarkEnd w:id="25"/>
+      <w:r>
+        <w:rPr>
+          <w:b w:val="1"/>
+          <w:color w:val="000000"/>
+          <w:sz w:val="26"/>
+          <w:szCs w:val="26"/>
+          <w:rtl w:val="0"/>
+        </w:rPr>
+        <w:t xml:space="preserve">Comando: </w:t>
+      </w:r>
+      <w:r>
+        <w:rPr>
+          <w:rFonts w:ascii="Roboto Mono" w:cs="Roboto Mono" w:eastAsia="Roboto Mono" w:hAnsi="Roboto Mono"/>
+          <w:b w:val="1"/>
+          <w:color w:val="188038"/>
+          <w:sz w:val="26"/>
+          <w:szCs w:val="26"/>
+          <w:rtl w:val="0"/>
+        </w:rPr>
+        <w:t xml:space="preserve">cat</w:t>
+      </w:r>
+    </w:p>
+    <w:p>
+      <w:pPr>
+        <w:numPr>
+          <w:ilvl w:val="0"/>
+          <w:numId w:val="8"/>
+        </w:numPr>
+        <w:spacing w:after="240" w:before="240" w:lineRule="auto"/>
+        <w:ind w:left="720" w:hanging="360"/>
+        <w:rPr>
+          <w:u w:val="none"/>
+        </w:rPr>
+      </w:pPr>
+      <w:r>
+        <w:rPr>
+          <w:b w:val="1"/>
+          <w:rtl w:val="0"/>
+        </w:rPr>
+        <w:t xml:space="preserve">Descripción:</w:t>
+        <w:br w:type="textWrapping"/>
+      </w:r>
+      <w:r>
+        <w:rPr>
+          <w:rtl w:val="0"/>
+        </w:rPr>
+        <w:t xml:space="preserve">El comando </w:t>
+      </w:r>
+      <w:r>
+        <w:rPr>
+          <w:rFonts w:ascii="Roboto Mono" w:cs="Roboto Mono" w:eastAsia="Roboto Mono" w:hAnsi="Roboto Mono"/>
+          <w:color w:val="188038"/>
+          <w:rtl w:val="0"/>
+        </w:rPr>
+        <w:t xml:space="preserve">cat</w:t>
+      </w:r>
+      <w:r>
+        <w:rPr>
+          <w:rtl w:val="0"/>
+        </w:rPr>
+        <w:t xml:space="preserve"> (abreviatura de "concatenate") se utiliza para mostrar el contenido de un archivo de texto </w:t>
+        <w:tab/>
+      </w:r>
+    </w:p>
+    <w:p>
+      <w:pPr>
+        <w:spacing w:after="240" w:before="240" w:lineRule="auto"/>
+        <w:rPr>
+          <w:b w:val="1"/>
+        </w:rPr>
+      </w:pPr>
+      <w:r>
+        <w:rPr>
+          <w:b w:val="1"/>
+          <w:rtl w:val="0"/>
+        </w:rPr>
+        <w:t xml:space="preserve">Opciones y combinaciones comunes:</w:t>
+      </w:r>
+    </w:p>
+    <w:p>
+      <w:pPr>
+        <w:numPr>
+          <w:ilvl w:val="0"/>
           <w:numId w:val="3"/>
         </w:numPr>
-        <w:spacing w:after="0" w:afterAutospacing="0" w:before="0" w:beforeAutospacing="0" w:lineRule="auto"/>
-        <w:ind w:left="720" w:hanging="360"/>
-      </w:pPr>
-      <w:r>
-        <w:rPr>
-          <w:b w:val="1"/>
-          <w:rtl w:val="0"/>
-        </w:rPr>
-        <w:t xml:space="preserve">Opciones</w:t>
-      </w:r>
-      <w:r>
-        <w:rPr>
-          <w:rtl w:val="0"/>
-        </w:rPr>
-        <w:t xml:space="preserve">:</w:t>
-      </w:r>
-    </w:p>
-    <w:p>
-      <w:pPr>
-        <w:numPr>
-          <w:ilvl w:val="1"/>
+        <w:spacing w:after="0" w:afterAutospacing="0" w:before="240" w:lineRule="auto"/>
+        <w:ind w:left="720" w:hanging="360"/>
+      </w:pPr>
+      <w:r>
+        <w:rPr>
+          <w:rFonts w:ascii="Roboto Mono" w:cs="Roboto Mono" w:eastAsia="Roboto Mono" w:hAnsi="Roboto Mono"/>
+          <w:b w:val="1"/>
+          <w:color w:val="188038"/>
+          <w:rtl w:val="0"/>
+        </w:rPr>
+        <w:t xml:space="preserve">cat archivo.txt</w:t>
+      </w:r>
+      <w:r>
+        <w:rPr>
+          <w:rtl w:val="0"/>
+        </w:rPr>
+        <w:t xml:space="preserve">: Muestra el contenido del archivo por pantalla.</w:t>
+      </w:r>
+    </w:p>
+    <w:p>
+      <w:pPr>
+        <w:numPr>
+          <w:ilvl w:val="0"/>
           <w:numId w:val="3"/>
         </w:numPr>
         <w:spacing w:after="0" w:afterAutospacing="0" w:before="0" w:beforeAutospacing="0" w:lineRule="auto"/>
-        <w:ind w:left="1440" w:hanging="360"/>
+        <w:ind w:left="720" w:hanging="360"/>
       </w:pPr>
       <w:r>
         <w:rPr>
@@ -4101,23 +4296,23 @@
           <w:color w:val="188038"/>
           <w:rtl w:val="0"/>
         </w:rPr>
-        <w:t xml:space="preserve">xz archivo</w:t>
-      </w:r>
-      <w:r>
-        <w:rPr>
-          <w:rtl w:val="0"/>
-        </w:rPr>
-        <w:t xml:space="preserve">: Comprime el archivo especificado.</w:t>
-      </w:r>
-    </w:p>
-    <w:p>
-      <w:pPr>
-        <w:numPr>
-          <w:ilvl w:val="1"/>
+        <w:t xml:space="preserve">cat archivo1.txt archivo2.txt &gt; archivo3.txt</w:t>
+      </w:r>
+      <w:r>
+        <w:rPr>
+          <w:rtl w:val="0"/>
+        </w:rPr>
+        <w:t xml:space="preserve">: Une el contenido de los dos primeros archivos y lo guarda en el tercero.</w:t>
+      </w:r>
+    </w:p>
+    <w:p>
+      <w:pPr>
+        <w:numPr>
+          <w:ilvl w:val="0"/>
           <w:numId w:val="3"/>
         </w:numPr>
         <w:spacing w:after="0" w:afterAutospacing="0" w:before="0" w:beforeAutospacing="0" w:lineRule="auto"/>
-        <w:ind w:left="1440" w:hanging="360"/>
+        <w:ind w:left="720" w:hanging="360"/>
       </w:pPr>
       <w:r>
         <w:rPr>
@@ -4126,23 +4321,23 @@
           <w:color w:val="188038"/>
           <w:rtl w:val="0"/>
         </w:rPr>
-        <w:t xml:space="preserve">xz -k archivo</w:t>
-      </w:r>
-      <w:r>
-        <w:rPr>
-          <w:rtl w:val="0"/>
-        </w:rPr>
-        <w:t xml:space="preserve">: Comprime el archivo pero conserva el original.</w:t>
-      </w:r>
-    </w:p>
-    <w:p>
-      <w:pPr>
-        <w:numPr>
-          <w:ilvl w:val="1"/>
+        <w:t xml:space="preserve">cat -n archivo.txt</w:t>
+      </w:r>
+      <w:r>
+        <w:rPr>
+          <w:rtl w:val="0"/>
+        </w:rPr>
+        <w:t xml:space="preserve">: Muestra el contenido del archivo numerando las líneas.</w:t>
+      </w:r>
+    </w:p>
+    <w:p>
+      <w:pPr>
+        <w:numPr>
+          <w:ilvl w:val="0"/>
           <w:numId w:val="3"/>
         </w:numPr>
         <w:spacing w:after="240" w:before="0" w:beforeAutospacing="0" w:lineRule="auto"/>
-        <w:ind w:left="1440" w:hanging="360"/>
+        <w:ind w:left="720" w:hanging="360"/>
       </w:pPr>
       <w:r>
         <w:rPr>
@@ -4151,13 +4346,401 @@
           <w:color w:val="188038"/>
           <w:rtl w:val="0"/>
         </w:rPr>
-        <w:t xml:space="preserve">xz -d archivo.xz</w:t>
-      </w:r>
-      <w:r>
-        <w:rPr>
-          <w:rtl w:val="0"/>
-        </w:rPr>
-        <w:t xml:space="preserve">: Descomprime un archivo comprimido con XZ.</w:t>
+        <w:t xml:space="preserve">cat -b archivo.txt</w:t>
+      </w:r>
+      <w:r>
+        <w:rPr>
+          <w:rtl w:val="0"/>
+        </w:rPr>
+        <w:t xml:space="preserve">: Numera solo las líneas no vacías del archivo.</w:t>
+      </w:r>
+    </w:p>
+    <w:p>
+      <w:pPr>
+        <w:spacing w:after="240" w:before="240" w:lineRule="auto"/>
+        <w:rPr/>
+      </w:pPr>
+      <w:r>
+        <w:rPr>
+          <w:rtl w:val="0"/>
+        </w:rPr>
+      </w:r>
+    </w:p>
+    <w:p>
+      <w:pPr>
+        <w:pStyle w:val="Heading3"/>
+        <w:keepNext w:val="0"/>
+        <w:keepLines w:val="0"/>
+        <w:spacing w:before="280" w:lineRule="auto"/>
+        <w:rPr>
+          <w:rFonts w:ascii="Roboto Mono" w:cs="Roboto Mono" w:eastAsia="Roboto Mono" w:hAnsi="Roboto Mono"/>
+          <w:b w:val="1"/>
+          <w:color w:val="188038"/>
+          <w:sz w:val="26"/>
+          <w:szCs w:val="26"/>
+        </w:rPr>
+      </w:pPr>
+      <w:bookmarkStart w:colFirst="0" w:colLast="0" w:name="_9zc0z3z8p1ve" w:id="26"/>
+      <w:bookmarkEnd w:id="26"/>
+      <w:r>
+        <w:rPr>
+          <w:b w:val="1"/>
+          <w:color w:val="000000"/>
+          <w:sz w:val="26"/>
+          <w:szCs w:val="26"/>
+          <w:rtl w:val="0"/>
+        </w:rPr>
+        <w:t xml:space="preserve">Comando: </w:t>
+      </w:r>
+      <w:r>
+        <w:rPr>
+          <w:rFonts w:ascii="Roboto Mono" w:cs="Roboto Mono" w:eastAsia="Roboto Mono" w:hAnsi="Roboto Mono"/>
+          <w:b w:val="1"/>
+          <w:color w:val="188038"/>
+          <w:sz w:val="26"/>
+          <w:szCs w:val="26"/>
+          <w:rtl w:val="0"/>
+        </w:rPr>
+        <w:t xml:space="preserve">more</w:t>
+      </w:r>
+    </w:p>
+    <w:p>
+      <w:pPr>
+        <w:numPr>
+          <w:ilvl w:val="0"/>
+          <w:numId w:val="4"/>
+        </w:numPr>
+        <w:spacing w:after="240" w:before="240" w:lineRule="auto"/>
+        <w:ind w:left="720" w:hanging="360"/>
+        <w:rPr>
+          <w:u w:val="none"/>
+        </w:rPr>
+      </w:pPr>
+      <w:r>
+        <w:rPr>
+          <w:b w:val="1"/>
+          <w:rtl w:val="0"/>
+        </w:rPr>
+        <w:t xml:space="preserve">Descripción:</w:t>
+        <w:br w:type="textWrapping"/>
+      </w:r>
+      <w:r>
+        <w:rPr>
+          <w:rFonts w:ascii="Roboto Mono" w:cs="Roboto Mono" w:eastAsia="Roboto Mono" w:hAnsi="Roboto Mono"/>
+          <w:color w:val="188038"/>
+          <w:rtl w:val="0"/>
+        </w:rPr>
+        <w:t xml:space="preserve">more</w:t>
+      </w:r>
+      <w:r>
+        <w:rPr>
+          <w:rtl w:val="0"/>
+        </w:rPr>
+        <w:t xml:space="preserve"> se utiliza para visualizar el contenido de archivos de texto grandes, permitiendo navegar por ellos de forma pausada y organizada, mostrando una pantalla completa a la vez.</w:t>
+      </w:r>
+    </w:p>
+    <w:p>
+      <w:pPr>
+        <w:spacing w:after="240" w:before="240" w:lineRule="auto"/>
+        <w:rPr>
+          <w:b w:val="1"/>
+        </w:rPr>
+      </w:pPr>
+      <w:r>
+        <w:rPr>
+          <w:b w:val="1"/>
+          <w:rtl w:val="0"/>
+        </w:rPr>
+        <w:t xml:space="preserve">Opciones y combinaciones comunes:</w:t>
+      </w:r>
+    </w:p>
+    <w:p>
+      <w:pPr>
+        <w:numPr>
+          <w:ilvl w:val="0"/>
+          <w:numId w:val="6"/>
+        </w:numPr>
+        <w:spacing w:after="0" w:afterAutospacing="0" w:before="240" w:lineRule="auto"/>
+        <w:ind w:left="720" w:hanging="360"/>
+      </w:pPr>
+      <w:r>
+        <w:rPr>
+          <w:rFonts w:ascii="Roboto Mono" w:cs="Roboto Mono" w:eastAsia="Roboto Mono" w:hAnsi="Roboto Mono"/>
+          <w:b w:val="1"/>
+          <w:color w:val="188038"/>
+          <w:rtl w:val="0"/>
+        </w:rPr>
+        <w:t xml:space="preserve">more archivo.txt</w:t>
+      </w:r>
+      <w:r>
+        <w:rPr>
+          <w:rtl w:val="0"/>
+        </w:rPr>
+        <w:t xml:space="preserve">: Abre el archivo para visualizarlo de forma pausada.</w:t>
+      </w:r>
+    </w:p>
+    <w:p>
+      <w:pPr>
+        <w:numPr>
+          <w:ilvl w:val="0"/>
+          <w:numId w:val="6"/>
+        </w:numPr>
+        <w:spacing w:after="0" w:afterAutospacing="0" w:before="0" w:beforeAutospacing="0" w:lineRule="auto"/>
+        <w:ind w:left="720" w:hanging="360"/>
+      </w:pPr>
+      <w:r>
+        <w:rPr>
+          <w:rFonts w:ascii="Roboto Mono" w:cs="Roboto Mono" w:eastAsia="Roboto Mono" w:hAnsi="Roboto Mono"/>
+          <w:b w:val="1"/>
+          <w:color w:val="188038"/>
+          <w:rtl w:val="0"/>
+        </w:rPr>
+        <w:t xml:space="preserve">more +N archivo.txt</w:t>
+      </w:r>
+      <w:r>
+        <w:rPr>
+          <w:rtl w:val="0"/>
+        </w:rPr>
+        <w:t xml:space="preserve">: Empieza a mostrar el archivo desde la línea N.</w:t>
+      </w:r>
+    </w:p>
+    <w:p>
+      <w:pPr>
+        <w:numPr>
+          <w:ilvl w:val="0"/>
+          <w:numId w:val="6"/>
+        </w:numPr>
+        <w:spacing w:after="240" w:before="0" w:beforeAutospacing="0" w:lineRule="auto"/>
+        <w:ind w:left="720" w:hanging="360"/>
+      </w:pPr>
+      <w:r>
+        <w:rPr>
+          <w:rFonts w:ascii="Roboto Mono" w:cs="Roboto Mono" w:eastAsia="Roboto Mono" w:hAnsi="Roboto Mono"/>
+          <w:b w:val="1"/>
+          <w:color w:val="188038"/>
+          <w:rtl w:val="0"/>
+        </w:rPr>
+        <w:t xml:space="preserve">command | more</w:t>
+      </w:r>
+      <w:r>
+        <w:rPr>
+          <w:rtl w:val="0"/>
+        </w:rPr>
+        <w:t xml:space="preserve">: Muestra la salida de un comando </w:t>
+      </w:r>
+    </w:p>
+    <w:p>
+      <w:pPr>
+        <w:pStyle w:val="Heading3"/>
+        <w:keepNext w:val="0"/>
+        <w:keepLines w:val="0"/>
+        <w:spacing w:before="280" w:lineRule="auto"/>
+        <w:rPr>
+          <w:rFonts w:ascii="Roboto Mono" w:cs="Roboto Mono" w:eastAsia="Roboto Mono" w:hAnsi="Roboto Mono"/>
+          <w:b w:val="1"/>
+          <w:color w:val="188038"/>
+          <w:sz w:val="26"/>
+          <w:szCs w:val="26"/>
+        </w:rPr>
+      </w:pPr>
+      <w:bookmarkStart w:colFirst="0" w:colLast="0" w:name="_6yr1xi27x19v" w:id="27"/>
+      <w:bookmarkEnd w:id="27"/>
+      <w:r>
+        <w:rPr>
+          <w:b w:val="1"/>
+          <w:color w:val="000000"/>
+          <w:sz w:val="26"/>
+          <w:szCs w:val="26"/>
+          <w:rtl w:val="0"/>
+        </w:rPr>
+        <w:t xml:space="preserve">Comando: </w:t>
+      </w:r>
+      <w:r>
+        <w:rPr>
+          <w:rFonts w:ascii="Roboto Mono" w:cs="Roboto Mono" w:eastAsia="Roboto Mono" w:hAnsi="Roboto Mono"/>
+          <w:b w:val="1"/>
+          <w:color w:val="188038"/>
+          <w:sz w:val="26"/>
+          <w:szCs w:val="26"/>
+          <w:rtl w:val="0"/>
+        </w:rPr>
+        <w:t xml:space="preserve">less</w:t>
+      </w:r>
+    </w:p>
+    <w:p>
+      <w:pPr>
+        <w:numPr>
+          <w:ilvl w:val="0"/>
+          <w:numId w:val="7"/>
+        </w:numPr>
+        <w:spacing w:after="0" w:afterAutospacing="0" w:before="240" w:lineRule="auto"/>
+        <w:ind w:left="720" w:hanging="360"/>
+        <w:rPr>
+          <w:u w:val="none"/>
+        </w:rPr>
+      </w:pPr>
+      <w:r>
+        <w:rPr>
+          <w:b w:val="1"/>
+          <w:rtl w:val="0"/>
+        </w:rPr>
+        <w:t xml:space="preserve">Descripción:</w:t>
+        <w:br w:type="textWrapping"/>
+      </w:r>
+      <w:r>
+        <w:rPr>
+          <w:rFonts w:ascii="Roboto Mono" w:cs="Roboto Mono" w:eastAsia="Roboto Mono" w:hAnsi="Roboto Mono"/>
+          <w:color w:val="188038"/>
+          <w:rtl w:val="0"/>
+        </w:rPr>
+        <w:t xml:space="preserve">less</w:t>
+      </w:r>
+      <w:r>
+        <w:rPr>
+          <w:rtl w:val="0"/>
+        </w:rPr>
+        <w:t xml:space="preserve"> es similar a </w:t>
+      </w:r>
+      <w:r>
+        <w:rPr>
+          <w:rFonts w:ascii="Roboto Mono" w:cs="Roboto Mono" w:eastAsia="Roboto Mono" w:hAnsi="Roboto Mono"/>
+          <w:color w:val="188038"/>
+          <w:rtl w:val="0"/>
+        </w:rPr>
+        <w:t xml:space="preserve">more</w:t>
+      </w:r>
+      <w:r>
+        <w:rPr>
+          <w:rtl w:val="0"/>
+        </w:rPr>
+        <w:t xml:space="preserve">, pero mucho más avanzado. Permite navegar por archivos grandes hacia adelante y hacia atrás, y cuenta con funcionalidades adicionales como búsqueda y desplazamiento rápido.</w:t>
+      </w:r>
+    </w:p>
+    <w:p>
+      <w:pPr>
+        <w:numPr>
+          <w:ilvl w:val="0"/>
+          <w:numId w:val="7"/>
+        </w:numPr>
+        <w:spacing w:after="0" w:afterAutospacing="0" w:before="0" w:beforeAutospacing="0" w:lineRule="auto"/>
+        <w:ind w:left="720" w:hanging="360"/>
+        <w:rPr>
+          <w:b w:val="1"/>
+          <w:u w:val="none"/>
+        </w:rPr>
+      </w:pPr>
+      <w:r>
+        <w:rPr>
+          <w:b w:val="1"/>
+          <w:rtl w:val="0"/>
+        </w:rPr>
+        <w:t xml:space="preserve">Opciones y combinaciones comunes:</w:t>
+      </w:r>
+    </w:p>
+    <w:p>
+      <w:pPr>
+        <w:numPr>
+          <w:ilvl w:val="0"/>
+          <w:numId w:val="7"/>
+        </w:numPr>
+        <w:spacing w:after="0" w:afterAutospacing="0" w:before="0" w:beforeAutospacing="0" w:lineRule="auto"/>
+        <w:ind w:left="720" w:hanging="360"/>
+        <w:rPr>
+          <w:u w:val="none"/>
+        </w:rPr>
+      </w:pPr>
+      <w:r>
+        <w:rPr>
+          <w:rFonts w:ascii="Roboto Mono" w:cs="Roboto Mono" w:eastAsia="Roboto Mono" w:hAnsi="Roboto Mono"/>
+          <w:b w:val="1"/>
+          <w:color w:val="188038"/>
+          <w:rtl w:val="0"/>
+        </w:rPr>
+        <w:t xml:space="preserve">less archivo.txt</w:t>
+      </w:r>
+      <w:r>
+        <w:rPr>
+          <w:rtl w:val="0"/>
+        </w:rPr>
+        <w:t xml:space="preserve">: Abre el archivo en modo de visualización interactiva.</w:t>
+      </w:r>
+    </w:p>
+    <w:p>
+      <w:pPr>
+        <w:numPr>
+          <w:ilvl w:val="0"/>
+          <w:numId w:val="7"/>
+        </w:numPr>
+        <w:spacing w:after="0" w:afterAutospacing="0" w:before="0" w:beforeAutospacing="0" w:lineRule="auto"/>
+        <w:ind w:left="720" w:hanging="360"/>
+        <w:rPr>
+          <w:u w:val="none"/>
+        </w:rPr>
+      </w:pPr>
+      <w:r>
+        <w:rPr>
+          <w:rFonts w:ascii="Roboto Mono" w:cs="Roboto Mono" w:eastAsia="Roboto Mono" w:hAnsi="Roboto Mono"/>
+          <w:b w:val="1"/>
+          <w:color w:val="188038"/>
+          <w:rtl w:val="0"/>
+        </w:rPr>
+        <w:t xml:space="preserve">less +N archivo.txt</w:t>
+      </w:r>
+      <w:r>
+        <w:rPr>
+          <w:rtl w:val="0"/>
+        </w:rPr>
+        <w:t xml:space="preserve">: Abre el archivo y comienza en la línea N.</w:t>
+      </w:r>
+    </w:p>
+    <w:p>
+      <w:pPr>
+        <w:numPr>
+          <w:ilvl w:val="0"/>
+          <w:numId w:val="7"/>
+        </w:numPr>
+        <w:spacing w:after="240" w:before="0" w:beforeAutospacing="0" w:lineRule="auto"/>
+        <w:ind w:left="720" w:hanging="360"/>
+        <w:rPr>
+          <w:u w:val="none"/>
+        </w:rPr>
+      </w:pPr>
+      <w:r>
+        <w:rPr>
+          <w:rFonts w:ascii="Roboto Mono" w:cs="Roboto Mono" w:eastAsia="Roboto Mono" w:hAnsi="Roboto Mono"/>
+          <w:b w:val="1"/>
+          <w:color w:val="188038"/>
+          <w:rtl w:val="0"/>
+        </w:rPr>
+        <w:t xml:space="preserve">command | less</w:t>
+      </w:r>
+      <w:r>
+        <w:rPr>
+          <w:rtl w:val="0"/>
+        </w:rPr>
+        <w:t xml:space="preserve">: Muestra la salida de un comando de forma organizada.</w:t>
+      </w:r>
+    </w:p>
+    <w:p>
+      <w:pPr>
+        <w:spacing w:after="240" w:before="240" w:lineRule="auto"/>
+        <w:rPr/>
+      </w:pPr>
+      <w:r>
+        <w:rPr>
+          <w:rtl w:val="0"/>
+        </w:rPr>
+      </w:r>
+    </w:p>
+    <w:p>
+      <w:pPr>
+        <w:spacing w:after="240" w:before="240" w:lineRule="auto"/>
+        <w:rPr/>
+      </w:pPr>
+      <w:r>
+        <w:rPr>
+          <w:rtl w:val="0"/>
+        </w:rPr>
       </w:r>
     </w:p>
     <w:p>
@@ -4197,8 +4780,8 @@
         <w:spacing w:before="280" w:lineRule="auto"/>
         <w:rPr/>
       </w:pPr>
-      <w:bookmarkStart w:colFirst="0" w:colLast="0" w:name="_szcsledr2e29" w:id="25"/>
-      <w:bookmarkEnd w:id="25"/>
+      <w:bookmarkStart w:colFirst="0" w:colLast="0" w:name="_szcsledr2e29" w:id="28"/>
+      <w:bookmarkEnd w:id="28"/>
       <w:r>
         <w:rPr>
           <w:rtl w:val="0"/>
@@ -4604,6 +5187,556 @@
       </w:rPr>
     </w:lvl>
   </w:abstractNum>
+  <w:abstractNum w:abstractNumId="4">
+    <w:lvl w:ilvl="0">
+      <w:start w:val="1"/>
+      <w:numFmt w:val="bullet"/>
+      <w:lvlText w:val="●"/>
+      <w:lvlJc w:val="left"/>
+      <w:pPr>
+        <w:ind w:left="720" w:hanging="360"/>
+      </w:pPr>
+      <w:rPr>
+        <w:u w:val="none"/>
+      </w:rPr>
+    </w:lvl>
+    <w:lvl w:ilvl="1">
+      <w:start w:val="1"/>
+      <w:numFmt w:val="bullet"/>
+      <w:lvlText w:val="○"/>
+      <w:lvlJc w:val="left"/>
+      <w:pPr>
+        <w:ind w:left="1440" w:hanging="360"/>
+      </w:pPr>
+      <w:rPr>
+        <w:u w:val="none"/>
+      </w:rPr>
+    </w:lvl>
+    <w:lvl w:ilvl="2">
+      <w:start w:val="1"/>
+      <w:numFmt w:val="bullet"/>
+      <w:lvlText w:val="■"/>
+      <w:lvlJc w:val="left"/>
+      <w:pPr>
+        <w:ind w:left="2160" w:hanging="360"/>
+      </w:pPr>
+      <w:rPr>
+        <w:u w:val="none"/>
+      </w:rPr>
+    </w:lvl>
+    <w:lvl w:ilvl="3">
+      <w:start w:val="1"/>
+      <w:numFmt w:val="bullet"/>
+      <w:lvlText w:val="●"/>
+      <w:lvlJc w:val="left"/>
+      <w:pPr>
+        <w:ind w:left="2880" w:hanging="360"/>
+      </w:pPr>
+      <w:rPr>
+        <w:u w:val="none"/>
+      </w:rPr>
+    </w:lvl>
+    <w:lvl w:ilvl="4">
+      <w:start w:val="1"/>
+      <w:numFmt w:val="bullet"/>
+      <w:lvlText w:val="○"/>
+      <w:lvlJc w:val="left"/>
+      <w:pPr>
+        <w:ind w:left="3600" w:hanging="360"/>
+      </w:pPr>
+      <w:rPr>
+        <w:u w:val="none"/>
+      </w:rPr>
+    </w:lvl>
+    <w:lvl w:ilvl="5">
+      <w:start w:val="1"/>
+      <w:numFmt w:val="bullet"/>
+      <w:lvlText w:val="■"/>
+      <w:lvlJc w:val="left"/>
+      <w:pPr>
+        <w:ind w:left="4320" w:hanging="360"/>
+      </w:pPr>
+      <w:rPr>
+        <w:u w:val="none"/>
+      </w:rPr>
+    </w:lvl>
+    <w:lvl w:ilvl="6">
+      <w:start w:val="1"/>
+      <w:numFmt w:val="bullet"/>
+      <w:lvlText w:val="●"/>
+      <w:lvlJc w:val="left"/>
+      <w:pPr>
+        <w:ind w:left="5040" w:hanging="360"/>
+      </w:pPr>
+      <w:rPr>
+        <w:u w:val="none"/>
+      </w:rPr>
+    </w:lvl>
+    <w:lvl w:ilvl="7">
+      <w:start w:val="1"/>
+      <w:numFmt w:val="bullet"/>
+      <w:lvlText w:val="○"/>
+      <w:lvlJc w:val="left"/>
+      <w:pPr>
+        <w:ind w:left="5760" w:hanging="360"/>
+      </w:pPr>
+      <w:rPr>
+        <w:u w:val="none"/>
+      </w:rPr>
+    </w:lvl>
+    <w:lvl w:ilvl="8">
+      <w:start w:val="1"/>
+      <w:numFmt w:val="bullet"/>
+      <w:lvlText w:val="■"/>
+      <w:lvlJc w:val="left"/>
+      <w:pPr>
+        <w:ind w:left="6480" w:hanging="360"/>
+      </w:pPr>
+      <w:rPr>
+        <w:u w:val="none"/>
+      </w:rPr>
+    </w:lvl>
+  </w:abstractNum>
+  <w:abstractNum w:abstractNumId="5">
+    <w:lvl w:ilvl="0">
+      <w:start w:val="1"/>
+      <w:numFmt w:val="bullet"/>
+      <w:lvlText w:val="●"/>
+      <w:lvlJc w:val="left"/>
+      <w:pPr>
+        <w:ind w:left="720" w:hanging="360"/>
+      </w:pPr>
+      <w:rPr>
+        <w:u w:val="none"/>
+      </w:rPr>
+    </w:lvl>
+    <w:lvl w:ilvl="1">
+      <w:start w:val="1"/>
+      <w:numFmt w:val="bullet"/>
+      <w:lvlText w:val="○"/>
+      <w:lvlJc w:val="left"/>
+      <w:pPr>
+        <w:ind w:left="1440" w:hanging="360"/>
+      </w:pPr>
+      <w:rPr>
+        <w:u w:val="none"/>
+      </w:rPr>
+    </w:lvl>
+    <w:lvl w:ilvl="2">
+      <w:start w:val="1"/>
+      <w:numFmt w:val="bullet"/>
+      <w:lvlText w:val="■"/>
+      <w:lvlJc w:val="left"/>
+      <w:pPr>
+        <w:ind w:left="2160" w:hanging="360"/>
+      </w:pPr>
+      <w:rPr>
+        <w:u w:val="none"/>
+      </w:rPr>
+    </w:lvl>
+    <w:lvl w:ilvl="3">
+      <w:start w:val="1"/>
+      <w:numFmt w:val="bullet"/>
+      <w:lvlText w:val="●"/>
+      <w:lvlJc w:val="left"/>
+      <w:pPr>
+        <w:ind w:left="2880" w:hanging="360"/>
+      </w:pPr>
+      <w:rPr>
+        <w:u w:val="none"/>
+      </w:rPr>
+    </w:lvl>
+    <w:lvl w:ilvl="4">
+      <w:start w:val="1"/>
+      <w:numFmt w:val="bullet"/>
+      <w:lvlText w:val="○"/>
+      <w:lvlJc w:val="left"/>
+      <w:pPr>
+        <w:ind w:left="3600" w:hanging="360"/>
+      </w:pPr>
+      <w:rPr>
+        <w:u w:val="none"/>
+      </w:rPr>
+    </w:lvl>
+    <w:lvl w:ilvl="5">
+      <w:start w:val="1"/>
+      <w:numFmt w:val="bullet"/>
+      <w:lvlText w:val="■"/>
+      <w:lvlJc w:val="left"/>
+      <w:pPr>
+        <w:ind w:left="4320" w:hanging="360"/>
+      </w:pPr>
+      <w:rPr>
+        <w:u w:val="none"/>
+      </w:rPr>
+    </w:lvl>
+    <w:lvl w:ilvl="6">
+      <w:start w:val="1"/>
+      <w:numFmt w:val="bullet"/>
+      <w:lvlText w:val="●"/>
+      <w:lvlJc w:val="left"/>
+      <w:pPr>
+        <w:ind w:left="5040" w:hanging="360"/>
+      </w:pPr>
+      <w:rPr>
+        <w:u w:val="none"/>
+      </w:rPr>
+    </w:lvl>
+    <w:lvl w:ilvl="7">
+      <w:start w:val="1"/>
+      <w:numFmt w:val="bullet"/>
+      <w:lvlText w:val="○"/>
+      <w:lvlJc w:val="left"/>
+      <w:pPr>
+        <w:ind w:left="5760" w:hanging="360"/>
+      </w:pPr>
+      <w:rPr>
+        <w:u w:val="none"/>
+      </w:rPr>
+    </w:lvl>
+    <w:lvl w:ilvl="8">
+      <w:start w:val="1"/>
+      <w:numFmt w:val="bullet"/>
+      <w:lvlText w:val="■"/>
+      <w:lvlJc w:val="left"/>
+      <w:pPr>
+        <w:ind w:left="6480" w:hanging="360"/>
+      </w:pPr>
+      <w:rPr>
+        <w:u w:val="none"/>
+      </w:rPr>
+    </w:lvl>
+  </w:abstractNum>
+  <w:abstractNum w:abstractNumId="6">
+    <w:lvl w:ilvl="0">
+      <w:start w:val="1"/>
+      <w:numFmt w:val="bullet"/>
+      <w:lvlText w:val="●"/>
+      <w:lvlJc w:val="left"/>
+      <w:pPr>
+        <w:ind w:left="720" w:hanging="360"/>
+      </w:pPr>
+      <w:rPr>
+        <w:u w:val="none"/>
+      </w:rPr>
+    </w:lvl>
+    <w:lvl w:ilvl="1">
+      <w:start w:val="1"/>
+      <w:numFmt w:val="bullet"/>
+      <w:lvlText w:val="○"/>
+      <w:lvlJc w:val="left"/>
+      <w:pPr>
+        <w:ind w:left="1440" w:hanging="360"/>
+      </w:pPr>
+      <w:rPr>
+        <w:u w:val="none"/>
+      </w:rPr>
+    </w:lvl>
+    <w:lvl w:ilvl="2">
+      <w:start w:val="1"/>
+      <w:numFmt w:val="bullet"/>
+      <w:lvlText w:val="■"/>
+      <w:lvlJc w:val="left"/>
+      <w:pPr>
+        <w:ind w:left="2160" w:hanging="360"/>
+      </w:pPr>
+      <w:rPr>
+        <w:u w:val="none"/>
+      </w:rPr>
+    </w:lvl>
+    <w:lvl w:ilvl="3">
+      <w:start w:val="1"/>
+      <w:numFmt w:val="bullet"/>
+      <w:lvlText w:val="●"/>
+      <w:lvlJc w:val="left"/>
+      <w:pPr>
+        <w:ind w:left="2880" w:hanging="360"/>
+      </w:pPr>
+      <w:rPr>
+        <w:u w:val="none"/>
+      </w:rPr>
+    </w:lvl>
+    <w:lvl w:ilvl="4">
+      <w:start w:val="1"/>
+      <w:numFmt w:val="bullet"/>
+      <w:lvlText w:val="○"/>
+      <w:lvlJc w:val="left"/>
+      <w:pPr>
+        <w:ind w:left="3600" w:hanging="360"/>
+      </w:pPr>
+      <w:rPr>
+        <w:u w:val="none"/>
+      </w:rPr>
+    </w:lvl>
+    <w:lvl w:ilvl="5">
+      <w:start w:val="1"/>
+      <w:numFmt w:val="bullet"/>
+      <w:lvlText w:val="■"/>
+      <w:lvlJc w:val="left"/>
+      <w:pPr>
+        <w:ind w:left="4320" w:hanging="360"/>
+      </w:pPr>
+      <w:rPr>
+        <w:u w:val="none"/>
+      </w:rPr>
+    </w:lvl>
+    <w:lvl w:ilvl="6">
+      <w:start w:val="1"/>
+      <w:numFmt w:val="bullet"/>
+      <w:lvlText w:val="●"/>
+      <w:lvlJc w:val="left"/>
+      <w:pPr>
+        <w:ind w:left="5040" w:hanging="360"/>
+      </w:pPr>
+      <w:rPr>
+        <w:u w:val="none"/>
+      </w:rPr>
+    </w:lvl>
+    <w:lvl w:ilvl="7">
+      <w:start w:val="1"/>
+      <w:numFmt w:val="bullet"/>
+      <w:lvlText w:val="○"/>
+      <w:lvlJc w:val="left"/>
+      <w:pPr>
+        <w:ind w:left="5760" w:hanging="360"/>
+      </w:pPr>
+      <w:rPr>
+        <w:u w:val="none"/>
+      </w:rPr>
+    </w:lvl>
+    <w:lvl w:ilvl="8">
+      <w:start w:val="1"/>
+      <w:numFmt w:val="bullet"/>
+      <w:lvlText w:val="■"/>
+      <w:lvlJc w:val="left"/>
+      <w:pPr>
+        <w:ind w:left="6480" w:hanging="360"/>
+      </w:pPr>
+      <w:rPr>
+        <w:u w:val="none"/>
+      </w:rPr>
+    </w:lvl>
+  </w:abstractNum>
+  <w:abstractNum w:abstractNumId="7">
+    <w:lvl w:ilvl="0">
+      <w:start w:val="1"/>
+      <w:numFmt w:val="bullet"/>
+      <w:lvlText w:val="●"/>
+      <w:lvlJc w:val="left"/>
+      <w:pPr>
+        <w:ind w:left="720" w:hanging="360"/>
+      </w:pPr>
+      <w:rPr>
+        <w:u w:val="none"/>
+      </w:rPr>
+    </w:lvl>
+    <w:lvl w:ilvl="1">
+      <w:start w:val="1"/>
+      <w:numFmt w:val="bullet"/>
+      <w:lvlText w:val="○"/>
+      <w:lvlJc w:val="left"/>
+      <w:pPr>
+        <w:ind w:left="1440" w:hanging="360"/>
+      </w:pPr>
+      <w:rPr>
+        <w:u w:val="none"/>
+      </w:rPr>
+    </w:lvl>
+    <w:lvl w:ilvl="2">
+      <w:start w:val="1"/>
+      <w:numFmt w:val="bullet"/>
+      <w:lvlText w:val="■"/>
+      <w:lvlJc w:val="left"/>
+      <w:pPr>
+        <w:ind w:left="2160" w:hanging="360"/>
+      </w:pPr>
+      <w:rPr>
+        <w:u w:val="none"/>
+      </w:rPr>
+    </w:lvl>
+    <w:lvl w:ilvl="3">
+      <w:start w:val="1"/>
+      <w:numFmt w:val="bullet"/>
+      <w:lvlText w:val="●"/>
+      <w:lvlJc w:val="left"/>
+      <w:pPr>
+        <w:ind w:left="2880" w:hanging="360"/>
+      </w:pPr>
+      <w:rPr>
+        <w:u w:val="none"/>
+      </w:rPr>
+    </w:lvl>
+    <w:lvl w:ilvl="4">
+      <w:start w:val="1"/>
+      <w:numFmt w:val="bullet"/>
+      <w:lvlText w:val="○"/>
+      <w:lvlJc w:val="left"/>
+      <w:pPr>
+        <w:ind w:left="3600" w:hanging="360"/>
+      </w:pPr>
+      <w:rPr>
+        <w:u w:val="none"/>
+      </w:rPr>
+    </w:lvl>
+    <w:lvl w:ilvl="5">
+      <w:start w:val="1"/>
+      <w:numFmt w:val="bullet"/>
+      <w:lvlText w:val="■"/>
+      <w:lvlJc w:val="left"/>
+      <w:pPr>
+        <w:ind w:left="4320" w:hanging="360"/>
+      </w:pPr>
+      <w:rPr>
+        <w:u w:val="none"/>
+      </w:rPr>
+    </w:lvl>
+    <w:lvl w:ilvl="6">
+      <w:start w:val="1"/>
+      <w:numFmt w:val="bullet"/>
+      <w:lvlText w:val="●"/>
+      <w:lvlJc w:val="left"/>
+      <w:pPr>
+        <w:ind w:left="5040" w:hanging="360"/>
+      </w:pPr>
+      <w:rPr>
+        <w:u w:val="none"/>
+      </w:rPr>
+    </w:lvl>
+    <w:lvl w:ilvl="7">
+      <w:start w:val="1"/>
+      <w:numFmt w:val="bullet"/>
+      <w:lvlText w:val="○"/>
+      <w:lvlJc w:val="left"/>
+      <w:pPr>
+        <w:ind w:left="5760" w:hanging="360"/>
+      </w:pPr>
+      <w:rPr>
+        <w:u w:val="none"/>
+      </w:rPr>
+    </w:lvl>
+    <w:lvl w:ilvl="8">
+      <w:start w:val="1"/>
+      <w:numFmt w:val="bullet"/>
+      <w:lvlText w:val="■"/>
+      <w:lvlJc w:val="left"/>
+      <w:pPr>
+        <w:ind w:left="6480" w:hanging="360"/>
+      </w:pPr>
+      <w:rPr>
+        <w:u w:val="none"/>
+      </w:rPr>
+    </w:lvl>
+  </w:abstractNum>
+  <w:abstractNum w:abstractNumId="8">
+    <w:lvl w:ilvl="0">
+      <w:start w:val="1"/>
+      <w:numFmt w:val="bullet"/>
+      <w:lvlText w:val="●"/>
+      <w:lvlJc w:val="left"/>
+      <w:pPr>
+        <w:ind w:left="720" w:hanging="360"/>
+      </w:pPr>
+      <w:rPr>
+        <w:u w:val="none"/>
+      </w:rPr>
+    </w:lvl>
+    <w:lvl w:ilvl="1">
+      <w:start w:val="1"/>
+      <w:numFmt w:val="bullet"/>
+      <w:lvlText w:val="○"/>
+      <w:lvlJc w:val="left"/>
+      <w:pPr>
+        <w:ind w:left="1440" w:hanging="360"/>
+      </w:pPr>
+      <w:rPr>
+        <w:u w:val="none"/>
+      </w:rPr>
+    </w:lvl>
+    <w:lvl w:ilvl="2">
+      <w:start w:val="1"/>
+      <w:numFmt w:val="bullet"/>
+      <w:lvlText w:val="■"/>
+      <w:lvlJc w:val="left"/>
+      <w:pPr>
+        <w:ind w:left="2160" w:hanging="360"/>
+      </w:pPr>
+      <w:rPr>
+        <w:u w:val="none"/>
+      </w:rPr>
+    </w:lvl>
+    <w:lvl w:ilvl="3">
+      <w:start w:val="1"/>
+      <w:numFmt w:val="bullet"/>
+      <w:lvlText w:val="●"/>
+      <w:lvlJc w:val="left"/>
+      <w:pPr>
+        <w:ind w:left="2880" w:hanging="360"/>
+      </w:pPr>
+      <w:rPr>
+        <w:u w:val="none"/>
+      </w:rPr>
+    </w:lvl>
+    <w:lvl w:ilvl="4">
+      <w:start w:val="1"/>
+      <w:numFmt w:val="bullet"/>
+      <w:lvlText w:val="○"/>
+      <w:lvlJc w:val="left"/>
+      <w:pPr>
+        <w:ind w:left="3600" w:hanging="360"/>
+      </w:pPr>
+      <w:rPr>
+        <w:u w:val="none"/>
+      </w:rPr>
+    </w:lvl>
+    <w:lvl w:ilvl="5">
+      <w:start w:val="1"/>
+      <w:numFmt w:val="bullet"/>
+      <w:lvlText w:val="■"/>
+      <w:lvlJc w:val="left"/>
+      <w:pPr>
+        <w:ind w:left="4320" w:hanging="360"/>
+      </w:pPr>
+      <w:rPr>
+        <w:u w:val="none"/>
+      </w:rPr>
+    </w:lvl>
+    <w:lvl w:ilvl="6">
+      <w:start w:val="1"/>
+      <w:numFmt w:val="bullet"/>
+      <w:lvlText w:val="●"/>
+      <w:lvlJc w:val="left"/>
+      <w:pPr>
+        <w:ind w:left="5040" w:hanging="360"/>
+      </w:pPr>
+      <w:rPr>
+        <w:u w:val="none"/>
+      </w:rPr>
+    </w:lvl>
+    <w:lvl w:ilvl="7">
+      <w:start w:val="1"/>
+      <w:numFmt w:val="bullet"/>
+      <w:lvlText w:val="○"/>
+      <w:lvlJc w:val="left"/>
+      <w:pPr>
+        <w:ind w:left="5760" w:hanging="360"/>
+      </w:pPr>
+      <w:rPr>
+        <w:u w:val="none"/>
+      </w:rPr>
+    </w:lvl>
+    <w:lvl w:ilvl="8">
+      <w:start w:val="1"/>
+      <w:numFmt w:val="bullet"/>
+      <w:lvlText w:val="■"/>
+      <w:lvlJc w:val="left"/>
+      <w:pPr>
+        <w:ind w:left="6480" w:hanging="360"/>
+      </w:pPr>
+      <w:rPr>
+        <w:u w:val="none"/>
+      </w:rPr>
+    </w:lvl>
+  </w:abstractNum>
   <w:num w:numId="1">
     <w:abstractNumId w:val="1"/>
   </w:num>
@@ -4612,6 +5745,21 @@
   </w:num>
   <w:num w:numId="3">
     <w:abstractNumId w:val="3"/>
+  </w:num>
+  <w:num w:numId="4">
+    <w:abstractNumId w:val="4"/>
+  </w:num>
+  <w:num w:numId="5">
+    <w:abstractNumId w:val="5"/>
+  </w:num>
+  <w:num w:numId="6">
+    <w:abstractNumId w:val="6"/>
+  </w:num>
+  <w:num w:numId="7">
+    <w:abstractNumId w:val="7"/>
+  </w:num>
+  <w:num w:numId="8">
+    <w:abstractNumId w:val="8"/>
   </w:num>
 </w:numbering>
 </file>

</xml_diff>

<commit_message>
agregar comando head y tail
Se añaden los comandos head y tail para mostrar texto
</commit_message>
<xml_diff>
--- a/LE-COMMANDS-TRAINING.docx
+++ b/LE-COMMANDS-TRAINING.docx
@@ -88,7 +88,7 @@
       <w:pPr>
         <w:numPr>
           <w:ilvl w:val="0"/>
-          <w:numId w:val="5"/>
+          <w:numId w:val="6"/>
         </w:numPr>
         <w:spacing w:after="240" w:before="240" w:lineRule="auto"/>
         <w:ind w:left="720" w:hanging="360"/>
@@ -149,7 +149,7 @@
       <w:pPr>
         <w:numPr>
           <w:ilvl w:val="0"/>
-          <w:numId w:val="5"/>
+          <w:numId w:val="6"/>
         </w:numPr>
         <w:spacing w:after="0" w:afterAutospacing="0" w:before="240" w:lineRule="auto"/>
         <w:ind w:left="720" w:hanging="360"/>
@@ -174,7 +174,7 @@
       <w:pPr>
         <w:numPr>
           <w:ilvl w:val="0"/>
-          <w:numId w:val="5"/>
+          <w:numId w:val="6"/>
         </w:numPr>
         <w:spacing w:after="0" w:afterAutospacing="0" w:before="0" w:beforeAutospacing="0" w:lineRule="auto"/>
         <w:ind w:left="720" w:hanging="360"/>
@@ -197,7 +197,7 @@
       <w:pPr>
         <w:numPr>
           <w:ilvl w:val="1"/>
-          <w:numId w:val="5"/>
+          <w:numId w:val="6"/>
         </w:numPr>
         <w:spacing w:after="0" w:afterAutospacing="0" w:before="0" w:beforeAutospacing="0" w:lineRule="auto"/>
         <w:ind w:left="1440" w:hanging="360"/>
@@ -220,7 +220,7 @@
       <w:pPr>
         <w:numPr>
           <w:ilvl w:val="1"/>
-          <w:numId w:val="5"/>
+          <w:numId w:val="6"/>
         </w:numPr>
         <w:spacing w:after="0" w:afterAutospacing="0" w:before="0" w:beforeAutospacing="0" w:lineRule="auto"/>
         <w:ind w:left="1440" w:hanging="360"/>
@@ -243,7 +243,7 @@
       <w:pPr>
         <w:numPr>
           <w:ilvl w:val="1"/>
-          <w:numId w:val="5"/>
+          <w:numId w:val="6"/>
         </w:numPr>
         <w:spacing w:after="240" w:before="0" w:beforeAutospacing="0" w:lineRule="auto"/>
         <w:ind w:left="1440" w:hanging="360"/>
@@ -302,7 +302,7 @@
       <w:pPr>
         <w:numPr>
           <w:ilvl w:val="0"/>
-          <w:numId w:val="5"/>
+          <w:numId w:val="6"/>
         </w:numPr>
         <w:spacing w:after="0" w:afterAutospacing="0" w:before="240" w:lineRule="auto"/>
         <w:ind w:left="720" w:hanging="360"/>
@@ -327,7 +327,7 @@
       <w:pPr>
         <w:numPr>
           <w:ilvl w:val="0"/>
-          <w:numId w:val="5"/>
+          <w:numId w:val="6"/>
         </w:numPr>
         <w:spacing w:after="0" w:afterAutospacing="0" w:before="0" w:beforeAutospacing="0" w:lineRule="auto"/>
         <w:ind w:left="720" w:hanging="360"/>
@@ -350,7 +350,7 @@
       <w:pPr>
         <w:numPr>
           <w:ilvl w:val="1"/>
-          <w:numId w:val="5"/>
+          <w:numId w:val="6"/>
         </w:numPr>
         <w:spacing w:after="0" w:afterAutospacing="0" w:before="0" w:beforeAutospacing="0" w:lineRule="auto"/>
         <w:ind w:left="1440" w:hanging="360"/>
@@ -384,7 +384,7 @@
       <w:pPr>
         <w:numPr>
           <w:ilvl w:val="1"/>
-          <w:numId w:val="5"/>
+          <w:numId w:val="6"/>
         </w:numPr>
         <w:spacing w:after="0" w:afterAutospacing="0" w:before="0" w:beforeAutospacing="0" w:lineRule="auto"/>
         <w:ind w:left="1440" w:hanging="360"/>
@@ -412,7 +412,7 @@
       <w:pPr>
         <w:numPr>
           <w:ilvl w:val="1"/>
-          <w:numId w:val="5"/>
+          <w:numId w:val="6"/>
         </w:numPr>
         <w:spacing w:after="240" w:before="0" w:beforeAutospacing="0" w:lineRule="auto"/>
         <w:ind w:left="1440" w:hanging="360"/>
@@ -471,7 +471,7 @@
       <w:pPr>
         <w:numPr>
           <w:ilvl w:val="0"/>
-          <w:numId w:val="5"/>
+          <w:numId w:val="6"/>
         </w:numPr>
         <w:spacing w:after="0" w:afterAutospacing="0" w:before="240" w:lineRule="auto"/>
         <w:ind w:left="720" w:hanging="360"/>
@@ -496,7 +496,7 @@
       <w:pPr>
         <w:numPr>
           <w:ilvl w:val="0"/>
-          <w:numId w:val="5"/>
+          <w:numId w:val="6"/>
         </w:numPr>
         <w:spacing w:after="0" w:afterAutospacing="0" w:before="0" w:beforeAutospacing="0" w:lineRule="auto"/>
         <w:ind w:left="720" w:hanging="360"/>
@@ -519,7 +519,7 @@
       <w:pPr>
         <w:numPr>
           <w:ilvl w:val="1"/>
-          <w:numId w:val="5"/>
+          <w:numId w:val="6"/>
         </w:numPr>
         <w:spacing w:after="0" w:afterAutospacing="0" w:before="0" w:beforeAutospacing="0" w:lineRule="auto"/>
         <w:ind w:left="1440" w:hanging="360"/>
@@ -542,7 +542,7 @@
       <w:pPr>
         <w:numPr>
           <w:ilvl w:val="1"/>
-          <w:numId w:val="5"/>
+          <w:numId w:val="6"/>
         </w:numPr>
         <w:spacing w:after="0" w:afterAutospacing="0" w:before="0" w:beforeAutospacing="0" w:lineRule="auto"/>
         <w:ind w:left="1440" w:hanging="360"/>
@@ -565,7 +565,7 @@
       <w:pPr>
         <w:numPr>
           <w:ilvl w:val="1"/>
-          <w:numId w:val="5"/>
+          <w:numId w:val="6"/>
         </w:numPr>
         <w:spacing w:after="240" w:before="0" w:beforeAutospacing="0" w:lineRule="auto"/>
         <w:ind w:left="1440" w:hanging="360"/>
@@ -624,7 +624,7 @@
       <w:pPr>
         <w:numPr>
           <w:ilvl w:val="0"/>
-          <w:numId w:val="5"/>
+          <w:numId w:val="6"/>
         </w:numPr>
         <w:spacing w:after="0" w:afterAutospacing="0" w:before="240" w:lineRule="auto"/>
         <w:ind w:left="720" w:hanging="360"/>
@@ -649,7 +649,7 @@
       <w:pPr>
         <w:numPr>
           <w:ilvl w:val="0"/>
-          <w:numId w:val="5"/>
+          <w:numId w:val="6"/>
         </w:numPr>
         <w:spacing w:after="0" w:afterAutospacing="0" w:before="0" w:beforeAutospacing="0" w:lineRule="auto"/>
         <w:ind w:left="720" w:hanging="360"/>
@@ -672,7 +672,7 @@
       <w:pPr>
         <w:numPr>
           <w:ilvl w:val="1"/>
-          <w:numId w:val="5"/>
+          <w:numId w:val="6"/>
         </w:numPr>
         <w:spacing w:after="0" w:afterAutospacing="0" w:before="0" w:beforeAutospacing="0" w:lineRule="auto"/>
         <w:ind w:left="1440" w:hanging="360"/>
@@ -708,7 +708,7 @@
       <w:pPr>
         <w:numPr>
           <w:ilvl w:val="1"/>
-          <w:numId w:val="5"/>
+          <w:numId w:val="6"/>
         </w:numPr>
         <w:spacing w:after="240" w:before="0" w:beforeAutospacing="0" w:lineRule="auto"/>
         <w:ind w:left="1440" w:hanging="360"/>
@@ -767,7 +767,7 @@
       <w:pPr>
         <w:numPr>
           <w:ilvl w:val="0"/>
-          <w:numId w:val="5"/>
+          <w:numId w:val="6"/>
         </w:numPr>
         <w:spacing w:after="0" w:afterAutospacing="0" w:before="240" w:lineRule="auto"/>
         <w:ind w:left="720" w:hanging="360"/>
@@ -792,7 +792,7 @@
       <w:pPr>
         <w:numPr>
           <w:ilvl w:val="0"/>
-          <w:numId w:val="5"/>
+          <w:numId w:val="6"/>
         </w:numPr>
         <w:spacing w:after="0" w:afterAutospacing="0" w:before="0" w:beforeAutospacing="0" w:lineRule="auto"/>
         <w:ind w:left="720" w:hanging="360"/>
@@ -815,7 +815,7 @@
       <w:pPr>
         <w:numPr>
           <w:ilvl w:val="1"/>
-          <w:numId w:val="5"/>
+          <w:numId w:val="6"/>
         </w:numPr>
         <w:spacing w:after="0" w:afterAutospacing="0" w:before="0" w:beforeAutospacing="0" w:lineRule="auto"/>
         <w:ind w:left="1440" w:hanging="360"/>
@@ -851,7 +851,7 @@
       <w:pPr>
         <w:numPr>
           <w:ilvl w:val="1"/>
-          <w:numId w:val="5"/>
+          <w:numId w:val="6"/>
         </w:numPr>
         <w:spacing w:after="240" w:before="0" w:beforeAutospacing="0" w:lineRule="auto"/>
         <w:ind w:left="1440" w:hanging="360"/>
@@ -910,7 +910,7 @@
       <w:pPr>
         <w:numPr>
           <w:ilvl w:val="0"/>
-          <w:numId w:val="5"/>
+          <w:numId w:val="6"/>
         </w:numPr>
         <w:spacing w:after="0" w:afterAutospacing="0" w:before="240" w:lineRule="auto"/>
         <w:ind w:left="720" w:hanging="360"/>
@@ -935,7 +935,7 @@
       <w:pPr>
         <w:numPr>
           <w:ilvl w:val="0"/>
-          <w:numId w:val="5"/>
+          <w:numId w:val="6"/>
         </w:numPr>
         <w:spacing w:after="0" w:afterAutospacing="0" w:before="0" w:beforeAutospacing="0" w:lineRule="auto"/>
         <w:ind w:left="720" w:hanging="360"/>
@@ -958,7 +958,7 @@
       <w:pPr>
         <w:numPr>
           <w:ilvl w:val="1"/>
-          <w:numId w:val="5"/>
+          <w:numId w:val="6"/>
         </w:numPr>
         <w:spacing w:after="0" w:afterAutospacing="0" w:before="0" w:beforeAutospacing="0" w:lineRule="auto"/>
         <w:ind w:left="1440" w:hanging="360"/>
@@ -981,7 +981,7 @@
       <w:pPr>
         <w:numPr>
           <w:ilvl w:val="1"/>
-          <w:numId w:val="5"/>
+          <w:numId w:val="6"/>
         </w:numPr>
         <w:spacing w:after="0" w:afterAutospacing="0" w:before="0" w:beforeAutospacing="0" w:lineRule="auto"/>
         <w:ind w:left="1440" w:hanging="360"/>
@@ -1004,7 +1004,7 @@
       <w:pPr>
         <w:numPr>
           <w:ilvl w:val="1"/>
-          <w:numId w:val="5"/>
+          <w:numId w:val="6"/>
         </w:numPr>
         <w:spacing w:after="240" w:before="0" w:beforeAutospacing="0" w:lineRule="auto"/>
         <w:ind w:left="1440" w:hanging="360"/>
@@ -1063,7 +1063,7 @@
       <w:pPr>
         <w:numPr>
           <w:ilvl w:val="0"/>
-          <w:numId w:val="5"/>
+          <w:numId w:val="6"/>
         </w:numPr>
         <w:spacing w:after="0" w:afterAutospacing="0" w:before="240" w:lineRule="auto"/>
         <w:ind w:left="720" w:hanging="360"/>
@@ -1088,7 +1088,7 @@
       <w:pPr>
         <w:numPr>
           <w:ilvl w:val="0"/>
-          <w:numId w:val="5"/>
+          <w:numId w:val="6"/>
         </w:numPr>
         <w:spacing w:after="0" w:afterAutospacing="0" w:before="0" w:beforeAutospacing="0" w:lineRule="auto"/>
         <w:ind w:left="720" w:hanging="360"/>
@@ -1111,7 +1111,7 @@
       <w:pPr>
         <w:numPr>
           <w:ilvl w:val="1"/>
-          <w:numId w:val="5"/>
+          <w:numId w:val="6"/>
         </w:numPr>
         <w:spacing w:after="0" w:afterAutospacing="0" w:before="0" w:beforeAutospacing="0" w:lineRule="auto"/>
         <w:ind w:left="1440" w:hanging="360"/>
@@ -1134,7 +1134,7 @@
       <w:pPr>
         <w:numPr>
           <w:ilvl w:val="1"/>
-          <w:numId w:val="5"/>
+          <w:numId w:val="6"/>
         </w:numPr>
         <w:spacing w:after="0" w:afterAutospacing="0" w:before="0" w:beforeAutospacing="0" w:lineRule="auto"/>
         <w:ind w:left="1440" w:hanging="360"/>
@@ -1157,7 +1157,7 @@
       <w:pPr>
         <w:numPr>
           <w:ilvl w:val="1"/>
-          <w:numId w:val="5"/>
+          <w:numId w:val="6"/>
         </w:numPr>
         <w:spacing w:after="240" w:before="0" w:beforeAutospacing="0" w:lineRule="auto"/>
         <w:ind w:left="1440" w:hanging="360"/>
@@ -1216,7 +1216,7 @@
       <w:pPr>
         <w:numPr>
           <w:ilvl w:val="0"/>
-          <w:numId w:val="5"/>
+          <w:numId w:val="6"/>
         </w:numPr>
         <w:spacing w:after="0" w:afterAutospacing="0" w:before="240" w:lineRule="auto"/>
         <w:ind w:left="720" w:hanging="360"/>
@@ -1241,7 +1241,7 @@
       <w:pPr>
         <w:numPr>
           <w:ilvl w:val="0"/>
-          <w:numId w:val="5"/>
+          <w:numId w:val="6"/>
         </w:numPr>
         <w:spacing w:after="0" w:afterAutospacing="0" w:before="0" w:beforeAutospacing="0" w:lineRule="auto"/>
         <w:ind w:left="720" w:hanging="360"/>
@@ -1264,7 +1264,7 @@
       <w:pPr>
         <w:numPr>
           <w:ilvl w:val="1"/>
-          <w:numId w:val="5"/>
+          <w:numId w:val="6"/>
         </w:numPr>
         <w:spacing w:after="0" w:afterAutospacing="0" w:before="0" w:beforeAutospacing="0" w:lineRule="auto"/>
         <w:ind w:left="1440" w:hanging="360"/>
@@ -1300,7 +1300,7 @@
       <w:pPr>
         <w:numPr>
           <w:ilvl w:val="1"/>
-          <w:numId w:val="5"/>
+          <w:numId w:val="6"/>
         </w:numPr>
         <w:spacing w:after="240" w:before="0" w:beforeAutospacing="0" w:lineRule="auto"/>
         <w:ind w:left="1440" w:hanging="360"/>
@@ -1372,7 +1372,7 @@
       <w:pPr>
         <w:numPr>
           <w:ilvl w:val="0"/>
-          <w:numId w:val="5"/>
+          <w:numId w:val="6"/>
         </w:numPr>
         <w:spacing w:after="0" w:afterAutospacing="0" w:before="240" w:lineRule="auto"/>
         <w:ind w:left="720" w:hanging="360"/>
@@ -1397,7 +1397,7 @@
       <w:pPr>
         <w:numPr>
           <w:ilvl w:val="0"/>
-          <w:numId w:val="5"/>
+          <w:numId w:val="6"/>
         </w:numPr>
         <w:spacing w:after="0" w:afterAutospacing="0" w:before="0" w:beforeAutospacing="0" w:lineRule="auto"/>
         <w:ind w:left="720" w:hanging="360"/>
@@ -1420,7 +1420,7 @@
       <w:pPr>
         <w:numPr>
           <w:ilvl w:val="1"/>
-          <w:numId w:val="5"/>
+          <w:numId w:val="6"/>
         </w:numPr>
         <w:spacing w:after="0" w:afterAutospacing="0" w:before="0" w:beforeAutospacing="0" w:lineRule="auto"/>
         <w:ind w:left="1440" w:hanging="360"/>
@@ -1456,7 +1456,7 @@
       <w:pPr>
         <w:numPr>
           <w:ilvl w:val="1"/>
-          <w:numId w:val="5"/>
+          <w:numId w:val="6"/>
         </w:numPr>
         <w:spacing w:after="240" w:before="0" w:beforeAutospacing="0" w:lineRule="auto"/>
         <w:ind w:left="1440" w:hanging="360"/>
@@ -1537,7 +1537,7 @@
       <w:pPr>
         <w:numPr>
           <w:ilvl w:val="0"/>
-          <w:numId w:val="5"/>
+          <w:numId w:val="6"/>
         </w:numPr>
         <w:spacing w:after="0" w:afterAutospacing="0" w:before="240" w:lineRule="auto"/>
         <w:ind w:left="720" w:hanging="360"/>
@@ -1562,7 +1562,7 @@
       <w:pPr>
         <w:numPr>
           <w:ilvl w:val="0"/>
-          <w:numId w:val="5"/>
+          <w:numId w:val="6"/>
         </w:numPr>
         <w:spacing w:after="0" w:afterAutospacing="0" w:before="0" w:beforeAutospacing="0" w:lineRule="auto"/>
         <w:ind w:left="720" w:hanging="360"/>
@@ -1585,7 +1585,7 @@
       <w:pPr>
         <w:numPr>
           <w:ilvl w:val="1"/>
-          <w:numId w:val="5"/>
+          <w:numId w:val="6"/>
         </w:numPr>
         <w:spacing w:after="0" w:afterAutospacing="0" w:before="0" w:beforeAutospacing="0" w:lineRule="auto"/>
         <w:ind w:left="1440" w:hanging="360"/>
@@ -1613,7 +1613,7 @@
       <w:pPr>
         <w:numPr>
           <w:ilvl w:val="1"/>
-          <w:numId w:val="5"/>
+          <w:numId w:val="6"/>
         </w:numPr>
         <w:spacing w:after="0" w:afterAutospacing="0" w:before="0" w:beforeAutospacing="0" w:lineRule="auto"/>
         <w:ind w:left="1440" w:hanging="360"/>
@@ -1641,7 +1641,7 @@
       <w:pPr>
         <w:numPr>
           <w:ilvl w:val="1"/>
-          <w:numId w:val="5"/>
+          <w:numId w:val="6"/>
         </w:numPr>
         <w:spacing w:after="240" w:before="0" w:beforeAutospacing="0" w:lineRule="auto"/>
         <w:ind w:left="1440" w:hanging="360"/>
@@ -1705,7 +1705,7 @@
       <w:pPr>
         <w:numPr>
           <w:ilvl w:val="0"/>
-          <w:numId w:val="5"/>
+          <w:numId w:val="6"/>
         </w:numPr>
         <w:spacing w:after="0" w:afterAutospacing="0" w:before="240" w:lineRule="auto"/>
         <w:ind w:left="720" w:hanging="360"/>
@@ -1730,7 +1730,7 @@
       <w:pPr>
         <w:numPr>
           <w:ilvl w:val="0"/>
-          <w:numId w:val="5"/>
+          <w:numId w:val="6"/>
         </w:numPr>
         <w:spacing w:after="0" w:afterAutospacing="0" w:before="0" w:beforeAutospacing="0" w:lineRule="auto"/>
         <w:ind w:left="720" w:hanging="360"/>
@@ -1753,7 +1753,7 @@
       <w:pPr>
         <w:numPr>
           <w:ilvl w:val="1"/>
-          <w:numId w:val="5"/>
+          <w:numId w:val="6"/>
         </w:numPr>
         <w:spacing w:after="0" w:afterAutospacing="0" w:before="0" w:beforeAutospacing="0" w:lineRule="auto"/>
         <w:ind w:left="1440" w:hanging="360"/>
@@ -1776,7 +1776,7 @@
       <w:pPr>
         <w:numPr>
           <w:ilvl w:val="1"/>
-          <w:numId w:val="5"/>
+          <w:numId w:val="6"/>
         </w:numPr>
         <w:spacing w:after="240" w:before="0" w:beforeAutospacing="0" w:lineRule="auto"/>
         <w:ind w:left="1440" w:hanging="360"/>
@@ -1854,7 +1854,7 @@
       <w:pPr>
         <w:numPr>
           <w:ilvl w:val="0"/>
-          <w:numId w:val="5"/>
+          <w:numId w:val="6"/>
         </w:numPr>
         <w:spacing w:after="0" w:afterAutospacing="0" w:before="240" w:lineRule="auto"/>
         <w:ind w:left="720" w:hanging="360"/>
@@ -1879,7 +1879,7 @@
       <w:pPr>
         <w:numPr>
           <w:ilvl w:val="0"/>
-          <w:numId w:val="5"/>
+          <w:numId w:val="6"/>
         </w:numPr>
         <w:spacing w:after="0" w:afterAutospacing="0" w:before="0" w:beforeAutospacing="0" w:lineRule="auto"/>
         <w:ind w:left="720" w:hanging="360"/>
@@ -1902,7 +1902,7 @@
       <w:pPr>
         <w:numPr>
           <w:ilvl w:val="1"/>
-          <w:numId w:val="5"/>
+          <w:numId w:val="6"/>
         </w:numPr>
         <w:spacing w:after="0" w:afterAutospacing="0" w:before="0" w:beforeAutospacing="0" w:lineRule="auto"/>
         <w:ind w:left="1440" w:hanging="360"/>
@@ -1938,7 +1938,7 @@
       <w:pPr>
         <w:numPr>
           <w:ilvl w:val="1"/>
-          <w:numId w:val="5"/>
+          <w:numId w:val="6"/>
         </w:numPr>
         <w:spacing w:after="240" w:before="0" w:beforeAutospacing="0" w:lineRule="auto"/>
         <w:ind w:left="1440" w:hanging="360"/>
@@ -2009,7 +2009,7 @@
       <w:pPr>
         <w:numPr>
           <w:ilvl w:val="0"/>
-          <w:numId w:val="5"/>
+          <w:numId w:val="6"/>
         </w:numPr>
         <w:spacing w:after="0" w:afterAutospacing="0" w:before="240" w:lineRule="auto"/>
         <w:ind w:left="720" w:hanging="360"/>
@@ -2034,7 +2034,7 @@
       <w:pPr>
         <w:numPr>
           <w:ilvl w:val="0"/>
-          <w:numId w:val="5"/>
+          <w:numId w:val="6"/>
         </w:numPr>
         <w:spacing w:after="0" w:afterAutospacing="0" w:before="0" w:beforeAutospacing="0" w:lineRule="auto"/>
         <w:ind w:left="720" w:hanging="360"/>
@@ -2057,7 +2057,7 @@
       <w:pPr>
         <w:numPr>
           <w:ilvl w:val="1"/>
-          <w:numId w:val="5"/>
+          <w:numId w:val="6"/>
         </w:numPr>
         <w:spacing w:after="0" w:afterAutospacing="0" w:before="0" w:beforeAutospacing="0" w:lineRule="auto"/>
         <w:ind w:left="1440" w:hanging="360"/>
@@ -2080,7 +2080,7 @@
       <w:pPr>
         <w:numPr>
           <w:ilvl w:val="1"/>
-          <w:numId w:val="5"/>
+          <w:numId w:val="6"/>
         </w:numPr>
         <w:spacing w:after="240" w:before="0" w:beforeAutospacing="0" w:lineRule="auto"/>
         <w:ind w:left="1440" w:hanging="360"/>
@@ -2139,7 +2139,7 @@
       <w:pPr>
         <w:numPr>
           <w:ilvl w:val="0"/>
-          <w:numId w:val="5"/>
+          <w:numId w:val="6"/>
         </w:numPr>
         <w:spacing w:after="0" w:afterAutospacing="0" w:before="240" w:lineRule="auto"/>
         <w:ind w:left="720" w:hanging="360"/>
@@ -2164,7 +2164,7 @@
       <w:pPr>
         <w:numPr>
           <w:ilvl w:val="0"/>
-          <w:numId w:val="5"/>
+          <w:numId w:val="6"/>
         </w:numPr>
         <w:spacing w:after="0" w:afterAutospacing="0" w:before="0" w:beforeAutospacing="0" w:lineRule="auto"/>
         <w:ind w:left="720" w:hanging="360"/>
@@ -2187,7 +2187,7 @@
       <w:pPr>
         <w:numPr>
           <w:ilvl w:val="1"/>
-          <w:numId w:val="5"/>
+          <w:numId w:val="6"/>
         </w:numPr>
         <w:spacing w:after="0" w:afterAutospacing="0" w:before="0" w:beforeAutospacing="0" w:lineRule="auto"/>
         <w:ind w:left="1440" w:hanging="360"/>
@@ -2210,7 +2210,7 @@
       <w:pPr>
         <w:numPr>
           <w:ilvl w:val="1"/>
-          <w:numId w:val="5"/>
+          <w:numId w:val="6"/>
         </w:numPr>
         <w:spacing w:after="0" w:afterAutospacing="0" w:before="0" w:beforeAutospacing="0" w:lineRule="auto"/>
         <w:ind w:left="1440" w:hanging="360"/>
@@ -2233,7 +2233,7 @@
       <w:pPr>
         <w:numPr>
           <w:ilvl w:val="1"/>
-          <w:numId w:val="5"/>
+          <w:numId w:val="6"/>
         </w:numPr>
         <w:spacing w:after="240" w:before="0" w:beforeAutospacing="0" w:lineRule="auto"/>
         <w:ind w:left="1440" w:hanging="360"/>
@@ -2315,7 +2315,7 @@
       <w:pPr>
         <w:numPr>
           <w:ilvl w:val="0"/>
-          <w:numId w:val="5"/>
+          <w:numId w:val="6"/>
         </w:numPr>
         <w:spacing w:after="0" w:afterAutospacing="0" w:before="240" w:lineRule="auto"/>
         <w:ind w:left="720" w:hanging="360"/>
@@ -2340,7 +2340,7 @@
       <w:pPr>
         <w:numPr>
           <w:ilvl w:val="0"/>
-          <w:numId w:val="5"/>
+          <w:numId w:val="6"/>
         </w:numPr>
         <w:spacing w:after="0" w:afterAutospacing="0" w:before="0" w:beforeAutospacing="0" w:lineRule="auto"/>
         <w:ind w:left="720" w:hanging="360"/>
@@ -2363,7 +2363,7 @@
       <w:pPr>
         <w:numPr>
           <w:ilvl w:val="1"/>
-          <w:numId w:val="5"/>
+          <w:numId w:val="6"/>
         </w:numPr>
         <w:spacing w:after="0" w:afterAutospacing="0" w:before="0" w:beforeAutospacing="0" w:lineRule="auto"/>
         <w:ind w:left="1440" w:hanging="360"/>
@@ -2386,7 +2386,7 @@
       <w:pPr>
         <w:numPr>
           <w:ilvl w:val="1"/>
-          <w:numId w:val="5"/>
+          <w:numId w:val="6"/>
         </w:numPr>
         <w:spacing w:after="0" w:afterAutospacing="0" w:before="0" w:beforeAutospacing="0" w:lineRule="auto"/>
         <w:ind w:left="1440" w:hanging="360"/>
@@ -2409,7 +2409,7 @@
       <w:pPr>
         <w:numPr>
           <w:ilvl w:val="1"/>
-          <w:numId w:val="5"/>
+          <w:numId w:val="6"/>
         </w:numPr>
         <w:spacing w:after="240" w:before="0" w:beforeAutospacing="0" w:lineRule="auto"/>
         <w:ind w:left="1440" w:hanging="360"/>
@@ -2468,7 +2468,7 @@
       <w:pPr>
         <w:numPr>
           <w:ilvl w:val="0"/>
-          <w:numId w:val="5"/>
+          <w:numId w:val="6"/>
         </w:numPr>
         <w:spacing w:after="0" w:afterAutospacing="0" w:before="240" w:lineRule="auto"/>
         <w:ind w:left="720" w:hanging="360"/>
@@ -2493,7 +2493,7 @@
       <w:pPr>
         <w:numPr>
           <w:ilvl w:val="0"/>
-          <w:numId w:val="5"/>
+          <w:numId w:val="6"/>
         </w:numPr>
         <w:spacing w:after="0" w:afterAutospacing="0" w:before="0" w:beforeAutospacing="0" w:lineRule="auto"/>
         <w:ind w:left="720" w:hanging="360"/>
@@ -2516,7 +2516,7 @@
       <w:pPr>
         <w:numPr>
           <w:ilvl w:val="1"/>
-          <w:numId w:val="5"/>
+          <w:numId w:val="6"/>
         </w:numPr>
         <w:spacing w:after="0" w:afterAutospacing="0" w:before="0" w:beforeAutospacing="0" w:lineRule="auto"/>
         <w:ind w:left="1440" w:hanging="360"/>
@@ -2539,7 +2539,7 @@
       <w:pPr>
         <w:numPr>
           <w:ilvl w:val="1"/>
-          <w:numId w:val="5"/>
+          <w:numId w:val="6"/>
         </w:numPr>
         <w:spacing w:after="240" w:before="0" w:beforeAutospacing="0" w:lineRule="auto"/>
         <w:ind w:left="1440" w:hanging="360"/>
@@ -2603,7 +2603,7 @@
       <w:pPr>
         <w:numPr>
           <w:ilvl w:val="0"/>
-          <w:numId w:val="5"/>
+          <w:numId w:val="6"/>
         </w:numPr>
         <w:spacing w:after="0" w:afterAutospacing="0" w:before="240" w:lineRule="auto"/>
         <w:ind w:left="720" w:hanging="360"/>
@@ -2628,7 +2628,7 @@
       <w:pPr>
         <w:numPr>
           <w:ilvl w:val="0"/>
-          <w:numId w:val="5"/>
+          <w:numId w:val="6"/>
         </w:numPr>
         <w:spacing w:after="0" w:afterAutospacing="0" w:before="0" w:beforeAutospacing="0" w:lineRule="auto"/>
         <w:ind w:left="720" w:hanging="360"/>
@@ -2651,7 +2651,7 @@
       <w:pPr>
         <w:numPr>
           <w:ilvl w:val="1"/>
-          <w:numId w:val="5"/>
+          <w:numId w:val="6"/>
         </w:numPr>
         <w:spacing w:after="0" w:afterAutospacing="0" w:before="0" w:beforeAutospacing="0" w:lineRule="auto"/>
         <w:ind w:left="1440" w:hanging="360"/>
@@ -2674,7 +2674,7 @@
       <w:pPr>
         <w:numPr>
           <w:ilvl w:val="1"/>
-          <w:numId w:val="5"/>
+          <w:numId w:val="6"/>
         </w:numPr>
         <w:spacing w:after="240" w:before="0" w:beforeAutospacing="0" w:lineRule="auto"/>
         <w:ind w:left="1440" w:hanging="360"/>
@@ -2719,7 +2719,7 @@
       <w:pPr>
         <w:numPr>
           <w:ilvl w:val="0"/>
-          <w:numId w:val="2"/>
+          <w:numId w:val="3"/>
         </w:numPr>
         <w:spacing w:after="0" w:afterAutospacing="0" w:before="240" w:lineRule="auto"/>
         <w:ind w:left="720" w:hanging="360"/>
@@ -2738,7 +2738,7 @@
       <w:pPr>
         <w:numPr>
           <w:ilvl w:val="1"/>
-          <w:numId w:val="2"/>
+          <w:numId w:val="3"/>
         </w:numPr>
         <w:spacing w:after="0" w:afterAutospacing="0" w:before="0" w:beforeAutospacing="0" w:lineRule="auto"/>
         <w:ind w:left="1440" w:hanging="360"/>
@@ -2761,7 +2761,7 @@
       <w:pPr>
         <w:numPr>
           <w:ilvl w:val="1"/>
-          <w:numId w:val="2"/>
+          <w:numId w:val="3"/>
         </w:numPr>
         <w:spacing w:after="0" w:afterAutospacing="0" w:before="0" w:beforeAutospacing="0" w:lineRule="auto"/>
         <w:ind w:left="1440" w:hanging="360"/>
@@ -2791,7 +2791,7 @@
       <w:pPr>
         <w:numPr>
           <w:ilvl w:val="1"/>
-          <w:numId w:val="2"/>
+          <w:numId w:val="3"/>
         </w:numPr>
         <w:spacing w:after="0" w:afterAutospacing="0" w:before="0" w:beforeAutospacing="0" w:lineRule="auto"/>
         <w:ind w:left="1440" w:hanging="360"/>
@@ -2827,7 +2827,7 @@
       <w:pPr>
         <w:numPr>
           <w:ilvl w:val="0"/>
-          <w:numId w:val="2"/>
+          <w:numId w:val="3"/>
         </w:numPr>
         <w:spacing w:after="0" w:afterAutospacing="0" w:before="0" w:beforeAutospacing="0" w:lineRule="auto"/>
         <w:ind w:left="720" w:hanging="360"/>
@@ -2846,7 +2846,7 @@
       <w:pPr>
         <w:numPr>
           <w:ilvl w:val="1"/>
-          <w:numId w:val="2"/>
+          <w:numId w:val="3"/>
         </w:numPr>
         <w:spacing w:after="0" w:afterAutospacing="0" w:before="0" w:beforeAutospacing="0" w:lineRule="auto"/>
         <w:ind w:left="1440" w:hanging="360"/>
@@ -2869,7 +2869,7 @@
       <w:pPr>
         <w:numPr>
           <w:ilvl w:val="1"/>
-          <w:numId w:val="2"/>
+          <w:numId w:val="3"/>
         </w:numPr>
         <w:spacing w:after="0" w:afterAutospacing="0" w:before="0" w:beforeAutospacing="0" w:lineRule="auto"/>
         <w:ind w:left="1440" w:hanging="360"/>
@@ -2899,7 +2899,7 @@
       <w:pPr>
         <w:numPr>
           <w:ilvl w:val="1"/>
-          <w:numId w:val="2"/>
+          <w:numId w:val="3"/>
         </w:numPr>
         <w:spacing w:after="0" w:afterAutospacing="0" w:before="0" w:beforeAutospacing="0" w:lineRule="auto"/>
         <w:ind w:left="1440" w:hanging="360"/>
@@ -2948,7 +2948,7 @@
       <w:pPr>
         <w:numPr>
           <w:ilvl w:val="0"/>
-          <w:numId w:val="2"/>
+          <w:numId w:val="3"/>
         </w:numPr>
         <w:spacing w:after="0" w:afterAutospacing="0" w:before="0" w:beforeAutospacing="0" w:lineRule="auto"/>
         <w:ind w:left="720" w:hanging="360"/>
@@ -2967,7 +2967,7 @@
       <w:pPr>
         <w:numPr>
           <w:ilvl w:val="1"/>
-          <w:numId w:val="2"/>
+          <w:numId w:val="3"/>
         </w:numPr>
         <w:spacing w:after="0" w:afterAutospacing="0" w:before="0" w:beforeAutospacing="0" w:lineRule="auto"/>
         <w:ind w:left="1440" w:hanging="360"/>
@@ -2990,7 +2990,7 @@
       <w:pPr>
         <w:numPr>
           <w:ilvl w:val="1"/>
-          <w:numId w:val="2"/>
+          <w:numId w:val="3"/>
         </w:numPr>
         <w:spacing w:after="0" w:afterAutospacing="0" w:before="0" w:beforeAutospacing="0" w:lineRule="auto"/>
         <w:ind w:left="1440" w:hanging="360"/>
@@ -3020,7 +3020,7 @@
       <w:pPr>
         <w:numPr>
           <w:ilvl w:val="1"/>
-          <w:numId w:val="2"/>
+          <w:numId w:val="3"/>
         </w:numPr>
         <w:spacing w:after="0" w:afterAutospacing="0" w:before="0" w:beforeAutospacing="0" w:lineRule="auto"/>
         <w:ind w:left="1440" w:hanging="360"/>
@@ -3069,7 +3069,7 @@
       <w:pPr>
         <w:numPr>
           <w:ilvl w:val="0"/>
-          <w:numId w:val="2"/>
+          <w:numId w:val="3"/>
         </w:numPr>
         <w:spacing w:after="0" w:afterAutospacing="0" w:before="0" w:beforeAutospacing="0" w:lineRule="auto"/>
         <w:ind w:left="720" w:hanging="360"/>
@@ -3088,7 +3088,7 @@
       <w:pPr>
         <w:numPr>
           <w:ilvl w:val="1"/>
-          <w:numId w:val="2"/>
+          <w:numId w:val="3"/>
         </w:numPr>
         <w:spacing w:after="0" w:afterAutospacing="0" w:before="0" w:beforeAutospacing="0" w:lineRule="auto"/>
         <w:ind w:left="1440" w:hanging="360"/>
@@ -3111,7 +3111,7 @@
       <w:pPr>
         <w:numPr>
           <w:ilvl w:val="1"/>
-          <w:numId w:val="2"/>
+          <w:numId w:val="3"/>
         </w:numPr>
         <w:spacing w:after="0" w:afterAutospacing="0" w:before="0" w:beforeAutospacing="0" w:lineRule="auto"/>
         <w:ind w:left="1440" w:hanging="360"/>
@@ -3141,7 +3141,7 @@
       <w:pPr>
         <w:numPr>
           <w:ilvl w:val="1"/>
-          <w:numId w:val="2"/>
+          <w:numId w:val="3"/>
         </w:numPr>
         <w:spacing w:after="0" w:afterAutospacing="0" w:before="0" w:beforeAutospacing="0" w:lineRule="auto"/>
         <w:ind w:left="1440" w:hanging="360"/>
@@ -3190,7 +3190,7 @@
       <w:pPr>
         <w:numPr>
           <w:ilvl w:val="0"/>
-          <w:numId w:val="2"/>
+          <w:numId w:val="3"/>
         </w:numPr>
         <w:spacing w:after="0" w:afterAutospacing="0" w:before="0" w:beforeAutospacing="0" w:lineRule="auto"/>
         <w:ind w:left="720" w:hanging="360"/>
@@ -3209,7 +3209,7 @@
       <w:pPr>
         <w:numPr>
           <w:ilvl w:val="1"/>
-          <w:numId w:val="2"/>
+          <w:numId w:val="3"/>
         </w:numPr>
         <w:spacing w:after="0" w:afterAutospacing="0" w:before="0" w:beforeAutospacing="0" w:lineRule="auto"/>
         <w:ind w:left="1440" w:hanging="360"/>
@@ -3232,7 +3232,7 @@
       <w:pPr>
         <w:numPr>
           <w:ilvl w:val="1"/>
-          <w:numId w:val="2"/>
+          <w:numId w:val="3"/>
         </w:numPr>
         <w:spacing w:after="0" w:afterAutospacing="0" w:before="0" w:beforeAutospacing="0" w:lineRule="auto"/>
         <w:ind w:left="1440" w:hanging="360"/>
@@ -3262,7 +3262,7 @@
       <w:pPr>
         <w:numPr>
           <w:ilvl w:val="1"/>
-          <w:numId w:val="2"/>
+          <w:numId w:val="3"/>
         </w:numPr>
         <w:spacing w:after="240" w:before="0" w:beforeAutospacing="0" w:lineRule="auto"/>
         <w:ind w:left="1440" w:hanging="360"/>
@@ -3371,7 +3371,7 @@
       <w:pPr>
         <w:numPr>
           <w:ilvl w:val="0"/>
-          <w:numId w:val="5"/>
+          <w:numId w:val="6"/>
         </w:numPr>
         <w:spacing w:after="0" w:afterAutospacing="0" w:before="240" w:lineRule="auto"/>
         <w:ind w:left="720" w:hanging="360"/>
@@ -3401,7 +3401,7 @@
       <w:pPr>
         <w:numPr>
           <w:ilvl w:val="0"/>
-          <w:numId w:val="5"/>
+          <w:numId w:val="6"/>
         </w:numPr>
         <w:spacing w:after="0" w:afterAutospacing="0" w:before="0" w:beforeAutospacing="0" w:lineRule="auto"/>
         <w:ind w:left="720" w:hanging="360"/>
@@ -3429,7 +3429,7 @@
       <w:pPr>
         <w:numPr>
           <w:ilvl w:val="1"/>
-          <w:numId w:val="5"/>
+          <w:numId w:val="6"/>
         </w:numPr>
         <w:spacing w:after="0" w:afterAutospacing="0" w:before="0" w:beforeAutospacing="0" w:lineRule="auto"/>
         <w:ind w:left="1440" w:hanging="360"/>
@@ -3467,7 +3467,7 @@
       <w:pPr>
         <w:numPr>
           <w:ilvl w:val="1"/>
-          <w:numId w:val="5"/>
+          <w:numId w:val="6"/>
         </w:numPr>
         <w:spacing w:after="0" w:afterAutospacing="0" w:before="0" w:beforeAutospacing="0" w:lineRule="auto"/>
         <w:ind w:left="1440" w:hanging="360"/>
@@ -3491,7 +3491,7 @@
       <w:pPr>
         <w:numPr>
           <w:ilvl w:val="1"/>
-          <w:numId w:val="5"/>
+          <w:numId w:val="6"/>
         </w:numPr>
         <w:spacing w:after="240" w:before="0" w:beforeAutospacing="0" w:lineRule="auto"/>
         <w:ind w:left="1440" w:hanging="360"/>
@@ -3565,7 +3565,7 @@
       <w:pPr>
         <w:numPr>
           <w:ilvl w:val="0"/>
-          <w:numId w:val="5"/>
+          <w:numId w:val="6"/>
         </w:numPr>
         <w:spacing w:after="240" w:before="240" w:lineRule="auto"/>
         <w:ind w:left="720" w:hanging="360"/>
@@ -3877,7 +3877,7 @@
       <w:pPr>
         <w:numPr>
           <w:ilvl w:val="0"/>
-          <w:numId w:val="5"/>
+          <w:numId w:val="6"/>
         </w:numPr>
         <w:spacing w:after="0" w:afterAutospacing="0" w:before="240" w:lineRule="auto"/>
         <w:ind w:left="720" w:hanging="360"/>
@@ -3902,7 +3902,7 @@
       <w:pPr>
         <w:numPr>
           <w:ilvl w:val="0"/>
-          <w:numId w:val="5"/>
+          <w:numId w:val="6"/>
         </w:numPr>
         <w:spacing w:after="0" w:afterAutospacing="0" w:before="0" w:beforeAutospacing="0" w:lineRule="auto"/>
         <w:ind w:left="720" w:hanging="360"/>
@@ -3925,7 +3925,7 @@
       <w:pPr>
         <w:numPr>
           <w:ilvl w:val="1"/>
-          <w:numId w:val="5"/>
+          <w:numId w:val="6"/>
         </w:numPr>
         <w:spacing w:after="0" w:afterAutospacing="0" w:before="0" w:beforeAutospacing="0" w:lineRule="auto"/>
         <w:ind w:left="1440" w:hanging="360"/>
@@ -3950,7 +3950,7 @@
       <w:pPr>
         <w:numPr>
           <w:ilvl w:val="1"/>
-          <w:numId w:val="5"/>
+          <w:numId w:val="6"/>
         </w:numPr>
         <w:spacing w:after="0" w:afterAutospacing="0" w:before="0" w:beforeAutospacing="0" w:lineRule="auto"/>
         <w:ind w:left="1440" w:hanging="360"/>
@@ -3975,7 +3975,7 @@
       <w:pPr>
         <w:numPr>
           <w:ilvl w:val="1"/>
-          <w:numId w:val="5"/>
+          <w:numId w:val="6"/>
         </w:numPr>
         <w:spacing w:after="240" w:before="0" w:beforeAutospacing="0" w:lineRule="auto"/>
         <w:ind w:left="1440" w:hanging="360"/>
@@ -4041,7 +4041,7 @@
       <w:pPr>
         <w:numPr>
           <w:ilvl w:val="0"/>
-          <w:numId w:val="5"/>
+          <w:numId w:val="6"/>
         </w:numPr>
         <w:spacing w:after="0" w:afterAutospacing="0" w:before="240" w:lineRule="auto"/>
         <w:ind w:left="720" w:hanging="360"/>
@@ -4066,7 +4066,7 @@
       <w:pPr>
         <w:numPr>
           <w:ilvl w:val="0"/>
-          <w:numId w:val="5"/>
+          <w:numId w:val="6"/>
         </w:numPr>
         <w:spacing w:after="0" w:afterAutospacing="0" w:before="0" w:beforeAutospacing="0" w:lineRule="auto"/>
         <w:ind w:left="720" w:hanging="360"/>
@@ -4089,7 +4089,7 @@
       <w:pPr>
         <w:numPr>
           <w:ilvl w:val="1"/>
-          <w:numId w:val="5"/>
+          <w:numId w:val="6"/>
         </w:numPr>
         <w:spacing w:after="0" w:afterAutospacing="0" w:before="0" w:beforeAutospacing="0" w:lineRule="auto"/>
         <w:ind w:left="1440" w:hanging="360"/>
@@ -4114,7 +4114,7 @@
       <w:pPr>
         <w:numPr>
           <w:ilvl w:val="1"/>
-          <w:numId w:val="5"/>
+          <w:numId w:val="6"/>
         </w:numPr>
         <w:spacing w:after="0" w:afterAutospacing="0" w:before="0" w:beforeAutospacing="0" w:lineRule="auto"/>
         <w:ind w:left="1440" w:hanging="360"/>
@@ -4139,7 +4139,7 @@
       <w:pPr>
         <w:numPr>
           <w:ilvl w:val="1"/>
-          <w:numId w:val="5"/>
+          <w:numId w:val="6"/>
         </w:numPr>
         <w:spacing w:after="240" w:before="0" w:beforeAutospacing="0" w:lineRule="auto"/>
         <w:ind w:left="1440" w:hanging="360"/>
@@ -4202,7 +4202,7 @@
       <w:pPr>
         <w:numPr>
           <w:ilvl w:val="0"/>
-          <w:numId w:val="8"/>
+          <w:numId w:val="9"/>
         </w:numPr>
         <w:spacing w:after="240" w:before="240" w:lineRule="auto"/>
         <w:ind w:left="720" w:hanging="360"/>
@@ -4259,7 +4259,7 @@
       <w:pPr>
         <w:numPr>
           <w:ilvl w:val="0"/>
-          <w:numId w:val="3"/>
+          <w:numId w:val="4"/>
         </w:numPr>
         <w:spacing w:after="0" w:afterAutospacing="0" w:before="240" w:lineRule="auto"/>
         <w:ind w:left="720" w:hanging="360"/>
@@ -4284,7 +4284,7 @@
       <w:pPr>
         <w:numPr>
           <w:ilvl w:val="0"/>
-          <w:numId w:val="3"/>
+          <w:numId w:val="4"/>
         </w:numPr>
         <w:spacing w:after="0" w:afterAutospacing="0" w:before="0" w:beforeAutospacing="0" w:lineRule="auto"/>
         <w:ind w:left="720" w:hanging="360"/>
@@ -4309,7 +4309,7 @@
       <w:pPr>
         <w:numPr>
           <w:ilvl w:val="0"/>
-          <w:numId w:val="3"/>
+          <w:numId w:val="4"/>
         </w:numPr>
         <w:spacing w:after="0" w:afterAutospacing="0" w:before="0" w:beforeAutospacing="0" w:lineRule="auto"/>
         <w:ind w:left="720" w:hanging="360"/>
@@ -4334,7 +4334,7 @@
       <w:pPr>
         <w:numPr>
           <w:ilvl w:val="0"/>
-          <w:numId w:val="3"/>
+          <w:numId w:val="4"/>
         </w:numPr>
         <w:spacing w:after="240" w:before="0" w:beforeAutospacing="0" w:lineRule="auto"/>
         <w:ind w:left="720" w:hanging="360"/>
@@ -4408,7 +4408,7 @@
       <w:pPr>
         <w:numPr>
           <w:ilvl w:val="0"/>
-          <w:numId w:val="4"/>
+          <w:numId w:val="5"/>
         </w:numPr>
         <w:spacing w:after="240" w:before="240" w:lineRule="auto"/>
         <w:ind w:left="720" w:hanging="360"/>
@@ -4458,7 +4458,7 @@
       <w:pPr>
         <w:numPr>
           <w:ilvl w:val="0"/>
-          <w:numId w:val="6"/>
+          <w:numId w:val="7"/>
         </w:numPr>
         <w:spacing w:after="0" w:afterAutospacing="0" w:before="240" w:lineRule="auto"/>
         <w:ind w:left="720" w:hanging="360"/>
@@ -4483,7 +4483,7 @@
       <w:pPr>
         <w:numPr>
           <w:ilvl w:val="0"/>
-          <w:numId w:val="6"/>
+          <w:numId w:val="7"/>
         </w:numPr>
         <w:spacing w:after="0" w:afterAutospacing="0" w:before="0" w:beforeAutospacing="0" w:lineRule="auto"/>
         <w:ind w:left="720" w:hanging="360"/>
@@ -4508,7 +4508,7 @@
       <w:pPr>
         <w:numPr>
           <w:ilvl w:val="0"/>
-          <w:numId w:val="6"/>
+          <w:numId w:val="7"/>
         </w:numPr>
         <w:spacing w:after="240" w:before="0" w:beforeAutospacing="0" w:lineRule="auto"/>
         <w:ind w:left="720" w:hanging="360"/>
@@ -4571,7 +4571,7 @@
       <w:pPr>
         <w:numPr>
           <w:ilvl w:val="0"/>
-          <w:numId w:val="7"/>
+          <w:numId w:val="8"/>
         </w:numPr>
         <w:spacing w:after="0" w:afterAutospacing="0" w:before="240" w:lineRule="auto"/>
         <w:ind w:left="720" w:hanging="360"/>
@@ -4620,7 +4620,7 @@
       <w:pPr>
         <w:numPr>
           <w:ilvl w:val="0"/>
-          <w:numId w:val="7"/>
+          <w:numId w:val="8"/>
         </w:numPr>
         <w:spacing w:after="0" w:afterAutospacing="0" w:before="0" w:beforeAutospacing="0" w:lineRule="auto"/>
         <w:ind w:left="720" w:hanging="360"/>
@@ -4641,7 +4641,7 @@
       <w:pPr>
         <w:numPr>
           <w:ilvl w:val="0"/>
-          <w:numId w:val="7"/>
+          <w:numId w:val="8"/>
         </w:numPr>
         <w:spacing w:after="0" w:afterAutospacing="0" w:before="0" w:beforeAutospacing="0" w:lineRule="auto"/>
         <w:ind w:left="720" w:hanging="360"/>
@@ -4669,7 +4669,7 @@
       <w:pPr>
         <w:numPr>
           <w:ilvl w:val="0"/>
-          <w:numId w:val="7"/>
+          <w:numId w:val="8"/>
         </w:numPr>
         <w:spacing w:after="0" w:afterAutospacing="0" w:before="0" w:beforeAutospacing="0" w:lineRule="auto"/>
         <w:ind w:left="720" w:hanging="360"/>
@@ -4697,7 +4697,7 @@
       <w:pPr>
         <w:numPr>
           <w:ilvl w:val="0"/>
-          <w:numId w:val="7"/>
+          <w:numId w:val="8"/>
         </w:numPr>
         <w:spacing w:after="240" w:before="0" w:beforeAutospacing="0" w:lineRule="auto"/>
         <w:ind w:left="720" w:hanging="360"/>
@@ -4719,6 +4719,372 @@
           <w:rtl w:val="0"/>
         </w:rPr>
         <w:t xml:space="preserve">: Muestra la salida de un comando de forma organizada.</w:t>
+      </w:r>
+    </w:p>
+    <w:p>
+      <w:pPr>
+        <w:spacing w:after="240" w:before="240" w:lineRule="auto"/>
+        <w:rPr/>
+      </w:pPr>
+      <w:r>
+        <w:rPr>
+          <w:rtl w:val="0"/>
+        </w:rPr>
+      </w:r>
+    </w:p>
+    <w:p>
+      <w:pPr>
+        <w:spacing w:after="240" w:before="240" w:lineRule="auto"/>
+        <w:rPr/>
+      </w:pPr>
+      <w:r>
+        <w:rPr>
+          <w:rtl w:val="0"/>
+        </w:rPr>
+      </w:r>
+    </w:p>
+    <w:p>
+      <w:pPr>
+        <w:pStyle w:val="Heading3"/>
+        <w:keepNext w:val="0"/>
+        <w:keepLines w:val="0"/>
+        <w:spacing w:before="280" w:lineRule="auto"/>
+        <w:rPr>
+          <w:rFonts w:ascii="Roboto Mono" w:cs="Roboto Mono" w:eastAsia="Roboto Mono" w:hAnsi="Roboto Mono"/>
+          <w:b w:val="1"/>
+          <w:color w:val="188038"/>
+          <w:sz w:val="26"/>
+          <w:szCs w:val="26"/>
+        </w:rPr>
+      </w:pPr>
+      <w:bookmarkStart w:colFirst="0" w:colLast="0" w:name="_91jluz9fwis5" w:id="28"/>
+      <w:bookmarkEnd w:id="28"/>
+      <w:r>
+        <w:rPr>
+          <w:b w:val="1"/>
+          <w:color w:val="000000"/>
+          <w:sz w:val="26"/>
+          <w:szCs w:val="26"/>
+          <w:rtl w:val="0"/>
+        </w:rPr>
+        <w:t xml:space="preserve">Comando: </w:t>
+      </w:r>
+      <w:r>
+        <w:rPr>
+          <w:rFonts w:ascii="Roboto Mono" w:cs="Roboto Mono" w:eastAsia="Roboto Mono" w:hAnsi="Roboto Mono"/>
+          <w:b w:val="1"/>
+          <w:color w:val="188038"/>
+          <w:sz w:val="26"/>
+          <w:szCs w:val="26"/>
+          <w:rtl w:val="0"/>
+        </w:rPr>
+        <w:t xml:space="preserve">tail</w:t>
+      </w:r>
+    </w:p>
+    <w:p>
+      <w:pPr>
+        <w:spacing w:after="240" w:before="240" w:lineRule="auto"/>
+        <w:rPr/>
+      </w:pPr>
+      <w:r>
+        <w:rPr>
+          <w:b w:val="1"/>
+          <w:rtl w:val="0"/>
+        </w:rPr>
+        <w:t xml:space="preserve">Descripción:</w:t>
+        <w:br w:type="textWrapping"/>
+      </w:r>
+      <w:r>
+        <w:rPr>
+          <w:rtl w:val="0"/>
+        </w:rPr>
+        <w:t xml:space="preserve">Muestra las últimas líneas de un archivo de texto. Por defecto, se muestran las últimas 10 líneas</w:t>
+      </w:r>
+    </w:p>
+    <w:p>
+      <w:pPr>
+        <w:spacing w:after="240" w:before="240" w:lineRule="auto"/>
+        <w:rPr>
+          <w:b w:val="1"/>
+        </w:rPr>
+      </w:pPr>
+      <w:r>
+        <w:rPr>
+          <w:b w:val="1"/>
+          <w:rtl w:val="0"/>
+        </w:rPr>
+        <w:t xml:space="preserve">Opciones:</w:t>
+      </w:r>
+    </w:p>
+    <w:p>
+      <w:pPr>
+        <w:numPr>
+          <w:ilvl w:val="0"/>
+          <w:numId w:val="10"/>
+        </w:numPr>
+        <w:spacing w:after="0" w:afterAutospacing="0" w:before="240" w:lineRule="auto"/>
+        <w:ind w:left="720" w:hanging="360"/>
+      </w:pPr>
+      <w:r>
+        <w:rPr>
+          <w:rFonts w:ascii="Roboto Mono" w:cs="Roboto Mono" w:eastAsia="Roboto Mono" w:hAnsi="Roboto Mono"/>
+          <w:b w:val="1"/>
+          <w:color w:val="188038"/>
+          <w:rtl w:val="0"/>
+        </w:rPr>
+        <w:t xml:space="preserve">tail archivo</w:t>
+      </w:r>
+      <w:r>
+        <w:rPr>
+          <w:rtl w:val="0"/>
+        </w:rPr>
+        <w:t xml:space="preserve">: Muestra las últimas 10 líneas del archivo.</w:t>
+      </w:r>
+    </w:p>
+    <w:p>
+      <w:pPr>
+        <w:numPr>
+          <w:ilvl w:val="0"/>
+          <w:numId w:val="10"/>
+        </w:numPr>
+        <w:spacing w:after="0" w:afterAutospacing="0" w:before="0" w:beforeAutospacing="0" w:lineRule="auto"/>
+        <w:ind w:left="720" w:hanging="360"/>
+      </w:pPr>
+      <w:r>
+        <w:rPr>
+          <w:rFonts w:ascii="Roboto Mono" w:cs="Roboto Mono" w:eastAsia="Roboto Mono" w:hAnsi="Roboto Mono"/>
+          <w:b w:val="1"/>
+          <w:color w:val="188038"/>
+          <w:rtl w:val="0"/>
+        </w:rPr>
+        <w:t xml:space="preserve">tail -n N archivo</w:t>
+      </w:r>
+      <w:r>
+        <w:rPr>
+          <w:rtl w:val="0"/>
+        </w:rPr>
+        <w:t xml:space="preserve">: Muestra las últimas N líneas del archivo.</w:t>
+      </w:r>
+    </w:p>
+    <w:p>
+      <w:pPr>
+        <w:numPr>
+          <w:ilvl w:val="0"/>
+          <w:numId w:val="10"/>
+        </w:numPr>
+        <w:spacing w:after="0" w:afterAutospacing="0" w:before="0" w:beforeAutospacing="0" w:lineRule="auto"/>
+        <w:ind w:left="720" w:hanging="360"/>
+      </w:pPr>
+      <w:r>
+        <w:rPr>
+          <w:rFonts w:ascii="Roboto Mono" w:cs="Roboto Mono" w:eastAsia="Roboto Mono" w:hAnsi="Roboto Mono"/>
+          <w:b w:val="1"/>
+          <w:color w:val="188038"/>
+          <w:rtl w:val="0"/>
+        </w:rPr>
+        <w:t xml:space="preserve">tail -f archivo</w:t>
+      </w:r>
+      <w:r>
+        <w:rPr>
+          <w:rtl w:val="0"/>
+        </w:rPr>
+        <w:t xml:space="preserve">: Muestra las últimas líneas en tiempo real, </w:t>
+      </w:r>
+    </w:p>
+    <w:p>
+      <w:pPr>
+        <w:numPr>
+          <w:ilvl w:val="0"/>
+          <w:numId w:val="10"/>
+        </w:numPr>
+        <w:spacing w:after="240" w:before="0" w:beforeAutospacing="0" w:lineRule="auto"/>
+        <w:ind w:left="720" w:hanging="360"/>
+      </w:pPr>
+      <w:r>
+        <w:rPr>
+          <w:rFonts w:ascii="Roboto Mono" w:cs="Roboto Mono" w:eastAsia="Roboto Mono" w:hAnsi="Roboto Mono"/>
+          <w:b w:val="1"/>
+          <w:color w:val="188038"/>
+          <w:rtl w:val="0"/>
+        </w:rPr>
+        <w:t xml:space="preserve">tail -q archivo1 archivo2</w:t>
+      </w:r>
+      <w:r>
+        <w:rPr>
+          <w:rtl w:val="0"/>
+        </w:rPr>
+        <w:t xml:space="preserve">: Muestra las últimas líneas de varios archivos, omitiendo el nombre del archivo.</w:t>
+      </w:r>
+    </w:p>
+    <w:p>
+      <w:pPr>
+        <w:pStyle w:val="Heading3"/>
+        <w:keepNext w:val="0"/>
+        <w:keepLines w:val="0"/>
+        <w:spacing w:before="280" w:lineRule="auto"/>
+        <w:ind w:left="0" w:firstLine="0"/>
+        <w:rPr>
+          <w:rFonts w:ascii="Roboto Mono" w:cs="Roboto Mono" w:eastAsia="Roboto Mono" w:hAnsi="Roboto Mono"/>
+          <w:b w:val="1"/>
+          <w:color w:val="188038"/>
+          <w:sz w:val="26"/>
+          <w:szCs w:val="26"/>
+        </w:rPr>
+      </w:pPr>
+      <w:bookmarkStart w:colFirst="0" w:colLast="0" w:name="_9gfmxk1e44bq" w:id="29"/>
+      <w:bookmarkEnd w:id="29"/>
+      <w:r>
+        <w:rPr>
+          <w:b w:val="1"/>
+          <w:color w:val="000000"/>
+          <w:sz w:val="26"/>
+          <w:szCs w:val="26"/>
+          <w:rtl w:val="0"/>
+        </w:rPr>
+        <w:t xml:space="preserve">Comando: </w:t>
+      </w:r>
+      <w:r>
+        <w:rPr>
+          <w:rFonts w:ascii="Roboto Mono" w:cs="Roboto Mono" w:eastAsia="Roboto Mono" w:hAnsi="Roboto Mono"/>
+          <w:b w:val="1"/>
+          <w:color w:val="188038"/>
+          <w:sz w:val="26"/>
+          <w:szCs w:val="26"/>
+          <w:rtl w:val="0"/>
+        </w:rPr>
+        <w:t xml:space="preserve">head</w:t>
+      </w:r>
+    </w:p>
+    <w:p>
+      <w:pPr>
+        <w:spacing w:after="240" w:before="240" w:lineRule="auto"/>
+        <w:rPr/>
+      </w:pPr>
+      <w:r>
+        <w:rPr>
+          <w:b w:val="1"/>
+          <w:rtl w:val="0"/>
+        </w:rPr>
+        <w:t xml:space="preserve">Descripción:</w:t>
+        <w:br w:type="textWrapping"/>
+      </w:r>
+      <w:r>
+        <w:rPr>
+          <w:rtl w:val="0"/>
+        </w:rPr>
+        <w:t xml:space="preserve">Muestra las primeras líneas de un archivo de texto. Por defecto, se muestran las primeras 10 líneas</w:t>
+      </w:r>
+    </w:p>
+    <w:p>
+      <w:pPr>
+        <w:spacing w:after="240" w:before="240" w:lineRule="auto"/>
+        <w:rPr>
+          <w:b w:val="1"/>
+        </w:rPr>
+      </w:pPr>
+      <w:r>
+        <w:rPr>
+          <w:b w:val="1"/>
+          <w:rtl w:val="0"/>
+        </w:rPr>
+        <w:t xml:space="preserve">Opciones:</w:t>
+      </w:r>
+    </w:p>
+    <w:p>
+      <w:pPr>
+        <w:numPr>
+          <w:ilvl w:val="0"/>
+          <w:numId w:val="2"/>
+        </w:numPr>
+        <w:spacing w:after="0" w:afterAutospacing="0" w:before="240" w:lineRule="auto"/>
+        <w:ind w:left="720" w:hanging="360"/>
+      </w:pPr>
+      <w:r>
+        <w:rPr>
+          <w:rFonts w:ascii="Roboto Mono" w:cs="Roboto Mono" w:eastAsia="Roboto Mono" w:hAnsi="Roboto Mono"/>
+          <w:b w:val="1"/>
+          <w:color w:val="188038"/>
+          <w:rtl w:val="0"/>
+        </w:rPr>
+        <w:t xml:space="preserve">head archivo</w:t>
+      </w:r>
+      <w:r>
+        <w:rPr>
+          <w:rtl w:val="0"/>
+        </w:rPr>
+        <w:t xml:space="preserve">: Muestra las primeras 10 líneas del archivo.</w:t>
+      </w:r>
+    </w:p>
+    <w:p>
+      <w:pPr>
+        <w:numPr>
+          <w:ilvl w:val="0"/>
+          <w:numId w:val="2"/>
+        </w:numPr>
+        <w:spacing w:after="0" w:afterAutospacing="0" w:before="0" w:beforeAutospacing="0" w:lineRule="auto"/>
+        <w:ind w:left="720" w:hanging="360"/>
+      </w:pPr>
+      <w:r>
+        <w:rPr>
+          <w:rFonts w:ascii="Roboto Mono" w:cs="Roboto Mono" w:eastAsia="Roboto Mono" w:hAnsi="Roboto Mono"/>
+          <w:b w:val="1"/>
+          <w:color w:val="188038"/>
+          <w:rtl w:val="0"/>
+        </w:rPr>
+        <w:t xml:space="preserve">head -n N archivo</w:t>
+      </w:r>
+      <w:r>
+        <w:rPr>
+          <w:rtl w:val="0"/>
+        </w:rPr>
+        <w:t xml:space="preserve">: Muestra las primeras N líneas del archivo.</w:t>
+      </w:r>
+    </w:p>
+    <w:p>
+      <w:pPr>
+        <w:numPr>
+          <w:ilvl w:val="0"/>
+          <w:numId w:val="2"/>
+        </w:numPr>
+        <w:spacing w:after="240" w:before="0" w:beforeAutospacing="0" w:lineRule="auto"/>
+        <w:ind w:left="720" w:hanging="360"/>
+      </w:pPr>
+      <w:r>
+        <w:rPr>
+          <w:rFonts w:ascii="Roboto Mono" w:cs="Roboto Mono" w:eastAsia="Roboto Mono" w:hAnsi="Roboto Mono"/>
+          <w:b w:val="1"/>
+          <w:color w:val="188038"/>
+          <w:rtl w:val="0"/>
+        </w:rPr>
+        <w:t xml:space="preserve">head -q archivo1 archivo2</w:t>
+      </w:r>
+      <w:r>
+        <w:rPr>
+          <w:rtl w:val="0"/>
+        </w:rPr>
+        <w:t xml:space="preserve">: Muestra las primeras líneas de varios archivos, omitiendo el nombre del archivo.</w:t>
+      </w:r>
+    </w:p>
+    <w:p>
+      <w:pPr>
+        <w:spacing w:after="240" w:before="240" w:lineRule="auto"/>
+        <w:rPr/>
+      </w:pPr>
+      <w:r>
+        <w:rPr>
+          <w:rtl w:val="0"/>
+        </w:rPr>
+      </w:r>
+    </w:p>
+    <w:p>
+      <w:pPr>
+        <w:spacing w:after="240" w:before="240" w:lineRule="auto"/>
+        <w:rPr/>
+      </w:pPr>
+      <w:r>
+        <w:rPr>
+          <w:rtl w:val="0"/>
+        </w:rPr>
       </w:r>
     </w:p>
     <w:p>
@@ -4780,8 +5146,8 @@
         <w:spacing w:before="280" w:lineRule="auto"/>
         <w:rPr/>
       </w:pPr>
-      <w:bookmarkStart w:colFirst="0" w:colLast="0" w:name="_szcsledr2e29" w:id="28"/>
-      <w:bookmarkEnd w:id="28"/>
+      <w:bookmarkStart w:colFirst="0" w:colLast="0" w:name="_szcsledr2e29" w:id="30"/>
+      <w:bookmarkEnd w:id="30"/>
       <w:r>
         <w:rPr>
           <w:rtl w:val="0"/>
@@ -4970,8 +5336,8 @@
   <w:abstractNum w:abstractNumId="2">
     <w:lvl w:ilvl="0">
       <w:start w:val="1"/>
-      <w:numFmt w:val="decimal"/>
-      <w:lvlText w:val="%1."/>
+      <w:numFmt w:val="bullet"/>
+      <w:lvlText w:val="●"/>
       <w:lvlJc w:val="left"/>
       <w:pPr>
         <w:ind w:left="720" w:hanging="360"/>
@@ -4994,8 +5360,8 @@
     </w:lvl>
     <w:lvl w:ilvl="2">
       <w:start w:val="1"/>
-      <w:numFmt w:val="lowerRoman"/>
-      <w:lvlText w:val="%3."/>
+      <w:numFmt w:val="bullet"/>
+      <w:lvlText w:val="■"/>
       <w:lvlJc w:val="left"/>
       <w:pPr>
         <w:ind w:left="2160" w:hanging="360"/>
@@ -5006,8 +5372,8 @@
     </w:lvl>
     <w:lvl w:ilvl="3">
       <w:start w:val="1"/>
-      <w:numFmt w:val="decimal"/>
-      <w:lvlText w:val="%4."/>
+      <w:numFmt w:val="bullet"/>
+      <w:lvlText w:val="●"/>
       <w:lvlJc w:val="left"/>
       <w:pPr>
         <w:ind w:left="2880" w:hanging="360"/>
@@ -5018,8 +5384,8 @@
     </w:lvl>
     <w:lvl w:ilvl="4">
       <w:start w:val="1"/>
-      <w:numFmt w:val="lowerLetter"/>
-      <w:lvlText w:val="%5."/>
+      <w:numFmt w:val="bullet"/>
+      <w:lvlText w:val="○"/>
       <w:lvlJc w:val="left"/>
       <w:pPr>
         <w:ind w:left="3600" w:hanging="360"/>
@@ -5030,8 +5396,8 @@
     </w:lvl>
     <w:lvl w:ilvl="5">
       <w:start w:val="1"/>
-      <w:numFmt w:val="lowerRoman"/>
-      <w:lvlText w:val="%6."/>
+      <w:numFmt w:val="bullet"/>
+      <w:lvlText w:val="■"/>
       <w:lvlJc w:val="left"/>
       <w:pPr>
         <w:ind w:left="4320" w:hanging="360"/>
@@ -5042,8 +5408,8 @@
     </w:lvl>
     <w:lvl w:ilvl="6">
       <w:start w:val="1"/>
-      <w:numFmt w:val="decimal"/>
-      <w:lvlText w:val="%7."/>
+      <w:numFmt w:val="bullet"/>
+      <w:lvlText w:val="●"/>
       <w:lvlJc w:val="left"/>
       <w:pPr>
         <w:ind w:left="5040" w:hanging="360"/>
@@ -5054,8 +5420,8 @@
     </w:lvl>
     <w:lvl w:ilvl="7">
       <w:start w:val="1"/>
-      <w:numFmt w:val="lowerLetter"/>
-      <w:lvlText w:val="%8."/>
+      <w:numFmt w:val="bullet"/>
+      <w:lvlText w:val="○"/>
       <w:lvlJc w:val="left"/>
       <w:pPr>
         <w:ind w:left="5760" w:hanging="360"/>
@@ -5066,8 +5432,8 @@
     </w:lvl>
     <w:lvl w:ilvl="8">
       <w:start w:val="1"/>
-      <w:numFmt w:val="lowerRoman"/>
-      <w:lvlText w:val="%9."/>
+      <w:numFmt w:val="bullet"/>
+      <w:lvlText w:val="■"/>
       <w:lvlJc w:val="left"/>
       <w:pPr>
         <w:ind w:left="6480" w:hanging="360"/>
@@ -5080,8 +5446,8 @@
   <w:abstractNum w:abstractNumId="3">
     <w:lvl w:ilvl="0">
       <w:start w:val="1"/>
-      <w:numFmt w:val="bullet"/>
-      <w:lvlText w:val="●"/>
+      <w:numFmt w:val="decimal"/>
+      <w:lvlText w:val="%1."/>
       <w:lvlJc w:val="left"/>
       <w:pPr>
         <w:ind w:left="720" w:hanging="360"/>
@@ -5104,8 +5470,8 @@
     </w:lvl>
     <w:lvl w:ilvl="2">
       <w:start w:val="1"/>
-      <w:numFmt w:val="bullet"/>
-      <w:lvlText w:val="■"/>
+      <w:numFmt w:val="lowerRoman"/>
+      <w:lvlText w:val="%3."/>
       <w:lvlJc w:val="left"/>
       <w:pPr>
         <w:ind w:left="2160" w:hanging="360"/>
@@ -5116,8 +5482,8 @@
     </w:lvl>
     <w:lvl w:ilvl="3">
       <w:start w:val="1"/>
-      <w:numFmt w:val="bullet"/>
-      <w:lvlText w:val="●"/>
+      <w:numFmt w:val="decimal"/>
+      <w:lvlText w:val="%4."/>
       <w:lvlJc w:val="left"/>
       <w:pPr>
         <w:ind w:left="2880" w:hanging="360"/>
@@ -5128,8 +5494,8 @@
     </w:lvl>
     <w:lvl w:ilvl="4">
       <w:start w:val="1"/>
-      <w:numFmt w:val="bullet"/>
-      <w:lvlText w:val="○"/>
+      <w:numFmt w:val="lowerLetter"/>
+      <w:lvlText w:val="%5."/>
       <w:lvlJc w:val="left"/>
       <w:pPr>
         <w:ind w:left="3600" w:hanging="360"/>
@@ -5140,8 +5506,8 @@
     </w:lvl>
     <w:lvl w:ilvl="5">
       <w:start w:val="1"/>
-      <w:numFmt w:val="bullet"/>
-      <w:lvlText w:val="■"/>
+      <w:numFmt w:val="lowerRoman"/>
+      <w:lvlText w:val="%6."/>
       <w:lvlJc w:val="left"/>
       <w:pPr>
         <w:ind w:left="4320" w:hanging="360"/>
@@ -5152,8 +5518,8 @@
     </w:lvl>
     <w:lvl w:ilvl="6">
       <w:start w:val="1"/>
-      <w:numFmt w:val="bullet"/>
-      <w:lvlText w:val="●"/>
+      <w:numFmt w:val="decimal"/>
+      <w:lvlText w:val="%7."/>
       <w:lvlJc w:val="left"/>
       <w:pPr>
         <w:ind w:left="5040" w:hanging="360"/>
@@ -5164,8 +5530,8 @@
     </w:lvl>
     <w:lvl w:ilvl="7">
       <w:start w:val="1"/>
-      <w:numFmt w:val="bullet"/>
-      <w:lvlText w:val="○"/>
+      <w:numFmt w:val="lowerLetter"/>
+      <w:lvlText w:val="%8."/>
       <w:lvlJc w:val="left"/>
       <w:pPr>
         <w:ind w:left="5760" w:hanging="360"/>
@@ -5176,8 +5542,8 @@
     </w:lvl>
     <w:lvl w:ilvl="8">
       <w:start w:val="1"/>
-      <w:numFmt w:val="bullet"/>
-      <w:lvlText w:val="■"/>
+      <w:numFmt w:val="lowerRoman"/>
+      <w:lvlText w:val="%9."/>
       <w:lvlJc w:val="left"/>
       <w:pPr>
         <w:ind w:left="6480" w:hanging="360"/>
@@ -5628,6 +5994,226 @@
     </w:lvl>
   </w:abstractNum>
   <w:abstractNum w:abstractNumId="8">
+    <w:lvl w:ilvl="0">
+      <w:start w:val="1"/>
+      <w:numFmt w:val="bullet"/>
+      <w:lvlText w:val="●"/>
+      <w:lvlJc w:val="left"/>
+      <w:pPr>
+        <w:ind w:left="720" w:hanging="360"/>
+      </w:pPr>
+      <w:rPr>
+        <w:u w:val="none"/>
+      </w:rPr>
+    </w:lvl>
+    <w:lvl w:ilvl="1">
+      <w:start w:val="1"/>
+      <w:numFmt w:val="bullet"/>
+      <w:lvlText w:val="○"/>
+      <w:lvlJc w:val="left"/>
+      <w:pPr>
+        <w:ind w:left="1440" w:hanging="360"/>
+      </w:pPr>
+      <w:rPr>
+        <w:u w:val="none"/>
+      </w:rPr>
+    </w:lvl>
+    <w:lvl w:ilvl="2">
+      <w:start w:val="1"/>
+      <w:numFmt w:val="bullet"/>
+      <w:lvlText w:val="■"/>
+      <w:lvlJc w:val="left"/>
+      <w:pPr>
+        <w:ind w:left="2160" w:hanging="360"/>
+      </w:pPr>
+      <w:rPr>
+        <w:u w:val="none"/>
+      </w:rPr>
+    </w:lvl>
+    <w:lvl w:ilvl="3">
+      <w:start w:val="1"/>
+      <w:numFmt w:val="bullet"/>
+      <w:lvlText w:val="●"/>
+      <w:lvlJc w:val="left"/>
+      <w:pPr>
+        <w:ind w:left="2880" w:hanging="360"/>
+      </w:pPr>
+      <w:rPr>
+        <w:u w:val="none"/>
+      </w:rPr>
+    </w:lvl>
+    <w:lvl w:ilvl="4">
+      <w:start w:val="1"/>
+      <w:numFmt w:val="bullet"/>
+      <w:lvlText w:val="○"/>
+      <w:lvlJc w:val="left"/>
+      <w:pPr>
+        <w:ind w:left="3600" w:hanging="360"/>
+      </w:pPr>
+      <w:rPr>
+        <w:u w:val="none"/>
+      </w:rPr>
+    </w:lvl>
+    <w:lvl w:ilvl="5">
+      <w:start w:val="1"/>
+      <w:numFmt w:val="bullet"/>
+      <w:lvlText w:val="■"/>
+      <w:lvlJc w:val="left"/>
+      <w:pPr>
+        <w:ind w:left="4320" w:hanging="360"/>
+      </w:pPr>
+      <w:rPr>
+        <w:u w:val="none"/>
+      </w:rPr>
+    </w:lvl>
+    <w:lvl w:ilvl="6">
+      <w:start w:val="1"/>
+      <w:numFmt w:val="bullet"/>
+      <w:lvlText w:val="●"/>
+      <w:lvlJc w:val="left"/>
+      <w:pPr>
+        <w:ind w:left="5040" w:hanging="360"/>
+      </w:pPr>
+      <w:rPr>
+        <w:u w:val="none"/>
+      </w:rPr>
+    </w:lvl>
+    <w:lvl w:ilvl="7">
+      <w:start w:val="1"/>
+      <w:numFmt w:val="bullet"/>
+      <w:lvlText w:val="○"/>
+      <w:lvlJc w:val="left"/>
+      <w:pPr>
+        <w:ind w:left="5760" w:hanging="360"/>
+      </w:pPr>
+      <w:rPr>
+        <w:u w:val="none"/>
+      </w:rPr>
+    </w:lvl>
+    <w:lvl w:ilvl="8">
+      <w:start w:val="1"/>
+      <w:numFmt w:val="bullet"/>
+      <w:lvlText w:val="■"/>
+      <w:lvlJc w:val="left"/>
+      <w:pPr>
+        <w:ind w:left="6480" w:hanging="360"/>
+      </w:pPr>
+      <w:rPr>
+        <w:u w:val="none"/>
+      </w:rPr>
+    </w:lvl>
+  </w:abstractNum>
+  <w:abstractNum w:abstractNumId="9">
+    <w:lvl w:ilvl="0">
+      <w:start w:val="1"/>
+      <w:numFmt w:val="bullet"/>
+      <w:lvlText w:val="●"/>
+      <w:lvlJc w:val="left"/>
+      <w:pPr>
+        <w:ind w:left="720" w:hanging="360"/>
+      </w:pPr>
+      <w:rPr>
+        <w:u w:val="none"/>
+      </w:rPr>
+    </w:lvl>
+    <w:lvl w:ilvl="1">
+      <w:start w:val="1"/>
+      <w:numFmt w:val="bullet"/>
+      <w:lvlText w:val="○"/>
+      <w:lvlJc w:val="left"/>
+      <w:pPr>
+        <w:ind w:left="1440" w:hanging="360"/>
+      </w:pPr>
+      <w:rPr>
+        <w:u w:val="none"/>
+      </w:rPr>
+    </w:lvl>
+    <w:lvl w:ilvl="2">
+      <w:start w:val="1"/>
+      <w:numFmt w:val="bullet"/>
+      <w:lvlText w:val="■"/>
+      <w:lvlJc w:val="left"/>
+      <w:pPr>
+        <w:ind w:left="2160" w:hanging="360"/>
+      </w:pPr>
+      <w:rPr>
+        <w:u w:val="none"/>
+      </w:rPr>
+    </w:lvl>
+    <w:lvl w:ilvl="3">
+      <w:start w:val="1"/>
+      <w:numFmt w:val="bullet"/>
+      <w:lvlText w:val="●"/>
+      <w:lvlJc w:val="left"/>
+      <w:pPr>
+        <w:ind w:left="2880" w:hanging="360"/>
+      </w:pPr>
+      <w:rPr>
+        <w:u w:val="none"/>
+      </w:rPr>
+    </w:lvl>
+    <w:lvl w:ilvl="4">
+      <w:start w:val="1"/>
+      <w:numFmt w:val="bullet"/>
+      <w:lvlText w:val="○"/>
+      <w:lvlJc w:val="left"/>
+      <w:pPr>
+        <w:ind w:left="3600" w:hanging="360"/>
+      </w:pPr>
+      <w:rPr>
+        <w:u w:val="none"/>
+      </w:rPr>
+    </w:lvl>
+    <w:lvl w:ilvl="5">
+      <w:start w:val="1"/>
+      <w:numFmt w:val="bullet"/>
+      <w:lvlText w:val="■"/>
+      <w:lvlJc w:val="left"/>
+      <w:pPr>
+        <w:ind w:left="4320" w:hanging="360"/>
+      </w:pPr>
+      <w:rPr>
+        <w:u w:val="none"/>
+      </w:rPr>
+    </w:lvl>
+    <w:lvl w:ilvl="6">
+      <w:start w:val="1"/>
+      <w:numFmt w:val="bullet"/>
+      <w:lvlText w:val="●"/>
+      <w:lvlJc w:val="left"/>
+      <w:pPr>
+        <w:ind w:left="5040" w:hanging="360"/>
+      </w:pPr>
+      <w:rPr>
+        <w:u w:val="none"/>
+      </w:rPr>
+    </w:lvl>
+    <w:lvl w:ilvl="7">
+      <w:start w:val="1"/>
+      <w:numFmt w:val="bullet"/>
+      <w:lvlText w:val="○"/>
+      <w:lvlJc w:val="left"/>
+      <w:pPr>
+        <w:ind w:left="5760" w:hanging="360"/>
+      </w:pPr>
+      <w:rPr>
+        <w:u w:val="none"/>
+      </w:rPr>
+    </w:lvl>
+    <w:lvl w:ilvl="8">
+      <w:start w:val="1"/>
+      <w:numFmt w:val="bullet"/>
+      <w:lvlText w:val="■"/>
+      <w:lvlJc w:val="left"/>
+      <w:pPr>
+        <w:ind w:left="6480" w:hanging="360"/>
+      </w:pPr>
+      <w:rPr>
+        <w:u w:val="none"/>
+      </w:rPr>
+    </w:lvl>
+  </w:abstractNum>
+  <w:abstractNum w:abstractNumId="10">
     <w:lvl w:ilvl="0">
       <w:start w:val="1"/>
       <w:numFmt w:val="bullet"/>
@@ -5760,6 +6346,12 @@
   </w:num>
   <w:num w:numId="8">
     <w:abstractNumId w:val="8"/>
+  </w:num>
+  <w:num w:numId="9">
+    <w:abstractNumId w:val="9"/>
+  </w:num>
+  <w:num w:numId="10">
+    <w:abstractNumId w:val="10"/>
   </w:num>
 </w:numbering>
 </file>

</xml_diff>

<commit_message>
agregar grep y pipes
Se añaden los comandos grep para filtrar y las pipes para conectar comandos en cadena
</commit_message>
<xml_diff>
--- a/LE-COMMANDS-TRAINING.docx
+++ b/LE-COMMANDS-TRAINING.docx
@@ -88,7 +88,7 @@
       <w:pPr>
         <w:numPr>
           <w:ilvl w:val="0"/>
-          <w:numId w:val="10"/>
+          <w:numId w:val="13"/>
         </w:numPr>
         <w:spacing w:after="240" w:before="240" w:lineRule="auto"/>
         <w:ind w:left="720" w:hanging="360"/>
@@ -149,7 +149,7 @@
       <w:pPr>
         <w:numPr>
           <w:ilvl w:val="0"/>
-          <w:numId w:val="10"/>
+          <w:numId w:val="13"/>
         </w:numPr>
         <w:spacing w:after="0" w:afterAutospacing="0" w:before="240" w:lineRule="auto"/>
         <w:ind w:left="720" w:hanging="360"/>
@@ -174,7 +174,7 @@
       <w:pPr>
         <w:numPr>
           <w:ilvl w:val="0"/>
-          <w:numId w:val="10"/>
+          <w:numId w:val="13"/>
         </w:numPr>
         <w:spacing w:after="0" w:afterAutospacing="0" w:before="0" w:beforeAutospacing="0" w:lineRule="auto"/>
         <w:ind w:left="720" w:hanging="360"/>
@@ -197,7 +197,7 @@
       <w:pPr>
         <w:numPr>
           <w:ilvl w:val="1"/>
-          <w:numId w:val="10"/>
+          <w:numId w:val="13"/>
         </w:numPr>
         <w:spacing w:after="0" w:afterAutospacing="0" w:before="0" w:beforeAutospacing="0" w:lineRule="auto"/>
         <w:ind w:left="1440" w:hanging="360"/>
@@ -220,7 +220,7 @@
       <w:pPr>
         <w:numPr>
           <w:ilvl w:val="1"/>
-          <w:numId w:val="10"/>
+          <w:numId w:val="13"/>
         </w:numPr>
         <w:spacing w:after="0" w:afterAutospacing="0" w:before="0" w:beforeAutospacing="0" w:lineRule="auto"/>
         <w:ind w:left="1440" w:hanging="360"/>
@@ -243,7 +243,7 @@
       <w:pPr>
         <w:numPr>
           <w:ilvl w:val="1"/>
-          <w:numId w:val="10"/>
+          <w:numId w:val="13"/>
         </w:numPr>
         <w:spacing w:after="240" w:before="0" w:beforeAutospacing="0" w:lineRule="auto"/>
         <w:ind w:left="1440" w:hanging="360"/>
@@ -302,7 +302,7 @@
       <w:pPr>
         <w:numPr>
           <w:ilvl w:val="0"/>
-          <w:numId w:val="10"/>
+          <w:numId w:val="13"/>
         </w:numPr>
         <w:spacing w:after="0" w:afterAutospacing="0" w:before="240" w:lineRule="auto"/>
         <w:ind w:left="720" w:hanging="360"/>
@@ -327,7 +327,7 @@
       <w:pPr>
         <w:numPr>
           <w:ilvl w:val="0"/>
-          <w:numId w:val="10"/>
+          <w:numId w:val="13"/>
         </w:numPr>
         <w:spacing w:after="0" w:afterAutospacing="0" w:before="0" w:beforeAutospacing="0" w:lineRule="auto"/>
         <w:ind w:left="720" w:hanging="360"/>
@@ -350,7 +350,7 @@
       <w:pPr>
         <w:numPr>
           <w:ilvl w:val="1"/>
-          <w:numId w:val="10"/>
+          <w:numId w:val="13"/>
         </w:numPr>
         <w:spacing w:after="0" w:afterAutospacing="0" w:before="0" w:beforeAutospacing="0" w:lineRule="auto"/>
         <w:ind w:left="1440" w:hanging="360"/>
@@ -384,7 +384,7 @@
       <w:pPr>
         <w:numPr>
           <w:ilvl w:val="1"/>
-          <w:numId w:val="10"/>
+          <w:numId w:val="13"/>
         </w:numPr>
         <w:spacing w:after="0" w:afterAutospacing="0" w:before="0" w:beforeAutospacing="0" w:lineRule="auto"/>
         <w:ind w:left="1440" w:hanging="360"/>
@@ -412,7 +412,7 @@
       <w:pPr>
         <w:numPr>
           <w:ilvl w:val="1"/>
-          <w:numId w:val="10"/>
+          <w:numId w:val="13"/>
         </w:numPr>
         <w:spacing w:after="240" w:before="0" w:beforeAutospacing="0" w:lineRule="auto"/>
         <w:ind w:left="1440" w:hanging="360"/>
@@ -471,7 +471,7 @@
       <w:pPr>
         <w:numPr>
           <w:ilvl w:val="0"/>
-          <w:numId w:val="10"/>
+          <w:numId w:val="13"/>
         </w:numPr>
         <w:spacing w:after="0" w:afterAutospacing="0" w:before="240" w:lineRule="auto"/>
         <w:ind w:left="720" w:hanging="360"/>
@@ -496,7 +496,7 @@
       <w:pPr>
         <w:numPr>
           <w:ilvl w:val="0"/>
-          <w:numId w:val="10"/>
+          <w:numId w:val="13"/>
         </w:numPr>
         <w:spacing w:after="0" w:afterAutospacing="0" w:before="0" w:beforeAutospacing="0" w:lineRule="auto"/>
         <w:ind w:left="720" w:hanging="360"/>
@@ -519,7 +519,7 @@
       <w:pPr>
         <w:numPr>
           <w:ilvl w:val="1"/>
-          <w:numId w:val="10"/>
+          <w:numId w:val="13"/>
         </w:numPr>
         <w:spacing w:after="0" w:afterAutospacing="0" w:before="0" w:beforeAutospacing="0" w:lineRule="auto"/>
         <w:ind w:left="1440" w:hanging="360"/>
@@ -542,7 +542,7 @@
       <w:pPr>
         <w:numPr>
           <w:ilvl w:val="1"/>
-          <w:numId w:val="10"/>
+          <w:numId w:val="13"/>
         </w:numPr>
         <w:spacing w:after="0" w:afterAutospacing="0" w:before="0" w:beforeAutospacing="0" w:lineRule="auto"/>
         <w:ind w:left="1440" w:hanging="360"/>
@@ -565,7 +565,7 @@
       <w:pPr>
         <w:numPr>
           <w:ilvl w:val="1"/>
-          <w:numId w:val="10"/>
+          <w:numId w:val="13"/>
         </w:numPr>
         <w:spacing w:after="240" w:before="0" w:beforeAutospacing="0" w:lineRule="auto"/>
         <w:ind w:left="1440" w:hanging="360"/>
@@ -624,7 +624,7 @@
       <w:pPr>
         <w:numPr>
           <w:ilvl w:val="0"/>
-          <w:numId w:val="10"/>
+          <w:numId w:val="13"/>
         </w:numPr>
         <w:spacing w:after="0" w:afterAutospacing="0" w:before="240" w:lineRule="auto"/>
         <w:ind w:left="720" w:hanging="360"/>
@@ -649,7 +649,7 @@
       <w:pPr>
         <w:numPr>
           <w:ilvl w:val="0"/>
-          <w:numId w:val="10"/>
+          <w:numId w:val="13"/>
         </w:numPr>
         <w:spacing w:after="0" w:afterAutospacing="0" w:before="0" w:beforeAutospacing="0" w:lineRule="auto"/>
         <w:ind w:left="720" w:hanging="360"/>
@@ -672,7 +672,7 @@
       <w:pPr>
         <w:numPr>
           <w:ilvl w:val="1"/>
-          <w:numId w:val="10"/>
+          <w:numId w:val="13"/>
         </w:numPr>
         <w:spacing w:after="0" w:afterAutospacing="0" w:before="0" w:beforeAutospacing="0" w:lineRule="auto"/>
         <w:ind w:left="1440" w:hanging="360"/>
@@ -708,7 +708,7 @@
       <w:pPr>
         <w:numPr>
           <w:ilvl w:val="1"/>
-          <w:numId w:val="10"/>
+          <w:numId w:val="13"/>
         </w:numPr>
         <w:spacing w:after="240" w:before="0" w:beforeAutospacing="0" w:lineRule="auto"/>
         <w:ind w:left="1440" w:hanging="360"/>
@@ -767,7 +767,7 @@
       <w:pPr>
         <w:numPr>
           <w:ilvl w:val="0"/>
-          <w:numId w:val="10"/>
+          <w:numId w:val="13"/>
         </w:numPr>
         <w:spacing w:after="0" w:afterAutospacing="0" w:before="240" w:lineRule="auto"/>
         <w:ind w:left="720" w:hanging="360"/>
@@ -792,7 +792,7 @@
       <w:pPr>
         <w:numPr>
           <w:ilvl w:val="0"/>
-          <w:numId w:val="10"/>
+          <w:numId w:val="13"/>
         </w:numPr>
         <w:spacing w:after="0" w:afterAutospacing="0" w:before="0" w:beforeAutospacing="0" w:lineRule="auto"/>
         <w:ind w:left="720" w:hanging="360"/>
@@ -815,7 +815,7 @@
       <w:pPr>
         <w:numPr>
           <w:ilvl w:val="1"/>
-          <w:numId w:val="10"/>
+          <w:numId w:val="13"/>
         </w:numPr>
         <w:spacing w:after="0" w:afterAutospacing="0" w:before="0" w:beforeAutospacing="0" w:lineRule="auto"/>
         <w:ind w:left="1440" w:hanging="360"/>
@@ -851,7 +851,7 @@
       <w:pPr>
         <w:numPr>
           <w:ilvl w:val="1"/>
-          <w:numId w:val="10"/>
+          <w:numId w:val="13"/>
         </w:numPr>
         <w:spacing w:after="240" w:before="0" w:beforeAutospacing="0" w:lineRule="auto"/>
         <w:ind w:left="1440" w:hanging="360"/>
@@ -910,7 +910,7 @@
       <w:pPr>
         <w:numPr>
           <w:ilvl w:val="0"/>
-          <w:numId w:val="10"/>
+          <w:numId w:val="13"/>
         </w:numPr>
         <w:spacing w:after="0" w:afterAutospacing="0" w:before="240" w:lineRule="auto"/>
         <w:ind w:left="720" w:hanging="360"/>
@@ -935,7 +935,7 @@
       <w:pPr>
         <w:numPr>
           <w:ilvl w:val="0"/>
-          <w:numId w:val="10"/>
+          <w:numId w:val="13"/>
         </w:numPr>
         <w:spacing w:after="0" w:afterAutospacing="0" w:before="0" w:beforeAutospacing="0" w:lineRule="auto"/>
         <w:ind w:left="720" w:hanging="360"/>
@@ -958,7 +958,7 @@
       <w:pPr>
         <w:numPr>
           <w:ilvl w:val="1"/>
-          <w:numId w:val="10"/>
+          <w:numId w:val="13"/>
         </w:numPr>
         <w:spacing w:after="0" w:afterAutospacing="0" w:before="0" w:beforeAutospacing="0" w:lineRule="auto"/>
         <w:ind w:left="1440" w:hanging="360"/>
@@ -981,7 +981,7 @@
       <w:pPr>
         <w:numPr>
           <w:ilvl w:val="1"/>
-          <w:numId w:val="10"/>
+          <w:numId w:val="13"/>
         </w:numPr>
         <w:spacing w:after="0" w:afterAutospacing="0" w:before="0" w:beforeAutospacing="0" w:lineRule="auto"/>
         <w:ind w:left="1440" w:hanging="360"/>
@@ -1004,7 +1004,7 @@
       <w:pPr>
         <w:numPr>
           <w:ilvl w:val="1"/>
-          <w:numId w:val="10"/>
+          <w:numId w:val="13"/>
         </w:numPr>
         <w:spacing w:after="240" w:before="0" w:beforeAutospacing="0" w:lineRule="auto"/>
         <w:ind w:left="1440" w:hanging="360"/>
@@ -1063,7 +1063,7 @@
       <w:pPr>
         <w:numPr>
           <w:ilvl w:val="0"/>
-          <w:numId w:val="10"/>
+          <w:numId w:val="13"/>
         </w:numPr>
         <w:spacing w:after="0" w:afterAutospacing="0" w:before="240" w:lineRule="auto"/>
         <w:ind w:left="720" w:hanging="360"/>
@@ -1088,7 +1088,7 @@
       <w:pPr>
         <w:numPr>
           <w:ilvl w:val="0"/>
-          <w:numId w:val="10"/>
+          <w:numId w:val="13"/>
         </w:numPr>
         <w:spacing w:after="0" w:afterAutospacing="0" w:before="0" w:beforeAutospacing="0" w:lineRule="auto"/>
         <w:ind w:left="720" w:hanging="360"/>
@@ -1111,7 +1111,7 @@
       <w:pPr>
         <w:numPr>
           <w:ilvl w:val="1"/>
-          <w:numId w:val="10"/>
+          <w:numId w:val="13"/>
         </w:numPr>
         <w:spacing w:after="0" w:afterAutospacing="0" w:before="0" w:beforeAutospacing="0" w:lineRule="auto"/>
         <w:ind w:left="1440" w:hanging="360"/>
@@ -1134,7 +1134,7 @@
       <w:pPr>
         <w:numPr>
           <w:ilvl w:val="1"/>
-          <w:numId w:val="10"/>
+          <w:numId w:val="13"/>
         </w:numPr>
         <w:spacing w:after="0" w:afterAutospacing="0" w:before="0" w:beforeAutospacing="0" w:lineRule="auto"/>
         <w:ind w:left="1440" w:hanging="360"/>
@@ -1157,7 +1157,7 @@
       <w:pPr>
         <w:numPr>
           <w:ilvl w:val="1"/>
-          <w:numId w:val="10"/>
+          <w:numId w:val="13"/>
         </w:numPr>
         <w:spacing w:after="240" w:before="0" w:beforeAutospacing="0" w:lineRule="auto"/>
         <w:ind w:left="1440" w:hanging="360"/>
@@ -1216,7 +1216,7 @@
       <w:pPr>
         <w:numPr>
           <w:ilvl w:val="0"/>
-          <w:numId w:val="10"/>
+          <w:numId w:val="13"/>
         </w:numPr>
         <w:spacing w:after="0" w:afterAutospacing="0" w:before="240" w:lineRule="auto"/>
         <w:ind w:left="720" w:hanging="360"/>
@@ -1241,7 +1241,7 @@
       <w:pPr>
         <w:numPr>
           <w:ilvl w:val="0"/>
-          <w:numId w:val="10"/>
+          <w:numId w:val="13"/>
         </w:numPr>
         <w:spacing w:after="0" w:afterAutospacing="0" w:before="0" w:beforeAutospacing="0" w:lineRule="auto"/>
         <w:ind w:left="720" w:hanging="360"/>
@@ -1264,7 +1264,7 @@
       <w:pPr>
         <w:numPr>
           <w:ilvl w:val="1"/>
-          <w:numId w:val="10"/>
+          <w:numId w:val="13"/>
         </w:numPr>
         <w:spacing w:after="0" w:afterAutospacing="0" w:before="0" w:beforeAutospacing="0" w:lineRule="auto"/>
         <w:ind w:left="1440" w:hanging="360"/>
@@ -1300,7 +1300,7 @@
       <w:pPr>
         <w:numPr>
           <w:ilvl w:val="1"/>
-          <w:numId w:val="10"/>
+          <w:numId w:val="13"/>
         </w:numPr>
         <w:spacing w:after="240" w:before="0" w:beforeAutospacing="0" w:lineRule="auto"/>
         <w:ind w:left="1440" w:hanging="360"/>
@@ -1372,7 +1372,7 @@
       <w:pPr>
         <w:numPr>
           <w:ilvl w:val="0"/>
-          <w:numId w:val="10"/>
+          <w:numId w:val="13"/>
         </w:numPr>
         <w:spacing w:after="0" w:afterAutospacing="0" w:before="240" w:lineRule="auto"/>
         <w:ind w:left="720" w:hanging="360"/>
@@ -1397,7 +1397,7 @@
       <w:pPr>
         <w:numPr>
           <w:ilvl w:val="0"/>
-          <w:numId w:val="10"/>
+          <w:numId w:val="13"/>
         </w:numPr>
         <w:spacing w:after="0" w:afterAutospacing="0" w:before="0" w:beforeAutospacing="0" w:lineRule="auto"/>
         <w:ind w:left="720" w:hanging="360"/>
@@ -1420,7 +1420,7 @@
       <w:pPr>
         <w:numPr>
           <w:ilvl w:val="1"/>
-          <w:numId w:val="10"/>
+          <w:numId w:val="13"/>
         </w:numPr>
         <w:spacing w:after="0" w:afterAutospacing="0" w:before="0" w:beforeAutospacing="0" w:lineRule="auto"/>
         <w:ind w:left="1440" w:hanging="360"/>
@@ -1456,7 +1456,7 @@
       <w:pPr>
         <w:numPr>
           <w:ilvl w:val="1"/>
-          <w:numId w:val="10"/>
+          <w:numId w:val="13"/>
         </w:numPr>
         <w:spacing w:after="240" w:before="0" w:beforeAutospacing="0" w:lineRule="auto"/>
         <w:ind w:left="1440" w:hanging="360"/>
@@ -1537,7 +1537,7 @@
       <w:pPr>
         <w:numPr>
           <w:ilvl w:val="0"/>
-          <w:numId w:val="10"/>
+          <w:numId w:val="13"/>
         </w:numPr>
         <w:spacing w:after="0" w:afterAutospacing="0" w:before="240" w:lineRule="auto"/>
         <w:ind w:left="720" w:hanging="360"/>
@@ -1562,7 +1562,7 @@
       <w:pPr>
         <w:numPr>
           <w:ilvl w:val="0"/>
-          <w:numId w:val="10"/>
+          <w:numId w:val="13"/>
         </w:numPr>
         <w:spacing w:after="0" w:afterAutospacing="0" w:before="0" w:beforeAutospacing="0" w:lineRule="auto"/>
         <w:ind w:left="720" w:hanging="360"/>
@@ -1585,7 +1585,7 @@
       <w:pPr>
         <w:numPr>
           <w:ilvl w:val="1"/>
-          <w:numId w:val="10"/>
+          <w:numId w:val="13"/>
         </w:numPr>
         <w:spacing w:after="0" w:afterAutospacing="0" w:before="0" w:beforeAutospacing="0" w:lineRule="auto"/>
         <w:ind w:left="1440" w:hanging="360"/>
@@ -1613,7 +1613,7 @@
       <w:pPr>
         <w:numPr>
           <w:ilvl w:val="1"/>
-          <w:numId w:val="10"/>
+          <w:numId w:val="13"/>
         </w:numPr>
         <w:spacing w:after="0" w:afterAutospacing="0" w:before="0" w:beforeAutospacing="0" w:lineRule="auto"/>
         <w:ind w:left="1440" w:hanging="360"/>
@@ -1641,7 +1641,7 @@
       <w:pPr>
         <w:numPr>
           <w:ilvl w:val="1"/>
-          <w:numId w:val="10"/>
+          <w:numId w:val="13"/>
         </w:numPr>
         <w:spacing w:after="240" w:before="0" w:beforeAutospacing="0" w:lineRule="auto"/>
         <w:ind w:left="1440" w:hanging="360"/>
@@ -1705,7 +1705,7 @@
       <w:pPr>
         <w:numPr>
           <w:ilvl w:val="0"/>
-          <w:numId w:val="10"/>
+          <w:numId w:val="13"/>
         </w:numPr>
         <w:spacing w:after="0" w:afterAutospacing="0" w:before="240" w:lineRule="auto"/>
         <w:ind w:left="720" w:hanging="360"/>
@@ -1730,7 +1730,7 @@
       <w:pPr>
         <w:numPr>
           <w:ilvl w:val="0"/>
-          <w:numId w:val="10"/>
+          <w:numId w:val="13"/>
         </w:numPr>
         <w:spacing w:after="0" w:afterAutospacing="0" w:before="0" w:beforeAutospacing="0" w:lineRule="auto"/>
         <w:ind w:left="720" w:hanging="360"/>
@@ -1753,7 +1753,7 @@
       <w:pPr>
         <w:numPr>
           <w:ilvl w:val="1"/>
-          <w:numId w:val="10"/>
+          <w:numId w:val="13"/>
         </w:numPr>
         <w:spacing w:after="0" w:afterAutospacing="0" w:before="0" w:beforeAutospacing="0" w:lineRule="auto"/>
         <w:ind w:left="1440" w:hanging="360"/>
@@ -1776,7 +1776,7 @@
       <w:pPr>
         <w:numPr>
           <w:ilvl w:val="1"/>
-          <w:numId w:val="10"/>
+          <w:numId w:val="13"/>
         </w:numPr>
         <w:spacing w:after="240" w:before="0" w:beforeAutospacing="0" w:lineRule="auto"/>
         <w:ind w:left="1440" w:hanging="360"/>
@@ -1854,7 +1854,7 @@
       <w:pPr>
         <w:numPr>
           <w:ilvl w:val="0"/>
-          <w:numId w:val="10"/>
+          <w:numId w:val="13"/>
         </w:numPr>
         <w:spacing w:after="0" w:afterAutospacing="0" w:before="240" w:lineRule="auto"/>
         <w:ind w:left="720" w:hanging="360"/>
@@ -1879,7 +1879,7 @@
       <w:pPr>
         <w:numPr>
           <w:ilvl w:val="0"/>
-          <w:numId w:val="10"/>
+          <w:numId w:val="13"/>
         </w:numPr>
         <w:spacing w:after="0" w:afterAutospacing="0" w:before="0" w:beforeAutospacing="0" w:lineRule="auto"/>
         <w:ind w:left="720" w:hanging="360"/>
@@ -1902,7 +1902,7 @@
       <w:pPr>
         <w:numPr>
           <w:ilvl w:val="1"/>
-          <w:numId w:val="10"/>
+          <w:numId w:val="13"/>
         </w:numPr>
         <w:spacing w:after="0" w:afterAutospacing="0" w:before="0" w:beforeAutospacing="0" w:lineRule="auto"/>
         <w:ind w:left="1440" w:hanging="360"/>
@@ -1938,7 +1938,7 @@
       <w:pPr>
         <w:numPr>
           <w:ilvl w:val="1"/>
-          <w:numId w:val="10"/>
+          <w:numId w:val="13"/>
         </w:numPr>
         <w:spacing w:after="240" w:before="0" w:beforeAutospacing="0" w:lineRule="auto"/>
         <w:ind w:left="1440" w:hanging="360"/>
@@ -2009,7 +2009,7 @@
       <w:pPr>
         <w:numPr>
           <w:ilvl w:val="0"/>
-          <w:numId w:val="10"/>
+          <w:numId w:val="13"/>
         </w:numPr>
         <w:spacing w:after="0" w:afterAutospacing="0" w:before="240" w:lineRule="auto"/>
         <w:ind w:left="720" w:hanging="360"/>
@@ -2034,7 +2034,7 @@
       <w:pPr>
         <w:numPr>
           <w:ilvl w:val="0"/>
-          <w:numId w:val="10"/>
+          <w:numId w:val="13"/>
         </w:numPr>
         <w:spacing w:after="0" w:afterAutospacing="0" w:before="0" w:beforeAutospacing="0" w:lineRule="auto"/>
         <w:ind w:left="720" w:hanging="360"/>
@@ -2057,7 +2057,7 @@
       <w:pPr>
         <w:numPr>
           <w:ilvl w:val="1"/>
-          <w:numId w:val="10"/>
+          <w:numId w:val="13"/>
         </w:numPr>
         <w:spacing w:after="0" w:afterAutospacing="0" w:before="0" w:beforeAutospacing="0" w:lineRule="auto"/>
         <w:ind w:left="1440" w:hanging="360"/>
@@ -2080,7 +2080,7 @@
       <w:pPr>
         <w:numPr>
           <w:ilvl w:val="1"/>
-          <w:numId w:val="10"/>
+          <w:numId w:val="13"/>
         </w:numPr>
         <w:spacing w:after="240" w:before="0" w:beforeAutospacing="0" w:lineRule="auto"/>
         <w:ind w:left="1440" w:hanging="360"/>
@@ -2139,7 +2139,7 @@
       <w:pPr>
         <w:numPr>
           <w:ilvl w:val="0"/>
-          <w:numId w:val="10"/>
+          <w:numId w:val="13"/>
         </w:numPr>
         <w:spacing w:after="0" w:afterAutospacing="0" w:before="240" w:lineRule="auto"/>
         <w:ind w:left="720" w:hanging="360"/>
@@ -2164,7 +2164,7 @@
       <w:pPr>
         <w:numPr>
           <w:ilvl w:val="0"/>
-          <w:numId w:val="10"/>
+          <w:numId w:val="13"/>
         </w:numPr>
         <w:spacing w:after="0" w:afterAutospacing="0" w:before="0" w:beforeAutospacing="0" w:lineRule="auto"/>
         <w:ind w:left="720" w:hanging="360"/>
@@ -2187,7 +2187,7 @@
       <w:pPr>
         <w:numPr>
           <w:ilvl w:val="1"/>
-          <w:numId w:val="10"/>
+          <w:numId w:val="13"/>
         </w:numPr>
         <w:spacing w:after="0" w:afterAutospacing="0" w:before="0" w:beforeAutospacing="0" w:lineRule="auto"/>
         <w:ind w:left="1440" w:hanging="360"/>
@@ -2210,7 +2210,7 @@
       <w:pPr>
         <w:numPr>
           <w:ilvl w:val="1"/>
-          <w:numId w:val="10"/>
+          <w:numId w:val="13"/>
         </w:numPr>
         <w:spacing w:after="0" w:afterAutospacing="0" w:before="0" w:beforeAutospacing="0" w:lineRule="auto"/>
         <w:ind w:left="1440" w:hanging="360"/>
@@ -2233,7 +2233,7 @@
       <w:pPr>
         <w:numPr>
           <w:ilvl w:val="1"/>
-          <w:numId w:val="10"/>
+          <w:numId w:val="13"/>
         </w:numPr>
         <w:spacing w:after="240" w:before="0" w:beforeAutospacing="0" w:lineRule="auto"/>
         <w:ind w:left="1440" w:hanging="360"/>
@@ -2315,7 +2315,7 @@
       <w:pPr>
         <w:numPr>
           <w:ilvl w:val="0"/>
-          <w:numId w:val="10"/>
+          <w:numId w:val="13"/>
         </w:numPr>
         <w:spacing w:after="0" w:afterAutospacing="0" w:before="240" w:lineRule="auto"/>
         <w:ind w:left="720" w:hanging="360"/>
@@ -2340,7 +2340,7 @@
       <w:pPr>
         <w:numPr>
           <w:ilvl w:val="0"/>
-          <w:numId w:val="10"/>
+          <w:numId w:val="13"/>
         </w:numPr>
         <w:spacing w:after="0" w:afterAutospacing="0" w:before="0" w:beforeAutospacing="0" w:lineRule="auto"/>
         <w:ind w:left="720" w:hanging="360"/>
@@ -2363,7 +2363,7 @@
       <w:pPr>
         <w:numPr>
           <w:ilvl w:val="1"/>
-          <w:numId w:val="10"/>
+          <w:numId w:val="13"/>
         </w:numPr>
         <w:spacing w:after="0" w:afterAutospacing="0" w:before="0" w:beforeAutospacing="0" w:lineRule="auto"/>
         <w:ind w:left="1440" w:hanging="360"/>
@@ -2386,7 +2386,7 @@
       <w:pPr>
         <w:numPr>
           <w:ilvl w:val="1"/>
-          <w:numId w:val="10"/>
+          <w:numId w:val="13"/>
         </w:numPr>
         <w:spacing w:after="0" w:afterAutospacing="0" w:before="0" w:beforeAutospacing="0" w:lineRule="auto"/>
         <w:ind w:left="1440" w:hanging="360"/>
@@ -2409,7 +2409,7 @@
       <w:pPr>
         <w:numPr>
           <w:ilvl w:val="1"/>
-          <w:numId w:val="10"/>
+          <w:numId w:val="13"/>
         </w:numPr>
         <w:spacing w:after="240" w:before="0" w:beforeAutospacing="0" w:lineRule="auto"/>
         <w:ind w:left="1440" w:hanging="360"/>
@@ -2468,7 +2468,7 @@
       <w:pPr>
         <w:numPr>
           <w:ilvl w:val="0"/>
-          <w:numId w:val="10"/>
+          <w:numId w:val="13"/>
         </w:numPr>
         <w:spacing w:after="0" w:afterAutospacing="0" w:before="240" w:lineRule="auto"/>
         <w:ind w:left="720" w:hanging="360"/>
@@ -2493,7 +2493,7 @@
       <w:pPr>
         <w:numPr>
           <w:ilvl w:val="0"/>
-          <w:numId w:val="10"/>
+          <w:numId w:val="13"/>
         </w:numPr>
         <w:spacing w:after="0" w:afterAutospacing="0" w:before="0" w:beforeAutospacing="0" w:lineRule="auto"/>
         <w:ind w:left="720" w:hanging="360"/>
@@ -2516,7 +2516,7 @@
       <w:pPr>
         <w:numPr>
           <w:ilvl w:val="1"/>
-          <w:numId w:val="10"/>
+          <w:numId w:val="13"/>
         </w:numPr>
         <w:spacing w:after="0" w:afterAutospacing="0" w:before="0" w:beforeAutospacing="0" w:lineRule="auto"/>
         <w:ind w:left="1440" w:hanging="360"/>
@@ -2539,7 +2539,7 @@
       <w:pPr>
         <w:numPr>
           <w:ilvl w:val="1"/>
-          <w:numId w:val="10"/>
+          <w:numId w:val="13"/>
         </w:numPr>
         <w:spacing w:after="240" w:before="0" w:beforeAutospacing="0" w:lineRule="auto"/>
         <w:ind w:left="1440" w:hanging="360"/>
@@ -2603,7 +2603,7 @@
       <w:pPr>
         <w:numPr>
           <w:ilvl w:val="0"/>
-          <w:numId w:val="10"/>
+          <w:numId w:val="13"/>
         </w:numPr>
         <w:spacing w:after="0" w:afterAutospacing="0" w:before="240" w:lineRule="auto"/>
         <w:ind w:left="720" w:hanging="360"/>
@@ -2628,7 +2628,7 @@
       <w:pPr>
         <w:numPr>
           <w:ilvl w:val="0"/>
-          <w:numId w:val="10"/>
+          <w:numId w:val="13"/>
         </w:numPr>
         <w:spacing w:after="0" w:afterAutospacing="0" w:before="0" w:beforeAutospacing="0" w:lineRule="auto"/>
         <w:ind w:left="720" w:hanging="360"/>
@@ -2651,7 +2651,7 @@
       <w:pPr>
         <w:numPr>
           <w:ilvl w:val="1"/>
-          <w:numId w:val="10"/>
+          <w:numId w:val="13"/>
         </w:numPr>
         <w:spacing w:after="0" w:afterAutospacing="0" w:before="0" w:beforeAutospacing="0" w:lineRule="auto"/>
         <w:ind w:left="1440" w:hanging="360"/>
@@ -2674,7 +2674,7 @@
       <w:pPr>
         <w:numPr>
           <w:ilvl w:val="1"/>
-          <w:numId w:val="10"/>
+          <w:numId w:val="13"/>
         </w:numPr>
         <w:spacing w:after="240" w:before="0" w:beforeAutospacing="0" w:lineRule="auto"/>
         <w:ind w:left="1440" w:hanging="360"/>
@@ -2719,7 +2719,7 @@
       <w:pPr>
         <w:numPr>
           <w:ilvl w:val="0"/>
-          <w:numId w:val="4"/>
+          <w:numId w:val="5"/>
         </w:numPr>
         <w:spacing w:after="0" w:afterAutospacing="0" w:before="240" w:lineRule="auto"/>
         <w:ind w:left="720" w:hanging="360"/>
@@ -2738,7 +2738,7 @@
       <w:pPr>
         <w:numPr>
           <w:ilvl w:val="1"/>
-          <w:numId w:val="4"/>
+          <w:numId w:val="5"/>
         </w:numPr>
         <w:spacing w:after="0" w:afterAutospacing="0" w:before="0" w:beforeAutospacing="0" w:lineRule="auto"/>
         <w:ind w:left="1440" w:hanging="360"/>
@@ -2761,7 +2761,7 @@
       <w:pPr>
         <w:numPr>
           <w:ilvl w:val="1"/>
-          <w:numId w:val="4"/>
+          <w:numId w:val="5"/>
         </w:numPr>
         <w:spacing w:after="0" w:afterAutospacing="0" w:before="0" w:beforeAutospacing="0" w:lineRule="auto"/>
         <w:ind w:left="1440" w:hanging="360"/>
@@ -2791,7 +2791,7 @@
       <w:pPr>
         <w:numPr>
           <w:ilvl w:val="1"/>
-          <w:numId w:val="4"/>
+          <w:numId w:val="5"/>
         </w:numPr>
         <w:spacing w:after="0" w:afterAutospacing="0" w:before="0" w:beforeAutospacing="0" w:lineRule="auto"/>
         <w:ind w:left="1440" w:hanging="360"/>
@@ -2827,7 +2827,7 @@
       <w:pPr>
         <w:numPr>
           <w:ilvl w:val="0"/>
-          <w:numId w:val="4"/>
+          <w:numId w:val="5"/>
         </w:numPr>
         <w:spacing w:after="0" w:afterAutospacing="0" w:before="0" w:beforeAutospacing="0" w:lineRule="auto"/>
         <w:ind w:left="720" w:hanging="360"/>
@@ -2846,7 +2846,7 @@
       <w:pPr>
         <w:numPr>
           <w:ilvl w:val="1"/>
-          <w:numId w:val="4"/>
+          <w:numId w:val="5"/>
         </w:numPr>
         <w:spacing w:after="0" w:afterAutospacing="0" w:before="0" w:beforeAutospacing="0" w:lineRule="auto"/>
         <w:ind w:left="1440" w:hanging="360"/>
@@ -2869,7 +2869,7 @@
       <w:pPr>
         <w:numPr>
           <w:ilvl w:val="1"/>
-          <w:numId w:val="4"/>
+          <w:numId w:val="5"/>
         </w:numPr>
         <w:spacing w:after="0" w:afterAutospacing="0" w:before="0" w:beforeAutospacing="0" w:lineRule="auto"/>
         <w:ind w:left="1440" w:hanging="360"/>
@@ -2899,7 +2899,7 @@
       <w:pPr>
         <w:numPr>
           <w:ilvl w:val="1"/>
-          <w:numId w:val="4"/>
+          <w:numId w:val="5"/>
         </w:numPr>
         <w:spacing w:after="0" w:afterAutospacing="0" w:before="0" w:beforeAutospacing="0" w:lineRule="auto"/>
         <w:ind w:left="1440" w:hanging="360"/>
@@ -2948,7 +2948,7 @@
       <w:pPr>
         <w:numPr>
           <w:ilvl w:val="0"/>
-          <w:numId w:val="4"/>
+          <w:numId w:val="5"/>
         </w:numPr>
         <w:spacing w:after="0" w:afterAutospacing="0" w:before="0" w:beforeAutospacing="0" w:lineRule="auto"/>
         <w:ind w:left="720" w:hanging="360"/>
@@ -2967,7 +2967,7 @@
       <w:pPr>
         <w:numPr>
           <w:ilvl w:val="1"/>
-          <w:numId w:val="4"/>
+          <w:numId w:val="5"/>
         </w:numPr>
         <w:spacing w:after="0" w:afterAutospacing="0" w:before="0" w:beforeAutospacing="0" w:lineRule="auto"/>
         <w:ind w:left="1440" w:hanging="360"/>
@@ -2990,7 +2990,7 @@
       <w:pPr>
         <w:numPr>
           <w:ilvl w:val="1"/>
-          <w:numId w:val="4"/>
+          <w:numId w:val="5"/>
         </w:numPr>
         <w:spacing w:after="0" w:afterAutospacing="0" w:before="0" w:beforeAutospacing="0" w:lineRule="auto"/>
         <w:ind w:left="1440" w:hanging="360"/>
@@ -3020,7 +3020,7 @@
       <w:pPr>
         <w:numPr>
           <w:ilvl w:val="1"/>
-          <w:numId w:val="4"/>
+          <w:numId w:val="5"/>
         </w:numPr>
         <w:spacing w:after="0" w:afterAutospacing="0" w:before="0" w:beforeAutospacing="0" w:lineRule="auto"/>
         <w:ind w:left="1440" w:hanging="360"/>
@@ -3069,7 +3069,7 @@
       <w:pPr>
         <w:numPr>
           <w:ilvl w:val="0"/>
-          <w:numId w:val="4"/>
+          <w:numId w:val="5"/>
         </w:numPr>
         <w:spacing w:after="0" w:afterAutospacing="0" w:before="0" w:beforeAutospacing="0" w:lineRule="auto"/>
         <w:ind w:left="720" w:hanging="360"/>
@@ -3088,7 +3088,7 @@
       <w:pPr>
         <w:numPr>
           <w:ilvl w:val="1"/>
-          <w:numId w:val="4"/>
+          <w:numId w:val="5"/>
         </w:numPr>
         <w:spacing w:after="0" w:afterAutospacing="0" w:before="0" w:beforeAutospacing="0" w:lineRule="auto"/>
         <w:ind w:left="1440" w:hanging="360"/>
@@ -3111,7 +3111,7 @@
       <w:pPr>
         <w:numPr>
           <w:ilvl w:val="1"/>
-          <w:numId w:val="4"/>
+          <w:numId w:val="5"/>
         </w:numPr>
         <w:spacing w:after="0" w:afterAutospacing="0" w:before="0" w:beforeAutospacing="0" w:lineRule="auto"/>
         <w:ind w:left="1440" w:hanging="360"/>
@@ -3141,7 +3141,7 @@
       <w:pPr>
         <w:numPr>
           <w:ilvl w:val="1"/>
-          <w:numId w:val="4"/>
+          <w:numId w:val="5"/>
         </w:numPr>
         <w:spacing w:after="0" w:afterAutospacing="0" w:before="0" w:beforeAutospacing="0" w:lineRule="auto"/>
         <w:ind w:left="1440" w:hanging="360"/>
@@ -3190,7 +3190,7 @@
       <w:pPr>
         <w:numPr>
           <w:ilvl w:val="0"/>
-          <w:numId w:val="4"/>
+          <w:numId w:val="5"/>
         </w:numPr>
         <w:spacing w:after="0" w:afterAutospacing="0" w:before="0" w:beforeAutospacing="0" w:lineRule="auto"/>
         <w:ind w:left="720" w:hanging="360"/>
@@ -3209,7 +3209,7 @@
       <w:pPr>
         <w:numPr>
           <w:ilvl w:val="1"/>
-          <w:numId w:val="4"/>
+          <w:numId w:val="5"/>
         </w:numPr>
         <w:spacing w:after="0" w:afterAutospacing="0" w:before="0" w:beforeAutospacing="0" w:lineRule="auto"/>
         <w:ind w:left="1440" w:hanging="360"/>
@@ -3232,7 +3232,7 @@
       <w:pPr>
         <w:numPr>
           <w:ilvl w:val="1"/>
-          <w:numId w:val="4"/>
+          <w:numId w:val="5"/>
         </w:numPr>
         <w:spacing w:after="0" w:afterAutospacing="0" w:before="0" w:beforeAutospacing="0" w:lineRule="auto"/>
         <w:ind w:left="1440" w:hanging="360"/>
@@ -3262,7 +3262,7 @@
       <w:pPr>
         <w:numPr>
           <w:ilvl w:val="1"/>
-          <w:numId w:val="4"/>
+          <w:numId w:val="5"/>
         </w:numPr>
         <w:spacing w:after="240" w:before="0" w:beforeAutospacing="0" w:lineRule="auto"/>
         <w:ind w:left="1440" w:hanging="360"/>
@@ -3371,7 +3371,7 @@
       <w:pPr>
         <w:numPr>
           <w:ilvl w:val="0"/>
-          <w:numId w:val="10"/>
+          <w:numId w:val="13"/>
         </w:numPr>
         <w:spacing w:after="0" w:afterAutospacing="0" w:before="240" w:lineRule="auto"/>
         <w:ind w:left="720" w:hanging="360"/>
@@ -3401,7 +3401,7 @@
       <w:pPr>
         <w:numPr>
           <w:ilvl w:val="0"/>
-          <w:numId w:val="10"/>
+          <w:numId w:val="13"/>
         </w:numPr>
         <w:spacing w:after="0" w:afterAutospacing="0" w:before="0" w:beforeAutospacing="0" w:lineRule="auto"/>
         <w:ind w:left="720" w:hanging="360"/>
@@ -3429,7 +3429,7 @@
       <w:pPr>
         <w:numPr>
           <w:ilvl w:val="1"/>
-          <w:numId w:val="10"/>
+          <w:numId w:val="13"/>
         </w:numPr>
         <w:spacing w:after="0" w:afterAutospacing="0" w:before="0" w:beforeAutospacing="0" w:lineRule="auto"/>
         <w:ind w:left="1440" w:hanging="360"/>
@@ -3467,7 +3467,7 @@
       <w:pPr>
         <w:numPr>
           <w:ilvl w:val="1"/>
-          <w:numId w:val="10"/>
+          <w:numId w:val="13"/>
         </w:numPr>
         <w:spacing w:after="0" w:afterAutospacing="0" w:before="0" w:beforeAutospacing="0" w:lineRule="auto"/>
         <w:ind w:left="1440" w:hanging="360"/>
@@ -3491,7 +3491,7 @@
       <w:pPr>
         <w:numPr>
           <w:ilvl w:val="1"/>
-          <w:numId w:val="10"/>
+          <w:numId w:val="13"/>
         </w:numPr>
         <w:spacing w:after="240" w:before="0" w:beforeAutospacing="0" w:lineRule="auto"/>
         <w:ind w:left="1440" w:hanging="360"/>
@@ -3565,7 +3565,7 @@
       <w:pPr>
         <w:numPr>
           <w:ilvl w:val="0"/>
-          <w:numId w:val="10"/>
+          <w:numId w:val="13"/>
         </w:numPr>
         <w:spacing w:after="240" w:before="240" w:lineRule="auto"/>
         <w:ind w:left="720" w:hanging="360"/>
@@ -3877,7 +3877,7 @@
       <w:pPr>
         <w:numPr>
           <w:ilvl w:val="0"/>
-          <w:numId w:val="10"/>
+          <w:numId w:val="13"/>
         </w:numPr>
         <w:spacing w:after="0" w:afterAutospacing="0" w:before="240" w:lineRule="auto"/>
         <w:ind w:left="720" w:hanging="360"/>
@@ -3902,7 +3902,7 @@
       <w:pPr>
         <w:numPr>
           <w:ilvl w:val="0"/>
-          <w:numId w:val="10"/>
+          <w:numId w:val="13"/>
         </w:numPr>
         <w:spacing w:after="0" w:afterAutospacing="0" w:before="0" w:beforeAutospacing="0" w:lineRule="auto"/>
         <w:ind w:left="720" w:hanging="360"/>
@@ -3925,7 +3925,7 @@
       <w:pPr>
         <w:numPr>
           <w:ilvl w:val="1"/>
-          <w:numId w:val="10"/>
+          <w:numId w:val="13"/>
         </w:numPr>
         <w:spacing w:after="0" w:afterAutospacing="0" w:before="0" w:beforeAutospacing="0" w:lineRule="auto"/>
         <w:ind w:left="1440" w:hanging="360"/>
@@ -3950,7 +3950,7 @@
       <w:pPr>
         <w:numPr>
           <w:ilvl w:val="1"/>
-          <w:numId w:val="10"/>
+          <w:numId w:val="13"/>
         </w:numPr>
         <w:spacing w:after="0" w:afterAutospacing="0" w:before="0" w:beforeAutospacing="0" w:lineRule="auto"/>
         <w:ind w:left="1440" w:hanging="360"/>
@@ -3975,7 +3975,7 @@
       <w:pPr>
         <w:numPr>
           <w:ilvl w:val="1"/>
-          <w:numId w:val="10"/>
+          <w:numId w:val="13"/>
         </w:numPr>
         <w:spacing w:after="240" w:before="0" w:beforeAutospacing="0" w:lineRule="auto"/>
         <w:ind w:left="1440" w:hanging="360"/>
@@ -4041,7 +4041,7 @@
       <w:pPr>
         <w:numPr>
           <w:ilvl w:val="0"/>
-          <w:numId w:val="10"/>
+          <w:numId w:val="13"/>
         </w:numPr>
         <w:spacing w:after="0" w:afterAutospacing="0" w:before="240" w:lineRule="auto"/>
         <w:ind w:left="720" w:hanging="360"/>
@@ -4066,7 +4066,7 @@
       <w:pPr>
         <w:numPr>
           <w:ilvl w:val="0"/>
-          <w:numId w:val="10"/>
+          <w:numId w:val="13"/>
         </w:numPr>
         <w:spacing w:after="0" w:afterAutospacing="0" w:before="0" w:beforeAutospacing="0" w:lineRule="auto"/>
         <w:ind w:left="720" w:hanging="360"/>
@@ -4089,7 +4089,7 @@
       <w:pPr>
         <w:numPr>
           <w:ilvl w:val="1"/>
-          <w:numId w:val="10"/>
+          <w:numId w:val="13"/>
         </w:numPr>
         <w:spacing w:after="0" w:afterAutospacing="0" w:before="0" w:beforeAutospacing="0" w:lineRule="auto"/>
         <w:ind w:left="1440" w:hanging="360"/>
@@ -4114,7 +4114,7 @@
       <w:pPr>
         <w:numPr>
           <w:ilvl w:val="1"/>
-          <w:numId w:val="10"/>
+          <w:numId w:val="13"/>
         </w:numPr>
         <w:spacing w:after="0" w:afterAutospacing="0" w:before="0" w:beforeAutospacing="0" w:lineRule="auto"/>
         <w:ind w:left="1440" w:hanging="360"/>
@@ -4139,7 +4139,7 @@
       <w:pPr>
         <w:numPr>
           <w:ilvl w:val="1"/>
-          <w:numId w:val="10"/>
+          <w:numId w:val="13"/>
         </w:numPr>
         <w:spacing w:after="240" w:before="0" w:beforeAutospacing="0" w:lineRule="auto"/>
         <w:ind w:left="1440" w:hanging="360"/>
@@ -4202,7 +4202,7 @@
       <w:pPr>
         <w:numPr>
           <w:ilvl w:val="0"/>
-          <w:numId w:val="15"/>
+          <w:numId w:val="19"/>
         </w:numPr>
         <w:spacing w:after="240" w:before="240" w:lineRule="auto"/>
         <w:ind w:left="720" w:hanging="360"/>
@@ -4259,7 +4259,7 @@
       <w:pPr>
         <w:numPr>
           <w:ilvl w:val="0"/>
-          <w:numId w:val="7"/>
+          <w:numId w:val="9"/>
         </w:numPr>
         <w:spacing w:after="0" w:afterAutospacing="0" w:before="240" w:lineRule="auto"/>
         <w:ind w:left="720" w:hanging="360"/>
@@ -4284,7 +4284,7 @@
       <w:pPr>
         <w:numPr>
           <w:ilvl w:val="0"/>
-          <w:numId w:val="7"/>
+          <w:numId w:val="9"/>
         </w:numPr>
         <w:spacing w:after="0" w:afterAutospacing="0" w:before="0" w:beforeAutospacing="0" w:lineRule="auto"/>
         <w:ind w:left="720" w:hanging="360"/>
@@ -4309,7 +4309,7 @@
       <w:pPr>
         <w:numPr>
           <w:ilvl w:val="0"/>
-          <w:numId w:val="7"/>
+          <w:numId w:val="9"/>
         </w:numPr>
         <w:spacing w:after="0" w:afterAutospacing="0" w:before="0" w:beforeAutospacing="0" w:lineRule="auto"/>
         <w:ind w:left="720" w:hanging="360"/>
@@ -4334,7 +4334,7 @@
       <w:pPr>
         <w:numPr>
           <w:ilvl w:val="0"/>
-          <w:numId w:val="7"/>
+          <w:numId w:val="9"/>
         </w:numPr>
         <w:spacing w:after="240" w:before="0" w:beforeAutospacing="0" w:lineRule="auto"/>
         <w:ind w:left="720" w:hanging="360"/>
@@ -4408,7 +4408,7 @@
       <w:pPr>
         <w:numPr>
           <w:ilvl w:val="0"/>
-          <w:numId w:val="9"/>
+          <w:numId w:val="11"/>
         </w:numPr>
         <w:spacing w:after="240" w:before="240" w:lineRule="auto"/>
         <w:ind w:left="720" w:hanging="360"/>
@@ -4458,7 +4458,7 @@
       <w:pPr>
         <w:numPr>
           <w:ilvl w:val="0"/>
-          <w:numId w:val="12"/>
+          <w:numId w:val="15"/>
         </w:numPr>
         <w:spacing w:after="0" w:afterAutospacing="0" w:before="240" w:lineRule="auto"/>
         <w:ind w:left="720" w:hanging="360"/>
@@ -4483,7 +4483,7 @@
       <w:pPr>
         <w:numPr>
           <w:ilvl w:val="0"/>
-          <w:numId w:val="12"/>
+          <w:numId w:val="15"/>
         </w:numPr>
         <w:spacing w:after="0" w:afterAutospacing="0" w:before="0" w:beforeAutospacing="0" w:lineRule="auto"/>
         <w:ind w:left="720" w:hanging="360"/>
@@ -4508,7 +4508,7 @@
       <w:pPr>
         <w:numPr>
           <w:ilvl w:val="0"/>
-          <w:numId w:val="12"/>
+          <w:numId w:val="15"/>
         </w:numPr>
         <w:spacing w:after="240" w:before="0" w:beforeAutospacing="0" w:lineRule="auto"/>
         <w:ind w:left="720" w:hanging="360"/>
@@ -4571,7 +4571,7 @@
       <w:pPr>
         <w:numPr>
           <w:ilvl w:val="0"/>
-          <w:numId w:val="13"/>
+          <w:numId w:val="16"/>
         </w:numPr>
         <w:spacing w:after="0" w:afterAutospacing="0" w:before="240" w:lineRule="auto"/>
         <w:ind w:left="720" w:hanging="360"/>
@@ -4620,7 +4620,7 @@
       <w:pPr>
         <w:numPr>
           <w:ilvl w:val="0"/>
-          <w:numId w:val="13"/>
+          <w:numId w:val="16"/>
         </w:numPr>
         <w:spacing w:after="0" w:afterAutospacing="0" w:before="0" w:beforeAutospacing="0" w:lineRule="auto"/>
         <w:ind w:left="720" w:hanging="360"/>
@@ -4641,7 +4641,7 @@
       <w:pPr>
         <w:numPr>
           <w:ilvl w:val="0"/>
-          <w:numId w:val="13"/>
+          <w:numId w:val="16"/>
         </w:numPr>
         <w:spacing w:after="0" w:afterAutospacing="0" w:before="0" w:beforeAutospacing="0" w:lineRule="auto"/>
         <w:ind w:left="720" w:hanging="360"/>
@@ -4669,7 +4669,7 @@
       <w:pPr>
         <w:numPr>
           <w:ilvl w:val="0"/>
-          <w:numId w:val="13"/>
+          <w:numId w:val="16"/>
         </w:numPr>
         <w:spacing w:after="0" w:afterAutospacing="0" w:before="0" w:beforeAutospacing="0" w:lineRule="auto"/>
         <w:ind w:left="720" w:hanging="360"/>
@@ -4697,7 +4697,7 @@
       <w:pPr>
         <w:numPr>
           <w:ilvl w:val="0"/>
-          <w:numId w:val="13"/>
+          <w:numId w:val="16"/>
         </w:numPr>
         <w:spacing w:after="240" w:before="0" w:beforeAutospacing="0" w:lineRule="auto"/>
         <w:ind w:left="720" w:hanging="360"/>
@@ -4820,7 +4820,7 @@
       <w:pPr>
         <w:numPr>
           <w:ilvl w:val="0"/>
-          <w:numId w:val="16"/>
+          <w:numId w:val="20"/>
         </w:numPr>
         <w:spacing w:after="0" w:afterAutospacing="0" w:before="240" w:lineRule="auto"/>
         <w:ind w:left="720" w:hanging="360"/>
@@ -4845,7 +4845,7 @@
       <w:pPr>
         <w:numPr>
           <w:ilvl w:val="0"/>
-          <w:numId w:val="16"/>
+          <w:numId w:val="20"/>
         </w:numPr>
         <w:spacing w:after="0" w:afterAutospacing="0" w:before="0" w:beforeAutospacing="0" w:lineRule="auto"/>
         <w:ind w:left="720" w:hanging="360"/>
@@ -4870,7 +4870,7 @@
       <w:pPr>
         <w:numPr>
           <w:ilvl w:val="0"/>
-          <w:numId w:val="16"/>
+          <w:numId w:val="20"/>
         </w:numPr>
         <w:spacing w:after="0" w:afterAutospacing="0" w:before="0" w:beforeAutospacing="0" w:lineRule="auto"/>
         <w:ind w:left="720" w:hanging="360"/>
@@ -4895,7 +4895,7 @@
       <w:pPr>
         <w:numPr>
           <w:ilvl w:val="0"/>
-          <w:numId w:val="16"/>
+          <w:numId w:val="20"/>
         </w:numPr>
         <w:spacing w:after="240" w:before="0" w:beforeAutospacing="0" w:lineRule="auto"/>
         <w:ind w:left="720" w:hanging="360"/>
@@ -4994,7 +4994,7 @@
       <w:pPr>
         <w:numPr>
           <w:ilvl w:val="0"/>
-          <w:numId w:val="3"/>
+          <w:numId w:val="4"/>
         </w:numPr>
         <w:spacing w:after="0" w:afterAutospacing="0" w:before="240" w:lineRule="auto"/>
         <w:ind w:left="720" w:hanging="360"/>
@@ -5019,7 +5019,7 @@
       <w:pPr>
         <w:numPr>
           <w:ilvl w:val="0"/>
-          <w:numId w:val="3"/>
+          <w:numId w:val="4"/>
         </w:numPr>
         <w:spacing w:after="0" w:afterAutospacing="0" w:before="0" w:beforeAutospacing="0" w:lineRule="auto"/>
         <w:ind w:left="720" w:hanging="360"/>
@@ -5044,7 +5044,7 @@
       <w:pPr>
         <w:numPr>
           <w:ilvl w:val="0"/>
-          <w:numId w:val="3"/>
+          <w:numId w:val="4"/>
         </w:numPr>
         <w:spacing w:after="240" w:before="0" w:beforeAutospacing="0" w:lineRule="auto"/>
         <w:ind w:left="720" w:hanging="360"/>
@@ -5131,7 +5131,7 @@
       <w:pPr>
         <w:numPr>
           <w:ilvl w:val="0"/>
-          <w:numId w:val="14"/>
+          <w:numId w:val="17"/>
         </w:numPr>
         <w:spacing w:after="0" w:afterAutospacing="0" w:before="240" w:lineRule="auto"/>
         <w:ind w:left="720" w:hanging="360"/>
@@ -5149,6 +5149,111 @@
           <w:rtl w:val="0"/>
         </w:rPr>
         <w:t xml:space="preserve">: Muestra el manual del comando especificado.</w:t>
+      </w:r>
+    </w:p>
+    <w:p>
+      <w:pPr>
+        <w:numPr>
+          <w:ilvl w:val="0"/>
+          <w:numId w:val="17"/>
+        </w:numPr>
+        <w:spacing w:after="0" w:afterAutospacing="0" w:before="0" w:beforeAutospacing="0" w:lineRule="auto"/>
+        <w:ind w:left="720" w:hanging="360"/>
+      </w:pPr>
+      <w:r>
+        <w:rPr>
+          <w:rFonts w:ascii="Roboto Mono" w:cs="Roboto Mono" w:eastAsia="Roboto Mono" w:hAnsi="Roboto Mono"/>
+          <w:color w:val="188038"/>
+          <w:rtl w:val="0"/>
+        </w:rPr>
+        <w:t xml:space="preserve">man -f comando</w:t>
+      </w:r>
+      <w:r>
+        <w:rPr>
+          <w:rtl w:val="0"/>
+        </w:rPr>
+        <w:t xml:space="preserve">: Muestra una breve descripción del comando (similar a </w:t>
+      </w:r>
+      <w:r>
+        <w:rPr>
+          <w:rFonts w:ascii="Roboto Mono" w:cs="Roboto Mono" w:eastAsia="Roboto Mono" w:hAnsi="Roboto Mono"/>
+          <w:color w:val="188038"/>
+          <w:rtl w:val="0"/>
+        </w:rPr>
+        <w:t xml:space="preserve">whatis</w:t>
+      </w:r>
+      <w:r>
+        <w:rPr>
+          <w:rtl w:val="0"/>
+        </w:rPr>
+        <w:t xml:space="preserve">).</w:t>
+      </w:r>
+    </w:p>
+    <w:p>
+      <w:pPr>
+        <w:numPr>
+          <w:ilvl w:val="0"/>
+          <w:numId w:val="17"/>
+        </w:numPr>
+        <w:spacing w:after="0" w:afterAutospacing="0" w:before="0" w:beforeAutospacing="0" w:lineRule="auto"/>
+        <w:ind w:left="720" w:hanging="360"/>
+      </w:pPr>
+      <w:r>
+        <w:rPr>
+          <w:rFonts w:ascii="Roboto Mono" w:cs="Roboto Mono" w:eastAsia="Roboto Mono" w:hAnsi="Roboto Mono"/>
+          <w:color w:val="188038"/>
+          <w:rtl w:val="0"/>
+        </w:rPr>
+        <w:t xml:space="preserve">man -k palabra_clave</w:t>
+      </w:r>
+      <w:r>
+        <w:rPr>
+          <w:rtl w:val="0"/>
+        </w:rPr>
+        <w:t xml:space="preserve">: Realiza una búsqueda de comandos relacionados con la palabra clave en todas las páginas del manual.</w:t>
+      </w:r>
+    </w:p>
+    <w:p>
+      <w:pPr>
+        <w:numPr>
+          <w:ilvl w:val="0"/>
+          <w:numId w:val="17"/>
+        </w:numPr>
+        <w:spacing w:after="240" w:before="0" w:beforeAutospacing="0" w:lineRule="auto"/>
+        <w:ind w:left="720" w:hanging="360"/>
+      </w:pPr>
+      <w:r>
+        <w:rPr>
+          <w:rFonts w:ascii="Roboto Mono" w:cs="Roboto Mono" w:eastAsia="Roboto Mono" w:hAnsi="Roboto Mono"/>
+          <w:color w:val="188038"/>
+          <w:rtl w:val="0"/>
+        </w:rPr>
+        <w:t xml:space="preserve">man -a comando</w:t>
+      </w:r>
+      <w:r>
+        <w:rPr>
+          <w:rtl w:val="0"/>
+        </w:rPr>
+        <w:t xml:space="preserve">: Muestra todas las páginas del manual asociadas al comando si existen varias versiones.</w:t>
+      </w:r>
+    </w:p>
+    <w:p>
+      <w:pPr>
+        <w:spacing w:after="240" w:before="240" w:lineRule="auto"/>
+        <w:rPr/>
+      </w:pPr>
+      <w:r>
+        <w:rPr>
+          <w:b w:val="1"/>
+          <w:rtl w:val="0"/>
+        </w:rPr>
+        <w:t xml:space="preserve">Notas</w:t>
+      </w:r>
+      <w:r>
+        <w:rPr>
+          <w:rtl w:val="0"/>
+        </w:rPr>
+        <w:t xml:space="preserve">:</w:t>
       </w:r>
     </w:p>
     <w:p>
@@ -5157,36 +5262,28 @@
           <w:ilvl w:val="0"/>
           <w:numId w:val="14"/>
         </w:numPr>
-        <w:spacing w:after="0" w:afterAutospacing="0" w:before="0" w:beforeAutospacing="0" w:lineRule="auto"/>
-        <w:ind w:left="720" w:hanging="360"/>
-      </w:pPr>
-      <w:r>
-        <w:rPr>
-          <w:rFonts w:ascii="Roboto Mono" w:cs="Roboto Mono" w:eastAsia="Roboto Mono" w:hAnsi="Roboto Mono"/>
-          <w:color w:val="188038"/>
-          <w:rtl w:val="0"/>
-        </w:rPr>
-        <w:t xml:space="preserve">man -f comando</w:t>
-      </w:r>
-      <w:r>
-        <w:rPr>
-          <w:rtl w:val="0"/>
-        </w:rPr>
-        <w:t xml:space="preserve">: Muestra una breve descripción del comando (similar a </w:t>
-      </w:r>
-      <w:r>
-        <w:rPr>
-          <w:rFonts w:ascii="Roboto Mono" w:cs="Roboto Mono" w:eastAsia="Roboto Mono" w:hAnsi="Roboto Mono"/>
-          <w:color w:val="188038"/>
-          <w:rtl w:val="0"/>
-        </w:rPr>
-        <w:t xml:space="preserve">whatis</w:t>
-      </w:r>
-      <w:r>
-        <w:rPr>
-          <w:rtl w:val="0"/>
-        </w:rPr>
-        <w:t xml:space="preserve">).</w:t>
+        <w:spacing w:after="0" w:afterAutospacing="0" w:before="240" w:lineRule="auto"/>
+        <w:ind w:left="720" w:hanging="360"/>
+      </w:pPr>
+      <w:r>
+        <w:rPr>
+          <w:rtl w:val="0"/>
+        </w:rPr>
+        <w:t xml:space="preserve">Usa </w:t>
+      </w:r>
+      <w:r>
+        <w:rPr>
+          <w:rFonts w:ascii="Roboto Mono" w:cs="Roboto Mono" w:eastAsia="Roboto Mono" w:hAnsi="Roboto Mono"/>
+          <w:color w:val="188038"/>
+          <w:rtl w:val="0"/>
+        </w:rPr>
+        <w:t xml:space="preserve">q</w:t>
+      </w:r>
+      <w:r>
+        <w:rPr>
+          <w:rtl w:val="0"/>
+        </w:rPr>
+        <w:t xml:space="preserve"> para salir del manual.</w:t>
       </w:r>
     </w:p>
     <w:p>
@@ -5194,103 +5291,6 @@
         <w:numPr>
           <w:ilvl w:val="0"/>
           <w:numId w:val="14"/>
-        </w:numPr>
-        <w:spacing w:after="0" w:afterAutospacing="0" w:before="0" w:beforeAutospacing="0" w:lineRule="auto"/>
-        <w:ind w:left="720" w:hanging="360"/>
-      </w:pPr>
-      <w:r>
-        <w:rPr>
-          <w:rFonts w:ascii="Roboto Mono" w:cs="Roboto Mono" w:eastAsia="Roboto Mono" w:hAnsi="Roboto Mono"/>
-          <w:color w:val="188038"/>
-          <w:rtl w:val="0"/>
-        </w:rPr>
-        <w:t xml:space="preserve">man -k palabra_clave</w:t>
-      </w:r>
-      <w:r>
-        <w:rPr>
-          <w:rtl w:val="0"/>
-        </w:rPr>
-        <w:t xml:space="preserve">: Realiza una búsqueda de comandos relacionados con la palabra clave en todas las páginas del manual.</w:t>
-      </w:r>
-    </w:p>
-    <w:p>
-      <w:pPr>
-        <w:numPr>
-          <w:ilvl w:val="0"/>
-          <w:numId w:val="14"/>
-        </w:numPr>
-        <w:spacing w:after="240" w:before="0" w:beforeAutospacing="0" w:lineRule="auto"/>
-        <w:ind w:left="720" w:hanging="360"/>
-      </w:pPr>
-      <w:r>
-        <w:rPr>
-          <w:rFonts w:ascii="Roboto Mono" w:cs="Roboto Mono" w:eastAsia="Roboto Mono" w:hAnsi="Roboto Mono"/>
-          <w:color w:val="188038"/>
-          <w:rtl w:val="0"/>
-        </w:rPr>
-        <w:t xml:space="preserve">man -a comando</w:t>
-      </w:r>
-      <w:r>
-        <w:rPr>
-          <w:rtl w:val="0"/>
-        </w:rPr>
-        <w:t xml:space="preserve">: Muestra todas las páginas del manual asociadas al comando si existen varias versiones.</w:t>
-      </w:r>
-    </w:p>
-    <w:p>
-      <w:pPr>
-        <w:spacing w:after="240" w:before="240" w:lineRule="auto"/>
-        <w:rPr/>
-      </w:pPr>
-      <w:r>
-        <w:rPr>
-          <w:b w:val="1"/>
-          <w:rtl w:val="0"/>
-        </w:rPr>
-        <w:t xml:space="preserve">Notas</w:t>
-      </w:r>
-      <w:r>
-        <w:rPr>
-          <w:rtl w:val="0"/>
-        </w:rPr>
-        <w:t xml:space="preserve">:</w:t>
-      </w:r>
-    </w:p>
-    <w:p>
-      <w:pPr>
-        <w:numPr>
-          <w:ilvl w:val="0"/>
-          <w:numId w:val="11"/>
-        </w:numPr>
-        <w:spacing w:after="0" w:afterAutospacing="0" w:before="240" w:lineRule="auto"/>
-        <w:ind w:left="720" w:hanging="360"/>
-      </w:pPr>
-      <w:r>
-        <w:rPr>
-          <w:rtl w:val="0"/>
-        </w:rPr>
-        <w:t xml:space="preserve">Usa </w:t>
-      </w:r>
-      <w:r>
-        <w:rPr>
-          <w:rFonts w:ascii="Roboto Mono" w:cs="Roboto Mono" w:eastAsia="Roboto Mono" w:hAnsi="Roboto Mono"/>
-          <w:color w:val="188038"/>
-          <w:rtl w:val="0"/>
-        </w:rPr>
-        <w:t xml:space="preserve">q</w:t>
-      </w:r>
-      <w:r>
-        <w:rPr>
-          <w:rtl w:val="0"/>
-        </w:rPr>
-        <w:t xml:space="preserve"> para salir del manual.</w:t>
-      </w:r>
-    </w:p>
-    <w:p>
-      <w:pPr>
-        <w:numPr>
-          <w:ilvl w:val="0"/>
-          <w:numId w:val="11"/>
         </w:numPr>
         <w:spacing w:after="240" w:before="0" w:beforeAutospacing="0" w:lineRule="auto"/>
         <w:ind w:left="720" w:hanging="360"/>
@@ -5390,7 +5390,7 @@
       <w:pPr>
         <w:numPr>
           <w:ilvl w:val="0"/>
-          <w:numId w:val="17"/>
+          <w:numId w:val="21"/>
         </w:numPr>
         <w:spacing w:after="0" w:afterAutospacing="0" w:before="240" w:lineRule="auto"/>
         <w:ind w:left="720" w:hanging="360"/>
@@ -5415,7 +5415,7 @@
       <w:pPr>
         <w:numPr>
           <w:ilvl w:val="0"/>
-          <w:numId w:val="17"/>
+          <w:numId w:val="21"/>
         </w:numPr>
         <w:spacing w:after="0" w:afterAutospacing="0" w:before="0" w:beforeAutospacing="0" w:lineRule="auto"/>
         <w:ind w:left="720" w:hanging="360"/>
@@ -5440,7 +5440,7 @@
       <w:pPr>
         <w:numPr>
           <w:ilvl w:val="0"/>
-          <w:numId w:val="17"/>
+          <w:numId w:val="21"/>
         </w:numPr>
         <w:spacing w:after="0" w:afterAutospacing="0" w:before="0" w:beforeAutospacing="0" w:lineRule="auto"/>
         <w:ind w:left="720" w:hanging="360"/>
@@ -5465,7 +5465,7 @@
       <w:pPr>
         <w:numPr>
           <w:ilvl w:val="0"/>
-          <w:numId w:val="17"/>
+          <w:numId w:val="21"/>
         </w:numPr>
         <w:spacing w:after="240" w:before="0" w:beforeAutospacing="0" w:lineRule="auto"/>
         <w:ind w:left="720" w:hanging="360"/>
@@ -5767,7 +5767,7 @@
       <w:pPr>
         <w:numPr>
           <w:ilvl w:val="0"/>
-          <w:numId w:val="5"/>
+          <w:numId w:val="6"/>
         </w:numPr>
         <w:spacing w:after="240" w:before="240" w:lineRule="auto"/>
         <w:ind w:left="720" w:hanging="360"/>
@@ -5885,7 +5885,7 @@
       <w:pPr>
         <w:numPr>
           <w:ilvl w:val="0"/>
-          <w:numId w:val="6"/>
+          <w:numId w:val="7"/>
         </w:numPr>
         <w:spacing w:after="240" w:before="240" w:lineRule="auto"/>
         <w:ind w:left="720" w:hanging="360"/>
@@ -5938,6 +5938,611 @@
           <w:rtl w:val="0"/>
         </w:rPr>
         <w:t xml:space="preserve">: Selección de rangos de campos.</w:t>
+      </w:r>
+    </w:p>
+    <w:p>
+      <w:pPr>
+        <w:numPr>
+          <w:ilvl w:val="0"/>
+          <w:numId w:val="10"/>
+        </w:numPr>
+        <w:spacing w:after="240" w:before="240" w:lineRule="auto"/>
+        <w:ind w:left="720" w:hanging="360"/>
+      </w:pPr>
+      <w:r>
+        <w:rPr>
+          <w:b w:val="1"/>
+          <w:rtl w:val="0"/>
+        </w:rPr>
+        <w:t xml:space="preserve">Ejemplo</w:t>
+      </w:r>
+      <w:r>
+        <w:rPr>
+          <w:rtl w:val="0"/>
+        </w:rPr>
+        <w:t xml:space="preserve">: </w:t>
+      </w:r>
+      <w:r>
+        <w:rPr>
+          <w:rFonts w:ascii="Roboto Mono" w:cs="Roboto Mono" w:eastAsia="Roboto Mono" w:hAnsi="Roboto Mono"/>
+          <w:color w:val="188038"/>
+          <w:rtl w:val="0"/>
+        </w:rPr>
+        <w:t xml:space="preserve">cut -d ',' -f 1,3-5 archivo.txt</w:t>
+      </w:r>
+      <w:r>
+        <w:rPr>
+          <w:rFonts w:ascii="Arial Unicode MS" w:cs="Arial Unicode MS" w:eastAsia="Arial Unicode MS" w:hAnsi="Arial Unicode MS"/>
+          <w:rtl w:val="0"/>
+        </w:rPr>
+        <w:t xml:space="preserve"> → Muestra los campos 1 y 3 a 5 separados por coma.</w:t>
+      </w:r>
+    </w:p>
+    <w:p>
+      <w:pPr>
+        <w:spacing w:after="240" w:before="240" w:lineRule="auto"/>
+        <w:ind w:left="720" w:firstLine="0"/>
+        <w:rPr/>
+      </w:pPr>
+      <w:r>
+        <w:rPr>
+          <w:rtl w:val="0"/>
+        </w:rPr>
+      </w:r>
+    </w:p>
+    <w:p>
+      <w:pPr>
+        <w:spacing w:after="240" w:before="240" w:lineRule="auto"/>
+        <w:ind w:left="720" w:firstLine="0"/>
+        <w:rPr/>
+      </w:pPr>
+      <w:r>
+        <w:rPr>
+          <w:rtl w:val="0"/>
+        </w:rPr>
+      </w:r>
+    </w:p>
+    <w:p>
+      <w:pPr>
+        <w:pStyle w:val="Heading3"/>
+        <w:keepNext w:val="0"/>
+        <w:keepLines w:val="0"/>
+        <w:spacing w:before="280" w:lineRule="auto"/>
+        <w:ind w:left="720" w:hanging="360"/>
+        <w:rPr>
+          <w:b w:val="1"/>
+          <w:color w:val="000000"/>
+          <w:sz w:val="26"/>
+          <w:szCs w:val="26"/>
+        </w:rPr>
+      </w:pPr>
+      <w:bookmarkStart w:colFirst="0" w:colLast="0" w:name="_25tittsxr51p" w:id="34"/>
+      <w:bookmarkEnd w:id="34"/>
+      <w:r>
+        <w:rPr>
+          <w:rtl w:val="0"/>
+        </w:rPr>
+      </w:r>
+    </w:p>
+    <w:p>
+      <w:pPr>
+        <w:pStyle w:val="Heading4"/>
+        <w:keepNext w:val="0"/>
+        <w:keepLines w:val="0"/>
+        <w:spacing w:after="40" w:before="240" w:lineRule="auto"/>
+        <w:ind w:left="720" w:hanging="360"/>
+        <w:rPr>
+          <w:b w:val="1"/>
+          <w:color w:val="000000"/>
+          <w:sz w:val="26"/>
+          <w:szCs w:val="26"/>
+        </w:rPr>
+      </w:pPr>
+      <w:bookmarkStart w:colFirst="0" w:colLast="0" w:name="_6l6k3o1o1gej" w:id="35"/>
+      <w:bookmarkEnd w:id="35"/>
+      <w:r>
+        <w:rPr>
+          <w:b w:val="1"/>
+          <w:color w:val="000000"/>
+          <w:sz w:val="26"/>
+          <w:szCs w:val="26"/>
+          <w:rtl w:val="0"/>
+        </w:rPr>
+        <w:t xml:space="preserve">Comando: </w:t>
+      </w:r>
+      <w:r>
+        <w:rPr>
+          <w:rFonts w:ascii="Roboto Mono" w:cs="Roboto Mono" w:eastAsia="Roboto Mono" w:hAnsi="Roboto Mono"/>
+          <w:b w:val="1"/>
+          <w:color w:val="188038"/>
+          <w:sz w:val="26"/>
+          <w:szCs w:val="26"/>
+          <w:rtl w:val="0"/>
+        </w:rPr>
+        <w:t xml:space="preserve">|</w:t>
+      </w:r>
+      <w:r>
+        <w:rPr>
+          <w:b w:val="1"/>
+          <w:color w:val="000000"/>
+          <w:sz w:val="26"/>
+          <w:szCs w:val="26"/>
+          <w:rtl w:val="0"/>
+        </w:rPr>
+        <w:t xml:space="preserve"> (Pipe)</w:t>
+      </w:r>
+    </w:p>
+    <w:p>
+      <w:pPr>
+        <w:numPr>
+          <w:ilvl w:val="0"/>
+          <w:numId w:val="3"/>
+        </w:numPr>
+        <w:spacing w:after="240" w:before="240" w:lineRule="auto"/>
+        <w:ind w:left="720" w:hanging="360"/>
+      </w:pPr>
+      <w:r>
+        <w:rPr>
+          <w:b w:val="1"/>
+          <w:rtl w:val="0"/>
+        </w:rPr>
+        <w:t xml:space="preserve">Descripción</w:t>
+      </w:r>
+      <w:r>
+        <w:rPr>
+          <w:rtl w:val="0"/>
+        </w:rPr>
+        <w:t xml:space="preserve">:</w:t>
+        <w:br w:type="textWrapping"/>
+        <w:t xml:space="preserve">Permite conectar la salida de un comando como entrada de otro, facilitando el procesamiento de datos en cadena.</w:t>
+      </w:r>
+    </w:p>
+    <w:p>
+      <w:pPr>
+        <w:spacing w:after="240" w:before="240" w:lineRule="auto"/>
+        <w:ind w:left="720" w:hanging="360"/>
+        <w:rPr>
+          <w:b w:val="1"/>
+          <w:color w:val="000000"/>
+          <w:sz w:val="22"/>
+          <w:szCs w:val="22"/>
+        </w:rPr>
+      </w:pPr>
+      <w:r>
+        <w:rPr>
+          <w:b w:val="1"/>
+          <w:color w:val="000000"/>
+          <w:sz w:val="22"/>
+          <w:szCs w:val="22"/>
+          <w:rtl w:val="0"/>
+        </w:rPr>
+        <w:t xml:space="preserve">Usos Comunes:</w:t>
+      </w:r>
+    </w:p>
+    <w:p>
+      <w:pPr>
+        <w:numPr>
+          <w:ilvl w:val="0"/>
+          <w:numId w:val="12"/>
+        </w:numPr>
+        <w:spacing w:after="0" w:afterAutospacing="0" w:before="240" w:lineRule="auto"/>
+        <w:ind w:left="720" w:hanging="360"/>
+      </w:pPr>
+      <w:r>
+        <w:rPr>
+          <w:b w:val="1"/>
+          <w:rtl w:val="0"/>
+        </w:rPr>
+        <w:t xml:space="preserve">Filtrar datos</w:t>
+        <w:br w:type="textWrapping"/>
+      </w:r>
+      <w:r>
+        <w:rPr>
+          <w:rtl w:val="0"/>
+        </w:rPr>
+        <w:t xml:space="preserve">Utiliza </w:t>
+      </w:r>
+      <w:r>
+        <w:rPr>
+          <w:rFonts w:ascii="Roboto Mono" w:cs="Roboto Mono" w:eastAsia="Roboto Mono" w:hAnsi="Roboto Mono"/>
+          <w:color w:val="188038"/>
+          <w:rtl w:val="0"/>
+        </w:rPr>
+        <w:t xml:space="preserve">grep</w:t>
+      </w:r>
+      <w:r>
+        <w:rPr>
+          <w:rtl w:val="0"/>
+        </w:rPr>
+        <w:t xml:space="preserve"> para buscar patrones en la salida de otro comando.</w:t>
+      </w:r>
+    </w:p>
+    <w:p>
+      <w:pPr>
+        <w:numPr>
+          <w:ilvl w:val="0"/>
+          <w:numId w:val="10"/>
+        </w:numPr>
+        <w:spacing w:after="0" w:afterAutospacing="0" w:before="0" w:beforeAutospacing="0" w:lineRule="auto"/>
+        <w:ind w:left="720" w:hanging="360"/>
+        <w:rPr>
+          <w:u w:val="none"/>
+        </w:rPr>
+      </w:pPr>
+      <w:r>
+        <w:rPr>
+          <w:b w:val="1"/>
+          <w:rtl w:val="0"/>
+        </w:rPr>
+        <w:t xml:space="preserve">Ejemplo</w:t>
+      </w:r>
+      <w:r>
+        <w:rPr>
+          <w:rtl w:val="0"/>
+        </w:rPr>
+        <w:t xml:space="preserve">:</w:t>
+        <w:br w:type="textWrapping"/>
+      </w:r>
+      <w:r>
+        <w:rPr>
+          <w:rFonts w:ascii="Roboto Mono" w:cs="Roboto Mono" w:eastAsia="Roboto Mono" w:hAnsi="Roboto Mono"/>
+          <w:color w:val="188038"/>
+          <w:rtl w:val="0"/>
+        </w:rPr>
+        <w:t xml:space="preserve">ls -l | grep ".txt"</w:t>
+      </w:r>
+    </w:p>
+    <w:p>
+      <w:pPr>
+        <w:numPr>
+          <w:ilvl w:val="1"/>
+          <w:numId w:val="12"/>
+        </w:numPr>
+        <w:spacing w:after="0" w:afterAutospacing="0" w:before="0" w:beforeAutospacing="0" w:lineRule="auto"/>
+        <w:ind w:left="1440" w:hanging="360"/>
+      </w:pPr>
+      <w:r>
+        <w:rPr>
+          <w:b w:val="1"/>
+          <w:rtl w:val="0"/>
+        </w:rPr>
+        <w:t xml:space="preserve">Resultado</w:t>
+      </w:r>
+      <w:r>
+        <w:rPr>
+          <w:rtl w:val="0"/>
+        </w:rPr>
+        <w:t xml:space="preserve">: Muestra únicamente los archivos </w:t>
+      </w:r>
+      <w:r>
+        <w:rPr>
+          <w:rFonts w:ascii="Roboto Mono" w:cs="Roboto Mono" w:eastAsia="Roboto Mono" w:hAnsi="Roboto Mono"/>
+          <w:color w:val="188038"/>
+          <w:rtl w:val="0"/>
+        </w:rPr>
+        <w:t xml:space="preserve">.txt</w:t>
+      </w:r>
+      <w:r>
+        <w:rPr>
+          <w:rtl w:val="0"/>
+        </w:rPr>
+        <w:t xml:space="preserve"> listados por </w:t>
+      </w:r>
+      <w:r>
+        <w:rPr>
+          <w:rFonts w:ascii="Roboto Mono" w:cs="Roboto Mono" w:eastAsia="Roboto Mono" w:hAnsi="Roboto Mono"/>
+          <w:color w:val="188038"/>
+          <w:rtl w:val="0"/>
+        </w:rPr>
+        <w:t xml:space="preserve">ls -l</w:t>
+      </w:r>
+      <w:r>
+        <w:rPr>
+          <w:rtl w:val="0"/>
+        </w:rPr>
+        <w:t xml:space="preserve">.</w:t>
+      </w:r>
+    </w:p>
+    <w:p>
+      <w:pPr>
+        <w:numPr>
+          <w:ilvl w:val="0"/>
+          <w:numId w:val="12"/>
+        </w:numPr>
+        <w:spacing w:after="0" w:afterAutospacing="0" w:before="0" w:beforeAutospacing="0" w:lineRule="auto"/>
+        <w:ind w:left="720" w:hanging="360"/>
+      </w:pPr>
+      <w:r>
+        <w:rPr>
+          <w:b w:val="1"/>
+          <w:rtl w:val="0"/>
+        </w:rPr>
+        <w:t xml:space="preserve">Contar líneas, palabras o caracteres</w:t>
+        <w:br w:type="textWrapping"/>
+      </w:r>
+      <w:r>
+        <w:rPr>
+          <w:rtl w:val="0"/>
+        </w:rPr>
+        <w:t xml:space="preserve">Conecta la salida de un comando a </w:t>
+      </w:r>
+      <w:r>
+        <w:rPr>
+          <w:rFonts w:ascii="Roboto Mono" w:cs="Roboto Mono" w:eastAsia="Roboto Mono" w:hAnsi="Roboto Mono"/>
+          <w:color w:val="188038"/>
+          <w:rtl w:val="0"/>
+        </w:rPr>
+        <w:t xml:space="preserve">wc</w:t>
+      </w:r>
+      <w:r>
+        <w:rPr>
+          <w:rtl w:val="0"/>
+        </w:rPr>
+        <w:t xml:space="preserve"> para contar.</w:t>
+      </w:r>
+    </w:p>
+    <w:p>
+      <w:pPr>
+        <w:numPr>
+          <w:ilvl w:val="0"/>
+          <w:numId w:val="10"/>
+        </w:numPr>
+        <w:spacing w:after="0" w:afterAutospacing="0" w:before="0" w:beforeAutospacing="0" w:lineRule="auto"/>
+        <w:ind w:left="720" w:hanging="360"/>
+        <w:rPr>
+          <w:u w:val="none"/>
+        </w:rPr>
+      </w:pPr>
+      <w:r>
+        <w:rPr>
+          <w:b w:val="1"/>
+          <w:rtl w:val="0"/>
+        </w:rPr>
+        <w:t xml:space="preserve">Ejemplo</w:t>
+      </w:r>
+      <w:r>
+        <w:rPr>
+          <w:rtl w:val="0"/>
+        </w:rPr>
+        <w:t xml:space="preserve">:</w:t>
+        <w:br w:type="textWrapping"/>
+        <w:br w:type="textWrapping"/>
+      </w:r>
+      <w:r>
+        <w:rPr>
+          <w:rFonts w:ascii="Roboto Mono" w:cs="Roboto Mono" w:eastAsia="Roboto Mono" w:hAnsi="Roboto Mono"/>
+          <w:color w:val="188038"/>
+          <w:rtl w:val="0"/>
+        </w:rPr>
+        <w:t xml:space="preserve">cat archivo.txt | wc -l</w:t>
+      </w:r>
+    </w:p>
+    <w:p>
+      <w:pPr>
+        <w:numPr>
+          <w:ilvl w:val="1"/>
+          <w:numId w:val="12"/>
+        </w:numPr>
+        <w:spacing w:after="0" w:afterAutospacing="0" w:before="0" w:beforeAutospacing="0" w:lineRule="auto"/>
+        <w:ind w:left="1440" w:hanging="360"/>
+      </w:pPr>
+      <w:r>
+        <w:rPr>
+          <w:b w:val="1"/>
+          <w:rtl w:val="0"/>
+        </w:rPr>
+        <w:t xml:space="preserve">Resultado</w:t>
+      </w:r>
+      <w:r>
+        <w:rPr>
+          <w:rtl w:val="0"/>
+        </w:rPr>
+        <w:t xml:space="preserve">: Muestra el número de líneas en </w:t>
+      </w:r>
+      <w:r>
+        <w:rPr>
+          <w:rFonts w:ascii="Roboto Mono" w:cs="Roboto Mono" w:eastAsia="Roboto Mono" w:hAnsi="Roboto Mono"/>
+          <w:color w:val="188038"/>
+          <w:rtl w:val="0"/>
+        </w:rPr>
+        <w:t xml:space="preserve">archivo.txt</w:t>
+      </w:r>
+      <w:r>
+        <w:rPr>
+          <w:rtl w:val="0"/>
+        </w:rPr>
+        <w:t xml:space="preserve">.</w:t>
+      </w:r>
+    </w:p>
+    <w:p>
+      <w:pPr>
+        <w:numPr>
+          <w:ilvl w:val="0"/>
+          <w:numId w:val="12"/>
+        </w:numPr>
+        <w:spacing w:after="240" w:before="0" w:beforeAutospacing="0" w:lineRule="auto"/>
+        <w:ind w:left="720" w:hanging="360"/>
+      </w:pPr>
+      <w:r>
+        <w:rPr>
+          <w:rtl w:val="0"/>
+        </w:rPr>
+        <w:t xml:space="preserve">Las pipes pueden combinarse con </w:t>
+      </w:r>
+      <w:r>
+        <w:rPr>
+          <w:b w:val="1"/>
+          <w:rtl w:val="0"/>
+        </w:rPr>
+        <w:t xml:space="preserve">redirecciones (</w:t>
+      </w:r>
+      <w:r>
+        <w:rPr>
+          <w:rFonts w:ascii="Roboto Mono" w:cs="Roboto Mono" w:eastAsia="Roboto Mono" w:hAnsi="Roboto Mono"/>
+          <w:b w:val="1"/>
+          <w:color w:val="188038"/>
+          <w:rtl w:val="0"/>
+        </w:rPr>
+        <w:t xml:space="preserve">&gt;</w:t>
+      </w:r>
+      <w:r>
+        <w:rPr>
+          <w:b w:val="1"/>
+          <w:rtl w:val="0"/>
+        </w:rPr>
+        <w:t xml:space="preserve">, </w:t>
+      </w:r>
+      <w:r>
+        <w:rPr>
+          <w:rFonts w:ascii="Roboto Mono" w:cs="Roboto Mono" w:eastAsia="Roboto Mono" w:hAnsi="Roboto Mono"/>
+          <w:b w:val="1"/>
+          <w:color w:val="188038"/>
+          <w:rtl w:val="0"/>
+        </w:rPr>
+        <w:t xml:space="preserve">&gt;&gt;</w:t>
+      </w:r>
+      <w:r>
+        <w:rPr>
+          <w:b w:val="1"/>
+          <w:rtl w:val="0"/>
+        </w:rPr>
+        <w:t xml:space="preserve">)</w:t>
+      </w:r>
+      <w:r>
+        <w:rPr>
+          <w:rtl w:val="0"/>
+        </w:rPr>
+        <w:t xml:space="preserve"> para guardar los resultados en un archivo:</w:t>
+      </w:r>
+    </w:p>
+    <w:p>
+      <w:pPr>
+        <w:spacing w:after="240" w:before="240" w:lineRule="auto"/>
+        <w:ind w:left="720" w:firstLine="0"/>
+        <w:rPr/>
+      </w:pPr>
+      <w:r>
+        <w:rPr>
+          <w:rFonts w:ascii="Roboto Mono" w:cs="Roboto Mono" w:eastAsia="Roboto Mono" w:hAnsi="Roboto Mono"/>
+          <w:color w:val="188038"/>
+          <w:rtl w:val="0"/>
+        </w:rPr>
+        <w:t xml:space="preserve">ls -l | grep ".log" &gt; salida.txt</w:t>
+      </w:r>
+      <w:r>
+        <w:rPr>
+          <w:rtl w:val="0"/>
+        </w:rPr>
+      </w:r>
+    </w:p>
+    <w:p>
+      <w:pPr>
+        <w:spacing w:after="240" w:before="240" w:lineRule="auto"/>
+        <w:ind w:left="720" w:firstLine="0"/>
+        <w:rPr/>
+      </w:pPr>
+      <w:r>
+        <w:rPr>
+          <w:b w:val="1"/>
+          <w:rtl w:val="0"/>
+        </w:rPr>
+        <w:t xml:space="preserve">Resultado</w:t>
+      </w:r>
+      <w:r>
+        <w:rPr>
+          <w:rtl w:val="0"/>
+        </w:rPr>
+        <w:t xml:space="preserve">: Guarda en </w:t>
+      </w:r>
+      <w:r>
+        <w:rPr>
+          <w:rFonts w:ascii="Roboto Mono" w:cs="Roboto Mono" w:eastAsia="Roboto Mono" w:hAnsi="Roboto Mono"/>
+          <w:color w:val="188038"/>
+          <w:rtl w:val="0"/>
+        </w:rPr>
+        <w:t xml:space="preserve">salida.txt</w:t>
+      </w:r>
+      <w:r>
+        <w:rPr>
+          <w:rtl w:val="0"/>
+        </w:rPr>
+        <w:t xml:space="preserve"> la lista de archivos </w:t>
+      </w:r>
+      <w:r>
+        <w:rPr>
+          <w:rFonts w:ascii="Roboto Mono" w:cs="Roboto Mono" w:eastAsia="Roboto Mono" w:hAnsi="Roboto Mono"/>
+          <w:color w:val="188038"/>
+          <w:rtl w:val="0"/>
+        </w:rPr>
+        <w:t xml:space="preserve">.log</w:t>
+      </w:r>
+      <w:r>
+        <w:rPr>
+          <w:rtl w:val="0"/>
+        </w:rPr>
+        <w:t xml:space="preserve">.</w:t>
+      </w:r>
+    </w:p>
+    <w:p>
+      <w:pPr>
+        <w:pStyle w:val="Heading3"/>
+        <w:keepNext w:val="0"/>
+        <w:keepLines w:val="0"/>
+        <w:spacing w:before="280" w:lineRule="auto"/>
+        <w:ind w:left="0" w:firstLine="0"/>
+        <w:rPr>
+          <w:rFonts w:ascii="Roboto Mono" w:cs="Roboto Mono" w:eastAsia="Roboto Mono" w:hAnsi="Roboto Mono"/>
+          <w:b w:val="1"/>
+          <w:color w:val="188038"/>
+          <w:sz w:val="26"/>
+          <w:szCs w:val="26"/>
+        </w:rPr>
+      </w:pPr>
+      <w:bookmarkStart w:colFirst="0" w:colLast="0" w:name="_j6po6ybie99i" w:id="36"/>
+      <w:bookmarkEnd w:id="36"/>
+      <w:r>
+        <w:rPr>
+          <w:rtl w:val="0"/>
+        </w:rPr>
+      </w:r>
+    </w:p>
+    <w:p>
+      <w:pPr>
+        <w:pStyle w:val="Heading4"/>
+        <w:keepNext w:val="0"/>
+        <w:keepLines w:val="0"/>
+        <w:spacing w:after="40" w:before="240" w:lineRule="auto"/>
+        <w:ind w:left="720" w:firstLine="0"/>
+        <w:rPr>
+          <w:rFonts w:ascii="Roboto Mono" w:cs="Roboto Mono" w:eastAsia="Roboto Mono" w:hAnsi="Roboto Mono"/>
+          <w:b w:val="1"/>
+          <w:color w:val="188038"/>
+          <w:sz w:val="26"/>
+          <w:szCs w:val="26"/>
+        </w:rPr>
+      </w:pPr>
+      <w:bookmarkStart w:colFirst="0" w:colLast="0" w:name="_41b81ijqi1mi" w:id="37"/>
+      <w:bookmarkEnd w:id="37"/>
+      <w:r>
+        <w:rPr>
+          <w:b w:val="1"/>
+          <w:color w:val="000000"/>
+          <w:sz w:val="26"/>
+          <w:szCs w:val="26"/>
+          <w:rtl w:val="0"/>
+        </w:rPr>
+        <w:t xml:space="preserve">Comando: </w:t>
+      </w:r>
+      <w:r>
+        <w:rPr>
+          <w:rFonts w:ascii="Roboto Mono" w:cs="Roboto Mono" w:eastAsia="Roboto Mono" w:hAnsi="Roboto Mono"/>
+          <w:b w:val="1"/>
+          <w:color w:val="188038"/>
+          <w:sz w:val="26"/>
+          <w:szCs w:val="26"/>
+          <w:rtl w:val="0"/>
+        </w:rPr>
+        <w:t xml:space="preserve">grep</w:t>
       </w:r>
     </w:p>
     <w:p>
@@ -5954,28 +6559,806 @@
           <w:b w:val="1"/>
           <w:rtl w:val="0"/>
         </w:rPr>
+        <w:t xml:space="preserve">Descripción</w:t>
+      </w:r>
+      <w:r>
+        <w:rPr>
+          <w:rtl w:val="0"/>
+        </w:rPr>
+        <w:t xml:space="preserve">:</w:t>
+        <w:br w:type="textWrapping"/>
+        <w:t xml:space="preserve">Busca líneas que coincidan con un patrón en archivos o la entrada estándar.</w:t>
+      </w:r>
+    </w:p>
+    <w:p>
+      <w:pPr>
+        <w:spacing w:after="240" w:before="240" w:lineRule="auto"/>
+        <w:ind w:left="720" w:firstLine="0"/>
+        <w:rPr>
+          <w:b w:val="1"/>
+          <w:color w:val="000000"/>
+          <w:sz w:val="22"/>
+          <w:szCs w:val="22"/>
+        </w:rPr>
+      </w:pPr>
+      <w:r>
+        <w:rPr>
+          <w:b w:val="1"/>
+          <w:color w:val="000000"/>
+          <w:sz w:val="22"/>
+          <w:szCs w:val="22"/>
+          <w:rtl w:val="0"/>
+        </w:rPr>
+        <w:t xml:space="preserve">Opciones Comunes:</w:t>
+      </w:r>
+    </w:p>
+    <w:p>
+      <w:pPr>
+        <w:numPr>
+          <w:ilvl w:val="0"/>
+          <w:numId w:val="18"/>
+        </w:numPr>
+        <w:spacing w:after="240" w:before="240" w:lineRule="auto"/>
+        <w:ind w:left="720" w:hanging="360"/>
+      </w:pPr>
+      <w:r>
+        <w:rPr>
+          <w:rFonts w:ascii="Roboto Mono" w:cs="Roboto Mono" w:eastAsia="Roboto Mono" w:hAnsi="Roboto Mono"/>
+          <w:b w:val="1"/>
+          <w:color w:val="188038"/>
+          <w:rtl w:val="0"/>
+        </w:rPr>
+        <w:t xml:space="preserve">grep &lt;patrón&gt; &lt;archivo&gt;</w:t>
+        <w:br w:type="textWrapping"/>
+      </w:r>
+      <w:r>
+        <w:rPr>
+          <w:rtl w:val="0"/>
+        </w:rPr>
+        <w:t xml:space="preserve">Busca un patrón en un archivo.</w:t>
+      </w:r>
+    </w:p>
+    <w:p>
+      <w:pPr>
+        <w:spacing w:after="240" w:before="240" w:lineRule="auto"/>
+        <w:ind w:left="720" w:firstLine="0"/>
+        <w:rPr>
+          <w:rFonts w:ascii="Roboto Mono" w:cs="Roboto Mono" w:eastAsia="Roboto Mono" w:hAnsi="Roboto Mono"/>
+          <w:color w:val="188038"/>
+        </w:rPr>
+      </w:pPr>
+      <w:r>
+        <w:rPr>
+          <w:b w:val="1"/>
+          <w:rtl w:val="0"/>
+        </w:rPr>
         <w:t xml:space="preserve">Ejemplo</w:t>
       </w:r>
       <w:r>
         <w:rPr>
           <w:rtl w:val="0"/>
         </w:rPr>
-        <w:t xml:space="preserve">: </w:t>
-      </w:r>
-      <w:r>
-        <w:rPr>
-          <w:rFonts w:ascii="Roboto Mono" w:cs="Roboto Mono" w:eastAsia="Roboto Mono" w:hAnsi="Roboto Mono"/>
-          <w:color w:val="188038"/>
-          <w:rtl w:val="0"/>
-        </w:rPr>
-        <w:t xml:space="preserve">cut -d ',' -f 1,3-5 archivo.txt</w:t>
-      </w:r>
-      <w:r>
-        <w:rPr>
-          <w:rFonts w:ascii="Arial Unicode MS" w:cs="Arial Unicode MS" w:eastAsia="Arial Unicode MS" w:hAnsi="Arial Unicode MS"/>
-          <w:rtl w:val="0"/>
-        </w:rPr>
-        <w:t xml:space="preserve"> → Muestra los campos 1 y 3 a 5 separados por coma.</w:t>
+        <w:t xml:space="preserve">:</w:t>
+        <w:br w:type="textWrapping"/>
+        <w:br w:type="textWrapping"/>
+      </w:r>
+      <w:r>
+        <w:rPr>
+          <w:rFonts w:ascii="Roboto Mono" w:cs="Roboto Mono" w:eastAsia="Roboto Mono" w:hAnsi="Roboto Mono"/>
+          <w:color w:val="188038"/>
+          <w:rtl w:val="0"/>
+        </w:rPr>
+        <w:t xml:space="preserve">grep "ERROR" archivo.log</w:t>
+      </w:r>
+    </w:p>
+    <w:p>
+      <w:pPr>
+        <w:numPr>
+          <w:ilvl w:val="1"/>
+          <w:numId w:val="18"/>
+        </w:numPr>
+        <w:spacing w:after="0" w:afterAutospacing="0" w:before="240" w:lineRule="auto"/>
+        <w:ind w:left="1440" w:hanging="360"/>
+      </w:pPr>
+      <w:r>
+        <w:rPr>
+          <w:b w:val="1"/>
+          <w:rtl w:val="0"/>
+        </w:rPr>
+        <w:t xml:space="preserve">Resultado</w:t>
+      </w:r>
+      <w:r>
+        <w:rPr>
+          <w:rtl w:val="0"/>
+        </w:rPr>
+        <w:t xml:space="preserve">: Muestra todas las líneas que contienen "ERROR" en </w:t>
+      </w:r>
+      <w:r>
+        <w:rPr>
+          <w:rFonts w:ascii="Roboto Mono" w:cs="Roboto Mono" w:eastAsia="Roboto Mono" w:hAnsi="Roboto Mono"/>
+          <w:color w:val="188038"/>
+          <w:rtl w:val="0"/>
+        </w:rPr>
+        <w:t xml:space="preserve">archivo.log</w:t>
+      </w:r>
+      <w:r>
+        <w:rPr>
+          <w:rtl w:val="0"/>
+        </w:rPr>
+        <w:t xml:space="preserve">.</w:t>
+      </w:r>
+    </w:p>
+    <w:p>
+      <w:pPr>
+        <w:numPr>
+          <w:ilvl w:val="0"/>
+          <w:numId w:val="18"/>
+        </w:numPr>
+        <w:spacing w:after="240" w:before="0" w:beforeAutospacing="0" w:lineRule="auto"/>
+        <w:ind w:left="720" w:hanging="360"/>
+      </w:pPr>
+      <w:r>
+        <w:rPr>
+          <w:rFonts w:ascii="Roboto Mono" w:cs="Roboto Mono" w:eastAsia="Roboto Mono" w:hAnsi="Roboto Mono"/>
+          <w:b w:val="1"/>
+          <w:color w:val="188038"/>
+          <w:rtl w:val="0"/>
+        </w:rPr>
+        <w:t xml:space="preserve">-i</w:t>
+      </w:r>
+      <w:r>
+        <w:rPr>
+          <w:b w:val="1"/>
+          <w:rtl w:val="0"/>
+        </w:rPr>
+        <w:t xml:space="preserve"> (Ignorar mayúsculas/minúsculas)</w:t>
+        <w:br w:type="textWrapping"/>
+      </w:r>
+      <w:r>
+        <w:rPr>
+          <w:rtl w:val="0"/>
+        </w:rPr>
+        <w:t xml:space="preserve">Realiza una búsqueda insensible a las mayúsculas.</w:t>
+      </w:r>
+    </w:p>
+    <w:p>
+      <w:pPr>
+        <w:spacing w:after="240" w:before="240" w:lineRule="auto"/>
+        <w:ind w:left="720" w:firstLine="0"/>
+        <w:rPr>
+          <w:rFonts w:ascii="Roboto Mono" w:cs="Roboto Mono" w:eastAsia="Roboto Mono" w:hAnsi="Roboto Mono"/>
+          <w:color w:val="188038"/>
+        </w:rPr>
+      </w:pPr>
+      <w:r>
+        <w:rPr>
+          <w:b w:val="1"/>
+          <w:rtl w:val="0"/>
+        </w:rPr>
+        <w:t xml:space="preserve">Ejemplo</w:t>
+      </w:r>
+      <w:r>
+        <w:rPr>
+          <w:rtl w:val="0"/>
+        </w:rPr>
+        <w:t xml:space="preserve">:</w:t>
+        <w:br w:type="textWrapping"/>
+        <w:br w:type="textWrapping"/>
+      </w:r>
+      <w:r>
+        <w:rPr>
+          <w:rFonts w:ascii="Roboto Mono" w:cs="Roboto Mono" w:eastAsia="Roboto Mono" w:hAnsi="Roboto Mono"/>
+          <w:color w:val="188038"/>
+          <w:rtl w:val="0"/>
+        </w:rPr>
+        <w:t xml:space="preserve">grep -i "error" archivo.log</w:t>
+      </w:r>
+    </w:p>
+    <w:p>
+      <w:pPr>
+        <w:numPr>
+          <w:ilvl w:val="1"/>
+          <w:numId w:val="18"/>
+        </w:numPr>
+        <w:spacing w:after="0" w:afterAutospacing="0" w:before="240" w:lineRule="auto"/>
+        <w:ind w:left="1440" w:hanging="360"/>
+      </w:pPr>
+      <w:r>
+        <w:rPr>
+          <w:b w:val="1"/>
+          <w:rtl w:val="0"/>
+        </w:rPr>
+        <w:t xml:space="preserve">Resultado</w:t>
+      </w:r>
+      <w:r>
+        <w:rPr>
+          <w:rtl w:val="0"/>
+        </w:rPr>
+        <w:t xml:space="preserve">: Encuentra "ERROR", "Error", o "error".</w:t>
+      </w:r>
+    </w:p>
+    <w:p>
+      <w:pPr>
+        <w:numPr>
+          <w:ilvl w:val="0"/>
+          <w:numId w:val="18"/>
+        </w:numPr>
+        <w:spacing w:after="240" w:before="0" w:beforeAutospacing="0" w:lineRule="auto"/>
+        <w:ind w:left="720" w:hanging="360"/>
+      </w:pPr>
+      <w:r>
+        <w:rPr>
+          <w:rFonts w:ascii="Roboto Mono" w:cs="Roboto Mono" w:eastAsia="Roboto Mono" w:hAnsi="Roboto Mono"/>
+          <w:b w:val="1"/>
+          <w:color w:val="188038"/>
+          <w:rtl w:val="0"/>
+        </w:rPr>
+        <w:t xml:space="preserve">-v</w:t>
+      </w:r>
+      <w:r>
+        <w:rPr>
+          <w:b w:val="1"/>
+          <w:rtl w:val="0"/>
+        </w:rPr>
+        <w:t xml:space="preserve"> (Invertir coincidencia)</w:t>
+        <w:br w:type="textWrapping"/>
+      </w:r>
+      <w:r>
+        <w:rPr>
+          <w:rtl w:val="0"/>
+        </w:rPr>
+        <w:t xml:space="preserve">Muestra las líneas que </w:t>
+      </w:r>
+      <w:r>
+        <w:rPr>
+          <w:b w:val="1"/>
+          <w:rtl w:val="0"/>
+        </w:rPr>
+        <w:t xml:space="preserve">no</w:t>
+      </w:r>
+      <w:r>
+        <w:rPr>
+          <w:rtl w:val="0"/>
+        </w:rPr>
+        <w:t xml:space="preserve"> coinciden con el patrón.</w:t>
+      </w:r>
+    </w:p>
+    <w:p>
+      <w:pPr>
+        <w:spacing w:after="240" w:before="240" w:lineRule="auto"/>
+        <w:ind w:left="720" w:firstLine="0"/>
+        <w:rPr>
+          <w:rFonts w:ascii="Roboto Mono" w:cs="Roboto Mono" w:eastAsia="Roboto Mono" w:hAnsi="Roboto Mono"/>
+          <w:color w:val="188038"/>
+        </w:rPr>
+      </w:pPr>
+      <w:r>
+        <w:rPr>
+          <w:b w:val="1"/>
+          <w:rtl w:val="0"/>
+        </w:rPr>
+        <w:t xml:space="preserve">Ejemplo</w:t>
+      </w:r>
+      <w:r>
+        <w:rPr>
+          <w:rtl w:val="0"/>
+        </w:rPr>
+        <w:t xml:space="preserve">:</w:t>
+        <w:br w:type="textWrapping"/>
+      </w:r>
+      <w:r>
+        <w:rPr>
+          <w:rFonts w:ascii="Roboto Mono" w:cs="Roboto Mono" w:eastAsia="Roboto Mono" w:hAnsi="Roboto Mono"/>
+          <w:color w:val="188038"/>
+          <w:rtl w:val="0"/>
+        </w:rPr>
+        <w:t xml:space="preserve">grep -v "INFO" archivo.log</w:t>
+      </w:r>
+    </w:p>
+    <w:p>
+      <w:pPr>
+        <w:numPr>
+          <w:ilvl w:val="1"/>
+          <w:numId w:val="18"/>
+        </w:numPr>
+        <w:spacing w:after="0" w:afterAutospacing="0" w:before="240" w:lineRule="auto"/>
+        <w:ind w:left="1440" w:hanging="360"/>
+      </w:pPr>
+      <w:r>
+        <w:rPr>
+          <w:b w:val="1"/>
+          <w:rtl w:val="0"/>
+        </w:rPr>
+        <w:t xml:space="preserve">Resultado</w:t>
+      </w:r>
+      <w:r>
+        <w:rPr>
+          <w:rtl w:val="0"/>
+        </w:rPr>
+        <w:t xml:space="preserve">: Excluye las líneas que contienen "INFO".</w:t>
+      </w:r>
+    </w:p>
+    <w:p>
+      <w:pPr>
+        <w:numPr>
+          <w:ilvl w:val="0"/>
+          <w:numId w:val="18"/>
+        </w:numPr>
+        <w:spacing w:after="240" w:before="0" w:beforeAutospacing="0" w:lineRule="auto"/>
+        <w:ind w:left="720" w:hanging="360"/>
+      </w:pPr>
+      <w:r>
+        <w:rPr>
+          <w:rFonts w:ascii="Roboto Mono" w:cs="Roboto Mono" w:eastAsia="Roboto Mono" w:hAnsi="Roboto Mono"/>
+          <w:b w:val="1"/>
+          <w:color w:val="188038"/>
+          <w:rtl w:val="0"/>
+        </w:rPr>
+        <w:t xml:space="preserve">-c</w:t>
+      </w:r>
+      <w:r>
+        <w:rPr>
+          <w:b w:val="1"/>
+          <w:rtl w:val="0"/>
+        </w:rPr>
+        <w:t xml:space="preserve"> (Contar coincidencias)</w:t>
+        <w:br w:type="textWrapping"/>
+      </w:r>
+      <w:r>
+        <w:rPr>
+          <w:rtl w:val="0"/>
+        </w:rPr>
+        <w:t xml:space="preserve">Muestra cuántas líneas coinciden con el patrón.</w:t>
+      </w:r>
+    </w:p>
+    <w:p>
+      <w:pPr>
+        <w:spacing w:after="240" w:before="240" w:lineRule="auto"/>
+        <w:ind w:left="720" w:firstLine="0"/>
+        <w:rPr>
+          <w:rFonts w:ascii="Roboto Mono" w:cs="Roboto Mono" w:eastAsia="Roboto Mono" w:hAnsi="Roboto Mono"/>
+          <w:color w:val="188038"/>
+        </w:rPr>
+      </w:pPr>
+      <w:r>
+        <w:rPr>
+          <w:b w:val="1"/>
+          <w:rtl w:val="0"/>
+        </w:rPr>
+        <w:t xml:space="preserve">Ejemplo</w:t>
+      </w:r>
+      <w:r>
+        <w:rPr>
+          <w:rtl w:val="0"/>
+        </w:rPr>
+        <w:t xml:space="preserve">:</w:t>
+        <w:br w:type="textWrapping"/>
+      </w:r>
+      <w:r>
+        <w:rPr>
+          <w:rFonts w:ascii="Roboto Mono" w:cs="Roboto Mono" w:eastAsia="Roboto Mono" w:hAnsi="Roboto Mono"/>
+          <w:color w:val="188038"/>
+          <w:rtl w:val="0"/>
+        </w:rPr>
+        <w:t xml:space="preserve">grep -c "WARN" archivo.log</w:t>
+      </w:r>
+    </w:p>
+    <w:p>
+      <w:pPr>
+        <w:numPr>
+          <w:ilvl w:val="1"/>
+          <w:numId w:val="18"/>
+        </w:numPr>
+        <w:spacing w:after="0" w:afterAutospacing="0" w:before="240" w:lineRule="auto"/>
+        <w:ind w:left="1440" w:hanging="360"/>
+      </w:pPr>
+      <w:r>
+        <w:rPr>
+          <w:b w:val="1"/>
+          <w:rtl w:val="0"/>
+        </w:rPr>
+        <w:t xml:space="preserve">Resultado</w:t>
+      </w:r>
+      <w:r>
+        <w:rPr>
+          <w:rtl w:val="0"/>
+        </w:rPr>
+        <w:t xml:space="preserve">: Muestra el número de líneas que contienen "WARN".</w:t>
+      </w:r>
+    </w:p>
+    <w:p>
+      <w:pPr>
+        <w:numPr>
+          <w:ilvl w:val="0"/>
+          <w:numId w:val="18"/>
+        </w:numPr>
+        <w:spacing w:after="240" w:before="0" w:beforeAutospacing="0" w:lineRule="auto"/>
+        <w:ind w:left="720" w:hanging="360"/>
+      </w:pPr>
+      <w:r>
+        <w:rPr>
+          <w:rFonts w:ascii="Roboto Mono" w:cs="Roboto Mono" w:eastAsia="Roboto Mono" w:hAnsi="Roboto Mono"/>
+          <w:b w:val="1"/>
+          <w:color w:val="188038"/>
+          <w:rtl w:val="0"/>
+        </w:rPr>
+        <w:t xml:space="preserve">-n</w:t>
+      </w:r>
+      <w:r>
+        <w:rPr>
+          <w:b w:val="1"/>
+          <w:rtl w:val="0"/>
+        </w:rPr>
+        <w:t xml:space="preserve"> (Mostrar número de línea)</w:t>
+        <w:br w:type="textWrapping"/>
+      </w:r>
+      <w:r>
+        <w:rPr>
+          <w:rtl w:val="0"/>
+        </w:rPr>
+        <w:t xml:space="preserve">Incluye el número de línea donde se encuentra el patrón.</w:t>
+      </w:r>
+    </w:p>
+    <w:p>
+      <w:pPr>
+        <w:spacing w:after="240" w:before="240" w:lineRule="auto"/>
+        <w:ind w:left="720" w:firstLine="0"/>
+        <w:rPr>
+          <w:rFonts w:ascii="Roboto Mono" w:cs="Roboto Mono" w:eastAsia="Roboto Mono" w:hAnsi="Roboto Mono"/>
+          <w:color w:val="188038"/>
+        </w:rPr>
+      </w:pPr>
+      <w:r>
+        <w:rPr>
+          <w:b w:val="1"/>
+          <w:rtl w:val="0"/>
+        </w:rPr>
+        <w:t xml:space="preserve">Ejemplo</w:t>
+      </w:r>
+      <w:r>
+        <w:rPr>
+          <w:rtl w:val="0"/>
+        </w:rPr>
+        <w:t xml:space="preserve">:</w:t>
+        <w:br w:type="textWrapping"/>
+      </w:r>
+      <w:r>
+        <w:rPr>
+          <w:rFonts w:ascii="Roboto Mono" w:cs="Roboto Mono" w:eastAsia="Roboto Mono" w:hAnsi="Roboto Mono"/>
+          <w:color w:val="188038"/>
+          <w:rtl w:val="0"/>
+        </w:rPr>
+        <w:t xml:space="preserve">grep -n "ERROR" archivo.log</w:t>
+      </w:r>
+    </w:p>
+    <w:p>
+      <w:pPr>
+        <w:numPr>
+          <w:ilvl w:val="1"/>
+          <w:numId w:val="18"/>
+        </w:numPr>
+        <w:spacing w:after="0" w:afterAutospacing="0" w:before="240" w:lineRule="auto"/>
+        <w:ind w:left="1440" w:hanging="360"/>
+      </w:pPr>
+      <w:r>
+        <w:rPr>
+          <w:b w:val="1"/>
+          <w:rtl w:val="0"/>
+        </w:rPr>
+        <w:t xml:space="preserve">Resultado</w:t>
+      </w:r>
+      <w:r>
+        <w:rPr>
+          <w:rtl w:val="0"/>
+        </w:rPr>
+        <w:t xml:space="preserve">: Muestra las líneas que contienen "ERROR" junto con su número.</w:t>
+      </w:r>
+    </w:p>
+    <w:p>
+      <w:pPr>
+        <w:numPr>
+          <w:ilvl w:val="0"/>
+          <w:numId w:val="18"/>
+        </w:numPr>
+        <w:spacing w:after="240" w:before="0" w:beforeAutospacing="0" w:lineRule="auto"/>
+        <w:ind w:left="720" w:hanging="360"/>
+      </w:pPr>
+      <w:r>
+        <w:rPr>
+          <w:rFonts w:ascii="Roboto Mono" w:cs="Roboto Mono" w:eastAsia="Roboto Mono" w:hAnsi="Roboto Mono"/>
+          <w:b w:val="1"/>
+          <w:color w:val="188038"/>
+          <w:rtl w:val="0"/>
+        </w:rPr>
+        <w:t xml:space="preserve">-l</w:t>
+      </w:r>
+      <w:r>
+        <w:rPr>
+          <w:b w:val="1"/>
+          <w:rtl w:val="0"/>
+        </w:rPr>
+        <w:t xml:space="preserve"> (Listar archivos)</w:t>
+        <w:br w:type="textWrapping"/>
+      </w:r>
+      <w:r>
+        <w:rPr>
+          <w:rtl w:val="0"/>
+        </w:rPr>
+        <w:t xml:space="preserve">Muestra solo los nombres de los archivos que contienen el patrón.</w:t>
+      </w:r>
+    </w:p>
+    <w:p>
+      <w:pPr>
+        <w:spacing w:after="240" w:before="240" w:lineRule="auto"/>
+        <w:ind w:left="720" w:firstLine="0"/>
+        <w:rPr>
+          <w:rFonts w:ascii="Roboto Mono" w:cs="Roboto Mono" w:eastAsia="Roboto Mono" w:hAnsi="Roboto Mono"/>
+          <w:color w:val="188038"/>
+        </w:rPr>
+      </w:pPr>
+      <w:r>
+        <w:rPr>
+          <w:b w:val="1"/>
+          <w:rtl w:val="0"/>
+        </w:rPr>
+        <w:t xml:space="preserve">Ejemplo</w:t>
+      </w:r>
+      <w:r>
+        <w:rPr>
+          <w:rtl w:val="0"/>
+        </w:rPr>
+        <w:t xml:space="preserve">:</w:t>
+        <w:br w:type="textWrapping"/>
+      </w:r>
+      <w:r>
+        <w:rPr>
+          <w:rFonts w:ascii="Roboto Mono" w:cs="Roboto Mono" w:eastAsia="Roboto Mono" w:hAnsi="Roboto Mono"/>
+          <w:color w:val="188038"/>
+          <w:rtl w:val="0"/>
+        </w:rPr>
+        <w:t xml:space="preserve">grep -l "ERROR" *.log</w:t>
+      </w:r>
+    </w:p>
+    <w:p>
+      <w:pPr>
+        <w:numPr>
+          <w:ilvl w:val="1"/>
+          <w:numId w:val="18"/>
+        </w:numPr>
+        <w:spacing w:after="0" w:afterAutospacing="0" w:before="240" w:lineRule="auto"/>
+        <w:ind w:left="1440" w:hanging="360"/>
+      </w:pPr>
+      <w:r>
+        <w:rPr>
+          <w:b w:val="1"/>
+          <w:rtl w:val="0"/>
+        </w:rPr>
+        <w:t xml:space="preserve">Resultado</w:t>
+      </w:r>
+      <w:r>
+        <w:rPr>
+          <w:rtl w:val="0"/>
+        </w:rPr>
+        <w:t xml:space="preserve">: Lista los archivos </w:t>
+      </w:r>
+      <w:r>
+        <w:rPr>
+          <w:rFonts w:ascii="Roboto Mono" w:cs="Roboto Mono" w:eastAsia="Roboto Mono" w:hAnsi="Roboto Mono"/>
+          <w:color w:val="188038"/>
+          <w:rtl w:val="0"/>
+        </w:rPr>
+        <w:t xml:space="preserve">.log</w:t>
+      </w:r>
+      <w:r>
+        <w:rPr>
+          <w:rtl w:val="0"/>
+        </w:rPr>
+        <w:t xml:space="preserve"> que contienen "ERROR".</w:t>
+      </w:r>
+    </w:p>
+    <w:p>
+      <w:pPr>
+        <w:numPr>
+          <w:ilvl w:val="0"/>
+          <w:numId w:val="18"/>
+        </w:numPr>
+        <w:spacing w:after="240" w:before="0" w:beforeAutospacing="0" w:lineRule="auto"/>
+        <w:ind w:left="720" w:hanging="360"/>
+      </w:pPr>
+      <w:r>
+        <w:rPr>
+          <w:rFonts w:ascii="Roboto Mono" w:cs="Roboto Mono" w:eastAsia="Roboto Mono" w:hAnsi="Roboto Mono"/>
+          <w:b w:val="1"/>
+          <w:color w:val="188038"/>
+          <w:rtl w:val="0"/>
+        </w:rPr>
+        <w:t xml:space="preserve">-r</w:t>
+      </w:r>
+      <w:r>
+        <w:rPr>
+          <w:b w:val="1"/>
+          <w:rtl w:val="0"/>
+        </w:rPr>
+        <w:t xml:space="preserve"> (Búsqueda recursiva)</w:t>
+        <w:br w:type="textWrapping"/>
+      </w:r>
+      <w:r>
+        <w:rPr>
+          <w:rtl w:val="0"/>
+        </w:rPr>
+        <w:t xml:space="preserve">Busca en todos los subdirectorios de manera recursiva.</w:t>
+      </w:r>
+    </w:p>
+    <w:p>
+      <w:pPr>
+        <w:spacing w:after="240" w:before="240" w:lineRule="auto"/>
+        <w:ind w:left="720" w:firstLine="0"/>
+        <w:rPr>
+          <w:rFonts w:ascii="Roboto Mono" w:cs="Roboto Mono" w:eastAsia="Roboto Mono" w:hAnsi="Roboto Mono"/>
+          <w:color w:val="188038"/>
+        </w:rPr>
+      </w:pPr>
+      <w:r>
+        <w:rPr>
+          <w:b w:val="1"/>
+          <w:rtl w:val="0"/>
+        </w:rPr>
+        <w:t xml:space="preserve">Ejemplo</w:t>
+      </w:r>
+      <w:r>
+        <w:rPr>
+          <w:rtl w:val="0"/>
+        </w:rPr>
+        <w:t xml:space="preserve">:</w:t>
+        <w:br w:type="textWrapping"/>
+      </w:r>
+      <w:r>
+        <w:rPr>
+          <w:rFonts w:ascii="Roboto Mono" w:cs="Roboto Mono" w:eastAsia="Roboto Mono" w:hAnsi="Roboto Mono"/>
+          <w:color w:val="188038"/>
+          <w:rtl w:val="0"/>
+        </w:rPr>
+        <w:t xml:space="preserve">grep -r "ERROR" /var/log</w:t>
+      </w:r>
+    </w:p>
+    <w:p>
+      <w:pPr>
+        <w:numPr>
+          <w:ilvl w:val="1"/>
+          <w:numId w:val="18"/>
+        </w:numPr>
+        <w:spacing w:after="0" w:afterAutospacing="0" w:before="240" w:lineRule="auto"/>
+        <w:ind w:left="1440" w:hanging="360"/>
+      </w:pPr>
+      <w:r>
+        <w:rPr>
+          <w:b w:val="1"/>
+          <w:rtl w:val="0"/>
+        </w:rPr>
+        <w:t xml:space="preserve">Resultado</w:t>
+      </w:r>
+      <w:r>
+        <w:rPr>
+          <w:rtl w:val="0"/>
+        </w:rPr>
+        <w:t xml:space="preserve">: Busca "ERROR" en todos los archivos dentro de </w:t>
+      </w:r>
+      <w:r>
+        <w:rPr>
+          <w:rFonts w:ascii="Roboto Mono" w:cs="Roboto Mono" w:eastAsia="Roboto Mono" w:hAnsi="Roboto Mono"/>
+          <w:color w:val="188038"/>
+          <w:rtl w:val="0"/>
+        </w:rPr>
+        <w:t xml:space="preserve">/var/log</w:t>
+      </w:r>
+      <w:r>
+        <w:rPr>
+          <w:rtl w:val="0"/>
+        </w:rPr>
+        <w:t xml:space="preserve">.</w:t>
+      </w:r>
+    </w:p>
+    <w:p>
+      <w:pPr>
+        <w:numPr>
+          <w:ilvl w:val="0"/>
+          <w:numId w:val="18"/>
+        </w:numPr>
+        <w:spacing w:after="0" w:afterAutospacing="0" w:before="0" w:beforeAutospacing="0" w:lineRule="auto"/>
+        <w:ind w:left="720" w:hanging="360"/>
+      </w:pPr>
+      <w:r>
+        <w:rPr>
+          <w:rFonts w:ascii="Roboto Mono" w:cs="Roboto Mono" w:eastAsia="Roboto Mono" w:hAnsi="Roboto Mono"/>
+          <w:b w:val="1"/>
+          <w:color w:val="188038"/>
+          <w:rtl w:val="0"/>
+        </w:rPr>
+        <w:t xml:space="preserve">-w</w:t>
+      </w:r>
+      <w:r>
+        <w:rPr>
+          <w:b w:val="1"/>
+          <w:rtl w:val="0"/>
+        </w:rPr>
+        <w:t xml:space="preserve"> (Coincidencia exacta de palabra)</w:t>
+        <w:br w:type="textWrapping"/>
+      </w:r>
+      <w:r>
+        <w:rPr>
+          <w:rtl w:val="0"/>
+        </w:rPr>
+        <w:t xml:space="preserve">Coincide con palabras completas en lugar de subcadenas.</w:t>
+      </w:r>
+    </w:p>
+    <w:p>
+      <w:pPr>
+        <w:numPr>
+          <w:ilvl w:val="1"/>
+          <w:numId w:val="18"/>
+        </w:numPr>
+        <w:spacing w:after="0" w:afterAutospacing="0" w:before="0" w:beforeAutospacing="0" w:lineRule="auto"/>
+        <w:ind w:left="1440" w:hanging="360"/>
+      </w:pPr>
+      <w:r>
+        <w:rPr>
+          <w:b w:val="1"/>
+          <w:rtl w:val="0"/>
+        </w:rPr>
+        <w:t xml:space="preserve">Ejemplo</w:t>
+      </w:r>
+      <w:r>
+        <w:rPr>
+          <w:rtl w:val="0"/>
+        </w:rPr>
+        <w:t xml:space="preserve">:</w:t>
+        <w:br w:type="textWrapping"/>
+      </w:r>
+      <w:r>
+        <w:rPr>
+          <w:rFonts w:ascii="Roboto Mono" w:cs="Roboto Mono" w:eastAsia="Roboto Mono" w:hAnsi="Roboto Mono"/>
+          <w:color w:val="188038"/>
+          <w:rtl w:val="0"/>
+        </w:rPr>
+        <w:t xml:space="preserve">grep -w "ERROR" archivo.log</w:t>
+      </w:r>
+    </w:p>
+    <w:p>
+      <w:pPr>
+        <w:numPr>
+          <w:ilvl w:val="1"/>
+          <w:numId w:val="18"/>
+        </w:numPr>
+        <w:spacing w:after="240" w:before="0" w:beforeAutospacing="0" w:lineRule="auto"/>
+        <w:ind w:left="1440" w:hanging="360"/>
+        <w:rPr>
+          <w:rFonts w:ascii="Roboto Mono" w:cs="Roboto Mono" w:eastAsia="Roboto Mono" w:hAnsi="Roboto Mono"/>
+          <w:color w:val="188038"/>
+        </w:rPr>
+      </w:pPr>
+      <w:r>
+        <w:rPr>
+          <w:b w:val="1"/>
+          <w:rtl w:val="0"/>
+        </w:rPr>
+        <w:t xml:space="preserve">Resultado: Encuentra "ERROR" pero no "ERROR123"</w:t>
+      </w:r>
+      <w:r>
+        <w:rPr>
+          <w:rtl w:val="0"/>
+        </w:rPr>
+      </w:r>
+    </w:p>
+    <w:p>
+      <w:pPr>
+        <w:spacing w:after="240" w:before="240" w:lineRule="auto"/>
+        <w:ind w:left="720" w:firstLine="0"/>
+        <w:rPr/>
+      </w:pPr>
+      <w:r>
+        <w:rPr>
+          <w:rtl w:val="0"/>
+        </w:rPr>
       </w:r>
     </w:p>
     <w:p>
@@ -6131,8 +7514,8 @@
         <w:spacing w:before="280" w:lineRule="auto"/>
         <w:rPr/>
       </w:pPr>
-      <w:bookmarkStart w:colFirst="0" w:colLast="0" w:name="_szcsledr2e29" w:id="34"/>
-      <w:bookmarkEnd w:id="34"/>
+      <w:bookmarkStart w:colFirst="0" w:colLast="0" w:name="_szcsledr2e29" w:id="38"/>
+      <w:bookmarkEnd w:id="38"/>
       <w:r>
         <w:rPr>
           <w:rtl w:val="0"/>
@@ -6541,8 +7924,8 @@
   <w:abstractNum w:abstractNumId="4">
     <w:lvl w:ilvl="0">
       <w:start w:val="1"/>
-      <w:numFmt w:val="decimal"/>
-      <w:lvlText w:val="%1."/>
+      <w:numFmt w:val="bullet"/>
+      <w:lvlText w:val="●"/>
       <w:lvlJc w:val="left"/>
       <w:pPr>
         <w:ind w:left="720" w:hanging="360"/>
@@ -6565,8 +7948,8 @@
     </w:lvl>
     <w:lvl w:ilvl="2">
       <w:start w:val="1"/>
-      <w:numFmt w:val="lowerRoman"/>
-      <w:lvlText w:val="%3."/>
+      <w:numFmt w:val="bullet"/>
+      <w:lvlText w:val="■"/>
       <w:lvlJc w:val="left"/>
       <w:pPr>
         <w:ind w:left="2160" w:hanging="360"/>
@@ -6577,8 +7960,8 @@
     </w:lvl>
     <w:lvl w:ilvl="3">
       <w:start w:val="1"/>
-      <w:numFmt w:val="decimal"/>
-      <w:lvlText w:val="%4."/>
+      <w:numFmt w:val="bullet"/>
+      <w:lvlText w:val="●"/>
       <w:lvlJc w:val="left"/>
       <w:pPr>
         <w:ind w:left="2880" w:hanging="360"/>
@@ -6589,8 +7972,8 @@
     </w:lvl>
     <w:lvl w:ilvl="4">
       <w:start w:val="1"/>
-      <w:numFmt w:val="lowerLetter"/>
-      <w:lvlText w:val="%5."/>
+      <w:numFmt w:val="bullet"/>
+      <w:lvlText w:val="○"/>
       <w:lvlJc w:val="left"/>
       <w:pPr>
         <w:ind w:left="3600" w:hanging="360"/>
@@ -6601,8 +7984,8 @@
     </w:lvl>
     <w:lvl w:ilvl="5">
       <w:start w:val="1"/>
-      <w:numFmt w:val="lowerRoman"/>
-      <w:lvlText w:val="%6."/>
+      <w:numFmt w:val="bullet"/>
+      <w:lvlText w:val="■"/>
       <w:lvlJc w:val="left"/>
       <w:pPr>
         <w:ind w:left="4320" w:hanging="360"/>
@@ -6613,8 +7996,8 @@
     </w:lvl>
     <w:lvl w:ilvl="6">
       <w:start w:val="1"/>
-      <w:numFmt w:val="decimal"/>
-      <w:lvlText w:val="%7."/>
+      <w:numFmt w:val="bullet"/>
+      <w:lvlText w:val="●"/>
       <w:lvlJc w:val="left"/>
       <w:pPr>
         <w:ind w:left="5040" w:hanging="360"/>
@@ -6625,8 +8008,8 @@
     </w:lvl>
     <w:lvl w:ilvl="7">
       <w:start w:val="1"/>
-      <w:numFmt w:val="lowerLetter"/>
-      <w:lvlText w:val="%8."/>
+      <w:numFmt w:val="bullet"/>
+      <w:lvlText w:val="○"/>
       <w:lvlJc w:val="left"/>
       <w:pPr>
         <w:ind w:left="5760" w:hanging="360"/>
@@ -6637,8 +8020,8 @@
     </w:lvl>
     <w:lvl w:ilvl="8">
       <w:start w:val="1"/>
-      <w:numFmt w:val="lowerRoman"/>
-      <w:lvlText w:val="%9."/>
+      <w:numFmt w:val="bullet"/>
+      <w:lvlText w:val="■"/>
       <w:lvlJc w:val="left"/>
       <w:pPr>
         <w:ind w:left="6480" w:hanging="360"/>
@@ -6651,8 +8034,8 @@
   <w:abstractNum w:abstractNumId="5">
     <w:lvl w:ilvl="0">
       <w:start w:val="1"/>
-      <w:numFmt w:val="bullet"/>
-      <w:lvlText w:val="●"/>
+      <w:numFmt w:val="decimal"/>
+      <w:lvlText w:val="%1."/>
       <w:lvlJc w:val="left"/>
       <w:pPr>
         <w:ind w:left="720" w:hanging="360"/>
@@ -6675,8 +8058,8 @@
     </w:lvl>
     <w:lvl w:ilvl="2">
       <w:start w:val="1"/>
-      <w:numFmt w:val="bullet"/>
-      <w:lvlText w:val="■"/>
+      <w:numFmt w:val="lowerRoman"/>
+      <w:lvlText w:val="%3."/>
       <w:lvlJc w:val="left"/>
       <w:pPr>
         <w:ind w:left="2160" w:hanging="360"/>
@@ -6687,8 +8070,8 @@
     </w:lvl>
     <w:lvl w:ilvl="3">
       <w:start w:val="1"/>
-      <w:numFmt w:val="bullet"/>
-      <w:lvlText w:val="●"/>
+      <w:numFmt w:val="decimal"/>
+      <w:lvlText w:val="%4."/>
       <w:lvlJc w:val="left"/>
       <w:pPr>
         <w:ind w:left="2880" w:hanging="360"/>
@@ -6699,8 +8082,8 @@
     </w:lvl>
     <w:lvl w:ilvl="4">
       <w:start w:val="1"/>
-      <w:numFmt w:val="bullet"/>
-      <w:lvlText w:val="○"/>
+      <w:numFmt w:val="lowerLetter"/>
+      <w:lvlText w:val="%5."/>
       <w:lvlJc w:val="left"/>
       <w:pPr>
         <w:ind w:left="3600" w:hanging="360"/>
@@ -6711,8 +8094,8 @@
     </w:lvl>
     <w:lvl w:ilvl="5">
       <w:start w:val="1"/>
-      <w:numFmt w:val="bullet"/>
-      <w:lvlText w:val="■"/>
+      <w:numFmt w:val="lowerRoman"/>
+      <w:lvlText w:val="%6."/>
       <w:lvlJc w:val="left"/>
       <w:pPr>
         <w:ind w:left="4320" w:hanging="360"/>
@@ -6723,8 +8106,8 @@
     </w:lvl>
     <w:lvl w:ilvl="6">
       <w:start w:val="1"/>
-      <w:numFmt w:val="bullet"/>
-      <w:lvlText w:val="●"/>
+      <w:numFmt w:val="decimal"/>
+      <w:lvlText w:val="%7."/>
       <w:lvlJc w:val="left"/>
       <w:pPr>
         <w:ind w:left="5040" w:hanging="360"/>
@@ -6735,8 +8118,8 @@
     </w:lvl>
     <w:lvl w:ilvl="7">
       <w:start w:val="1"/>
-      <w:numFmt w:val="bullet"/>
-      <w:lvlText w:val="○"/>
+      <w:numFmt w:val="lowerLetter"/>
+      <w:lvlText w:val="%8."/>
       <w:lvlJc w:val="left"/>
       <w:pPr>
         <w:ind w:left="5760" w:hanging="360"/>
@@ -6747,8 +8130,8 @@
     </w:lvl>
     <w:lvl w:ilvl="8">
       <w:start w:val="1"/>
-      <w:numFmt w:val="bullet"/>
-      <w:lvlText w:val="■"/>
+      <w:numFmt w:val="lowerRoman"/>
+      <w:lvlText w:val="%9."/>
       <w:lvlJc w:val="left"/>
       <w:pPr>
         <w:ind w:left="6480" w:hanging="360"/>
@@ -7421,8 +8804,8 @@
   <w:abstractNum w:abstractNumId="12">
     <w:lvl w:ilvl="0">
       <w:start w:val="1"/>
-      <w:numFmt w:val="bullet"/>
-      <w:lvlText w:val="●"/>
+      <w:numFmt w:val="decimal"/>
+      <w:lvlText w:val="%1."/>
       <w:lvlJc w:val="left"/>
       <w:pPr>
         <w:ind w:left="720" w:hanging="360"/>
@@ -7445,8 +8828,8 @@
     </w:lvl>
     <w:lvl w:ilvl="2">
       <w:start w:val="1"/>
-      <w:numFmt w:val="bullet"/>
-      <w:lvlText w:val="■"/>
+      <w:numFmt w:val="lowerRoman"/>
+      <w:lvlText w:val="%3."/>
       <w:lvlJc w:val="left"/>
       <w:pPr>
         <w:ind w:left="2160" w:hanging="360"/>
@@ -7457,8 +8840,8 @@
     </w:lvl>
     <w:lvl w:ilvl="3">
       <w:start w:val="1"/>
-      <w:numFmt w:val="bullet"/>
-      <w:lvlText w:val="●"/>
+      <w:numFmt w:val="decimal"/>
+      <w:lvlText w:val="%4."/>
       <w:lvlJc w:val="left"/>
       <w:pPr>
         <w:ind w:left="2880" w:hanging="360"/>
@@ -7469,8 +8852,8 @@
     </w:lvl>
     <w:lvl w:ilvl="4">
       <w:start w:val="1"/>
-      <w:numFmt w:val="bullet"/>
-      <w:lvlText w:val="○"/>
+      <w:numFmt w:val="lowerLetter"/>
+      <w:lvlText w:val="%5."/>
       <w:lvlJc w:val="left"/>
       <w:pPr>
         <w:ind w:left="3600" w:hanging="360"/>
@@ -7481,8 +8864,8 @@
     </w:lvl>
     <w:lvl w:ilvl="5">
       <w:start w:val="1"/>
-      <w:numFmt w:val="bullet"/>
-      <w:lvlText w:val="■"/>
+      <w:numFmt w:val="lowerRoman"/>
+      <w:lvlText w:val="%6."/>
       <w:lvlJc w:val="left"/>
       <w:pPr>
         <w:ind w:left="4320" w:hanging="360"/>
@@ -7493,8 +8876,8 @@
     </w:lvl>
     <w:lvl w:ilvl="6">
       <w:start w:val="1"/>
-      <w:numFmt w:val="bullet"/>
-      <w:lvlText w:val="●"/>
+      <w:numFmt w:val="decimal"/>
+      <w:lvlText w:val="%7."/>
       <w:lvlJc w:val="left"/>
       <w:pPr>
         <w:ind w:left="5040" w:hanging="360"/>
@@ -7505,8 +8888,8 @@
     </w:lvl>
     <w:lvl w:ilvl="7">
       <w:start w:val="1"/>
-      <w:numFmt w:val="bullet"/>
-      <w:lvlText w:val="○"/>
+      <w:numFmt w:val="lowerLetter"/>
+      <w:lvlText w:val="%8."/>
       <w:lvlJc w:val="left"/>
       <w:pPr>
         <w:ind w:left="5760" w:hanging="360"/>
@@ -7517,8 +8900,8 @@
     </w:lvl>
     <w:lvl w:ilvl="8">
       <w:start w:val="1"/>
-      <w:numFmt w:val="bullet"/>
-      <w:lvlText w:val="■"/>
+      <w:numFmt w:val="lowerRoman"/>
+      <w:lvlText w:val="%9."/>
       <w:lvlJc w:val="left"/>
       <w:pPr>
         <w:ind w:left="6480" w:hanging="360"/>
@@ -7969,6 +9352,446 @@
     </w:lvl>
   </w:abstractNum>
   <w:abstractNum w:abstractNumId="17">
+    <w:lvl w:ilvl="0">
+      <w:start w:val="1"/>
+      <w:numFmt w:val="bullet"/>
+      <w:lvlText w:val="●"/>
+      <w:lvlJc w:val="left"/>
+      <w:pPr>
+        <w:ind w:left="720" w:hanging="360"/>
+      </w:pPr>
+      <w:rPr>
+        <w:u w:val="none"/>
+      </w:rPr>
+    </w:lvl>
+    <w:lvl w:ilvl="1">
+      <w:start w:val="1"/>
+      <w:numFmt w:val="bullet"/>
+      <w:lvlText w:val="○"/>
+      <w:lvlJc w:val="left"/>
+      <w:pPr>
+        <w:ind w:left="1440" w:hanging="360"/>
+      </w:pPr>
+      <w:rPr>
+        <w:u w:val="none"/>
+      </w:rPr>
+    </w:lvl>
+    <w:lvl w:ilvl="2">
+      <w:start w:val="1"/>
+      <w:numFmt w:val="bullet"/>
+      <w:lvlText w:val="■"/>
+      <w:lvlJc w:val="left"/>
+      <w:pPr>
+        <w:ind w:left="2160" w:hanging="360"/>
+      </w:pPr>
+      <w:rPr>
+        <w:u w:val="none"/>
+      </w:rPr>
+    </w:lvl>
+    <w:lvl w:ilvl="3">
+      <w:start w:val="1"/>
+      <w:numFmt w:val="bullet"/>
+      <w:lvlText w:val="●"/>
+      <w:lvlJc w:val="left"/>
+      <w:pPr>
+        <w:ind w:left="2880" w:hanging="360"/>
+      </w:pPr>
+      <w:rPr>
+        <w:u w:val="none"/>
+      </w:rPr>
+    </w:lvl>
+    <w:lvl w:ilvl="4">
+      <w:start w:val="1"/>
+      <w:numFmt w:val="bullet"/>
+      <w:lvlText w:val="○"/>
+      <w:lvlJc w:val="left"/>
+      <w:pPr>
+        <w:ind w:left="3600" w:hanging="360"/>
+      </w:pPr>
+      <w:rPr>
+        <w:u w:val="none"/>
+      </w:rPr>
+    </w:lvl>
+    <w:lvl w:ilvl="5">
+      <w:start w:val="1"/>
+      <w:numFmt w:val="bullet"/>
+      <w:lvlText w:val="■"/>
+      <w:lvlJc w:val="left"/>
+      <w:pPr>
+        <w:ind w:left="4320" w:hanging="360"/>
+      </w:pPr>
+      <w:rPr>
+        <w:u w:val="none"/>
+      </w:rPr>
+    </w:lvl>
+    <w:lvl w:ilvl="6">
+      <w:start w:val="1"/>
+      <w:numFmt w:val="bullet"/>
+      <w:lvlText w:val="●"/>
+      <w:lvlJc w:val="left"/>
+      <w:pPr>
+        <w:ind w:left="5040" w:hanging="360"/>
+      </w:pPr>
+      <w:rPr>
+        <w:u w:val="none"/>
+      </w:rPr>
+    </w:lvl>
+    <w:lvl w:ilvl="7">
+      <w:start w:val="1"/>
+      <w:numFmt w:val="bullet"/>
+      <w:lvlText w:val="○"/>
+      <w:lvlJc w:val="left"/>
+      <w:pPr>
+        <w:ind w:left="5760" w:hanging="360"/>
+      </w:pPr>
+      <w:rPr>
+        <w:u w:val="none"/>
+      </w:rPr>
+    </w:lvl>
+    <w:lvl w:ilvl="8">
+      <w:start w:val="1"/>
+      <w:numFmt w:val="bullet"/>
+      <w:lvlText w:val="■"/>
+      <w:lvlJc w:val="left"/>
+      <w:pPr>
+        <w:ind w:left="6480" w:hanging="360"/>
+      </w:pPr>
+      <w:rPr>
+        <w:u w:val="none"/>
+      </w:rPr>
+    </w:lvl>
+  </w:abstractNum>
+  <w:abstractNum w:abstractNumId="18">
+    <w:lvl w:ilvl="0">
+      <w:start w:val="1"/>
+      <w:numFmt w:val="decimal"/>
+      <w:lvlText w:val="%1."/>
+      <w:lvlJc w:val="left"/>
+      <w:pPr>
+        <w:ind w:left="720" w:hanging="360"/>
+      </w:pPr>
+      <w:rPr>
+        <w:u w:val="none"/>
+      </w:rPr>
+    </w:lvl>
+    <w:lvl w:ilvl="1">
+      <w:start w:val="1"/>
+      <w:numFmt w:val="bullet"/>
+      <w:lvlText w:val="○"/>
+      <w:lvlJc w:val="left"/>
+      <w:pPr>
+        <w:ind w:left="1440" w:hanging="360"/>
+      </w:pPr>
+      <w:rPr>
+        <w:u w:val="none"/>
+      </w:rPr>
+    </w:lvl>
+    <w:lvl w:ilvl="2">
+      <w:start w:val="1"/>
+      <w:numFmt w:val="lowerRoman"/>
+      <w:lvlText w:val="%3."/>
+      <w:lvlJc w:val="left"/>
+      <w:pPr>
+        <w:ind w:left="2160" w:hanging="360"/>
+      </w:pPr>
+      <w:rPr>
+        <w:u w:val="none"/>
+      </w:rPr>
+    </w:lvl>
+    <w:lvl w:ilvl="3">
+      <w:start w:val="1"/>
+      <w:numFmt w:val="decimal"/>
+      <w:lvlText w:val="%4."/>
+      <w:lvlJc w:val="left"/>
+      <w:pPr>
+        <w:ind w:left="2880" w:hanging="360"/>
+      </w:pPr>
+      <w:rPr>
+        <w:u w:val="none"/>
+      </w:rPr>
+    </w:lvl>
+    <w:lvl w:ilvl="4">
+      <w:start w:val="1"/>
+      <w:numFmt w:val="lowerLetter"/>
+      <w:lvlText w:val="%5."/>
+      <w:lvlJc w:val="left"/>
+      <w:pPr>
+        <w:ind w:left="3600" w:hanging="360"/>
+      </w:pPr>
+      <w:rPr>
+        <w:u w:val="none"/>
+      </w:rPr>
+    </w:lvl>
+    <w:lvl w:ilvl="5">
+      <w:start w:val="1"/>
+      <w:numFmt w:val="lowerRoman"/>
+      <w:lvlText w:val="%6."/>
+      <w:lvlJc w:val="left"/>
+      <w:pPr>
+        <w:ind w:left="4320" w:hanging="360"/>
+      </w:pPr>
+      <w:rPr>
+        <w:u w:val="none"/>
+      </w:rPr>
+    </w:lvl>
+    <w:lvl w:ilvl="6">
+      <w:start w:val="1"/>
+      <w:numFmt w:val="decimal"/>
+      <w:lvlText w:val="%7."/>
+      <w:lvlJc w:val="left"/>
+      <w:pPr>
+        <w:ind w:left="5040" w:hanging="360"/>
+      </w:pPr>
+      <w:rPr>
+        <w:u w:val="none"/>
+      </w:rPr>
+    </w:lvl>
+    <w:lvl w:ilvl="7">
+      <w:start w:val="1"/>
+      <w:numFmt w:val="lowerLetter"/>
+      <w:lvlText w:val="%8."/>
+      <w:lvlJc w:val="left"/>
+      <w:pPr>
+        <w:ind w:left="5760" w:hanging="360"/>
+      </w:pPr>
+      <w:rPr>
+        <w:u w:val="none"/>
+      </w:rPr>
+    </w:lvl>
+    <w:lvl w:ilvl="8">
+      <w:start w:val="1"/>
+      <w:numFmt w:val="lowerRoman"/>
+      <w:lvlText w:val="%9."/>
+      <w:lvlJc w:val="left"/>
+      <w:pPr>
+        <w:ind w:left="6480" w:hanging="360"/>
+      </w:pPr>
+      <w:rPr>
+        <w:u w:val="none"/>
+      </w:rPr>
+    </w:lvl>
+  </w:abstractNum>
+  <w:abstractNum w:abstractNumId="19">
+    <w:lvl w:ilvl="0">
+      <w:start w:val="1"/>
+      <w:numFmt w:val="bullet"/>
+      <w:lvlText w:val="●"/>
+      <w:lvlJc w:val="left"/>
+      <w:pPr>
+        <w:ind w:left="720" w:hanging="360"/>
+      </w:pPr>
+      <w:rPr>
+        <w:u w:val="none"/>
+      </w:rPr>
+    </w:lvl>
+    <w:lvl w:ilvl="1">
+      <w:start w:val="1"/>
+      <w:numFmt w:val="bullet"/>
+      <w:lvlText w:val="○"/>
+      <w:lvlJc w:val="left"/>
+      <w:pPr>
+        <w:ind w:left="1440" w:hanging="360"/>
+      </w:pPr>
+      <w:rPr>
+        <w:u w:val="none"/>
+      </w:rPr>
+    </w:lvl>
+    <w:lvl w:ilvl="2">
+      <w:start w:val="1"/>
+      <w:numFmt w:val="bullet"/>
+      <w:lvlText w:val="■"/>
+      <w:lvlJc w:val="left"/>
+      <w:pPr>
+        <w:ind w:left="2160" w:hanging="360"/>
+      </w:pPr>
+      <w:rPr>
+        <w:u w:val="none"/>
+      </w:rPr>
+    </w:lvl>
+    <w:lvl w:ilvl="3">
+      <w:start w:val="1"/>
+      <w:numFmt w:val="bullet"/>
+      <w:lvlText w:val="●"/>
+      <w:lvlJc w:val="left"/>
+      <w:pPr>
+        <w:ind w:left="2880" w:hanging="360"/>
+      </w:pPr>
+      <w:rPr>
+        <w:u w:val="none"/>
+      </w:rPr>
+    </w:lvl>
+    <w:lvl w:ilvl="4">
+      <w:start w:val="1"/>
+      <w:numFmt w:val="bullet"/>
+      <w:lvlText w:val="○"/>
+      <w:lvlJc w:val="left"/>
+      <w:pPr>
+        <w:ind w:left="3600" w:hanging="360"/>
+      </w:pPr>
+      <w:rPr>
+        <w:u w:val="none"/>
+      </w:rPr>
+    </w:lvl>
+    <w:lvl w:ilvl="5">
+      <w:start w:val="1"/>
+      <w:numFmt w:val="bullet"/>
+      <w:lvlText w:val="■"/>
+      <w:lvlJc w:val="left"/>
+      <w:pPr>
+        <w:ind w:left="4320" w:hanging="360"/>
+      </w:pPr>
+      <w:rPr>
+        <w:u w:val="none"/>
+      </w:rPr>
+    </w:lvl>
+    <w:lvl w:ilvl="6">
+      <w:start w:val="1"/>
+      <w:numFmt w:val="bullet"/>
+      <w:lvlText w:val="●"/>
+      <w:lvlJc w:val="left"/>
+      <w:pPr>
+        <w:ind w:left="5040" w:hanging="360"/>
+      </w:pPr>
+      <w:rPr>
+        <w:u w:val="none"/>
+      </w:rPr>
+    </w:lvl>
+    <w:lvl w:ilvl="7">
+      <w:start w:val="1"/>
+      <w:numFmt w:val="bullet"/>
+      <w:lvlText w:val="○"/>
+      <w:lvlJc w:val="left"/>
+      <w:pPr>
+        <w:ind w:left="5760" w:hanging="360"/>
+      </w:pPr>
+      <w:rPr>
+        <w:u w:val="none"/>
+      </w:rPr>
+    </w:lvl>
+    <w:lvl w:ilvl="8">
+      <w:start w:val="1"/>
+      <w:numFmt w:val="bullet"/>
+      <w:lvlText w:val="■"/>
+      <w:lvlJc w:val="left"/>
+      <w:pPr>
+        <w:ind w:left="6480" w:hanging="360"/>
+      </w:pPr>
+      <w:rPr>
+        <w:u w:val="none"/>
+      </w:rPr>
+    </w:lvl>
+  </w:abstractNum>
+  <w:abstractNum w:abstractNumId="20">
+    <w:lvl w:ilvl="0">
+      <w:start w:val="1"/>
+      <w:numFmt w:val="bullet"/>
+      <w:lvlText w:val="●"/>
+      <w:lvlJc w:val="left"/>
+      <w:pPr>
+        <w:ind w:left="720" w:hanging="360"/>
+      </w:pPr>
+      <w:rPr>
+        <w:u w:val="none"/>
+      </w:rPr>
+    </w:lvl>
+    <w:lvl w:ilvl="1">
+      <w:start w:val="1"/>
+      <w:numFmt w:val="bullet"/>
+      <w:lvlText w:val="○"/>
+      <w:lvlJc w:val="left"/>
+      <w:pPr>
+        <w:ind w:left="1440" w:hanging="360"/>
+      </w:pPr>
+      <w:rPr>
+        <w:u w:val="none"/>
+      </w:rPr>
+    </w:lvl>
+    <w:lvl w:ilvl="2">
+      <w:start w:val="1"/>
+      <w:numFmt w:val="bullet"/>
+      <w:lvlText w:val="■"/>
+      <w:lvlJc w:val="left"/>
+      <w:pPr>
+        <w:ind w:left="2160" w:hanging="360"/>
+      </w:pPr>
+      <w:rPr>
+        <w:u w:val="none"/>
+      </w:rPr>
+    </w:lvl>
+    <w:lvl w:ilvl="3">
+      <w:start w:val="1"/>
+      <w:numFmt w:val="bullet"/>
+      <w:lvlText w:val="●"/>
+      <w:lvlJc w:val="left"/>
+      <w:pPr>
+        <w:ind w:left="2880" w:hanging="360"/>
+      </w:pPr>
+      <w:rPr>
+        <w:u w:val="none"/>
+      </w:rPr>
+    </w:lvl>
+    <w:lvl w:ilvl="4">
+      <w:start w:val="1"/>
+      <w:numFmt w:val="bullet"/>
+      <w:lvlText w:val="○"/>
+      <w:lvlJc w:val="left"/>
+      <w:pPr>
+        <w:ind w:left="3600" w:hanging="360"/>
+      </w:pPr>
+      <w:rPr>
+        <w:u w:val="none"/>
+      </w:rPr>
+    </w:lvl>
+    <w:lvl w:ilvl="5">
+      <w:start w:val="1"/>
+      <w:numFmt w:val="bullet"/>
+      <w:lvlText w:val="■"/>
+      <w:lvlJc w:val="left"/>
+      <w:pPr>
+        <w:ind w:left="4320" w:hanging="360"/>
+      </w:pPr>
+      <w:rPr>
+        <w:u w:val="none"/>
+      </w:rPr>
+    </w:lvl>
+    <w:lvl w:ilvl="6">
+      <w:start w:val="1"/>
+      <w:numFmt w:val="bullet"/>
+      <w:lvlText w:val="●"/>
+      <w:lvlJc w:val="left"/>
+      <w:pPr>
+        <w:ind w:left="5040" w:hanging="360"/>
+      </w:pPr>
+      <w:rPr>
+        <w:u w:val="none"/>
+      </w:rPr>
+    </w:lvl>
+    <w:lvl w:ilvl="7">
+      <w:start w:val="1"/>
+      <w:numFmt w:val="bullet"/>
+      <w:lvlText w:val="○"/>
+      <w:lvlJc w:val="left"/>
+      <w:pPr>
+        <w:ind w:left="5760" w:hanging="360"/>
+      </w:pPr>
+      <w:rPr>
+        <w:u w:val="none"/>
+      </w:rPr>
+    </w:lvl>
+    <w:lvl w:ilvl="8">
+      <w:start w:val="1"/>
+      <w:numFmt w:val="bullet"/>
+      <w:lvlText w:val="■"/>
+      <w:lvlJc w:val="left"/>
+      <w:pPr>
+        <w:ind w:left="6480" w:hanging="360"/>
+      </w:pPr>
+      <w:rPr>
+        <w:u w:val="none"/>
+      </w:rPr>
+    </w:lvl>
+  </w:abstractNum>
+  <w:abstractNum w:abstractNumId="21">
     <w:lvl w:ilvl="0">
       <w:start w:val="1"/>
       <w:numFmt w:val="bullet"/>
@@ -8128,6 +9951,18 @@
   </w:num>
   <w:num w:numId="17">
     <w:abstractNumId w:val="17"/>
+  </w:num>
+  <w:num w:numId="18">
+    <w:abstractNumId w:val="18"/>
+  </w:num>
+  <w:num w:numId="19">
+    <w:abstractNumId w:val="19"/>
+  </w:num>
+  <w:num w:numId="20">
+    <w:abstractNumId w:val="20"/>
+  </w:num>
+  <w:num w:numId="21">
+    <w:abstractNumId w:val="21"/>
   </w:num>
 </w:numbering>
 </file>

</xml_diff>

<commit_message>
agregar plantilla de expresiones regulares
Se añade info acerca de las expresiones regulares su uso con grep para filtrado avanzado
</commit_message>
<xml_diff>
--- a/LE-COMMANDS-TRAINING.docx
+++ b/LE-COMMANDS-TRAINING.docx
@@ -88,7 +88,7 @@
       <w:pPr>
         <w:numPr>
           <w:ilvl w:val="0"/>
-          <w:numId w:val="13"/>
+          <w:numId w:val="14"/>
         </w:numPr>
         <w:spacing w:after="240" w:before="240" w:lineRule="auto"/>
         <w:ind w:left="720" w:hanging="360"/>
@@ -149,7 +149,7 @@
       <w:pPr>
         <w:numPr>
           <w:ilvl w:val="0"/>
-          <w:numId w:val="13"/>
+          <w:numId w:val="14"/>
         </w:numPr>
         <w:spacing w:after="0" w:afterAutospacing="0" w:before="240" w:lineRule="auto"/>
         <w:ind w:left="720" w:hanging="360"/>
@@ -174,7 +174,7 @@
       <w:pPr>
         <w:numPr>
           <w:ilvl w:val="0"/>
-          <w:numId w:val="13"/>
+          <w:numId w:val="14"/>
         </w:numPr>
         <w:spacing w:after="0" w:afterAutospacing="0" w:before="0" w:beforeAutospacing="0" w:lineRule="auto"/>
         <w:ind w:left="720" w:hanging="360"/>
@@ -197,7 +197,7 @@
       <w:pPr>
         <w:numPr>
           <w:ilvl w:val="1"/>
-          <w:numId w:val="13"/>
+          <w:numId w:val="14"/>
         </w:numPr>
         <w:spacing w:after="0" w:afterAutospacing="0" w:before="0" w:beforeAutospacing="0" w:lineRule="auto"/>
         <w:ind w:left="1440" w:hanging="360"/>
@@ -220,7 +220,7 @@
       <w:pPr>
         <w:numPr>
           <w:ilvl w:val="1"/>
-          <w:numId w:val="13"/>
+          <w:numId w:val="14"/>
         </w:numPr>
         <w:spacing w:after="0" w:afterAutospacing="0" w:before="0" w:beforeAutospacing="0" w:lineRule="auto"/>
         <w:ind w:left="1440" w:hanging="360"/>
@@ -243,7 +243,7 @@
       <w:pPr>
         <w:numPr>
           <w:ilvl w:val="1"/>
-          <w:numId w:val="13"/>
+          <w:numId w:val="14"/>
         </w:numPr>
         <w:spacing w:after="240" w:before="0" w:beforeAutospacing="0" w:lineRule="auto"/>
         <w:ind w:left="1440" w:hanging="360"/>
@@ -302,7 +302,7 @@
       <w:pPr>
         <w:numPr>
           <w:ilvl w:val="0"/>
-          <w:numId w:val="13"/>
+          <w:numId w:val="14"/>
         </w:numPr>
         <w:spacing w:after="0" w:afterAutospacing="0" w:before="240" w:lineRule="auto"/>
         <w:ind w:left="720" w:hanging="360"/>
@@ -327,7 +327,7 @@
       <w:pPr>
         <w:numPr>
           <w:ilvl w:val="0"/>
-          <w:numId w:val="13"/>
+          <w:numId w:val="14"/>
         </w:numPr>
         <w:spacing w:after="0" w:afterAutospacing="0" w:before="0" w:beforeAutospacing="0" w:lineRule="auto"/>
         <w:ind w:left="720" w:hanging="360"/>
@@ -350,7 +350,7 @@
       <w:pPr>
         <w:numPr>
           <w:ilvl w:val="1"/>
-          <w:numId w:val="13"/>
+          <w:numId w:val="14"/>
         </w:numPr>
         <w:spacing w:after="0" w:afterAutospacing="0" w:before="0" w:beforeAutospacing="0" w:lineRule="auto"/>
         <w:ind w:left="1440" w:hanging="360"/>
@@ -384,7 +384,7 @@
       <w:pPr>
         <w:numPr>
           <w:ilvl w:val="1"/>
-          <w:numId w:val="13"/>
+          <w:numId w:val="14"/>
         </w:numPr>
         <w:spacing w:after="0" w:afterAutospacing="0" w:before="0" w:beforeAutospacing="0" w:lineRule="auto"/>
         <w:ind w:left="1440" w:hanging="360"/>
@@ -412,7 +412,7 @@
       <w:pPr>
         <w:numPr>
           <w:ilvl w:val="1"/>
-          <w:numId w:val="13"/>
+          <w:numId w:val="14"/>
         </w:numPr>
         <w:spacing w:after="240" w:before="0" w:beforeAutospacing="0" w:lineRule="auto"/>
         <w:ind w:left="1440" w:hanging="360"/>
@@ -471,7 +471,7 @@
       <w:pPr>
         <w:numPr>
           <w:ilvl w:val="0"/>
-          <w:numId w:val="13"/>
+          <w:numId w:val="14"/>
         </w:numPr>
         <w:spacing w:after="0" w:afterAutospacing="0" w:before="240" w:lineRule="auto"/>
         <w:ind w:left="720" w:hanging="360"/>
@@ -496,7 +496,7 @@
       <w:pPr>
         <w:numPr>
           <w:ilvl w:val="0"/>
-          <w:numId w:val="13"/>
+          <w:numId w:val="14"/>
         </w:numPr>
         <w:spacing w:after="0" w:afterAutospacing="0" w:before="0" w:beforeAutospacing="0" w:lineRule="auto"/>
         <w:ind w:left="720" w:hanging="360"/>
@@ -519,7 +519,7 @@
       <w:pPr>
         <w:numPr>
           <w:ilvl w:val="1"/>
-          <w:numId w:val="13"/>
+          <w:numId w:val="14"/>
         </w:numPr>
         <w:spacing w:after="0" w:afterAutospacing="0" w:before="0" w:beforeAutospacing="0" w:lineRule="auto"/>
         <w:ind w:left="1440" w:hanging="360"/>
@@ -542,7 +542,7 @@
       <w:pPr>
         <w:numPr>
           <w:ilvl w:val="1"/>
-          <w:numId w:val="13"/>
+          <w:numId w:val="14"/>
         </w:numPr>
         <w:spacing w:after="0" w:afterAutospacing="0" w:before="0" w:beforeAutospacing="0" w:lineRule="auto"/>
         <w:ind w:left="1440" w:hanging="360"/>
@@ -565,7 +565,7 @@
       <w:pPr>
         <w:numPr>
           <w:ilvl w:val="1"/>
-          <w:numId w:val="13"/>
+          <w:numId w:val="14"/>
         </w:numPr>
         <w:spacing w:after="240" w:before="0" w:beforeAutospacing="0" w:lineRule="auto"/>
         <w:ind w:left="1440" w:hanging="360"/>
@@ -624,7 +624,7 @@
       <w:pPr>
         <w:numPr>
           <w:ilvl w:val="0"/>
-          <w:numId w:val="13"/>
+          <w:numId w:val="14"/>
         </w:numPr>
         <w:spacing w:after="0" w:afterAutospacing="0" w:before="240" w:lineRule="auto"/>
         <w:ind w:left="720" w:hanging="360"/>
@@ -649,7 +649,7 @@
       <w:pPr>
         <w:numPr>
           <w:ilvl w:val="0"/>
-          <w:numId w:val="13"/>
+          <w:numId w:val="14"/>
         </w:numPr>
         <w:spacing w:after="0" w:afterAutospacing="0" w:before="0" w:beforeAutospacing="0" w:lineRule="auto"/>
         <w:ind w:left="720" w:hanging="360"/>
@@ -672,7 +672,7 @@
       <w:pPr>
         <w:numPr>
           <w:ilvl w:val="1"/>
-          <w:numId w:val="13"/>
+          <w:numId w:val="14"/>
         </w:numPr>
         <w:spacing w:after="0" w:afterAutospacing="0" w:before="0" w:beforeAutospacing="0" w:lineRule="auto"/>
         <w:ind w:left="1440" w:hanging="360"/>
@@ -708,7 +708,7 @@
       <w:pPr>
         <w:numPr>
           <w:ilvl w:val="1"/>
-          <w:numId w:val="13"/>
+          <w:numId w:val="14"/>
         </w:numPr>
         <w:spacing w:after="240" w:before="0" w:beforeAutospacing="0" w:lineRule="auto"/>
         <w:ind w:left="1440" w:hanging="360"/>
@@ -767,7 +767,7 @@
       <w:pPr>
         <w:numPr>
           <w:ilvl w:val="0"/>
-          <w:numId w:val="13"/>
+          <w:numId w:val="14"/>
         </w:numPr>
         <w:spacing w:after="0" w:afterAutospacing="0" w:before="240" w:lineRule="auto"/>
         <w:ind w:left="720" w:hanging="360"/>
@@ -792,7 +792,7 @@
       <w:pPr>
         <w:numPr>
           <w:ilvl w:val="0"/>
-          <w:numId w:val="13"/>
+          <w:numId w:val="14"/>
         </w:numPr>
         <w:spacing w:after="0" w:afterAutospacing="0" w:before="0" w:beforeAutospacing="0" w:lineRule="auto"/>
         <w:ind w:left="720" w:hanging="360"/>
@@ -815,7 +815,7 @@
       <w:pPr>
         <w:numPr>
           <w:ilvl w:val="1"/>
-          <w:numId w:val="13"/>
+          <w:numId w:val="14"/>
         </w:numPr>
         <w:spacing w:after="0" w:afterAutospacing="0" w:before="0" w:beforeAutospacing="0" w:lineRule="auto"/>
         <w:ind w:left="1440" w:hanging="360"/>
@@ -851,7 +851,7 @@
       <w:pPr>
         <w:numPr>
           <w:ilvl w:val="1"/>
-          <w:numId w:val="13"/>
+          <w:numId w:val="14"/>
         </w:numPr>
         <w:spacing w:after="240" w:before="0" w:beforeAutospacing="0" w:lineRule="auto"/>
         <w:ind w:left="1440" w:hanging="360"/>
@@ -910,7 +910,7 @@
       <w:pPr>
         <w:numPr>
           <w:ilvl w:val="0"/>
-          <w:numId w:val="13"/>
+          <w:numId w:val="14"/>
         </w:numPr>
         <w:spacing w:after="0" w:afterAutospacing="0" w:before="240" w:lineRule="auto"/>
         <w:ind w:left="720" w:hanging="360"/>
@@ -935,7 +935,7 @@
       <w:pPr>
         <w:numPr>
           <w:ilvl w:val="0"/>
-          <w:numId w:val="13"/>
+          <w:numId w:val="14"/>
         </w:numPr>
         <w:spacing w:after="0" w:afterAutospacing="0" w:before="0" w:beforeAutospacing="0" w:lineRule="auto"/>
         <w:ind w:left="720" w:hanging="360"/>
@@ -958,7 +958,7 @@
       <w:pPr>
         <w:numPr>
           <w:ilvl w:val="1"/>
-          <w:numId w:val="13"/>
+          <w:numId w:val="14"/>
         </w:numPr>
         <w:spacing w:after="0" w:afterAutospacing="0" w:before="0" w:beforeAutospacing="0" w:lineRule="auto"/>
         <w:ind w:left="1440" w:hanging="360"/>
@@ -981,7 +981,7 @@
       <w:pPr>
         <w:numPr>
           <w:ilvl w:val="1"/>
-          <w:numId w:val="13"/>
+          <w:numId w:val="14"/>
         </w:numPr>
         <w:spacing w:after="0" w:afterAutospacing="0" w:before="0" w:beforeAutospacing="0" w:lineRule="auto"/>
         <w:ind w:left="1440" w:hanging="360"/>
@@ -1004,7 +1004,7 @@
       <w:pPr>
         <w:numPr>
           <w:ilvl w:val="1"/>
-          <w:numId w:val="13"/>
+          <w:numId w:val="14"/>
         </w:numPr>
         <w:spacing w:after="240" w:before="0" w:beforeAutospacing="0" w:lineRule="auto"/>
         <w:ind w:left="1440" w:hanging="360"/>
@@ -1063,7 +1063,7 @@
       <w:pPr>
         <w:numPr>
           <w:ilvl w:val="0"/>
-          <w:numId w:val="13"/>
+          <w:numId w:val="14"/>
         </w:numPr>
         <w:spacing w:after="0" w:afterAutospacing="0" w:before="240" w:lineRule="auto"/>
         <w:ind w:left="720" w:hanging="360"/>
@@ -1088,7 +1088,7 @@
       <w:pPr>
         <w:numPr>
           <w:ilvl w:val="0"/>
-          <w:numId w:val="13"/>
+          <w:numId w:val="14"/>
         </w:numPr>
         <w:spacing w:after="0" w:afterAutospacing="0" w:before="0" w:beforeAutospacing="0" w:lineRule="auto"/>
         <w:ind w:left="720" w:hanging="360"/>
@@ -1111,7 +1111,7 @@
       <w:pPr>
         <w:numPr>
           <w:ilvl w:val="1"/>
-          <w:numId w:val="13"/>
+          <w:numId w:val="14"/>
         </w:numPr>
         <w:spacing w:after="0" w:afterAutospacing="0" w:before="0" w:beforeAutospacing="0" w:lineRule="auto"/>
         <w:ind w:left="1440" w:hanging="360"/>
@@ -1134,7 +1134,7 @@
       <w:pPr>
         <w:numPr>
           <w:ilvl w:val="1"/>
-          <w:numId w:val="13"/>
+          <w:numId w:val="14"/>
         </w:numPr>
         <w:spacing w:after="0" w:afterAutospacing="0" w:before="0" w:beforeAutospacing="0" w:lineRule="auto"/>
         <w:ind w:left="1440" w:hanging="360"/>
@@ -1157,7 +1157,7 @@
       <w:pPr>
         <w:numPr>
           <w:ilvl w:val="1"/>
-          <w:numId w:val="13"/>
+          <w:numId w:val="14"/>
         </w:numPr>
         <w:spacing w:after="240" w:before="0" w:beforeAutospacing="0" w:lineRule="auto"/>
         <w:ind w:left="1440" w:hanging="360"/>
@@ -1216,7 +1216,7 @@
       <w:pPr>
         <w:numPr>
           <w:ilvl w:val="0"/>
-          <w:numId w:val="13"/>
+          <w:numId w:val="14"/>
         </w:numPr>
         <w:spacing w:after="0" w:afterAutospacing="0" w:before="240" w:lineRule="auto"/>
         <w:ind w:left="720" w:hanging="360"/>
@@ -1241,7 +1241,7 @@
       <w:pPr>
         <w:numPr>
           <w:ilvl w:val="0"/>
-          <w:numId w:val="13"/>
+          <w:numId w:val="14"/>
         </w:numPr>
         <w:spacing w:after="0" w:afterAutospacing="0" w:before="0" w:beforeAutospacing="0" w:lineRule="auto"/>
         <w:ind w:left="720" w:hanging="360"/>
@@ -1264,7 +1264,7 @@
       <w:pPr>
         <w:numPr>
           <w:ilvl w:val="1"/>
-          <w:numId w:val="13"/>
+          <w:numId w:val="14"/>
         </w:numPr>
         <w:spacing w:after="0" w:afterAutospacing="0" w:before="0" w:beforeAutospacing="0" w:lineRule="auto"/>
         <w:ind w:left="1440" w:hanging="360"/>
@@ -1300,7 +1300,7 @@
       <w:pPr>
         <w:numPr>
           <w:ilvl w:val="1"/>
-          <w:numId w:val="13"/>
+          <w:numId w:val="14"/>
         </w:numPr>
         <w:spacing w:after="240" w:before="0" w:beforeAutospacing="0" w:lineRule="auto"/>
         <w:ind w:left="1440" w:hanging="360"/>
@@ -1372,7 +1372,7 @@
       <w:pPr>
         <w:numPr>
           <w:ilvl w:val="0"/>
-          <w:numId w:val="13"/>
+          <w:numId w:val="14"/>
         </w:numPr>
         <w:spacing w:after="0" w:afterAutospacing="0" w:before="240" w:lineRule="auto"/>
         <w:ind w:left="720" w:hanging="360"/>
@@ -1397,7 +1397,7 @@
       <w:pPr>
         <w:numPr>
           <w:ilvl w:val="0"/>
-          <w:numId w:val="13"/>
+          <w:numId w:val="14"/>
         </w:numPr>
         <w:spacing w:after="0" w:afterAutospacing="0" w:before="0" w:beforeAutospacing="0" w:lineRule="auto"/>
         <w:ind w:left="720" w:hanging="360"/>
@@ -1420,7 +1420,7 @@
       <w:pPr>
         <w:numPr>
           <w:ilvl w:val="1"/>
-          <w:numId w:val="13"/>
+          <w:numId w:val="14"/>
         </w:numPr>
         <w:spacing w:after="0" w:afterAutospacing="0" w:before="0" w:beforeAutospacing="0" w:lineRule="auto"/>
         <w:ind w:left="1440" w:hanging="360"/>
@@ -1456,7 +1456,7 @@
       <w:pPr>
         <w:numPr>
           <w:ilvl w:val="1"/>
-          <w:numId w:val="13"/>
+          <w:numId w:val="14"/>
         </w:numPr>
         <w:spacing w:after="240" w:before="0" w:beforeAutospacing="0" w:lineRule="auto"/>
         <w:ind w:left="1440" w:hanging="360"/>
@@ -1537,7 +1537,7 @@
       <w:pPr>
         <w:numPr>
           <w:ilvl w:val="0"/>
-          <w:numId w:val="13"/>
+          <w:numId w:val="14"/>
         </w:numPr>
         <w:spacing w:after="0" w:afterAutospacing="0" w:before="240" w:lineRule="auto"/>
         <w:ind w:left="720" w:hanging="360"/>
@@ -1562,7 +1562,7 @@
       <w:pPr>
         <w:numPr>
           <w:ilvl w:val="0"/>
-          <w:numId w:val="13"/>
+          <w:numId w:val="14"/>
         </w:numPr>
         <w:spacing w:after="0" w:afterAutospacing="0" w:before="0" w:beforeAutospacing="0" w:lineRule="auto"/>
         <w:ind w:left="720" w:hanging="360"/>
@@ -1585,7 +1585,7 @@
       <w:pPr>
         <w:numPr>
           <w:ilvl w:val="1"/>
-          <w:numId w:val="13"/>
+          <w:numId w:val="14"/>
         </w:numPr>
         <w:spacing w:after="0" w:afterAutospacing="0" w:before="0" w:beforeAutospacing="0" w:lineRule="auto"/>
         <w:ind w:left="1440" w:hanging="360"/>
@@ -1613,7 +1613,7 @@
       <w:pPr>
         <w:numPr>
           <w:ilvl w:val="1"/>
-          <w:numId w:val="13"/>
+          <w:numId w:val="14"/>
         </w:numPr>
         <w:spacing w:after="0" w:afterAutospacing="0" w:before="0" w:beforeAutospacing="0" w:lineRule="auto"/>
         <w:ind w:left="1440" w:hanging="360"/>
@@ -1641,7 +1641,7 @@
       <w:pPr>
         <w:numPr>
           <w:ilvl w:val="1"/>
-          <w:numId w:val="13"/>
+          <w:numId w:val="14"/>
         </w:numPr>
         <w:spacing w:after="240" w:before="0" w:beforeAutospacing="0" w:lineRule="auto"/>
         <w:ind w:left="1440" w:hanging="360"/>
@@ -1705,7 +1705,7 @@
       <w:pPr>
         <w:numPr>
           <w:ilvl w:val="0"/>
-          <w:numId w:val="13"/>
+          <w:numId w:val="14"/>
         </w:numPr>
         <w:spacing w:after="0" w:afterAutospacing="0" w:before="240" w:lineRule="auto"/>
         <w:ind w:left="720" w:hanging="360"/>
@@ -1730,7 +1730,7 @@
       <w:pPr>
         <w:numPr>
           <w:ilvl w:val="0"/>
-          <w:numId w:val="13"/>
+          <w:numId w:val="14"/>
         </w:numPr>
         <w:spacing w:after="0" w:afterAutospacing="0" w:before="0" w:beforeAutospacing="0" w:lineRule="auto"/>
         <w:ind w:left="720" w:hanging="360"/>
@@ -1753,7 +1753,7 @@
       <w:pPr>
         <w:numPr>
           <w:ilvl w:val="1"/>
-          <w:numId w:val="13"/>
+          <w:numId w:val="14"/>
         </w:numPr>
         <w:spacing w:after="0" w:afterAutospacing="0" w:before="0" w:beforeAutospacing="0" w:lineRule="auto"/>
         <w:ind w:left="1440" w:hanging="360"/>
@@ -1776,7 +1776,7 @@
       <w:pPr>
         <w:numPr>
           <w:ilvl w:val="1"/>
-          <w:numId w:val="13"/>
+          <w:numId w:val="14"/>
         </w:numPr>
         <w:spacing w:after="240" w:before="0" w:beforeAutospacing="0" w:lineRule="auto"/>
         <w:ind w:left="1440" w:hanging="360"/>
@@ -1854,7 +1854,7 @@
       <w:pPr>
         <w:numPr>
           <w:ilvl w:val="0"/>
-          <w:numId w:val="13"/>
+          <w:numId w:val="14"/>
         </w:numPr>
         <w:spacing w:after="0" w:afterAutospacing="0" w:before="240" w:lineRule="auto"/>
         <w:ind w:left="720" w:hanging="360"/>
@@ -1879,7 +1879,7 @@
       <w:pPr>
         <w:numPr>
           <w:ilvl w:val="0"/>
-          <w:numId w:val="13"/>
+          <w:numId w:val="14"/>
         </w:numPr>
         <w:spacing w:after="0" w:afterAutospacing="0" w:before="0" w:beforeAutospacing="0" w:lineRule="auto"/>
         <w:ind w:left="720" w:hanging="360"/>
@@ -1902,7 +1902,7 @@
       <w:pPr>
         <w:numPr>
           <w:ilvl w:val="1"/>
-          <w:numId w:val="13"/>
+          <w:numId w:val="14"/>
         </w:numPr>
         <w:spacing w:after="0" w:afterAutospacing="0" w:before="0" w:beforeAutospacing="0" w:lineRule="auto"/>
         <w:ind w:left="1440" w:hanging="360"/>
@@ -1938,7 +1938,7 @@
       <w:pPr>
         <w:numPr>
           <w:ilvl w:val="1"/>
-          <w:numId w:val="13"/>
+          <w:numId w:val="14"/>
         </w:numPr>
         <w:spacing w:after="240" w:before="0" w:beforeAutospacing="0" w:lineRule="auto"/>
         <w:ind w:left="1440" w:hanging="360"/>
@@ -2009,7 +2009,7 @@
       <w:pPr>
         <w:numPr>
           <w:ilvl w:val="0"/>
-          <w:numId w:val="13"/>
+          <w:numId w:val="14"/>
         </w:numPr>
         <w:spacing w:after="0" w:afterAutospacing="0" w:before="240" w:lineRule="auto"/>
         <w:ind w:left="720" w:hanging="360"/>
@@ -2034,7 +2034,7 @@
       <w:pPr>
         <w:numPr>
           <w:ilvl w:val="0"/>
-          <w:numId w:val="13"/>
+          <w:numId w:val="14"/>
         </w:numPr>
         <w:spacing w:after="0" w:afterAutospacing="0" w:before="0" w:beforeAutospacing="0" w:lineRule="auto"/>
         <w:ind w:left="720" w:hanging="360"/>
@@ -2057,7 +2057,7 @@
       <w:pPr>
         <w:numPr>
           <w:ilvl w:val="1"/>
-          <w:numId w:val="13"/>
+          <w:numId w:val="14"/>
         </w:numPr>
         <w:spacing w:after="0" w:afterAutospacing="0" w:before="0" w:beforeAutospacing="0" w:lineRule="auto"/>
         <w:ind w:left="1440" w:hanging="360"/>
@@ -2080,7 +2080,7 @@
       <w:pPr>
         <w:numPr>
           <w:ilvl w:val="1"/>
-          <w:numId w:val="13"/>
+          <w:numId w:val="14"/>
         </w:numPr>
         <w:spacing w:after="240" w:before="0" w:beforeAutospacing="0" w:lineRule="auto"/>
         <w:ind w:left="1440" w:hanging="360"/>
@@ -2139,7 +2139,7 @@
       <w:pPr>
         <w:numPr>
           <w:ilvl w:val="0"/>
-          <w:numId w:val="13"/>
+          <w:numId w:val="14"/>
         </w:numPr>
         <w:spacing w:after="0" w:afterAutospacing="0" w:before="240" w:lineRule="auto"/>
         <w:ind w:left="720" w:hanging="360"/>
@@ -2164,7 +2164,7 @@
       <w:pPr>
         <w:numPr>
           <w:ilvl w:val="0"/>
-          <w:numId w:val="13"/>
+          <w:numId w:val="14"/>
         </w:numPr>
         <w:spacing w:after="0" w:afterAutospacing="0" w:before="0" w:beforeAutospacing="0" w:lineRule="auto"/>
         <w:ind w:left="720" w:hanging="360"/>
@@ -2187,7 +2187,7 @@
       <w:pPr>
         <w:numPr>
           <w:ilvl w:val="1"/>
-          <w:numId w:val="13"/>
+          <w:numId w:val="14"/>
         </w:numPr>
         <w:spacing w:after="0" w:afterAutospacing="0" w:before="0" w:beforeAutospacing="0" w:lineRule="auto"/>
         <w:ind w:left="1440" w:hanging="360"/>
@@ -2210,7 +2210,7 @@
       <w:pPr>
         <w:numPr>
           <w:ilvl w:val="1"/>
-          <w:numId w:val="13"/>
+          <w:numId w:val="14"/>
         </w:numPr>
         <w:spacing w:after="0" w:afterAutospacing="0" w:before="0" w:beforeAutospacing="0" w:lineRule="auto"/>
         <w:ind w:left="1440" w:hanging="360"/>
@@ -2233,7 +2233,7 @@
       <w:pPr>
         <w:numPr>
           <w:ilvl w:val="1"/>
-          <w:numId w:val="13"/>
+          <w:numId w:val="14"/>
         </w:numPr>
         <w:spacing w:after="240" w:before="0" w:beforeAutospacing="0" w:lineRule="auto"/>
         <w:ind w:left="1440" w:hanging="360"/>
@@ -2315,7 +2315,7 @@
       <w:pPr>
         <w:numPr>
           <w:ilvl w:val="0"/>
-          <w:numId w:val="13"/>
+          <w:numId w:val="14"/>
         </w:numPr>
         <w:spacing w:after="0" w:afterAutospacing="0" w:before="240" w:lineRule="auto"/>
         <w:ind w:left="720" w:hanging="360"/>
@@ -2340,7 +2340,7 @@
       <w:pPr>
         <w:numPr>
           <w:ilvl w:val="0"/>
-          <w:numId w:val="13"/>
+          <w:numId w:val="14"/>
         </w:numPr>
         <w:spacing w:after="0" w:afterAutospacing="0" w:before="0" w:beforeAutospacing="0" w:lineRule="auto"/>
         <w:ind w:left="720" w:hanging="360"/>
@@ -2363,7 +2363,7 @@
       <w:pPr>
         <w:numPr>
           <w:ilvl w:val="1"/>
-          <w:numId w:val="13"/>
+          <w:numId w:val="14"/>
         </w:numPr>
         <w:spacing w:after="0" w:afterAutospacing="0" w:before="0" w:beforeAutospacing="0" w:lineRule="auto"/>
         <w:ind w:left="1440" w:hanging="360"/>
@@ -2386,7 +2386,7 @@
       <w:pPr>
         <w:numPr>
           <w:ilvl w:val="1"/>
-          <w:numId w:val="13"/>
+          <w:numId w:val="14"/>
         </w:numPr>
         <w:spacing w:after="0" w:afterAutospacing="0" w:before="0" w:beforeAutospacing="0" w:lineRule="auto"/>
         <w:ind w:left="1440" w:hanging="360"/>
@@ -2409,7 +2409,7 @@
       <w:pPr>
         <w:numPr>
           <w:ilvl w:val="1"/>
-          <w:numId w:val="13"/>
+          <w:numId w:val="14"/>
         </w:numPr>
         <w:spacing w:after="240" w:before="0" w:beforeAutospacing="0" w:lineRule="auto"/>
         <w:ind w:left="1440" w:hanging="360"/>
@@ -2468,7 +2468,7 @@
       <w:pPr>
         <w:numPr>
           <w:ilvl w:val="0"/>
-          <w:numId w:val="13"/>
+          <w:numId w:val="14"/>
         </w:numPr>
         <w:spacing w:after="0" w:afterAutospacing="0" w:before="240" w:lineRule="auto"/>
         <w:ind w:left="720" w:hanging="360"/>
@@ -2493,7 +2493,7 @@
       <w:pPr>
         <w:numPr>
           <w:ilvl w:val="0"/>
-          <w:numId w:val="13"/>
+          <w:numId w:val="14"/>
         </w:numPr>
         <w:spacing w:after="0" w:afterAutospacing="0" w:before="0" w:beforeAutospacing="0" w:lineRule="auto"/>
         <w:ind w:left="720" w:hanging="360"/>
@@ -2516,7 +2516,7 @@
       <w:pPr>
         <w:numPr>
           <w:ilvl w:val="1"/>
-          <w:numId w:val="13"/>
+          <w:numId w:val="14"/>
         </w:numPr>
         <w:spacing w:after="0" w:afterAutospacing="0" w:before="0" w:beforeAutospacing="0" w:lineRule="auto"/>
         <w:ind w:left="1440" w:hanging="360"/>
@@ -2539,7 +2539,7 @@
       <w:pPr>
         <w:numPr>
           <w:ilvl w:val="1"/>
-          <w:numId w:val="13"/>
+          <w:numId w:val="14"/>
         </w:numPr>
         <w:spacing w:after="240" w:before="0" w:beforeAutospacing="0" w:lineRule="auto"/>
         <w:ind w:left="1440" w:hanging="360"/>
@@ -2603,7 +2603,7 @@
       <w:pPr>
         <w:numPr>
           <w:ilvl w:val="0"/>
-          <w:numId w:val="13"/>
+          <w:numId w:val="14"/>
         </w:numPr>
         <w:spacing w:after="0" w:afterAutospacing="0" w:before="240" w:lineRule="auto"/>
         <w:ind w:left="720" w:hanging="360"/>
@@ -2628,7 +2628,7 @@
       <w:pPr>
         <w:numPr>
           <w:ilvl w:val="0"/>
-          <w:numId w:val="13"/>
+          <w:numId w:val="14"/>
         </w:numPr>
         <w:spacing w:after="0" w:afterAutospacing="0" w:before="0" w:beforeAutospacing="0" w:lineRule="auto"/>
         <w:ind w:left="720" w:hanging="360"/>
@@ -2651,7 +2651,7 @@
       <w:pPr>
         <w:numPr>
           <w:ilvl w:val="1"/>
-          <w:numId w:val="13"/>
+          <w:numId w:val="14"/>
         </w:numPr>
         <w:spacing w:after="0" w:afterAutospacing="0" w:before="0" w:beforeAutospacing="0" w:lineRule="auto"/>
         <w:ind w:left="1440" w:hanging="360"/>
@@ -2674,7 +2674,7 @@
       <w:pPr>
         <w:numPr>
           <w:ilvl w:val="1"/>
-          <w:numId w:val="13"/>
+          <w:numId w:val="14"/>
         </w:numPr>
         <w:spacing w:after="240" w:before="0" w:beforeAutospacing="0" w:lineRule="auto"/>
         <w:ind w:left="1440" w:hanging="360"/>
@@ -3371,7 +3371,7 @@
       <w:pPr>
         <w:numPr>
           <w:ilvl w:val="0"/>
-          <w:numId w:val="13"/>
+          <w:numId w:val="14"/>
         </w:numPr>
         <w:spacing w:after="0" w:afterAutospacing="0" w:before="240" w:lineRule="auto"/>
         <w:ind w:left="720" w:hanging="360"/>
@@ -3401,7 +3401,7 @@
       <w:pPr>
         <w:numPr>
           <w:ilvl w:val="0"/>
-          <w:numId w:val="13"/>
+          <w:numId w:val="14"/>
         </w:numPr>
         <w:spacing w:after="0" w:afterAutospacing="0" w:before="0" w:beforeAutospacing="0" w:lineRule="auto"/>
         <w:ind w:left="720" w:hanging="360"/>
@@ -3429,7 +3429,7 @@
       <w:pPr>
         <w:numPr>
           <w:ilvl w:val="1"/>
-          <w:numId w:val="13"/>
+          <w:numId w:val="14"/>
         </w:numPr>
         <w:spacing w:after="0" w:afterAutospacing="0" w:before="0" w:beforeAutospacing="0" w:lineRule="auto"/>
         <w:ind w:left="1440" w:hanging="360"/>
@@ -3467,7 +3467,7 @@
       <w:pPr>
         <w:numPr>
           <w:ilvl w:val="1"/>
-          <w:numId w:val="13"/>
+          <w:numId w:val="14"/>
         </w:numPr>
         <w:spacing w:after="0" w:afterAutospacing="0" w:before="0" w:beforeAutospacing="0" w:lineRule="auto"/>
         <w:ind w:left="1440" w:hanging="360"/>
@@ -3491,7 +3491,7 @@
       <w:pPr>
         <w:numPr>
           <w:ilvl w:val="1"/>
-          <w:numId w:val="13"/>
+          <w:numId w:val="14"/>
         </w:numPr>
         <w:spacing w:after="240" w:before="0" w:beforeAutospacing="0" w:lineRule="auto"/>
         <w:ind w:left="1440" w:hanging="360"/>
@@ -3565,7 +3565,7 @@
       <w:pPr>
         <w:numPr>
           <w:ilvl w:val="0"/>
-          <w:numId w:val="13"/>
+          <w:numId w:val="14"/>
         </w:numPr>
         <w:spacing w:after="240" w:before="240" w:lineRule="auto"/>
         <w:ind w:left="720" w:hanging="360"/>
@@ -3877,7 +3877,7 @@
       <w:pPr>
         <w:numPr>
           <w:ilvl w:val="0"/>
-          <w:numId w:val="13"/>
+          <w:numId w:val="14"/>
         </w:numPr>
         <w:spacing w:after="0" w:afterAutospacing="0" w:before="240" w:lineRule="auto"/>
         <w:ind w:left="720" w:hanging="360"/>
@@ -3902,7 +3902,7 @@
       <w:pPr>
         <w:numPr>
           <w:ilvl w:val="0"/>
-          <w:numId w:val="13"/>
+          <w:numId w:val="14"/>
         </w:numPr>
         <w:spacing w:after="0" w:afterAutospacing="0" w:before="0" w:beforeAutospacing="0" w:lineRule="auto"/>
         <w:ind w:left="720" w:hanging="360"/>
@@ -3925,7 +3925,7 @@
       <w:pPr>
         <w:numPr>
           <w:ilvl w:val="1"/>
-          <w:numId w:val="13"/>
+          <w:numId w:val="14"/>
         </w:numPr>
         <w:spacing w:after="0" w:afterAutospacing="0" w:before="0" w:beforeAutospacing="0" w:lineRule="auto"/>
         <w:ind w:left="1440" w:hanging="360"/>
@@ -3950,7 +3950,7 @@
       <w:pPr>
         <w:numPr>
           <w:ilvl w:val="1"/>
-          <w:numId w:val="13"/>
+          <w:numId w:val="14"/>
         </w:numPr>
         <w:spacing w:after="0" w:afterAutospacing="0" w:before="0" w:beforeAutospacing="0" w:lineRule="auto"/>
         <w:ind w:left="1440" w:hanging="360"/>
@@ -3975,7 +3975,7 @@
       <w:pPr>
         <w:numPr>
           <w:ilvl w:val="1"/>
-          <w:numId w:val="13"/>
+          <w:numId w:val="14"/>
         </w:numPr>
         <w:spacing w:after="240" w:before="0" w:beforeAutospacing="0" w:lineRule="auto"/>
         <w:ind w:left="1440" w:hanging="360"/>
@@ -4041,7 +4041,7 @@
       <w:pPr>
         <w:numPr>
           <w:ilvl w:val="0"/>
-          <w:numId w:val="13"/>
+          <w:numId w:val="14"/>
         </w:numPr>
         <w:spacing w:after="0" w:afterAutospacing="0" w:before="240" w:lineRule="auto"/>
         <w:ind w:left="720" w:hanging="360"/>
@@ -4066,7 +4066,7 @@
       <w:pPr>
         <w:numPr>
           <w:ilvl w:val="0"/>
-          <w:numId w:val="13"/>
+          <w:numId w:val="14"/>
         </w:numPr>
         <w:spacing w:after="0" w:afterAutospacing="0" w:before="0" w:beforeAutospacing="0" w:lineRule="auto"/>
         <w:ind w:left="720" w:hanging="360"/>
@@ -4089,7 +4089,7 @@
       <w:pPr>
         <w:numPr>
           <w:ilvl w:val="1"/>
-          <w:numId w:val="13"/>
+          <w:numId w:val="14"/>
         </w:numPr>
         <w:spacing w:after="0" w:afterAutospacing="0" w:before="0" w:beforeAutospacing="0" w:lineRule="auto"/>
         <w:ind w:left="1440" w:hanging="360"/>
@@ -4114,7 +4114,7 @@
       <w:pPr>
         <w:numPr>
           <w:ilvl w:val="1"/>
-          <w:numId w:val="13"/>
+          <w:numId w:val="14"/>
         </w:numPr>
         <w:spacing w:after="0" w:afterAutospacing="0" w:before="0" w:beforeAutospacing="0" w:lineRule="auto"/>
         <w:ind w:left="1440" w:hanging="360"/>
@@ -4139,7 +4139,7 @@
       <w:pPr>
         <w:numPr>
           <w:ilvl w:val="1"/>
-          <w:numId w:val="13"/>
+          <w:numId w:val="14"/>
         </w:numPr>
         <w:spacing w:after="240" w:before="0" w:beforeAutospacing="0" w:lineRule="auto"/>
         <w:ind w:left="1440" w:hanging="360"/>
@@ -4202,7 +4202,7 @@
       <w:pPr>
         <w:numPr>
           <w:ilvl w:val="0"/>
-          <w:numId w:val="19"/>
+          <w:numId w:val="22"/>
         </w:numPr>
         <w:spacing w:after="240" w:before="240" w:lineRule="auto"/>
         <w:ind w:left="720" w:hanging="360"/>
@@ -4458,7 +4458,7 @@
       <w:pPr>
         <w:numPr>
           <w:ilvl w:val="0"/>
-          <w:numId w:val="15"/>
+          <w:numId w:val="18"/>
         </w:numPr>
         <w:spacing w:after="0" w:afterAutospacing="0" w:before="240" w:lineRule="auto"/>
         <w:ind w:left="720" w:hanging="360"/>
@@ -4483,7 +4483,7 @@
       <w:pPr>
         <w:numPr>
           <w:ilvl w:val="0"/>
-          <w:numId w:val="15"/>
+          <w:numId w:val="18"/>
         </w:numPr>
         <w:spacing w:after="0" w:afterAutospacing="0" w:before="0" w:beforeAutospacing="0" w:lineRule="auto"/>
         <w:ind w:left="720" w:hanging="360"/>
@@ -4508,7 +4508,7 @@
       <w:pPr>
         <w:numPr>
           <w:ilvl w:val="0"/>
-          <w:numId w:val="15"/>
+          <w:numId w:val="18"/>
         </w:numPr>
         <w:spacing w:after="240" w:before="0" w:beforeAutospacing="0" w:lineRule="auto"/>
         <w:ind w:left="720" w:hanging="360"/>
@@ -4571,7 +4571,7 @@
       <w:pPr>
         <w:numPr>
           <w:ilvl w:val="0"/>
-          <w:numId w:val="16"/>
+          <w:numId w:val="19"/>
         </w:numPr>
         <w:spacing w:after="0" w:afterAutospacing="0" w:before="240" w:lineRule="auto"/>
         <w:ind w:left="720" w:hanging="360"/>
@@ -4620,7 +4620,7 @@
       <w:pPr>
         <w:numPr>
           <w:ilvl w:val="0"/>
-          <w:numId w:val="16"/>
+          <w:numId w:val="19"/>
         </w:numPr>
         <w:spacing w:after="0" w:afterAutospacing="0" w:before="0" w:beforeAutospacing="0" w:lineRule="auto"/>
         <w:ind w:left="720" w:hanging="360"/>
@@ -4641,7 +4641,7 @@
       <w:pPr>
         <w:numPr>
           <w:ilvl w:val="0"/>
-          <w:numId w:val="16"/>
+          <w:numId w:val="19"/>
         </w:numPr>
         <w:spacing w:after="0" w:afterAutospacing="0" w:before="0" w:beforeAutospacing="0" w:lineRule="auto"/>
         <w:ind w:left="720" w:hanging="360"/>
@@ -4669,7 +4669,7 @@
       <w:pPr>
         <w:numPr>
           <w:ilvl w:val="0"/>
-          <w:numId w:val="16"/>
+          <w:numId w:val="19"/>
         </w:numPr>
         <w:spacing w:after="0" w:afterAutospacing="0" w:before="0" w:beforeAutospacing="0" w:lineRule="auto"/>
         <w:ind w:left="720" w:hanging="360"/>
@@ -4697,7 +4697,7 @@
       <w:pPr>
         <w:numPr>
           <w:ilvl w:val="0"/>
-          <w:numId w:val="16"/>
+          <w:numId w:val="19"/>
         </w:numPr>
         <w:spacing w:after="240" w:before="0" w:beforeAutospacing="0" w:lineRule="auto"/>
         <w:ind w:left="720" w:hanging="360"/>
@@ -4820,7 +4820,7 @@
       <w:pPr>
         <w:numPr>
           <w:ilvl w:val="0"/>
-          <w:numId w:val="20"/>
+          <w:numId w:val="23"/>
         </w:numPr>
         <w:spacing w:after="0" w:afterAutospacing="0" w:before="240" w:lineRule="auto"/>
         <w:ind w:left="720" w:hanging="360"/>
@@ -4845,7 +4845,7 @@
       <w:pPr>
         <w:numPr>
           <w:ilvl w:val="0"/>
-          <w:numId w:val="20"/>
+          <w:numId w:val="23"/>
         </w:numPr>
         <w:spacing w:after="0" w:afterAutospacing="0" w:before="0" w:beforeAutospacing="0" w:lineRule="auto"/>
         <w:ind w:left="720" w:hanging="360"/>
@@ -4870,7 +4870,7 @@
       <w:pPr>
         <w:numPr>
           <w:ilvl w:val="0"/>
-          <w:numId w:val="20"/>
+          <w:numId w:val="23"/>
         </w:numPr>
         <w:spacing w:after="0" w:afterAutospacing="0" w:before="0" w:beforeAutospacing="0" w:lineRule="auto"/>
         <w:ind w:left="720" w:hanging="360"/>
@@ -4895,7 +4895,7 @@
       <w:pPr>
         <w:numPr>
           <w:ilvl w:val="0"/>
-          <w:numId w:val="20"/>
+          <w:numId w:val="23"/>
         </w:numPr>
         <w:spacing w:after="240" w:before="0" w:beforeAutospacing="0" w:lineRule="auto"/>
         <w:ind w:left="720" w:hanging="360"/>
@@ -5131,7 +5131,7 @@
       <w:pPr>
         <w:numPr>
           <w:ilvl w:val="0"/>
-          <w:numId w:val="17"/>
+          <w:numId w:val="20"/>
         </w:numPr>
         <w:spacing w:after="0" w:afterAutospacing="0" w:before="240" w:lineRule="auto"/>
         <w:ind w:left="720" w:hanging="360"/>
@@ -5155,7 +5155,7 @@
       <w:pPr>
         <w:numPr>
           <w:ilvl w:val="0"/>
-          <w:numId w:val="17"/>
+          <w:numId w:val="20"/>
         </w:numPr>
         <w:spacing w:after="0" w:afterAutospacing="0" w:before="0" w:beforeAutospacing="0" w:lineRule="auto"/>
         <w:ind w:left="720" w:hanging="360"/>
@@ -5193,7 +5193,7 @@
       <w:pPr>
         <w:numPr>
           <w:ilvl w:val="0"/>
-          <w:numId w:val="17"/>
+          <w:numId w:val="20"/>
         </w:numPr>
         <w:spacing w:after="0" w:afterAutospacing="0" w:before="0" w:beforeAutospacing="0" w:lineRule="auto"/>
         <w:ind w:left="720" w:hanging="360"/>
@@ -5217,7 +5217,7 @@
       <w:pPr>
         <w:numPr>
           <w:ilvl w:val="0"/>
-          <w:numId w:val="17"/>
+          <w:numId w:val="20"/>
         </w:numPr>
         <w:spacing w:after="240" w:before="0" w:beforeAutospacing="0" w:lineRule="auto"/>
         <w:ind w:left="720" w:hanging="360"/>
@@ -5260,7 +5260,7 @@
       <w:pPr>
         <w:numPr>
           <w:ilvl w:val="0"/>
-          <w:numId w:val="14"/>
+          <w:numId w:val="16"/>
         </w:numPr>
         <w:spacing w:after="0" w:afterAutospacing="0" w:before="240" w:lineRule="auto"/>
         <w:ind w:left="720" w:hanging="360"/>
@@ -5290,7 +5290,7 @@
       <w:pPr>
         <w:numPr>
           <w:ilvl w:val="0"/>
-          <w:numId w:val="14"/>
+          <w:numId w:val="16"/>
         </w:numPr>
         <w:spacing w:after="240" w:before="0" w:beforeAutospacing="0" w:lineRule="auto"/>
         <w:ind w:left="720" w:hanging="360"/>
@@ -5390,7 +5390,7 @@
       <w:pPr>
         <w:numPr>
           <w:ilvl w:val="0"/>
-          <w:numId w:val="21"/>
+          <w:numId w:val="24"/>
         </w:numPr>
         <w:spacing w:after="0" w:afterAutospacing="0" w:before="240" w:lineRule="auto"/>
         <w:ind w:left="720" w:hanging="360"/>
@@ -5415,7 +5415,7 @@
       <w:pPr>
         <w:numPr>
           <w:ilvl w:val="0"/>
-          <w:numId w:val="21"/>
+          <w:numId w:val="24"/>
         </w:numPr>
         <w:spacing w:after="0" w:afterAutospacing="0" w:before="0" w:beforeAutospacing="0" w:lineRule="auto"/>
         <w:ind w:left="720" w:hanging="360"/>
@@ -5440,7 +5440,7 @@
       <w:pPr>
         <w:numPr>
           <w:ilvl w:val="0"/>
-          <w:numId w:val="21"/>
+          <w:numId w:val="24"/>
         </w:numPr>
         <w:spacing w:after="0" w:afterAutospacing="0" w:before="0" w:beforeAutospacing="0" w:lineRule="auto"/>
         <w:ind w:left="720" w:hanging="360"/>
@@ -5465,7 +5465,7 @@
       <w:pPr>
         <w:numPr>
           <w:ilvl w:val="0"/>
-          <w:numId w:val="21"/>
+          <w:numId w:val="24"/>
         </w:numPr>
         <w:spacing w:after="240" w:before="0" w:beforeAutospacing="0" w:lineRule="auto"/>
         <w:ind w:left="720" w:hanging="360"/>
@@ -6123,7 +6123,7 @@
       <w:pPr>
         <w:numPr>
           <w:ilvl w:val="0"/>
-          <w:numId w:val="12"/>
+          <w:numId w:val="13"/>
         </w:numPr>
         <w:spacing w:after="0" w:afterAutospacing="0" w:before="240" w:lineRule="auto"/>
         <w:ind w:left="720" w:hanging="360"/>
@@ -6196,7 +6196,7 @@
       <w:pPr>
         <w:numPr>
           <w:ilvl w:val="1"/>
-          <w:numId w:val="12"/>
+          <w:numId w:val="13"/>
         </w:numPr>
         <w:spacing w:after="0" w:afterAutospacing="0" w:before="0" w:beforeAutospacing="0" w:lineRule="auto"/>
         <w:ind w:left="1440" w:hanging="360"/>
@@ -6247,7 +6247,7 @@
       <w:pPr>
         <w:numPr>
           <w:ilvl w:val="0"/>
-          <w:numId w:val="12"/>
+          <w:numId w:val="13"/>
         </w:numPr>
         <w:spacing w:after="0" w:afterAutospacing="0" w:before="0" w:beforeAutospacing="0" w:lineRule="auto"/>
         <w:ind w:left="720" w:hanging="360"/>
@@ -6321,7 +6321,7 @@
       <w:pPr>
         <w:numPr>
           <w:ilvl w:val="1"/>
-          <w:numId w:val="12"/>
+          <w:numId w:val="13"/>
         </w:numPr>
         <w:spacing w:after="0" w:afterAutospacing="0" w:before="0" w:beforeAutospacing="0" w:lineRule="auto"/>
         <w:ind w:left="1440" w:hanging="360"/>
@@ -6358,7 +6358,7 @@
       <w:pPr>
         <w:numPr>
           <w:ilvl w:val="0"/>
-          <w:numId w:val="12"/>
+          <w:numId w:val="13"/>
         </w:numPr>
         <w:spacing w:after="240" w:before="0" w:beforeAutospacing="0" w:lineRule="auto"/>
         <w:ind w:left="720" w:hanging="360"/>
@@ -6596,7 +6596,7 @@
       <w:pPr>
         <w:numPr>
           <w:ilvl w:val="0"/>
-          <w:numId w:val="18"/>
+          <w:numId w:val="21"/>
         </w:numPr>
         <w:spacing w:after="240" w:before="240" w:lineRule="auto"/>
         <w:ind w:left="720" w:hanging="360"/>
@@ -6655,7 +6655,7 @@
       <w:pPr>
         <w:numPr>
           <w:ilvl w:val="1"/>
-          <w:numId w:val="18"/>
+          <w:numId w:val="21"/>
         </w:numPr>
         <w:spacing w:after="0" w:afterAutospacing="0" w:before="240" w:lineRule="auto"/>
         <w:ind w:left="1440" w:hanging="360"/>
@@ -6692,7 +6692,7 @@
       <w:pPr>
         <w:numPr>
           <w:ilvl w:val="0"/>
-          <w:numId w:val="18"/>
+          <w:numId w:val="21"/>
         </w:numPr>
         <w:spacing w:after="240" w:before="0" w:beforeAutospacing="0" w:lineRule="auto"/>
         <w:ind w:left="720" w:hanging="360"/>
@@ -6758,7 +6758,7 @@
       <w:pPr>
         <w:numPr>
           <w:ilvl w:val="1"/>
-          <w:numId w:val="18"/>
+          <w:numId w:val="21"/>
         </w:numPr>
         <w:spacing w:after="0" w:afterAutospacing="0" w:before="240" w:lineRule="auto"/>
         <w:ind w:left="1440" w:hanging="360"/>
@@ -6781,7 +6781,7 @@
       <w:pPr>
         <w:numPr>
           <w:ilvl w:val="0"/>
-          <w:numId w:val="18"/>
+          <w:numId w:val="21"/>
         </w:numPr>
         <w:spacing w:after="240" w:before="0" w:beforeAutospacing="0" w:lineRule="auto"/>
         <w:ind w:left="720" w:hanging="360"/>
@@ -6859,7 +6859,7 @@
       <w:pPr>
         <w:numPr>
           <w:ilvl w:val="1"/>
-          <w:numId w:val="18"/>
+          <w:numId w:val="21"/>
         </w:numPr>
         <w:spacing w:after="0" w:afterAutospacing="0" w:before="240" w:lineRule="auto"/>
         <w:ind w:left="1440" w:hanging="360"/>
@@ -6882,7 +6882,7 @@
       <w:pPr>
         <w:numPr>
           <w:ilvl w:val="0"/>
-          <w:numId w:val="18"/>
+          <w:numId w:val="21"/>
         </w:numPr>
         <w:spacing w:after="240" w:before="0" w:beforeAutospacing="0" w:lineRule="auto"/>
         <w:ind w:left="720" w:hanging="360"/>
@@ -6947,7 +6947,7 @@
       <w:pPr>
         <w:numPr>
           <w:ilvl w:val="1"/>
-          <w:numId w:val="18"/>
+          <w:numId w:val="21"/>
         </w:numPr>
         <w:spacing w:after="0" w:afterAutospacing="0" w:before="240" w:lineRule="auto"/>
         <w:ind w:left="1440" w:hanging="360"/>
@@ -6970,7 +6970,7 @@
       <w:pPr>
         <w:numPr>
           <w:ilvl w:val="0"/>
-          <w:numId w:val="18"/>
+          <w:numId w:val="21"/>
         </w:numPr>
         <w:spacing w:after="240" w:before="0" w:beforeAutospacing="0" w:lineRule="auto"/>
         <w:ind w:left="720" w:hanging="360"/>
@@ -7035,7 +7035,7 @@
       <w:pPr>
         <w:numPr>
           <w:ilvl w:val="1"/>
-          <w:numId w:val="18"/>
+          <w:numId w:val="21"/>
         </w:numPr>
         <w:spacing w:after="0" w:afterAutospacing="0" w:before="240" w:lineRule="auto"/>
         <w:ind w:left="1440" w:hanging="360"/>
@@ -7058,7 +7058,7 @@
       <w:pPr>
         <w:numPr>
           <w:ilvl w:val="0"/>
-          <w:numId w:val="18"/>
+          <w:numId w:val="21"/>
         </w:numPr>
         <w:spacing w:after="240" w:before="0" w:beforeAutospacing="0" w:lineRule="auto"/>
         <w:ind w:left="720" w:hanging="360"/>
@@ -7123,7 +7123,7 @@
       <w:pPr>
         <w:numPr>
           <w:ilvl w:val="1"/>
-          <w:numId w:val="18"/>
+          <w:numId w:val="21"/>
         </w:numPr>
         <w:spacing w:after="0" w:afterAutospacing="0" w:before="240" w:lineRule="auto"/>
         <w:ind w:left="1440" w:hanging="360"/>
@@ -7160,7 +7160,7 @@
       <w:pPr>
         <w:numPr>
           <w:ilvl w:val="0"/>
-          <w:numId w:val="18"/>
+          <w:numId w:val="21"/>
         </w:numPr>
         <w:spacing w:after="240" w:before="0" w:beforeAutospacing="0" w:lineRule="auto"/>
         <w:ind w:left="720" w:hanging="360"/>
@@ -7225,7 +7225,7 @@
       <w:pPr>
         <w:numPr>
           <w:ilvl w:val="1"/>
-          <w:numId w:val="18"/>
+          <w:numId w:val="21"/>
         </w:numPr>
         <w:spacing w:after="0" w:afterAutospacing="0" w:before="240" w:lineRule="auto"/>
         <w:ind w:left="1440" w:hanging="360"/>
@@ -7262,9 +7262,9 @@
       <w:pPr>
         <w:numPr>
           <w:ilvl w:val="0"/>
-          <w:numId w:val="18"/>
-        </w:numPr>
-        <w:spacing w:after="0" w:afterAutospacing="0" w:before="0" w:beforeAutospacing="0" w:lineRule="auto"/>
+          <w:numId w:val="21"/>
+        </w:numPr>
+        <w:spacing w:after="240" w:before="0" w:beforeAutospacing="0" w:lineRule="auto"/>
         <w:ind w:left="720" w:hanging="360"/>
       </w:pPr>
       <w:r>
@@ -7293,19 +7293,19 @@
     </w:p>
     <w:p>
       <w:pPr>
-        <w:numPr>
-          <w:ilvl w:val="1"/>
-          <w:numId w:val="18"/>
-        </w:numPr>
-        <w:spacing w:after="0" w:afterAutospacing="0" w:before="0" w:beforeAutospacing="0" w:lineRule="auto"/>
-        <w:ind w:left="1440" w:hanging="360"/>
-      </w:pPr>
-      <w:r>
-        <w:rPr>
-          <w:b w:val="1"/>
-          <w:rtl w:val="0"/>
-        </w:rPr>
-        <w:t xml:space="preserve">Ejemplo</w:t>
+        <w:spacing w:after="240" w:before="240" w:lineRule="auto"/>
+        <w:ind w:left="0" w:firstLine="0"/>
+        <w:rPr>
+          <w:rFonts w:ascii="Roboto Mono" w:cs="Roboto Mono" w:eastAsia="Roboto Mono" w:hAnsi="Roboto Mono"/>
+          <w:color w:val="188038"/>
+        </w:rPr>
+      </w:pPr>
+      <w:r>
+        <w:rPr>
+          <w:b w:val="1"/>
+          <w:rtl w:val="0"/>
+        </w:rPr>
+        <w:t xml:space="preserve">            Ejemplo</w:t>
       </w:r>
       <w:r>
         <w:rPr>
@@ -7313,6 +7313,7 @@
         </w:rPr>
         <w:t xml:space="preserve">:</w:t>
         <w:br w:type="textWrapping"/>
+        <w:t xml:space="preserve">            </w:t>
       </w:r>
       <w:r>
         <w:rPr>
@@ -7327,22 +7328,1579 @@
       <w:pPr>
         <w:numPr>
           <w:ilvl w:val="1"/>
-          <w:numId w:val="18"/>
+          <w:numId w:val="21"/>
+        </w:numPr>
+        <w:spacing w:after="240" w:before="240" w:lineRule="auto"/>
+        <w:ind w:left="1440" w:hanging="360"/>
+        <w:rPr>
+          <w:rFonts w:ascii="Roboto Mono" w:cs="Roboto Mono" w:eastAsia="Roboto Mono" w:hAnsi="Roboto Mono"/>
+          <w:color w:val="188038"/>
+        </w:rPr>
+      </w:pPr>
+      <w:r>
+        <w:rPr>
+          <w:b w:val="1"/>
+          <w:rtl w:val="0"/>
+        </w:rPr>
+        <w:t xml:space="preserve">Resultado: Encuentra "ERROR" pero no "ERROR123"</w:t>
+      </w:r>
+    </w:p>
+    <w:p>
+      <w:pPr>
+        <w:spacing w:after="240" w:before="240" w:lineRule="auto"/>
+        <w:rPr>
+          <w:b w:val="1"/>
+        </w:rPr>
+      </w:pPr>
+      <w:r>
+        <w:rPr>
+          <w:rtl w:val="0"/>
+        </w:rPr>
+      </w:r>
+    </w:p>
+    <w:p>
+      <w:pPr>
+        <w:pStyle w:val="Heading2"/>
+        <w:keepNext w:val="0"/>
+        <w:keepLines w:val="0"/>
+        <w:spacing w:after="80" w:lineRule="auto"/>
+        <w:rPr>
+          <w:b w:val="1"/>
+          <w:sz w:val="34"/>
+          <w:szCs w:val="34"/>
+        </w:rPr>
+      </w:pPr>
+      <w:bookmarkStart w:colFirst="0" w:colLast="0" w:name="_6p7aike7kwch" w:id="38"/>
+      <w:bookmarkEnd w:id="38"/>
+      <w:r>
+        <w:rPr>
+          <w:b w:val="1"/>
+          <w:sz w:val="34"/>
+          <w:szCs w:val="34"/>
+          <w:rtl w:val="0"/>
+        </w:rPr>
+        <w:t xml:space="preserve">🌟 Plantilla de Expresiones Regulares</w:t>
+      </w:r>
+    </w:p>
+    <w:p>
+      <w:pPr>
+        <w:pStyle w:val="Heading3"/>
+        <w:keepNext w:val="0"/>
+        <w:keepLines w:val="0"/>
+        <w:spacing w:before="280" w:lineRule="auto"/>
+        <w:rPr>
+          <w:b w:val="1"/>
+          <w:color w:val="000000"/>
+          <w:sz w:val="26"/>
+          <w:szCs w:val="26"/>
+        </w:rPr>
+      </w:pPr>
+      <w:bookmarkStart w:colFirst="0" w:colLast="0" w:name="_gf8ry88te61x" w:id="39"/>
+      <w:bookmarkEnd w:id="39"/>
+      <w:r>
+        <w:rPr>
+          <w:b w:val="1"/>
+          <w:color w:val="000000"/>
+          <w:sz w:val="26"/>
+          <w:szCs w:val="26"/>
+          <w:rtl w:val="0"/>
+        </w:rPr>
+        <w:t xml:space="preserve">🧩 1. Caracteres Especiales Básicos</w:t>
+      </w:r>
+    </w:p>
+    <w:p>
+      <w:pPr>
+        <w:numPr>
+          <w:ilvl w:val="0"/>
+          <w:numId w:val="15"/>
+        </w:numPr>
+        <w:spacing w:after="0" w:afterAutospacing="0" w:before="240" w:lineRule="auto"/>
+        <w:ind w:left="720" w:hanging="360"/>
+        <w:rPr>
+          <w:b w:val="1"/>
+        </w:rPr>
+      </w:pPr>
+      <w:r>
+        <w:rPr>
+          <w:rFonts w:ascii="Roboto Mono" w:cs="Roboto Mono" w:eastAsia="Roboto Mono" w:hAnsi="Roboto Mono"/>
+          <w:b w:val="1"/>
+          <w:color w:val="188038"/>
+          <w:rtl w:val="0"/>
+        </w:rPr>
+        <w:t xml:space="preserve">^</w:t>
+      </w:r>
+      <w:r>
+        <w:rPr>
+          <w:b w:val="1"/>
+          <w:rtl w:val="0"/>
+        </w:rPr>
+        <w:t xml:space="preserve">: Inicio de la línea</w:t>
+      </w:r>
+    </w:p>
+    <w:p>
+      <w:pPr>
+        <w:numPr>
+          <w:ilvl w:val="1"/>
+          <w:numId w:val="15"/>
+        </w:numPr>
+        <w:spacing w:after="0" w:afterAutospacing="0" w:before="0" w:beforeAutospacing="0" w:lineRule="auto"/>
+        <w:ind w:left="1440" w:hanging="360"/>
+        <w:rPr>
+          <w:b w:val="1"/>
+        </w:rPr>
+      </w:pPr>
+      <w:r>
+        <w:rPr>
+          <w:b w:val="1"/>
+          <w:rtl w:val="0"/>
+        </w:rPr>
+        <w:t xml:space="preserve">Ejemplo: </w:t>
+      </w:r>
+      <w:r>
+        <w:rPr>
+          <w:rFonts w:ascii="Roboto Mono" w:cs="Roboto Mono" w:eastAsia="Roboto Mono" w:hAnsi="Roboto Mono"/>
+          <w:b w:val="1"/>
+          <w:color w:val="188038"/>
+          <w:rtl w:val="0"/>
+        </w:rPr>
+        <w:t xml:space="preserve">^abc</w:t>
+      </w:r>
+    </w:p>
+    <w:p>
+      <w:pPr>
+        <w:numPr>
+          <w:ilvl w:val="1"/>
+          <w:numId w:val="15"/>
+        </w:numPr>
+        <w:spacing w:after="0" w:afterAutospacing="0" w:before="0" w:beforeAutospacing="0" w:lineRule="auto"/>
+        <w:ind w:left="1440" w:hanging="360"/>
+        <w:rPr>
+          <w:b w:val="1"/>
+        </w:rPr>
+      </w:pPr>
+      <w:r>
+        <w:rPr>
+          <w:b w:val="1"/>
+          <w:rtl w:val="0"/>
+        </w:rPr>
+        <w:t xml:space="preserve">Significado: Busca líneas que empiecen con "abc".</w:t>
+      </w:r>
+    </w:p>
+    <w:p>
+      <w:pPr>
+        <w:numPr>
+          <w:ilvl w:val="0"/>
+          <w:numId w:val="15"/>
+        </w:numPr>
+        <w:spacing w:after="0" w:afterAutospacing="0" w:before="0" w:beforeAutospacing="0" w:lineRule="auto"/>
+        <w:ind w:left="720" w:hanging="360"/>
+        <w:rPr>
+          <w:b w:val="1"/>
+        </w:rPr>
+      </w:pPr>
+      <w:r>
+        <w:rPr>
+          <w:rFonts w:ascii="Roboto Mono" w:cs="Roboto Mono" w:eastAsia="Roboto Mono" w:hAnsi="Roboto Mono"/>
+          <w:b w:val="1"/>
+          <w:color w:val="188038"/>
+          <w:rtl w:val="0"/>
+        </w:rPr>
+        <w:t xml:space="preserve">$</w:t>
+      </w:r>
+      <w:r>
+        <w:rPr>
+          <w:b w:val="1"/>
+          <w:rtl w:val="0"/>
+        </w:rPr>
+        <w:t xml:space="preserve">: Final de la línea</w:t>
+      </w:r>
+    </w:p>
+    <w:p>
+      <w:pPr>
+        <w:numPr>
+          <w:ilvl w:val="1"/>
+          <w:numId w:val="15"/>
+        </w:numPr>
+        <w:spacing w:after="0" w:afterAutospacing="0" w:before="0" w:beforeAutospacing="0" w:lineRule="auto"/>
+        <w:ind w:left="1440" w:hanging="360"/>
+        <w:rPr>
+          <w:b w:val="1"/>
+        </w:rPr>
+      </w:pPr>
+      <w:r>
+        <w:rPr>
+          <w:b w:val="1"/>
+          <w:rtl w:val="0"/>
+        </w:rPr>
+        <w:t xml:space="preserve">Ejemplo: </w:t>
+      </w:r>
+      <w:r>
+        <w:rPr>
+          <w:rFonts w:ascii="Roboto Mono" w:cs="Roboto Mono" w:eastAsia="Roboto Mono" w:hAnsi="Roboto Mono"/>
+          <w:b w:val="1"/>
+          <w:color w:val="188038"/>
+          <w:rtl w:val="0"/>
+        </w:rPr>
+        <w:t xml:space="preserve">abc$</w:t>
+      </w:r>
+    </w:p>
+    <w:p>
+      <w:pPr>
+        <w:numPr>
+          <w:ilvl w:val="1"/>
+          <w:numId w:val="15"/>
+        </w:numPr>
+        <w:spacing w:after="0" w:afterAutospacing="0" w:before="0" w:beforeAutospacing="0" w:lineRule="auto"/>
+        <w:ind w:left="1440" w:hanging="360"/>
+        <w:rPr>
+          <w:b w:val="1"/>
+        </w:rPr>
+      </w:pPr>
+      <w:r>
+        <w:rPr>
+          <w:b w:val="1"/>
+          <w:rtl w:val="0"/>
+        </w:rPr>
+        <w:t xml:space="preserve">Significado: Busca líneas que terminen con "abc".</w:t>
+      </w:r>
+    </w:p>
+    <w:p>
+      <w:pPr>
+        <w:numPr>
+          <w:ilvl w:val="0"/>
+          <w:numId w:val="15"/>
+        </w:numPr>
+        <w:spacing w:after="0" w:afterAutospacing="0" w:before="0" w:beforeAutospacing="0" w:lineRule="auto"/>
+        <w:ind w:left="720" w:hanging="360"/>
+        <w:rPr>
+          <w:b w:val="1"/>
+        </w:rPr>
+      </w:pPr>
+      <w:r>
+        <w:rPr>
+          <w:rFonts w:ascii="Roboto Mono" w:cs="Roboto Mono" w:eastAsia="Roboto Mono" w:hAnsi="Roboto Mono"/>
+          <w:b w:val="1"/>
+          <w:color w:val="188038"/>
+          <w:rtl w:val="0"/>
+        </w:rPr>
+        <w:t xml:space="preserve">.</w:t>
+      </w:r>
+      <w:r>
+        <w:rPr>
+          <w:b w:val="1"/>
+          <w:rtl w:val="0"/>
+        </w:rPr>
+        <w:t xml:space="preserve">: Cualquier carácter (excepto nueva línea)</w:t>
+      </w:r>
+    </w:p>
+    <w:p>
+      <w:pPr>
+        <w:numPr>
+          <w:ilvl w:val="1"/>
+          <w:numId w:val="15"/>
+        </w:numPr>
+        <w:spacing w:after="0" w:afterAutospacing="0" w:before="0" w:beforeAutospacing="0" w:lineRule="auto"/>
+        <w:ind w:left="1440" w:hanging="360"/>
+        <w:rPr>
+          <w:b w:val="1"/>
+        </w:rPr>
+      </w:pPr>
+      <w:r>
+        <w:rPr>
+          <w:b w:val="1"/>
+          <w:rtl w:val="0"/>
+        </w:rPr>
+        <w:t xml:space="preserve">Ejemplo: </w:t>
+      </w:r>
+      <w:r>
+        <w:rPr>
+          <w:rFonts w:ascii="Roboto Mono" w:cs="Roboto Mono" w:eastAsia="Roboto Mono" w:hAnsi="Roboto Mono"/>
+          <w:b w:val="1"/>
+          <w:color w:val="188038"/>
+          <w:rtl w:val="0"/>
+        </w:rPr>
+        <w:t xml:space="preserve">a.b</w:t>
+      </w:r>
+    </w:p>
+    <w:p>
+      <w:pPr>
+        <w:numPr>
+          <w:ilvl w:val="1"/>
+          <w:numId w:val="15"/>
+        </w:numPr>
+        <w:spacing w:after="0" w:afterAutospacing="0" w:before="0" w:beforeAutospacing="0" w:lineRule="auto"/>
+        <w:ind w:left="1440" w:hanging="360"/>
+        <w:rPr>
+          <w:b w:val="1"/>
+        </w:rPr>
+      </w:pPr>
+      <w:r>
+        <w:rPr>
+          <w:b w:val="1"/>
+          <w:rtl w:val="0"/>
+        </w:rPr>
+        <w:t xml:space="preserve">Significado: Busca "a", luego cualquier carácter, y luego "b".</w:t>
+      </w:r>
+    </w:p>
+    <w:p>
+      <w:pPr>
+        <w:numPr>
+          <w:ilvl w:val="0"/>
+          <w:numId w:val="15"/>
+        </w:numPr>
+        <w:spacing w:after="0" w:afterAutospacing="0" w:before="0" w:beforeAutospacing="0" w:lineRule="auto"/>
+        <w:ind w:left="720" w:hanging="360"/>
+        <w:rPr>
+          <w:b w:val="1"/>
+        </w:rPr>
+      </w:pPr>
+      <w:r>
+        <w:rPr>
+          <w:rFonts w:ascii="Roboto Mono" w:cs="Roboto Mono" w:eastAsia="Roboto Mono" w:hAnsi="Roboto Mono"/>
+          <w:b w:val="1"/>
+          <w:color w:val="188038"/>
+          <w:rtl w:val="0"/>
+        </w:rPr>
+        <w:t xml:space="preserve">*</w:t>
+      </w:r>
+      <w:r>
+        <w:rPr>
+          <w:b w:val="1"/>
+          <w:rtl w:val="0"/>
+        </w:rPr>
+        <w:t xml:space="preserve">: Repetir el patrón anterior 0 o más veces</w:t>
+      </w:r>
+    </w:p>
+    <w:p>
+      <w:pPr>
+        <w:numPr>
+          <w:ilvl w:val="1"/>
+          <w:numId w:val="15"/>
+        </w:numPr>
+        <w:spacing w:after="0" w:afterAutospacing="0" w:before="0" w:beforeAutospacing="0" w:lineRule="auto"/>
+        <w:ind w:left="1440" w:hanging="360"/>
+        <w:rPr>
+          <w:b w:val="1"/>
+        </w:rPr>
+      </w:pPr>
+      <w:r>
+        <w:rPr>
+          <w:b w:val="1"/>
+          <w:rtl w:val="0"/>
+        </w:rPr>
+        <w:t xml:space="preserve">Ejemplo: </w:t>
+      </w:r>
+      <w:r>
+        <w:rPr>
+          <w:rFonts w:ascii="Roboto Mono" w:cs="Roboto Mono" w:eastAsia="Roboto Mono" w:hAnsi="Roboto Mono"/>
+          <w:b w:val="1"/>
+          <w:color w:val="188038"/>
+          <w:rtl w:val="0"/>
+        </w:rPr>
+        <w:t xml:space="preserve">a*b</w:t>
+      </w:r>
+    </w:p>
+    <w:p>
+      <w:pPr>
+        <w:numPr>
+          <w:ilvl w:val="1"/>
+          <w:numId w:val="15"/>
+        </w:numPr>
+        <w:spacing w:after="0" w:afterAutospacing="0" w:before="0" w:beforeAutospacing="0" w:lineRule="auto"/>
+        <w:ind w:left="1440" w:hanging="360"/>
+        <w:rPr>
+          <w:b w:val="1"/>
+        </w:rPr>
+      </w:pPr>
+      <w:r>
+        <w:rPr>
+          <w:b w:val="1"/>
+          <w:rtl w:val="0"/>
+        </w:rPr>
+        <w:t xml:space="preserve">Significado: Busca "b" precedido de 0 o más "a"s. Ejemplo: "b", "ab", "aab", etc.</w:t>
+      </w:r>
+    </w:p>
+    <w:p>
+      <w:pPr>
+        <w:numPr>
+          <w:ilvl w:val="0"/>
+          <w:numId w:val="15"/>
+        </w:numPr>
+        <w:spacing w:after="0" w:afterAutospacing="0" w:before="0" w:beforeAutospacing="0" w:lineRule="auto"/>
+        <w:ind w:left="720" w:hanging="360"/>
+        <w:rPr>
+          <w:b w:val="1"/>
+        </w:rPr>
+      </w:pPr>
+      <w:r>
+        <w:rPr>
+          <w:rFonts w:ascii="Roboto Mono" w:cs="Roboto Mono" w:eastAsia="Roboto Mono" w:hAnsi="Roboto Mono"/>
+          <w:b w:val="1"/>
+          <w:color w:val="188038"/>
+          <w:rtl w:val="0"/>
+        </w:rPr>
+        <w:t xml:space="preserve">+</w:t>
+      </w:r>
+      <w:r>
+        <w:rPr>
+          <w:b w:val="1"/>
+          <w:rtl w:val="0"/>
+        </w:rPr>
+        <w:t xml:space="preserve">: Repetir el patrón anterior 1 o más veces</w:t>
+      </w:r>
+    </w:p>
+    <w:p>
+      <w:pPr>
+        <w:numPr>
+          <w:ilvl w:val="1"/>
+          <w:numId w:val="15"/>
+        </w:numPr>
+        <w:spacing w:after="0" w:afterAutospacing="0" w:before="0" w:beforeAutospacing="0" w:lineRule="auto"/>
+        <w:ind w:left="1440" w:hanging="360"/>
+        <w:rPr>
+          <w:b w:val="1"/>
+        </w:rPr>
+      </w:pPr>
+      <w:r>
+        <w:rPr>
+          <w:b w:val="1"/>
+          <w:rtl w:val="0"/>
+        </w:rPr>
+        <w:t xml:space="preserve">Ejemplo: </w:t>
+      </w:r>
+      <w:r>
+        <w:rPr>
+          <w:rFonts w:ascii="Roboto Mono" w:cs="Roboto Mono" w:eastAsia="Roboto Mono" w:hAnsi="Roboto Mono"/>
+          <w:b w:val="1"/>
+          <w:color w:val="188038"/>
+          <w:rtl w:val="0"/>
+        </w:rPr>
+        <w:t xml:space="preserve">a+b</w:t>
+      </w:r>
+    </w:p>
+    <w:p>
+      <w:pPr>
+        <w:numPr>
+          <w:ilvl w:val="1"/>
+          <w:numId w:val="15"/>
+        </w:numPr>
+        <w:spacing w:after="0" w:afterAutospacing="0" w:before="0" w:beforeAutospacing="0" w:lineRule="auto"/>
+        <w:ind w:left="1440" w:hanging="360"/>
+        <w:rPr>
+          <w:b w:val="1"/>
+        </w:rPr>
+      </w:pPr>
+      <w:r>
+        <w:rPr>
+          <w:b w:val="1"/>
+          <w:rtl w:val="0"/>
+        </w:rPr>
+        <w:t xml:space="preserve">Significado: Busca "b" precedido de 1 o más "a"s. Ejemplo: "ab", "aab", etc.</w:t>
+      </w:r>
+    </w:p>
+    <w:p>
+      <w:pPr>
+        <w:numPr>
+          <w:ilvl w:val="0"/>
+          <w:numId w:val="15"/>
+        </w:numPr>
+        <w:spacing w:after="0" w:afterAutospacing="0" w:before="0" w:beforeAutospacing="0" w:lineRule="auto"/>
+        <w:ind w:left="720" w:hanging="360"/>
+        <w:rPr>
+          <w:b w:val="1"/>
+        </w:rPr>
+      </w:pPr>
+      <w:r>
+        <w:rPr>
+          <w:rFonts w:ascii="Roboto Mono" w:cs="Roboto Mono" w:eastAsia="Roboto Mono" w:hAnsi="Roboto Mono"/>
+          <w:b w:val="1"/>
+          <w:color w:val="188038"/>
+          <w:rtl w:val="0"/>
+        </w:rPr>
+        <w:t xml:space="preserve">[]</w:t>
+      </w:r>
+      <w:r>
+        <w:rPr>
+          <w:b w:val="1"/>
+          <w:rtl w:val="0"/>
+        </w:rPr>
+        <w:t xml:space="preserve">: Conjunto de caracteres (cualquier carácter dentro de los corchetes)</w:t>
+      </w:r>
+    </w:p>
+    <w:p>
+      <w:pPr>
+        <w:numPr>
+          <w:ilvl w:val="1"/>
+          <w:numId w:val="15"/>
+        </w:numPr>
+        <w:spacing w:after="0" w:afterAutospacing="0" w:before="0" w:beforeAutospacing="0" w:lineRule="auto"/>
+        <w:ind w:left="1440" w:hanging="360"/>
+        <w:rPr>
+          <w:b w:val="1"/>
+        </w:rPr>
+      </w:pPr>
+      <w:r>
+        <w:rPr>
+          <w:b w:val="1"/>
+          <w:rtl w:val="0"/>
+        </w:rPr>
+        <w:t xml:space="preserve">Ejemplo: </w:t>
+      </w:r>
+      <w:r>
+        <w:rPr>
+          <w:rFonts w:ascii="Roboto Mono" w:cs="Roboto Mono" w:eastAsia="Roboto Mono" w:hAnsi="Roboto Mono"/>
+          <w:b w:val="1"/>
+          <w:color w:val="188038"/>
+          <w:rtl w:val="0"/>
+        </w:rPr>
+        <w:t xml:space="preserve">[aeiou]</w:t>
+      </w:r>
+    </w:p>
+    <w:p>
+      <w:pPr>
+        <w:numPr>
+          <w:ilvl w:val="1"/>
+          <w:numId w:val="15"/>
+        </w:numPr>
+        <w:spacing w:after="0" w:afterAutospacing="0" w:before="0" w:beforeAutospacing="0" w:lineRule="auto"/>
+        <w:ind w:left="1440" w:hanging="360"/>
+        <w:rPr>
+          <w:b w:val="1"/>
+        </w:rPr>
+      </w:pPr>
+      <w:r>
+        <w:rPr>
+          <w:b w:val="1"/>
+          <w:rtl w:val="0"/>
+        </w:rPr>
+        <w:t xml:space="preserve">Significado: Busca cualquier vocal (minúscula).</w:t>
+      </w:r>
+    </w:p>
+    <w:p>
+      <w:pPr>
+        <w:numPr>
+          <w:ilvl w:val="1"/>
+          <w:numId w:val="15"/>
+        </w:numPr>
+        <w:spacing w:after="0" w:afterAutospacing="0" w:before="0" w:beforeAutospacing="0" w:lineRule="auto"/>
+        <w:ind w:left="1440" w:hanging="360"/>
+        <w:rPr>
+          <w:b w:val="1"/>
+        </w:rPr>
+      </w:pPr>
+      <w:r>
+        <w:rPr>
+          <w:b w:val="1"/>
+          <w:rtl w:val="0"/>
+        </w:rPr>
+        <w:t xml:space="preserve">Ejemplo: </w:t>
+      </w:r>
+      <w:r>
+        <w:rPr>
+          <w:rFonts w:ascii="Roboto Mono" w:cs="Roboto Mono" w:eastAsia="Roboto Mono" w:hAnsi="Roboto Mono"/>
+          <w:b w:val="1"/>
+          <w:color w:val="188038"/>
+          <w:rtl w:val="0"/>
+        </w:rPr>
+        <w:t xml:space="preserve">[A-Za-z]</w:t>
+      </w:r>
+    </w:p>
+    <w:p>
+      <w:pPr>
+        <w:numPr>
+          <w:ilvl w:val="1"/>
+          <w:numId w:val="15"/>
+        </w:numPr>
+        <w:spacing w:after="0" w:afterAutospacing="0" w:before="0" w:beforeAutospacing="0" w:lineRule="auto"/>
+        <w:ind w:left="1440" w:hanging="360"/>
+        <w:rPr>
+          <w:b w:val="1"/>
+        </w:rPr>
+      </w:pPr>
+      <w:r>
+        <w:rPr>
+          <w:b w:val="1"/>
+          <w:rtl w:val="0"/>
+        </w:rPr>
+        <w:t xml:space="preserve">Significado: Busca cualquier letra mayúscula o minúscula.</w:t>
+      </w:r>
+    </w:p>
+    <w:p>
+      <w:pPr>
+        <w:numPr>
+          <w:ilvl w:val="0"/>
+          <w:numId w:val="15"/>
+        </w:numPr>
+        <w:spacing w:after="0" w:afterAutospacing="0" w:before="0" w:beforeAutospacing="0" w:lineRule="auto"/>
+        <w:ind w:left="720" w:hanging="360"/>
+        <w:rPr>
+          <w:b w:val="1"/>
+        </w:rPr>
+      </w:pPr>
+      <w:r>
+        <w:rPr>
+          <w:rFonts w:ascii="Roboto Mono" w:cs="Roboto Mono" w:eastAsia="Roboto Mono" w:hAnsi="Roboto Mono"/>
+          <w:b w:val="1"/>
+          <w:color w:val="188038"/>
+          <w:rtl w:val="0"/>
+        </w:rPr>
+        <w:t xml:space="preserve">[^]</w:t>
+      </w:r>
+      <w:r>
+        <w:rPr>
+          <w:b w:val="1"/>
+          <w:rtl w:val="0"/>
+        </w:rPr>
+        <w:t xml:space="preserve">: Negación de un conjunto (cualquier cosa que no esté en los corchetes)</w:t>
+      </w:r>
+    </w:p>
+    <w:p>
+      <w:pPr>
+        <w:numPr>
+          <w:ilvl w:val="1"/>
+          <w:numId w:val="15"/>
+        </w:numPr>
+        <w:spacing w:after="0" w:afterAutospacing="0" w:before="0" w:beforeAutospacing="0" w:lineRule="auto"/>
+        <w:ind w:left="1440" w:hanging="360"/>
+        <w:rPr>
+          <w:b w:val="1"/>
+        </w:rPr>
+      </w:pPr>
+      <w:r>
+        <w:rPr>
+          <w:b w:val="1"/>
+          <w:rtl w:val="0"/>
+        </w:rPr>
+        <w:t xml:space="preserve">Ejemplo: </w:t>
+      </w:r>
+      <w:r>
+        <w:rPr>
+          <w:rFonts w:ascii="Roboto Mono" w:cs="Roboto Mono" w:eastAsia="Roboto Mono" w:hAnsi="Roboto Mono"/>
+          <w:b w:val="1"/>
+          <w:color w:val="188038"/>
+          <w:rtl w:val="0"/>
+        </w:rPr>
+        <w:t xml:space="preserve">[^a-z]</w:t>
+      </w:r>
+    </w:p>
+    <w:p>
+      <w:pPr>
+        <w:numPr>
+          <w:ilvl w:val="1"/>
+          <w:numId w:val="15"/>
+        </w:numPr>
+        <w:spacing w:after="0" w:afterAutospacing="0" w:before="0" w:beforeAutospacing="0" w:lineRule="auto"/>
+        <w:ind w:left="1440" w:hanging="360"/>
+        <w:rPr>
+          <w:b w:val="1"/>
+        </w:rPr>
+      </w:pPr>
+      <w:r>
+        <w:rPr>
+          <w:b w:val="1"/>
+          <w:rtl w:val="0"/>
+        </w:rPr>
+        <w:t xml:space="preserve">Significado: Busca cualquier carácter que no sea una letra minúscula.</w:t>
+      </w:r>
+    </w:p>
+    <w:p>
+      <w:pPr>
+        <w:numPr>
+          <w:ilvl w:val="0"/>
+          <w:numId w:val="15"/>
+        </w:numPr>
+        <w:spacing w:after="0" w:afterAutospacing="0" w:before="0" w:beforeAutospacing="0" w:lineRule="auto"/>
+        <w:ind w:left="720" w:hanging="360"/>
+        <w:rPr>
+          <w:b w:val="1"/>
+        </w:rPr>
+      </w:pPr>
+      <w:r>
+        <w:rPr>
+          <w:rFonts w:ascii="Roboto Mono" w:cs="Roboto Mono" w:eastAsia="Roboto Mono" w:hAnsi="Roboto Mono"/>
+          <w:b w:val="1"/>
+          <w:color w:val="188038"/>
+          <w:rtl w:val="0"/>
+        </w:rPr>
+        <w:t xml:space="preserve">{n}</w:t>
+      </w:r>
+      <w:r>
+        <w:rPr>
+          <w:b w:val="1"/>
+          <w:rtl w:val="0"/>
+        </w:rPr>
+        <w:t xml:space="preserve">: Repetir el patrón exactamente n veces</w:t>
+      </w:r>
+    </w:p>
+    <w:p>
+      <w:pPr>
+        <w:numPr>
+          <w:ilvl w:val="1"/>
+          <w:numId w:val="15"/>
+        </w:numPr>
+        <w:spacing w:after="0" w:afterAutospacing="0" w:before="0" w:beforeAutospacing="0" w:lineRule="auto"/>
+        <w:ind w:left="1440" w:hanging="360"/>
+        <w:rPr>
+          <w:b w:val="1"/>
+        </w:rPr>
+      </w:pPr>
+      <w:r>
+        <w:rPr>
+          <w:b w:val="1"/>
+          <w:rtl w:val="0"/>
+        </w:rPr>
+        <w:t xml:space="preserve">Ejemplo: </w:t>
+      </w:r>
+      <w:r>
+        <w:rPr>
+          <w:rFonts w:ascii="Roboto Mono" w:cs="Roboto Mono" w:eastAsia="Roboto Mono" w:hAnsi="Roboto Mono"/>
+          <w:b w:val="1"/>
+          <w:color w:val="188038"/>
+          <w:rtl w:val="0"/>
+        </w:rPr>
+        <w:t xml:space="preserve">[a-z]{3}</w:t>
+      </w:r>
+    </w:p>
+    <w:p>
+      <w:pPr>
+        <w:numPr>
+          <w:ilvl w:val="1"/>
+          <w:numId w:val="15"/>
+        </w:numPr>
+        <w:spacing w:after="0" w:afterAutospacing="0" w:before="0" w:beforeAutospacing="0" w:lineRule="auto"/>
+        <w:ind w:left="1440" w:hanging="360"/>
+        <w:rPr>
+          <w:b w:val="1"/>
+        </w:rPr>
+      </w:pPr>
+      <w:r>
+        <w:rPr>
+          <w:b w:val="1"/>
+          <w:rtl w:val="0"/>
+        </w:rPr>
+        <w:t xml:space="preserve">Significado: Busca exactamente 3 letras minúsculas.</w:t>
+      </w:r>
+    </w:p>
+    <w:p>
+      <w:pPr>
+        <w:numPr>
+          <w:ilvl w:val="0"/>
+          <w:numId w:val="15"/>
+        </w:numPr>
+        <w:spacing w:after="0" w:afterAutospacing="0" w:before="0" w:beforeAutospacing="0" w:lineRule="auto"/>
+        <w:ind w:left="720" w:hanging="360"/>
+        <w:rPr>
+          <w:b w:val="1"/>
+        </w:rPr>
+      </w:pPr>
+      <w:r>
+        <w:rPr>
+          <w:rFonts w:ascii="Roboto Mono" w:cs="Roboto Mono" w:eastAsia="Roboto Mono" w:hAnsi="Roboto Mono"/>
+          <w:b w:val="1"/>
+          <w:color w:val="188038"/>
+          <w:rtl w:val="0"/>
+        </w:rPr>
+        <w:t xml:space="preserve">{n,m}</w:t>
+      </w:r>
+      <w:r>
+        <w:rPr>
+          <w:b w:val="1"/>
+          <w:rtl w:val="0"/>
+        </w:rPr>
+        <w:t xml:space="preserve">: Repetir el patrón entre n y m veces</w:t>
+      </w:r>
+    </w:p>
+    <w:p>
+      <w:pPr>
+        <w:numPr>
+          <w:ilvl w:val="1"/>
+          <w:numId w:val="15"/>
+        </w:numPr>
+        <w:spacing w:after="0" w:afterAutospacing="0" w:before="0" w:beforeAutospacing="0" w:lineRule="auto"/>
+        <w:ind w:left="1440" w:hanging="360"/>
+        <w:rPr>
+          <w:b w:val="1"/>
+        </w:rPr>
+      </w:pPr>
+      <w:r>
+        <w:rPr>
+          <w:b w:val="1"/>
+          <w:rtl w:val="0"/>
+        </w:rPr>
+        <w:t xml:space="preserve">Ejemplo: </w:t>
+      </w:r>
+      <w:r>
+        <w:rPr>
+          <w:rFonts w:ascii="Roboto Mono" w:cs="Roboto Mono" w:eastAsia="Roboto Mono" w:hAnsi="Roboto Mono"/>
+          <w:b w:val="1"/>
+          <w:color w:val="188038"/>
+          <w:rtl w:val="0"/>
+        </w:rPr>
+        <w:t xml:space="preserve">[A-Za-z]{2,5}</w:t>
+      </w:r>
+    </w:p>
+    <w:p>
+      <w:pPr>
+        <w:numPr>
+          <w:ilvl w:val="1"/>
+          <w:numId w:val="15"/>
         </w:numPr>
         <w:spacing w:after="240" w:before="0" w:beforeAutospacing="0" w:lineRule="auto"/>
         <w:ind w:left="1440" w:hanging="360"/>
         <w:rPr>
-          <w:rFonts w:ascii="Roboto Mono" w:cs="Roboto Mono" w:eastAsia="Roboto Mono" w:hAnsi="Roboto Mono"/>
-          <w:color w:val="188038"/>
-        </w:rPr>
-      </w:pPr>
-      <w:r>
-        <w:rPr>
-          <w:b w:val="1"/>
-          <w:rtl w:val="0"/>
-        </w:rPr>
-        <w:t xml:space="preserve">Resultado: Encuentra "ERROR" pero no "ERROR123"</w:t>
-      </w:r>
+          <w:b w:val="1"/>
+        </w:rPr>
+      </w:pPr>
+      <w:r>
+        <w:rPr>
+          <w:b w:val="1"/>
+          <w:rtl w:val="0"/>
+        </w:rPr>
+        <w:t xml:space="preserve">Significado: Busca entre 2 y 5 letras (mayúsculas o minúsculas).</w:t>
+      </w:r>
+    </w:p>
+    <w:p>
+      <w:pPr>
+        <w:spacing w:after="240" w:before="240" w:lineRule="auto"/>
+        <w:rPr>
+          <w:b w:val="1"/>
+        </w:rPr>
+      </w:pPr>
+      <w:r>
+        <w:pict>
+          <v:rect style="width:0.0pt;height:1.5pt" o:hr="t" o:hrstd="t" o:hralign="center" fillcolor="#A0A0A0" stroked="f"/>
+        </w:pict>
+      </w:r>
+      <w:r>
+        <w:rPr>
+          <w:rtl w:val="0"/>
+        </w:rPr>
+      </w:r>
+    </w:p>
+    <w:p>
+      <w:pPr>
+        <w:pStyle w:val="Heading3"/>
+        <w:keepNext w:val="0"/>
+        <w:keepLines w:val="0"/>
+        <w:spacing w:before="280" w:lineRule="auto"/>
+        <w:rPr>
+          <w:b w:val="1"/>
+          <w:color w:val="000000"/>
+          <w:sz w:val="26"/>
+          <w:szCs w:val="26"/>
+        </w:rPr>
+      </w:pPr>
+      <w:bookmarkStart w:colFirst="0" w:colLast="0" w:name="_twdr827w6hpk" w:id="40"/>
+      <w:bookmarkEnd w:id="40"/>
+      <w:r>
+        <w:rPr>
+          <w:b w:val="1"/>
+          <w:color w:val="000000"/>
+          <w:sz w:val="26"/>
+          <w:szCs w:val="26"/>
+          <w:rtl w:val="0"/>
+        </w:rPr>
+        <w:t xml:space="preserve">🔧 Ejemplos de Expresiones</w:t>
+      </w:r>
+    </w:p>
+    <w:p>
+      <w:pPr>
+        <w:numPr>
+          <w:ilvl w:val="0"/>
+          <w:numId w:val="12"/>
+        </w:numPr>
+        <w:spacing w:after="0" w:afterAutospacing="0" w:before="240" w:lineRule="auto"/>
+        <w:ind w:left="720" w:hanging="360"/>
+        <w:rPr>
+          <w:b w:val="1"/>
+        </w:rPr>
+      </w:pPr>
+      <w:r>
+        <w:rPr>
+          <w:b w:val="1"/>
+          <w:rtl w:val="0"/>
+        </w:rPr>
+        <w:t xml:space="preserve">Iniciar con una letra mayúscula y terminar con "3" o "5"</w:t>
+      </w:r>
+    </w:p>
+    <w:p>
+      <w:pPr>
+        <w:numPr>
+          <w:ilvl w:val="1"/>
+          <w:numId w:val="12"/>
+        </w:numPr>
+        <w:spacing w:after="0" w:afterAutospacing="0" w:before="0" w:beforeAutospacing="0" w:lineRule="auto"/>
+        <w:ind w:left="1440" w:hanging="360"/>
+        <w:rPr>
+          <w:b w:val="1"/>
+        </w:rPr>
+      </w:pPr>
+      <w:r>
+        <w:rPr>
+          <w:b w:val="1"/>
+          <w:rtl w:val="0"/>
+        </w:rPr>
+        <w:t xml:space="preserve">Regex: </w:t>
+      </w:r>
+      <w:r>
+        <w:rPr>
+          <w:rFonts w:ascii="Roboto Mono" w:cs="Roboto Mono" w:eastAsia="Roboto Mono" w:hAnsi="Roboto Mono"/>
+          <w:b w:val="1"/>
+          <w:color w:val="188038"/>
+          <w:rtl w:val="0"/>
+        </w:rPr>
+        <w:t xml:space="preserve">^[A-Za-z].*[35]$</w:t>
+      </w:r>
+    </w:p>
+    <w:p>
+      <w:pPr>
+        <w:numPr>
+          <w:ilvl w:val="1"/>
+          <w:numId w:val="12"/>
+        </w:numPr>
+        <w:spacing w:after="0" w:afterAutospacing="0" w:before="0" w:beforeAutospacing="0" w:lineRule="auto"/>
+        <w:ind w:left="1440" w:hanging="360"/>
+        <w:rPr>
+          <w:b w:val="1"/>
+        </w:rPr>
+      </w:pPr>
+      <w:r>
+        <w:rPr>
+          <w:b w:val="1"/>
+          <w:rtl w:val="0"/>
+        </w:rPr>
+        <w:t xml:space="preserve">Descripción: Busca una cadena que comience con una letra (mayúscula o minúscula) y termine con "3" o "5".</w:t>
+      </w:r>
+    </w:p>
+    <w:p>
+      <w:pPr>
+        <w:numPr>
+          <w:ilvl w:val="0"/>
+          <w:numId w:val="12"/>
+        </w:numPr>
+        <w:spacing w:after="0" w:afterAutospacing="0" w:before="0" w:beforeAutospacing="0" w:lineRule="auto"/>
+        <w:ind w:left="720" w:hanging="360"/>
+        <w:rPr>
+          <w:b w:val="1"/>
+        </w:rPr>
+      </w:pPr>
+      <w:r>
+        <w:rPr>
+          <w:b w:val="1"/>
+          <w:rtl w:val="0"/>
+        </w:rPr>
+        <w:t xml:space="preserve">Buscar palabras que tengan solo 2 letras</w:t>
+      </w:r>
+    </w:p>
+    <w:p>
+      <w:pPr>
+        <w:numPr>
+          <w:ilvl w:val="1"/>
+          <w:numId w:val="12"/>
+        </w:numPr>
+        <w:spacing w:after="0" w:afterAutospacing="0" w:before="0" w:beforeAutospacing="0" w:lineRule="auto"/>
+        <w:ind w:left="1440" w:hanging="360"/>
+        <w:rPr>
+          <w:b w:val="1"/>
+        </w:rPr>
+      </w:pPr>
+      <w:r>
+        <w:rPr>
+          <w:b w:val="1"/>
+          <w:rtl w:val="0"/>
+        </w:rPr>
+        <w:t xml:space="preserve">Regex: </w:t>
+      </w:r>
+      <w:r>
+        <w:rPr>
+          <w:rFonts w:ascii="Roboto Mono" w:cs="Roboto Mono" w:eastAsia="Roboto Mono" w:hAnsi="Roboto Mono"/>
+          <w:b w:val="1"/>
+          <w:color w:val="188038"/>
+          <w:rtl w:val="0"/>
+        </w:rPr>
+        <w:t xml:space="preserve">^[A-Za-z]{2}$</w:t>
+      </w:r>
+    </w:p>
+    <w:p>
+      <w:pPr>
+        <w:numPr>
+          <w:ilvl w:val="1"/>
+          <w:numId w:val="12"/>
+        </w:numPr>
+        <w:spacing w:after="0" w:afterAutospacing="0" w:before="0" w:beforeAutospacing="0" w:lineRule="auto"/>
+        <w:ind w:left="1440" w:hanging="360"/>
+        <w:rPr>
+          <w:b w:val="1"/>
+        </w:rPr>
+      </w:pPr>
+      <w:r>
+        <w:rPr>
+          <w:b w:val="1"/>
+          <w:rtl w:val="0"/>
+        </w:rPr>
+        <w:t xml:space="preserve">Descripción: Busca cadenas que tengan exactamente 2 caracteres, cada uno puede ser una letra mayúscula o minúscula.</w:t>
+      </w:r>
+    </w:p>
+    <w:p>
+      <w:pPr>
+        <w:numPr>
+          <w:ilvl w:val="0"/>
+          <w:numId w:val="12"/>
+        </w:numPr>
+        <w:spacing w:after="0" w:afterAutospacing="0" w:before="0" w:beforeAutospacing="0" w:lineRule="auto"/>
+        <w:ind w:left="720" w:hanging="360"/>
+        <w:rPr>
+          <w:b w:val="1"/>
+        </w:rPr>
+      </w:pPr>
+      <w:r>
+        <w:rPr>
+          <w:b w:val="1"/>
+          <w:rtl w:val="0"/>
+        </w:rPr>
+        <w:t xml:space="preserve">Buscar líneas que contengan cualquier cosa después de "abc"</w:t>
+      </w:r>
+    </w:p>
+    <w:p>
+      <w:pPr>
+        <w:numPr>
+          <w:ilvl w:val="1"/>
+          <w:numId w:val="12"/>
+        </w:numPr>
+        <w:spacing w:after="0" w:afterAutospacing="0" w:before="0" w:beforeAutospacing="0" w:lineRule="auto"/>
+        <w:ind w:left="1440" w:hanging="360"/>
+        <w:rPr>
+          <w:b w:val="1"/>
+        </w:rPr>
+      </w:pPr>
+      <w:r>
+        <w:rPr>
+          <w:b w:val="1"/>
+          <w:rtl w:val="0"/>
+        </w:rPr>
+        <w:t xml:space="preserve">Regex: </w:t>
+      </w:r>
+      <w:r>
+        <w:rPr>
+          <w:rFonts w:ascii="Roboto Mono" w:cs="Roboto Mono" w:eastAsia="Roboto Mono" w:hAnsi="Roboto Mono"/>
+          <w:b w:val="1"/>
+          <w:color w:val="188038"/>
+          <w:rtl w:val="0"/>
+        </w:rPr>
+        <w:t xml:space="preserve">abc.*</w:t>
+      </w:r>
+    </w:p>
+    <w:p>
+      <w:pPr>
+        <w:numPr>
+          <w:ilvl w:val="1"/>
+          <w:numId w:val="12"/>
+        </w:numPr>
+        <w:spacing w:after="0" w:afterAutospacing="0" w:before="0" w:beforeAutospacing="0" w:lineRule="auto"/>
+        <w:ind w:left="1440" w:hanging="360"/>
+        <w:rPr>
+          <w:b w:val="1"/>
+        </w:rPr>
+      </w:pPr>
+      <w:r>
+        <w:rPr>
+          <w:b w:val="1"/>
+          <w:rtl w:val="0"/>
+        </w:rPr>
+        <w:t xml:space="preserve">Descripción: Busca cualquier línea que empiece con "abc" seguido de cualquier otro carácter.</w:t>
+      </w:r>
+    </w:p>
+    <w:p>
+      <w:pPr>
+        <w:numPr>
+          <w:ilvl w:val="0"/>
+          <w:numId w:val="12"/>
+        </w:numPr>
+        <w:spacing w:after="0" w:afterAutospacing="0" w:before="0" w:beforeAutospacing="0" w:lineRule="auto"/>
+        <w:ind w:left="720" w:hanging="360"/>
+        <w:rPr>
+          <w:b w:val="1"/>
+        </w:rPr>
+      </w:pPr>
+      <w:r>
+        <w:rPr>
+          <w:b w:val="1"/>
+          <w:rtl w:val="0"/>
+        </w:rPr>
+        <w:t xml:space="preserve">Buscar cadenas que terminen con un número entre 0 y 9</w:t>
+      </w:r>
+    </w:p>
+    <w:p>
+      <w:pPr>
+        <w:numPr>
+          <w:ilvl w:val="1"/>
+          <w:numId w:val="12"/>
+        </w:numPr>
+        <w:spacing w:after="0" w:afterAutospacing="0" w:before="0" w:beforeAutospacing="0" w:lineRule="auto"/>
+        <w:ind w:left="1440" w:hanging="360"/>
+        <w:rPr>
+          <w:b w:val="1"/>
+        </w:rPr>
+      </w:pPr>
+      <w:r>
+        <w:rPr>
+          <w:b w:val="1"/>
+          <w:rtl w:val="0"/>
+        </w:rPr>
+        <w:t xml:space="preserve">Regex: </w:t>
+      </w:r>
+      <w:r>
+        <w:rPr>
+          <w:rFonts w:ascii="Roboto Mono" w:cs="Roboto Mono" w:eastAsia="Roboto Mono" w:hAnsi="Roboto Mono"/>
+          <w:b w:val="1"/>
+          <w:color w:val="188038"/>
+          <w:rtl w:val="0"/>
+        </w:rPr>
+        <w:t xml:space="preserve">^[0-9]+$</w:t>
+      </w:r>
+    </w:p>
+    <w:p>
+      <w:pPr>
+        <w:numPr>
+          <w:ilvl w:val="1"/>
+          <w:numId w:val="12"/>
+        </w:numPr>
+        <w:spacing w:after="0" w:afterAutospacing="0" w:before="0" w:beforeAutospacing="0" w:lineRule="auto"/>
+        <w:ind w:left="1440" w:hanging="360"/>
+        <w:rPr>
+          <w:b w:val="1"/>
+        </w:rPr>
+      </w:pPr>
+      <w:r>
+        <w:rPr>
+          <w:b w:val="1"/>
+          <w:rtl w:val="0"/>
+        </w:rPr>
+        <w:t xml:space="preserve">Descripción: Busca una cadena que consista únicamente en uno o más números.</w:t>
+      </w:r>
+    </w:p>
+    <w:p>
+      <w:pPr>
+        <w:numPr>
+          <w:ilvl w:val="0"/>
+          <w:numId w:val="12"/>
+        </w:numPr>
+        <w:spacing w:after="0" w:afterAutospacing="0" w:before="0" w:beforeAutospacing="0" w:lineRule="auto"/>
+        <w:ind w:left="720" w:hanging="360"/>
+        <w:rPr>
+          <w:b w:val="1"/>
+        </w:rPr>
+      </w:pPr>
+      <w:r>
+        <w:rPr>
+          <w:b w:val="1"/>
+          <w:rtl w:val="0"/>
+        </w:rPr>
+        <w:t xml:space="preserve">Buscar cadenas que tengan exactamente 3 letras minúsculas</w:t>
+      </w:r>
+    </w:p>
+    <w:p>
+      <w:pPr>
+        <w:numPr>
+          <w:ilvl w:val="1"/>
+          <w:numId w:val="12"/>
+        </w:numPr>
+        <w:spacing w:after="0" w:afterAutospacing="0" w:before="0" w:beforeAutospacing="0" w:lineRule="auto"/>
+        <w:ind w:left="1440" w:hanging="360"/>
+        <w:rPr>
+          <w:b w:val="1"/>
+        </w:rPr>
+      </w:pPr>
+      <w:r>
+        <w:rPr>
+          <w:b w:val="1"/>
+          <w:rtl w:val="0"/>
+        </w:rPr>
+        <w:t xml:space="preserve">Regex: </w:t>
+      </w:r>
+      <w:r>
+        <w:rPr>
+          <w:rFonts w:ascii="Roboto Mono" w:cs="Roboto Mono" w:eastAsia="Roboto Mono" w:hAnsi="Roboto Mono"/>
+          <w:b w:val="1"/>
+          <w:color w:val="188038"/>
+          <w:rtl w:val="0"/>
+        </w:rPr>
+        <w:t xml:space="preserve">^[a-z]{3}$</w:t>
+      </w:r>
+    </w:p>
+    <w:p>
+      <w:pPr>
+        <w:numPr>
+          <w:ilvl w:val="1"/>
+          <w:numId w:val="12"/>
+        </w:numPr>
+        <w:spacing w:after="0" w:afterAutospacing="0" w:before="0" w:beforeAutospacing="0" w:lineRule="auto"/>
+        <w:ind w:left="1440" w:hanging="360"/>
+        <w:rPr>
+          <w:b w:val="1"/>
+        </w:rPr>
+      </w:pPr>
+      <w:r>
+        <w:rPr>
+          <w:b w:val="1"/>
+          <w:rtl w:val="0"/>
+        </w:rPr>
+        <w:t xml:space="preserve">Descripción: Busca una cadena que contenga exactamente 3 letras minúsculas.</w:t>
+      </w:r>
+    </w:p>
+    <w:p>
+      <w:pPr>
+        <w:numPr>
+          <w:ilvl w:val="0"/>
+          <w:numId w:val="12"/>
+        </w:numPr>
+        <w:spacing w:after="0" w:afterAutospacing="0" w:before="0" w:beforeAutospacing="0" w:lineRule="auto"/>
+        <w:ind w:left="720" w:hanging="360"/>
+        <w:rPr>
+          <w:b w:val="1"/>
+        </w:rPr>
+      </w:pPr>
+      <w:r>
+        <w:rPr>
+          <w:b w:val="1"/>
+          <w:rtl w:val="0"/>
+        </w:rPr>
+        <w:t xml:space="preserve">Buscar cadenas que comiencen con un número del 1 al 5 y luego dos letras minúsculas</w:t>
+      </w:r>
+    </w:p>
+    <w:p>
+      <w:pPr>
+        <w:numPr>
+          <w:ilvl w:val="1"/>
+          <w:numId w:val="12"/>
+        </w:numPr>
+        <w:spacing w:after="0" w:afterAutospacing="0" w:before="0" w:beforeAutospacing="0" w:lineRule="auto"/>
+        <w:ind w:left="1440" w:hanging="360"/>
+        <w:rPr>
+          <w:b w:val="1"/>
+        </w:rPr>
+      </w:pPr>
+      <w:r>
+        <w:rPr>
+          <w:b w:val="1"/>
+          <w:rtl w:val="0"/>
+        </w:rPr>
+        <w:t xml:space="preserve">Regex: </w:t>
+      </w:r>
+      <w:r>
+        <w:rPr>
+          <w:rFonts w:ascii="Roboto Mono" w:cs="Roboto Mono" w:eastAsia="Roboto Mono" w:hAnsi="Roboto Mono"/>
+          <w:b w:val="1"/>
+          <w:color w:val="188038"/>
+          <w:rtl w:val="0"/>
+        </w:rPr>
+        <w:t xml:space="preserve">^[1-5][a-z]{2}$</w:t>
+      </w:r>
+    </w:p>
+    <w:p>
+      <w:pPr>
+        <w:numPr>
+          <w:ilvl w:val="1"/>
+          <w:numId w:val="12"/>
+        </w:numPr>
+        <w:spacing w:after="240" w:before="0" w:beforeAutospacing="0" w:lineRule="auto"/>
+        <w:ind w:left="1440" w:hanging="360"/>
+        <w:rPr>
+          <w:b w:val="1"/>
+        </w:rPr>
+      </w:pPr>
+      <w:r>
+        <w:rPr>
+          <w:b w:val="1"/>
+          <w:rtl w:val="0"/>
+        </w:rPr>
+        <w:t xml:space="preserve">Descripción: Busca una cadena que comience con un número entre 1 y 5 y luego tenga exactamente 2 letras minúsculas.</w:t>
+      </w:r>
+    </w:p>
+    <w:p>
+      <w:pPr>
+        <w:spacing w:after="240" w:before="240" w:lineRule="auto"/>
+        <w:rPr>
+          <w:b w:val="1"/>
+        </w:rPr>
+      </w:pPr>
+      <w:r>
+        <w:pict>
+          <v:rect style="width:0.0pt;height:1.5pt" o:hr="t" o:hrstd="t" o:hralign="center" fillcolor="#A0A0A0" stroked="f"/>
+        </w:pict>
+      </w:r>
+      <w:r>
+        <w:rPr>
+          <w:rtl w:val="0"/>
+        </w:rPr>
+      </w:r>
+    </w:p>
+    <w:p>
+      <w:pPr>
+        <w:pStyle w:val="Heading3"/>
+        <w:keepNext w:val="0"/>
+        <w:keepLines w:val="0"/>
+        <w:spacing w:before="280" w:lineRule="auto"/>
+        <w:rPr>
+          <w:b w:val="1"/>
+          <w:color w:val="000000"/>
+          <w:sz w:val="26"/>
+          <w:szCs w:val="26"/>
+        </w:rPr>
+      </w:pPr>
+      <w:bookmarkStart w:colFirst="0" w:colLast="0" w:name="_rqmgxvn0oa63" w:id="41"/>
+      <w:bookmarkEnd w:id="41"/>
+      <w:r>
+        <w:rPr>
+          <w:b w:val="1"/>
+          <w:color w:val="000000"/>
+          <w:sz w:val="26"/>
+          <w:szCs w:val="26"/>
+          <w:rtl w:val="0"/>
+        </w:rPr>
+        <w:t xml:space="preserve">📝 Consejos y Notas</w:t>
+      </w:r>
+    </w:p>
+    <w:p>
+      <w:pPr>
+        <w:numPr>
+          <w:ilvl w:val="0"/>
+          <w:numId w:val="17"/>
+        </w:numPr>
+        <w:spacing w:after="0" w:afterAutospacing="0" w:before="240" w:lineRule="auto"/>
+        <w:ind w:left="720" w:hanging="360"/>
+        <w:rPr>
+          <w:b w:val="1"/>
+        </w:rPr>
+      </w:pPr>
+      <w:r>
+        <w:rPr>
+          <w:rFonts w:ascii="Roboto Mono" w:cs="Roboto Mono" w:eastAsia="Roboto Mono" w:hAnsi="Roboto Mono"/>
+          <w:b w:val="1"/>
+          <w:color w:val="188038"/>
+          <w:rtl w:val="0"/>
+        </w:rPr>
+        <w:t xml:space="preserve">grep --color -E</w:t>
+      </w:r>
+      <w:r>
+        <w:rPr>
+          <w:b w:val="1"/>
+          <w:rtl w:val="0"/>
+        </w:rPr>
+        <w:t xml:space="preserve">: Usar </w:t>
+      </w:r>
+      <w:r>
+        <w:rPr>
+          <w:rFonts w:ascii="Roboto Mono" w:cs="Roboto Mono" w:eastAsia="Roboto Mono" w:hAnsi="Roboto Mono"/>
+          <w:b w:val="1"/>
+          <w:color w:val="188038"/>
+          <w:rtl w:val="0"/>
+        </w:rPr>
+        <w:t xml:space="preserve">-E</w:t>
+      </w:r>
+      <w:r>
+        <w:rPr>
+          <w:b w:val="1"/>
+          <w:rtl w:val="0"/>
+        </w:rPr>
+        <w:t xml:space="preserve"> permite usar expresiones regulares extendidas (para más opciones de regex como </w:t>
+      </w:r>
+      <w:r>
+        <w:rPr>
+          <w:rFonts w:ascii="Roboto Mono" w:cs="Roboto Mono" w:eastAsia="Roboto Mono" w:hAnsi="Roboto Mono"/>
+          <w:b w:val="1"/>
+          <w:color w:val="188038"/>
+          <w:rtl w:val="0"/>
+        </w:rPr>
+        <w:t xml:space="preserve">{}</w:t>
+      </w:r>
+      <w:r>
+        <w:rPr>
+          <w:b w:val="1"/>
+          <w:rtl w:val="0"/>
+        </w:rPr>
+        <w:t xml:space="preserve"> y </w:t>
+      </w:r>
+      <w:r>
+        <w:rPr>
+          <w:rFonts w:ascii="Roboto Mono" w:cs="Roboto Mono" w:eastAsia="Roboto Mono" w:hAnsi="Roboto Mono"/>
+          <w:b w:val="1"/>
+          <w:color w:val="188038"/>
+          <w:rtl w:val="0"/>
+        </w:rPr>
+        <w:t xml:space="preserve">+</w:t>
+      </w:r>
+      <w:r>
+        <w:rPr>
+          <w:b w:val="1"/>
+          <w:rtl w:val="0"/>
+        </w:rPr>
+        <w:t xml:space="preserve">).</w:t>
+      </w:r>
+    </w:p>
+    <w:p>
+      <w:pPr>
+        <w:numPr>
+          <w:ilvl w:val="0"/>
+          <w:numId w:val="17"/>
+        </w:numPr>
+        <w:spacing w:after="0" w:afterAutospacing="0" w:before="0" w:beforeAutospacing="0" w:lineRule="auto"/>
+        <w:ind w:left="720" w:hanging="360"/>
+        <w:rPr>
+          <w:b w:val="1"/>
+        </w:rPr>
+      </w:pPr>
+      <w:r>
+        <w:rPr>
+          <w:b w:val="1"/>
+          <w:rtl w:val="0"/>
+        </w:rPr>
+        <w:t xml:space="preserve">Si estás usando </w:t>
+      </w:r>
+      <w:r>
+        <w:rPr>
+          <w:rFonts w:ascii="Roboto Mono" w:cs="Roboto Mono" w:eastAsia="Roboto Mono" w:hAnsi="Roboto Mono"/>
+          <w:b w:val="1"/>
+          <w:color w:val="188038"/>
+          <w:rtl w:val="0"/>
+        </w:rPr>
+        <w:t xml:space="preserve">grep</w:t>
+      </w:r>
+      <w:r>
+        <w:rPr>
+          <w:b w:val="1"/>
+          <w:rtl w:val="0"/>
+        </w:rPr>
+        <w:t xml:space="preserve"> sin </w:t>
+      </w:r>
+      <w:r>
+        <w:rPr>
+          <w:rFonts w:ascii="Roboto Mono" w:cs="Roboto Mono" w:eastAsia="Roboto Mono" w:hAnsi="Roboto Mono"/>
+          <w:b w:val="1"/>
+          <w:color w:val="188038"/>
+          <w:rtl w:val="0"/>
+        </w:rPr>
+        <w:t xml:space="preserve">-E</w:t>
+      </w:r>
+      <w:r>
+        <w:rPr>
+          <w:b w:val="1"/>
+          <w:rtl w:val="0"/>
+        </w:rPr>
+        <w:t xml:space="preserve">, puedes estar limitado a las expresiones regulares básicas, lo cual puede ser más restrictivo.</w:t>
+      </w:r>
+    </w:p>
+    <w:p>
+      <w:pPr>
+        <w:numPr>
+          <w:ilvl w:val="0"/>
+          <w:numId w:val="17"/>
+        </w:numPr>
+        <w:spacing w:after="0" w:afterAutospacing="0" w:before="0" w:beforeAutospacing="0" w:lineRule="auto"/>
+        <w:ind w:left="720" w:hanging="360"/>
+        <w:rPr>
+          <w:b w:val="1"/>
+        </w:rPr>
+      </w:pPr>
+      <w:r>
+        <w:rPr>
+          <w:b w:val="1"/>
+          <w:rtl w:val="0"/>
+        </w:rPr>
+        <w:t xml:space="preserve">Patrones básicos: </w:t>
+      </w:r>
+      <w:r>
+        <w:rPr>
+          <w:rFonts w:ascii="Roboto Mono" w:cs="Roboto Mono" w:eastAsia="Roboto Mono" w:hAnsi="Roboto Mono"/>
+          <w:b w:val="1"/>
+          <w:color w:val="188038"/>
+          <w:rtl w:val="0"/>
+        </w:rPr>
+        <w:t xml:space="preserve">*</w:t>
+      </w:r>
+      <w:r>
+        <w:rPr>
+          <w:b w:val="1"/>
+          <w:rtl w:val="0"/>
+        </w:rPr>
+        <w:t xml:space="preserve"> y </w:t>
+      </w:r>
+      <w:r>
+        <w:rPr>
+          <w:rFonts w:ascii="Roboto Mono" w:cs="Roboto Mono" w:eastAsia="Roboto Mono" w:hAnsi="Roboto Mono"/>
+          <w:b w:val="1"/>
+          <w:color w:val="188038"/>
+          <w:rtl w:val="0"/>
+        </w:rPr>
+        <w:t xml:space="preserve">.</w:t>
+      </w:r>
+      <w:r>
+        <w:rPr>
+          <w:b w:val="1"/>
+          <w:rtl w:val="0"/>
+        </w:rPr>
+        <w:t xml:space="preserve"> son útiles para trabajar con cualquier número de caracteres o caracteres en general.</w:t>
+      </w:r>
+    </w:p>
+    <w:p>
+      <w:pPr>
+        <w:numPr>
+          <w:ilvl w:val="0"/>
+          <w:numId w:val="17"/>
+        </w:numPr>
+        <w:spacing w:after="240" w:before="0" w:beforeAutospacing="0" w:lineRule="auto"/>
+        <w:ind w:left="720" w:hanging="360"/>
+        <w:rPr>
+          <w:b w:val="1"/>
+        </w:rPr>
+      </w:pPr>
+      <w:r>
+        <w:rPr>
+          <w:b w:val="1"/>
+          <w:rtl w:val="0"/>
+        </w:rPr>
+        <w:t xml:space="preserve">Patrones complejos: </w:t>
+      </w:r>
+      <w:r>
+        <w:rPr>
+          <w:rFonts w:ascii="Roboto Mono" w:cs="Roboto Mono" w:eastAsia="Roboto Mono" w:hAnsi="Roboto Mono"/>
+          <w:b w:val="1"/>
+          <w:color w:val="188038"/>
+          <w:rtl w:val="0"/>
+        </w:rPr>
+        <w:t xml:space="preserve">{}</w:t>
+      </w:r>
+      <w:r>
+        <w:rPr>
+          <w:b w:val="1"/>
+          <w:rtl w:val="0"/>
+        </w:rPr>
+        <w:t xml:space="preserve"> y </w:t>
+      </w:r>
+      <w:r>
+        <w:rPr>
+          <w:rFonts w:ascii="Roboto Mono" w:cs="Roboto Mono" w:eastAsia="Roboto Mono" w:hAnsi="Roboto Mono"/>
+          <w:b w:val="1"/>
+          <w:color w:val="188038"/>
+          <w:rtl w:val="0"/>
+        </w:rPr>
+        <w:t xml:space="preserve">[]</w:t>
+      </w:r>
+      <w:r>
+        <w:rPr>
+          <w:b w:val="1"/>
+          <w:rtl w:val="0"/>
+        </w:rPr>
+        <w:t xml:space="preserve"> permiten especificar repeticiones exactas o conjuntos de caracteres que pueden coincidir.</w:t>
+      </w:r>
+    </w:p>
+    <w:p>
+      <w:pPr>
+        <w:spacing w:after="240" w:before="240" w:lineRule="auto"/>
+        <w:rPr>
+          <w:b w:val="1"/>
+        </w:rPr>
+      </w:pPr>
       <w:r>
         <w:rPr>
           <w:rtl w:val="0"/>
@@ -7514,8 +9072,8 @@
         <w:spacing w:before="280" w:lineRule="auto"/>
         <w:rPr/>
       </w:pPr>
-      <w:bookmarkStart w:colFirst="0" w:colLast="0" w:name="_szcsledr2e29" w:id="38"/>
-      <w:bookmarkEnd w:id="38"/>
+      <w:bookmarkStart w:colFirst="0" w:colLast="0" w:name="_szcsledr2e29" w:id="42"/>
+      <w:bookmarkEnd w:id="42"/>
       <w:r>
         <w:rPr>
           <w:rtl w:val="0"/>
@@ -8914,8 +10472,8 @@
   <w:abstractNum w:abstractNumId="13">
     <w:lvl w:ilvl="0">
       <w:start w:val="1"/>
-      <w:numFmt w:val="bullet"/>
-      <w:lvlText w:val="●"/>
+      <w:numFmt w:val="decimal"/>
+      <w:lvlText w:val="%1."/>
       <w:lvlJc w:val="left"/>
       <w:pPr>
         <w:ind w:left="720" w:hanging="360"/>
@@ -8938,8 +10496,8 @@
     </w:lvl>
     <w:lvl w:ilvl="2">
       <w:start w:val="1"/>
-      <w:numFmt w:val="bullet"/>
-      <w:lvlText w:val="■"/>
+      <w:numFmt w:val="lowerRoman"/>
+      <w:lvlText w:val="%3."/>
       <w:lvlJc w:val="left"/>
       <w:pPr>
         <w:ind w:left="2160" w:hanging="360"/>
@@ -8950,8 +10508,8 @@
     </w:lvl>
     <w:lvl w:ilvl="3">
       <w:start w:val="1"/>
-      <w:numFmt w:val="bullet"/>
-      <w:lvlText w:val="●"/>
+      <w:numFmt w:val="decimal"/>
+      <w:lvlText w:val="%4."/>
       <w:lvlJc w:val="left"/>
       <w:pPr>
         <w:ind w:left="2880" w:hanging="360"/>
@@ -8962,8 +10520,8 @@
     </w:lvl>
     <w:lvl w:ilvl="4">
       <w:start w:val="1"/>
-      <w:numFmt w:val="bullet"/>
-      <w:lvlText w:val="○"/>
+      <w:numFmt w:val="lowerLetter"/>
+      <w:lvlText w:val="%5."/>
       <w:lvlJc w:val="left"/>
       <w:pPr>
         <w:ind w:left="3600" w:hanging="360"/>
@@ -8974,8 +10532,8 @@
     </w:lvl>
     <w:lvl w:ilvl="5">
       <w:start w:val="1"/>
-      <w:numFmt w:val="bullet"/>
-      <w:lvlText w:val="■"/>
+      <w:numFmt w:val="lowerRoman"/>
+      <w:lvlText w:val="%6."/>
       <w:lvlJc w:val="left"/>
       <w:pPr>
         <w:ind w:left="4320" w:hanging="360"/>
@@ -8986,8 +10544,8 @@
     </w:lvl>
     <w:lvl w:ilvl="6">
       <w:start w:val="1"/>
-      <w:numFmt w:val="bullet"/>
-      <w:lvlText w:val="●"/>
+      <w:numFmt w:val="decimal"/>
+      <w:lvlText w:val="%7."/>
       <w:lvlJc w:val="left"/>
       <w:pPr>
         <w:ind w:left="5040" w:hanging="360"/>
@@ -8998,8 +10556,8 @@
     </w:lvl>
     <w:lvl w:ilvl="7">
       <w:start w:val="1"/>
-      <w:numFmt w:val="bullet"/>
-      <w:lvlText w:val="○"/>
+      <w:numFmt w:val="lowerLetter"/>
+      <w:lvlText w:val="%8."/>
       <w:lvlJc w:val="left"/>
       <w:pPr>
         <w:ind w:left="5760" w:hanging="360"/>
@@ -9010,8 +10568,8 @@
     </w:lvl>
     <w:lvl w:ilvl="8">
       <w:start w:val="1"/>
-      <w:numFmt w:val="bullet"/>
-      <w:lvlText w:val="■"/>
+      <w:numFmt w:val="lowerRoman"/>
+      <w:lvlText w:val="%9."/>
       <w:lvlJc w:val="left"/>
       <w:pPr>
         <w:ind w:left="6480" w:hanging="360"/>
@@ -9464,8 +11022,8 @@
   <w:abstractNum w:abstractNumId="18">
     <w:lvl w:ilvl="0">
       <w:start w:val="1"/>
-      <w:numFmt w:val="decimal"/>
-      <w:lvlText w:val="%1."/>
+      <w:numFmt w:val="bullet"/>
+      <w:lvlText w:val="●"/>
       <w:lvlJc w:val="left"/>
       <w:pPr>
         <w:ind w:left="720" w:hanging="360"/>
@@ -9488,8 +11046,8 @@
     </w:lvl>
     <w:lvl w:ilvl="2">
       <w:start w:val="1"/>
-      <w:numFmt w:val="lowerRoman"/>
-      <w:lvlText w:val="%3."/>
+      <w:numFmt w:val="bullet"/>
+      <w:lvlText w:val="■"/>
       <w:lvlJc w:val="left"/>
       <w:pPr>
         <w:ind w:left="2160" w:hanging="360"/>
@@ -9500,8 +11058,8 @@
     </w:lvl>
     <w:lvl w:ilvl="3">
       <w:start w:val="1"/>
-      <w:numFmt w:val="decimal"/>
-      <w:lvlText w:val="%4."/>
+      <w:numFmt w:val="bullet"/>
+      <w:lvlText w:val="●"/>
       <w:lvlJc w:val="left"/>
       <w:pPr>
         <w:ind w:left="2880" w:hanging="360"/>
@@ -9512,8 +11070,8 @@
     </w:lvl>
     <w:lvl w:ilvl="4">
       <w:start w:val="1"/>
-      <w:numFmt w:val="lowerLetter"/>
-      <w:lvlText w:val="%5."/>
+      <w:numFmt w:val="bullet"/>
+      <w:lvlText w:val="○"/>
       <w:lvlJc w:val="left"/>
       <w:pPr>
         <w:ind w:left="3600" w:hanging="360"/>
@@ -9524,8 +11082,8 @@
     </w:lvl>
     <w:lvl w:ilvl="5">
       <w:start w:val="1"/>
-      <w:numFmt w:val="lowerRoman"/>
-      <w:lvlText w:val="%6."/>
+      <w:numFmt w:val="bullet"/>
+      <w:lvlText w:val="■"/>
       <w:lvlJc w:val="left"/>
       <w:pPr>
         <w:ind w:left="4320" w:hanging="360"/>
@@ -9536,8 +11094,8 @@
     </w:lvl>
     <w:lvl w:ilvl="6">
       <w:start w:val="1"/>
-      <w:numFmt w:val="decimal"/>
-      <w:lvlText w:val="%7."/>
+      <w:numFmt w:val="bullet"/>
+      <w:lvlText w:val="●"/>
       <w:lvlJc w:val="left"/>
       <w:pPr>
         <w:ind w:left="5040" w:hanging="360"/>
@@ -9548,8 +11106,8 @@
     </w:lvl>
     <w:lvl w:ilvl="7">
       <w:start w:val="1"/>
-      <w:numFmt w:val="lowerLetter"/>
-      <w:lvlText w:val="%8."/>
+      <w:numFmt w:val="bullet"/>
+      <w:lvlText w:val="○"/>
       <w:lvlJc w:val="left"/>
       <w:pPr>
         <w:ind w:left="5760" w:hanging="360"/>
@@ -9560,8 +11118,8 @@
     </w:lvl>
     <w:lvl w:ilvl="8">
       <w:start w:val="1"/>
-      <w:numFmt w:val="lowerRoman"/>
-      <w:lvlText w:val="%9."/>
+      <w:numFmt w:val="bullet"/>
+      <w:lvlText w:val="■"/>
       <w:lvlJc w:val="left"/>
       <w:pPr>
         <w:ind w:left="6480" w:hanging="360"/>
@@ -9792,6 +11350,336 @@
     </w:lvl>
   </w:abstractNum>
   <w:abstractNum w:abstractNumId="21">
+    <w:lvl w:ilvl="0">
+      <w:start w:val="1"/>
+      <w:numFmt w:val="decimal"/>
+      <w:lvlText w:val="%1."/>
+      <w:lvlJc w:val="left"/>
+      <w:pPr>
+        <w:ind w:left="720" w:hanging="360"/>
+      </w:pPr>
+      <w:rPr>
+        <w:u w:val="none"/>
+      </w:rPr>
+    </w:lvl>
+    <w:lvl w:ilvl="1">
+      <w:start w:val="1"/>
+      <w:numFmt w:val="bullet"/>
+      <w:lvlText w:val="○"/>
+      <w:lvlJc w:val="left"/>
+      <w:pPr>
+        <w:ind w:left="1440" w:hanging="360"/>
+      </w:pPr>
+      <w:rPr>
+        <w:u w:val="none"/>
+      </w:rPr>
+    </w:lvl>
+    <w:lvl w:ilvl="2">
+      <w:start w:val="1"/>
+      <w:numFmt w:val="lowerRoman"/>
+      <w:lvlText w:val="%3."/>
+      <w:lvlJc w:val="left"/>
+      <w:pPr>
+        <w:ind w:left="2160" w:hanging="360"/>
+      </w:pPr>
+      <w:rPr>
+        <w:u w:val="none"/>
+      </w:rPr>
+    </w:lvl>
+    <w:lvl w:ilvl="3">
+      <w:start w:val="1"/>
+      <w:numFmt w:val="decimal"/>
+      <w:lvlText w:val="%4."/>
+      <w:lvlJc w:val="left"/>
+      <w:pPr>
+        <w:ind w:left="2880" w:hanging="360"/>
+      </w:pPr>
+      <w:rPr>
+        <w:u w:val="none"/>
+      </w:rPr>
+    </w:lvl>
+    <w:lvl w:ilvl="4">
+      <w:start w:val="1"/>
+      <w:numFmt w:val="lowerLetter"/>
+      <w:lvlText w:val="%5."/>
+      <w:lvlJc w:val="left"/>
+      <w:pPr>
+        <w:ind w:left="3600" w:hanging="360"/>
+      </w:pPr>
+      <w:rPr>
+        <w:u w:val="none"/>
+      </w:rPr>
+    </w:lvl>
+    <w:lvl w:ilvl="5">
+      <w:start w:val="1"/>
+      <w:numFmt w:val="lowerRoman"/>
+      <w:lvlText w:val="%6."/>
+      <w:lvlJc w:val="left"/>
+      <w:pPr>
+        <w:ind w:left="4320" w:hanging="360"/>
+      </w:pPr>
+      <w:rPr>
+        <w:u w:val="none"/>
+      </w:rPr>
+    </w:lvl>
+    <w:lvl w:ilvl="6">
+      <w:start w:val="1"/>
+      <w:numFmt w:val="decimal"/>
+      <w:lvlText w:val="%7."/>
+      <w:lvlJc w:val="left"/>
+      <w:pPr>
+        <w:ind w:left="5040" w:hanging="360"/>
+      </w:pPr>
+      <w:rPr>
+        <w:u w:val="none"/>
+      </w:rPr>
+    </w:lvl>
+    <w:lvl w:ilvl="7">
+      <w:start w:val="1"/>
+      <w:numFmt w:val="lowerLetter"/>
+      <w:lvlText w:val="%8."/>
+      <w:lvlJc w:val="left"/>
+      <w:pPr>
+        <w:ind w:left="5760" w:hanging="360"/>
+      </w:pPr>
+      <w:rPr>
+        <w:u w:val="none"/>
+      </w:rPr>
+    </w:lvl>
+    <w:lvl w:ilvl="8">
+      <w:start w:val="1"/>
+      <w:numFmt w:val="lowerRoman"/>
+      <w:lvlText w:val="%9."/>
+      <w:lvlJc w:val="left"/>
+      <w:pPr>
+        <w:ind w:left="6480" w:hanging="360"/>
+      </w:pPr>
+      <w:rPr>
+        <w:u w:val="none"/>
+      </w:rPr>
+    </w:lvl>
+  </w:abstractNum>
+  <w:abstractNum w:abstractNumId="22">
+    <w:lvl w:ilvl="0">
+      <w:start w:val="1"/>
+      <w:numFmt w:val="bullet"/>
+      <w:lvlText w:val="●"/>
+      <w:lvlJc w:val="left"/>
+      <w:pPr>
+        <w:ind w:left="720" w:hanging="360"/>
+      </w:pPr>
+      <w:rPr>
+        <w:u w:val="none"/>
+      </w:rPr>
+    </w:lvl>
+    <w:lvl w:ilvl="1">
+      <w:start w:val="1"/>
+      <w:numFmt w:val="bullet"/>
+      <w:lvlText w:val="○"/>
+      <w:lvlJc w:val="left"/>
+      <w:pPr>
+        <w:ind w:left="1440" w:hanging="360"/>
+      </w:pPr>
+      <w:rPr>
+        <w:u w:val="none"/>
+      </w:rPr>
+    </w:lvl>
+    <w:lvl w:ilvl="2">
+      <w:start w:val="1"/>
+      <w:numFmt w:val="bullet"/>
+      <w:lvlText w:val="■"/>
+      <w:lvlJc w:val="left"/>
+      <w:pPr>
+        <w:ind w:left="2160" w:hanging="360"/>
+      </w:pPr>
+      <w:rPr>
+        <w:u w:val="none"/>
+      </w:rPr>
+    </w:lvl>
+    <w:lvl w:ilvl="3">
+      <w:start w:val="1"/>
+      <w:numFmt w:val="bullet"/>
+      <w:lvlText w:val="●"/>
+      <w:lvlJc w:val="left"/>
+      <w:pPr>
+        <w:ind w:left="2880" w:hanging="360"/>
+      </w:pPr>
+      <w:rPr>
+        <w:u w:val="none"/>
+      </w:rPr>
+    </w:lvl>
+    <w:lvl w:ilvl="4">
+      <w:start w:val="1"/>
+      <w:numFmt w:val="bullet"/>
+      <w:lvlText w:val="○"/>
+      <w:lvlJc w:val="left"/>
+      <w:pPr>
+        <w:ind w:left="3600" w:hanging="360"/>
+      </w:pPr>
+      <w:rPr>
+        <w:u w:val="none"/>
+      </w:rPr>
+    </w:lvl>
+    <w:lvl w:ilvl="5">
+      <w:start w:val="1"/>
+      <w:numFmt w:val="bullet"/>
+      <w:lvlText w:val="■"/>
+      <w:lvlJc w:val="left"/>
+      <w:pPr>
+        <w:ind w:left="4320" w:hanging="360"/>
+      </w:pPr>
+      <w:rPr>
+        <w:u w:val="none"/>
+      </w:rPr>
+    </w:lvl>
+    <w:lvl w:ilvl="6">
+      <w:start w:val="1"/>
+      <w:numFmt w:val="bullet"/>
+      <w:lvlText w:val="●"/>
+      <w:lvlJc w:val="left"/>
+      <w:pPr>
+        <w:ind w:left="5040" w:hanging="360"/>
+      </w:pPr>
+      <w:rPr>
+        <w:u w:val="none"/>
+      </w:rPr>
+    </w:lvl>
+    <w:lvl w:ilvl="7">
+      <w:start w:val="1"/>
+      <w:numFmt w:val="bullet"/>
+      <w:lvlText w:val="○"/>
+      <w:lvlJc w:val="left"/>
+      <w:pPr>
+        <w:ind w:left="5760" w:hanging="360"/>
+      </w:pPr>
+      <w:rPr>
+        <w:u w:val="none"/>
+      </w:rPr>
+    </w:lvl>
+    <w:lvl w:ilvl="8">
+      <w:start w:val="1"/>
+      <w:numFmt w:val="bullet"/>
+      <w:lvlText w:val="■"/>
+      <w:lvlJc w:val="left"/>
+      <w:pPr>
+        <w:ind w:left="6480" w:hanging="360"/>
+      </w:pPr>
+      <w:rPr>
+        <w:u w:val="none"/>
+      </w:rPr>
+    </w:lvl>
+  </w:abstractNum>
+  <w:abstractNum w:abstractNumId="23">
+    <w:lvl w:ilvl="0">
+      <w:start w:val="1"/>
+      <w:numFmt w:val="bullet"/>
+      <w:lvlText w:val="●"/>
+      <w:lvlJc w:val="left"/>
+      <w:pPr>
+        <w:ind w:left="720" w:hanging="360"/>
+      </w:pPr>
+      <w:rPr>
+        <w:u w:val="none"/>
+      </w:rPr>
+    </w:lvl>
+    <w:lvl w:ilvl="1">
+      <w:start w:val="1"/>
+      <w:numFmt w:val="bullet"/>
+      <w:lvlText w:val="○"/>
+      <w:lvlJc w:val="left"/>
+      <w:pPr>
+        <w:ind w:left="1440" w:hanging="360"/>
+      </w:pPr>
+      <w:rPr>
+        <w:u w:val="none"/>
+      </w:rPr>
+    </w:lvl>
+    <w:lvl w:ilvl="2">
+      <w:start w:val="1"/>
+      <w:numFmt w:val="bullet"/>
+      <w:lvlText w:val="■"/>
+      <w:lvlJc w:val="left"/>
+      <w:pPr>
+        <w:ind w:left="2160" w:hanging="360"/>
+      </w:pPr>
+      <w:rPr>
+        <w:u w:val="none"/>
+      </w:rPr>
+    </w:lvl>
+    <w:lvl w:ilvl="3">
+      <w:start w:val="1"/>
+      <w:numFmt w:val="bullet"/>
+      <w:lvlText w:val="●"/>
+      <w:lvlJc w:val="left"/>
+      <w:pPr>
+        <w:ind w:left="2880" w:hanging="360"/>
+      </w:pPr>
+      <w:rPr>
+        <w:u w:val="none"/>
+      </w:rPr>
+    </w:lvl>
+    <w:lvl w:ilvl="4">
+      <w:start w:val="1"/>
+      <w:numFmt w:val="bullet"/>
+      <w:lvlText w:val="○"/>
+      <w:lvlJc w:val="left"/>
+      <w:pPr>
+        <w:ind w:left="3600" w:hanging="360"/>
+      </w:pPr>
+      <w:rPr>
+        <w:u w:val="none"/>
+      </w:rPr>
+    </w:lvl>
+    <w:lvl w:ilvl="5">
+      <w:start w:val="1"/>
+      <w:numFmt w:val="bullet"/>
+      <w:lvlText w:val="■"/>
+      <w:lvlJc w:val="left"/>
+      <w:pPr>
+        <w:ind w:left="4320" w:hanging="360"/>
+      </w:pPr>
+      <w:rPr>
+        <w:u w:val="none"/>
+      </w:rPr>
+    </w:lvl>
+    <w:lvl w:ilvl="6">
+      <w:start w:val="1"/>
+      <w:numFmt w:val="bullet"/>
+      <w:lvlText w:val="●"/>
+      <w:lvlJc w:val="left"/>
+      <w:pPr>
+        <w:ind w:left="5040" w:hanging="360"/>
+      </w:pPr>
+      <w:rPr>
+        <w:u w:val="none"/>
+      </w:rPr>
+    </w:lvl>
+    <w:lvl w:ilvl="7">
+      <w:start w:val="1"/>
+      <w:numFmt w:val="bullet"/>
+      <w:lvlText w:val="○"/>
+      <w:lvlJc w:val="left"/>
+      <w:pPr>
+        <w:ind w:left="5760" w:hanging="360"/>
+      </w:pPr>
+      <w:rPr>
+        <w:u w:val="none"/>
+      </w:rPr>
+    </w:lvl>
+    <w:lvl w:ilvl="8">
+      <w:start w:val="1"/>
+      <w:numFmt w:val="bullet"/>
+      <w:lvlText w:val="■"/>
+      <w:lvlJc w:val="left"/>
+      <w:pPr>
+        <w:ind w:left="6480" w:hanging="360"/>
+      </w:pPr>
+      <w:rPr>
+        <w:u w:val="none"/>
+      </w:rPr>
+    </w:lvl>
+  </w:abstractNum>
+  <w:abstractNum w:abstractNumId="24">
     <w:lvl w:ilvl="0">
       <w:start w:val="1"/>
       <w:numFmt w:val="bullet"/>
@@ -9963,6 +11851,15 @@
   </w:num>
   <w:num w:numId="21">
     <w:abstractNumId w:val="21"/>
+  </w:num>
+  <w:num w:numId="22">
+    <w:abstractNumId w:val="22"/>
+  </w:num>
+  <w:num w:numId="23">
+    <w:abstractNumId w:val="23"/>
+  </w:num>
+  <w:num w:numId="24">
+    <w:abstractNumId w:val="24"/>
   </w:num>
 </w:numbering>
 </file>

</xml_diff>

<commit_message>
agregar comandos sort y uniq
Se añaden los comandos sort y uniq usados para ordenar y filtrar duplicados en lineas de texto
</commit_message>
<xml_diff>
--- a/LE-COMMANDS-TRAINING.docx
+++ b/LE-COMMANDS-TRAINING.docx
@@ -88,7 +88,7 @@
       <w:pPr>
         <w:numPr>
           <w:ilvl w:val="0"/>
-          <w:numId w:val="14"/>
+          <w:numId w:val="16"/>
         </w:numPr>
         <w:spacing w:after="240" w:before="240" w:lineRule="auto"/>
         <w:ind w:left="720" w:hanging="360"/>
@@ -149,7 +149,7 @@
       <w:pPr>
         <w:numPr>
           <w:ilvl w:val="0"/>
-          <w:numId w:val="14"/>
+          <w:numId w:val="16"/>
         </w:numPr>
         <w:spacing w:after="0" w:afterAutospacing="0" w:before="240" w:lineRule="auto"/>
         <w:ind w:left="720" w:hanging="360"/>
@@ -174,7 +174,7 @@
       <w:pPr>
         <w:numPr>
           <w:ilvl w:val="0"/>
-          <w:numId w:val="14"/>
+          <w:numId w:val="16"/>
         </w:numPr>
         <w:spacing w:after="0" w:afterAutospacing="0" w:before="0" w:beforeAutospacing="0" w:lineRule="auto"/>
         <w:ind w:left="720" w:hanging="360"/>
@@ -197,7 +197,7 @@
       <w:pPr>
         <w:numPr>
           <w:ilvl w:val="1"/>
-          <w:numId w:val="14"/>
+          <w:numId w:val="16"/>
         </w:numPr>
         <w:spacing w:after="0" w:afterAutospacing="0" w:before="0" w:beforeAutospacing="0" w:lineRule="auto"/>
         <w:ind w:left="1440" w:hanging="360"/>
@@ -220,7 +220,7 @@
       <w:pPr>
         <w:numPr>
           <w:ilvl w:val="1"/>
-          <w:numId w:val="14"/>
+          <w:numId w:val="16"/>
         </w:numPr>
         <w:spacing w:after="0" w:afterAutospacing="0" w:before="0" w:beforeAutospacing="0" w:lineRule="auto"/>
         <w:ind w:left="1440" w:hanging="360"/>
@@ -243,7 +243,7 @@
       <w:pPr>
         <w:numPr>
           <w:ilvl w:val="1"/>
-          <w:numId w:val="14"/>
+          <w:numId w:val="16"/>
         </w:numPr>
         <w:spacing w:after="240" w:before="0" w:beforeAutospacing="0" w:lineRule="auto"/>
         <w:ind w:left="1440" w:hanging="360"/>
@@ -302,7 +302,7 @@
       <w:pPr>
         <w:numPr>
           <w:ilvl w:val="0"/>
-          <w:numId w:val="14"/>
+          <w:numId w:val="16"/>
         </w:numPr>
         <w:spacing w:after="0" w:afterAutospacing="0" w:before="240" w:lineRule="auto"/>
         <w:ind w:left="720" w:hanging="360"/>
@@ -327,7 +327,7 @@
       <w:pPr>
         <w:numPr>
           <w:ilvl w:val="0"/>
-          <w:numId w:val="14"/>
+          <w:numId w:val="16"/>
         </w:numPr>
         <w:spacing w:after="0" w:afterAutospacing="0" w:before="0" w:beforeAutospacing="0" w:lineRule="auto"/>
         <w:ind w:left="720" w:hanging="360"/>
@@ -350,7 +350,7 @@
       <w:pPr>
         <w:numPr>
           <w:ilvl w:val="1"/>
-          <w:numId w:val="14"/>
+          <w:numId w:val="16"/>
         </w:numPr>
         <w:spacing w:after="0" w:afterAutospacing="0" w:before="0" w:beforeAutospacing="0" w:lineRule="auto"/>
         <w:ind w:left="1440" w:hanging="360"/>
@@ -384,7 +384,7 @@
       <w:pPr>
         <w:numPr>
           <w:ilvl w:val="1"/>
-          <w:numId w:val="14"/>
+          <w:numId w:val="16"/>
         </w:numPr>
         <w:spacing w:after="0" w:afterAutospacing="0" w:before="0" w:beforeAutospacing="0" w:lineRule="auto"/>
         <w:ind w:left="1440" w:hanging="360"/>
@@ -412,7 +412,7 @@
       <w:pPr>
         <w:numPr>
           <w:ilvl w:val="1"/>
-          <w:numId w:val="14"/>
+          <w:numId w:val="16"/>
         </w:numPr>
         <w:spacing w:after="240" w:before="0" w:beforeAutospacing="0" w:lineRule="auto"/>
         <w:ind w:left="1440" w:hanging="360"/>
@@ -471,7 +471,7 @@
       <w:pPr>
         <w:numPr>
           <w:ilvl w:val="0"/>
-          <w:numId w:val="14"/>
+          <w:numId w:val="16"/>
         </w:numPr>
         <w:spacing w:after="0" w:afterAutospacing="0" w:before="240" w:lineRule="auto"/>
         <w:ind w:left="720" w:hanging="360"/>
@@ -496,7 +496,7 @@
       <w:pPr>
         <w:numPr>
           <w:ilvl w:val="0"/>
-          <w:numId w:val="14"/>
+          <w:numId w:val="16"/>
         </w:numPr>
         <w:spacing w:after="0" w:afterAutospacing="0" w:before="0" w:beforeAutospacing="0" w:lineRule="auto"/>
         <w:ind w:left="720" w:hanging="360"/>
@@ -519,7 +519,7 @@
       <w:pPr>
         <w:numPr>
           <w:ilvl w:val="1"/>
-          <w:numId w:val="14"/>
+          <w:numId w:val="16"/>
         </w:numPr>
         <w:spacing w:after="0" w:afterAutospacing="0" w:before="0" w:beforeAutospacing="0" w:lineRule="auto"/>
         <w:ind w:left="1440" w:hanging="360"/>
@@ -542,7 +542,7 @@
       <w:pPr>
         <w:numPr>
           <w:ilvl w:val="1"/>
-          <w:numId w:val="14"/>
+          <w:numId w:val="16"/>
         </w:numPr>
         <w:spacing w:after="0" w:afterAutospacing="0" w:before="0" w:beforeAutospacing="0" w:lineRule="auto"/>
         <w:ind w:left="1440" w:hanging="360"/>
@@ -565,7 +565,7 @@
       <w:pPr>
         <w:numPr>
           <w:ilvl w:val="1"/>
-          <w:numId w:val="14"/>
+          <w:numId w:val="16"/>
         </w:numPr>
         <w:spacing w:after="240" w:before="0" w:beforeAutospacing="0" w:lineRule="auto"/>
         <w:ind w:left="1440" w:hanging="360"/>
@@ -624,7 +624,7 @@
       <w:pPr>
         <w:numPr>
           <w:ilvl w:val="0"/>
-          <w:numId w:val="14"/>
+          <w:numId w:val="16"/>
         </w:numPr>
         <w:spacing w:after="0" w:afterAutospacing="0" w:before="240" w:lineRule="auto"/>
         <w:ind w:left="720" w:hanging="360"/>
@@ -649,7 +649,7 @@
       <w:pPr>
         <w:numPr>
           <w:ilvl w:val="0"/>
-          <w:numId w:val="14"/>
+          <w:numId w:val="16"/>
         </w:numPr>
         <w:spacing w:after="0" w:afterAutospacing="0" w:before="0" w:beforeAutospacing="0" w:lineRule="auto"/>
         <w:ind w:left="720" w:hanging="360"/>
@@ -672,7 +672,7 @@
       <w:pPr>
         <w:numPr>
           <w:ilvl w:val="1"/>
-          <w:numId w:val="14"/>
+          <w:numId w:val="16"/>
         </w:numPr>
         <w:spacing w:after="0" w:afterAutospacing="0" w:before="0" w:beforeAutospacing="0" w:lineRule="auto"/>
         <w:ind w:left="1440" w:hanging="360"/>
@@ -708,7 +708,7 @@
       <w:pPr>
         <w:numPr>
           <w:ilvl w:val="1"/>
-          <w:numId w:val="14"/>
+          <w:numId w:val="16"/>
         </w:numPr>
         <w:spacing w:after="240" w:before="0" w:beforeAutospacing="0" w:lineRule="auto"/>
         <w:ind w:left="1440" w:hanging="360"/>
@@ -767,7 +767,7 @@
       <w:pPr>
         <w:numPr>
           <w:ilvl w:val="0"/>
-          <w:numId w:val="14"/>
+          <w:numId w:val="16"/>
         </w:numPr>
         <w:spacing w:after="0" w:afterAutospacing="0" w:before="240" w:lineRule="auto"/>
         <w:ind w:left="720" w:hanging="360"/>
@@ -792,7 +792,7 @@
       <w:pPr>
         <w:numPr>
           <w:ilvl w:val="0"/>
-          <w:numId w:val="14"/>
+          <w:numId w:val="16"/>
         </w:numPr>
         <w:spacing w:after="0" w:afterAutospacing="0" w:before="0" w:beforeAutospacing="0" w:lineRule="auto"/>
         <w:ind w:left="720" w:hanging="360"/>
@@ -815,7 +815,7 @@
       <w:pPr>
         <w:numPr>
           <w:ilvl w:val="1"/>
-          <w:numId w:val="14"/>
+          <w:numId w:val="16"/>
         </w:numPr>
         <w:spacing w:after="0" w:afterAutospacing="0" w:before="0" w:beforeAutospacing="0" w:lineRule="auto"/>
         <w:ind w:left="1440" w:hanging="360"/>
@@ -851,7 +851,7 @@
       <w:pPr>
         <w:numPr>
           <w:ilvl w:val="1"/>
-          <w:numId w:val="14"/>
+          <w:numId w:val="16"/>
         </w:numPr>
         <w:spacing w:after="240" w:before="0" w:beforeAutospacing="0" w:lineRule="auto"/>
         <w:ind w:left="1440" w:hanging="360"/>
@@ -910,7 +910,7 @@
       <w:pPr>
         <w:numPr>
           <w:ilvl w:val="0"/>
-          <w:numId w:val="14"/>
+          <w:numId w:val="16"/>
         </w:numPr>
         <w:spacing w:after="0" w:afterAutospacing="0" w:before="240" w:lineRule="auto"/>
         <w:ind w:left="720" w:hanging="360"/>
@@ -935,7 +935,7 @@
       <w:pPr>
         <w:numPr>
           <w:ilvl w:val="0"/>
-          <w:numId w:val="14"/>
+          <w:numId w:val="16"/>
         </w:numPr>
         <w:spacing w:after="0" w:afterAutospacing="0" w:before="0" w:beforeAutospacing="0" w:lineRule="auto"/>
         <w:ind w:left="720" w:hanging="360"/>
@@ -958,7 +958,7 @@
       <w:pPr>
         <w:numPr>
           <w:ilvl w:val="1"/>
-          <w:numId w:val="14"/>
+          <w:numId w:val="16"/>
         </w:numPr>
         <w:spacing w:after="0" w:afterAutospacing="0" w:before="0" w:beforeAutospacing="0" w:lineRule="auto"/>
         <w:ind w:left="1440" w:hanging="360"/>
@@ -981,7 +981,7 @@
       <w:pPr>
         <w:numPr>
           <w:ilvl w:val="1"/>
-          <w:numId w:val="14"/>
+          <w:numId w:val="16"/>
         </w:numPr>
         <w:spacing w:after="0" w:afterAutospacing="0" w:before="0" w:beforeAutospacing="0" w:lineRule="auto"/>
         <w:ind w:left="1440" w:hanging="360"/>
@@ -1004,7 +1004,7 @@
       <w:pPr>
         <w:numPr>
           <w:ilvl w:val="1"/>
-          <w:numId w:val="14"/>
+          <w:numId w:val="16"/>
         </w:numPr>
         <w:spacing w:after="240" w:before="0" w:beforeAutospacing="0" w:lineRule="auto"/>
         <w:ind w:left="1440" w:hanging="360"/>
@@ -1063,7 +1063,7 @@
       <w:pPr>
         <w:numPr>
           <w:ilvl w:val="0"/>
-          <w:numId w:val="14"/>
+          <w:numId w:val="16"/>
         </w:numPr>
         <w:spacing w:after="0" w:afterAutospacing="0" w:before="240" w:lineRule="auto"/>
         <w:ind w:left="720" w:hanging="360"/>
@@ -1088,7 +1088,7 @@
       <w:pPr>
         <w:numPr>
           <w:ilvl w:val="0"/>
-          <w:numId w:val="14"/>
+          <w:numId w:val="16"/>
         </w:numPr>
         <w:spacing w:after="0" w:afterAutospacing="0" w:before="0" w:beforeAutospacing="0" w:lineRule="auto"/>
         <w:ind w:left="720" w:hanging="360"/>
@@ -1111,7 +1111,7 @@
       <w:pPr>
         <w:numPr>
           <w:ilvl w:val="1"/>
-          <w:numId w:val="14"/>
+          <w:numId w:val="16"/>
         </w:numPr>
         <w:spacing w:after="0" w:afterAutospacing="0" w:before="0" w:beforeAutospacing="0" w:lineRule="auto"/>
         <w:ind w:left="1440" w:hanging="360"/>
@@ -1134,7 +1134,7 @@
       <w:pPr>
         <w:numPr>
           <w:ilvl w:val="1"/>
-          <w:numId w:val="14"/>
+          <w:numId w:val="16"/>
         </w:numPr>
         <w:spacing w:after="0" w:afterAutospacing="0" w:before="0" w:beforeAutospacing="0" w:lineRule="auto"/>
         <w:ind w:left="1440" w:hanging="360"/>
@@ -1157,7 +1157,7 @@
       <w:pPr>
         <w:numPr>
           <w:ilvl w:val="1"/>
-          <w:numId w:val="14"/>
+          <w:numId w:val="16"/>
         </w:numPr>
         <w:spacing w:after="240" w:before="0" w:beforeAutospacing="0" w:lineRule="auto"/>
         <w:ind w:left="1440" w:hanging="360"/>
@@ -1216,7 +1216,7 @@
       <w:pPr>
         <w:numPr>
           <w:ilvl w:val="0"/>
-          <w:numId w:val="14"/>
+          <w:numId w:val="16"/>
         </w:numPr>
         <w:spacing w:after="0" w:afterAutospacing="0" w:before="240" w:lineRule="auto"/>
         <w:ind w:left="720" w:hanging="360"/>
@@ -1241,7 +1241,7 @@
       <w:pPr>
         <w:numPr>
           <w:ilvl w:val="0"/>
-          <w:numId w:val="14"/>
+          <w:numId w:val="16"/>
         </w:numPr>
         <w:spacing w:after="0" w:afterAutospacing="0" w:before="0" w:beforeAutospacing="0" w:lineRule="auto"/>
         <w:ind w:left="720" w:hanging="360"/>
@@ -1264,7 +1264,7 @@
       <w:pPr>
         <w:numPr>
           <w:ilvl w:val="1"/>
-          <w:numId w:val="14"/>
+          <w:numId w:val="16"/>
         </w:numPr>
         <w:spacing w:after="0" w:afterAutospacing="0" w:before="0" w:beforeAutospacing="0" w:lineRule="auto"/>
         <w:ind w:left="1440" w:hanging="360"/>
@@ -1300,7 +1300,7 @@
       <w:pPr>
         <w:numPr>
           <w:ilvl w:val="1"/>
-          <w:numId w:val="14"/>
+          <w:numId w:val="16"/>
         </w:numPr>
         <w:spacing w:after="240" w:before="0" w:beforeAutospacing="0" w:lineRule="auto"/>
         <w:ind w:left="1440" w:hanging="360"/>
@@ -1372,7 +1372,7 @@
       <w:pPr>
         <w:numPr>
           <w:ilvl w:val="0"/>
-          <w:numId w:val="14"/>
+          <w:numId w:val="16"/>
         </w:numPr>
         <w:spacing w:after="0" w:afterAutospacing="0" w:before="240" w:lineRule="auto"/>
         <w:ind w:left="720" w:hanging="360"/>
@@ -1397,7 +1397,7 @@
       <w:pPr>
         <w:numPr>
           <w:ilvl w:val="0"/>
-          <w:numId w:val="14"/>
+          <w:numId w:val="16"/>
         </w:numPr>
         <w:spacing w:after="0" w:afterAutospacing="0" w:before="0" w:beforeAutospacing="0" w:lineRule="auto"/>
         <w:ind w:left="720" w:hanging="360"/>
@@ -1420,7 +1420,7 @@
       <w:pPr>
         <w:numPr>
           <w:ilvl w:val="1"/>
-          <w:numId w:val="14"/>
+          <w:numId w:val="16"/>
         </w:numPr>
         <w:spacing w:after="0" w:afterAutospacing="0" w:before="0" w:beforeAutospacing="0" w:lineRule="auto"/>
         <w:ind w:left="1440" w:hanging="360"/>
@@ -1456,7 +1456,7 @@
       <w:pPr>
         <w:numPr>
           <w:ilvl w:val="1"/>
-          <w:numId w:val="14"/>
+          <w:numId w:val="16"/>
         </w:numPr>
         <w:spacing w:after="240" w:before="0" w:beforeAutospacing="0" w:lineRule="auto"/>
         <w:ind w:left="1440" w:hanging="360"/>
@@ -1537,7 +1537,7 @@
       <w:pPr>
         <w:numPr>
           <w:ilvl w:val="0"/>
-          <w:numId w:val="14"/>
+          <w:numId w:val="16"/>
         </w:numPr>
         <w:spacing w:after="0" w:afterAutospacing="0" w:before="240" w:lineRule="auto"/>
         <w:ind w:left="720" w:hanging="360"/>
@@ -1562,7 +1562,7 @@
       <w:pPr>
         <w:numPr>
           <w:ilvl w:val="0"/>
-          <w:numId w:val="14"/>
+          <w:numId w:val="16"/>
         </w:numPr>
         <w:spacing w:after="0" w:afterAutospacing="0" w:before="0" w:beforeAutospacing="0" w:lineRule="auto"/>
         <w:ind w:left="720" w:hanging="360"/>
@@ -1585,7 +1585,7 @@
       <w:pPr>
         <w:numPr>
           <w:ilvl w:val="1"/>
-          <w:numId w:val="14"/>
+          <w:numId w:val="16"/>
         </w:numPr>
         <w:spacing w:after="0" w:afterAutospacing="0" w:before="0" w:beforeAutospacing="0" w:lineRule="auto"/>
         <w:ind w:left="1440" w:hanging="360"/>
@@ -1613,7 +1613,7 @@
       <w:pPr>
         <w:numPr>
           <w:ilvl w:val="1"/>
-          <w:numId w:val="14"/>
+          <w:numId w:val="16"/>
         </w:numPr>
         <w:spacing w:after="0" w:afterAutospacing="0" w:before="0" w:beforeAutospacing="0" w:lineRule="auto"/>
         <w:ind w:left="1440" w:hanging="360"/>
@@ -1641,7 +1641,7 @@
       <w:pPr>
         <w:numPr>
           <w:ilvl w:val="1"/>
-          <w:numId w:val="14"/>
+          <w:numId w:val="16"/>
         </w:numPr>
         <w:spacing w:after="240" w:before="0" w:beforeAutospacing="0" w:lineRule="auto"/>
         <w:ind w:left="1440" w:hanging="360"/>
@@ -1705,7 +1705,7 @@
       <w:pPr>
         <w:numPr>
           <w:ilvl w:val="0"/>
-          <w:numId w:val="14"/>
+          <w:numId w:val="16"/>
         </w:numPr>
         <w:spacing w:after="0" w:afterAutospacing="0" w:before="240" w:lineRule="auto"/>
         <w:ind w:left="720" w:hanging="360"/>
@@ -1730,7 +1730,7 @@
       <w:pPr>
         <w:numPr>
           <w:ilvl w:val="0"/>
-          <w:numId w:val="14"/>
+          <w:numId w:val="16"/>
         </w:numPr>
         <w:spacing w:after="0" w:afterAutospacing="0" w:before="0" w:beforeAutospacing="0" w:lineRule="auto"/>
         <w:ind w:left="720" w:hanging="360"/>
@@ -1753,7 +1753,7 @@
       <w:pPr>
         <w:numPr>
           <w:ilvl w:val="1"/>
-          <w:numId w:val="14"/>
+          <w:numId w:val="16"/>
         </w:numPr>
         <w:spacing w:after="0" w:afterAutospacing="0" w:before="0" w:beforeAutospacing="0" w:lineRule="auto"/>
         <w:ind w:left="1440" w:hanging="360"/>
@@ -1776,7 +1776,7 @@
       <w:pPr>
         <w:numPr>
           <w:ilvl w:val="1"/>
-          <w:numId w:val="14"/>
+          <w:numId w:val="16"/>
         </w:numPr>
         <w:spacing w:after="240" w:before="0" w:beforeAutospacing="0" w:lineRule="auto"/>
         <w:ind w:left="1440" w:hanging="360"/>
@@ -1854,7 +1854,7 @@
       <w:pPr>
         <w:numPr>
           <w:ilvl w:val="0"/>
-          <w:numId w:val="14"/>
+          <w:numId w:val="16"/>
         </w:numPr>
         <w:spacing w:after="0" w:afterAutospacing="0" w:before="240" w:lineRule="auto"/>
         <w:ind w:left="720" w:hanging="360"/>
@@ -1879,7 +1879,7 @@
       <w:pPr>
         <w:numPr>
           <w:ilvl w:val="0"/>
-          <w:numId w:val="14"/>
+          <w:numId w:val="16"/>
         </w:numPr>
         <w:spacing w:after="0" w:afterAutospacing="0" w:before="0" w:beforeAutospacing="0" w:lineRule="auto"/>
         <w:ind w:left="720" w:hanging="360"/>
@@ -1902,7 +1902,7 @@
       <w:pPr>
         <w:numPr>
           <w:ilvl w:val="1"/>
-          <w:numId w:val="14"/>
+          <w:numId w:val="16"/>
         </w:numPr>
         <w:spacing w:after="0" w:afterAutospacing="0" w:before="0" w:beforeAutospacing="0" w:lineRule="auto"/>
         <w:ind w:left="1440" w:hanging="360"/>
@@ -1938,7 +1938,7 @@
       <w:pPr>
         <w:numPr>
           <w:ilvl w:val="1"/>
-          <w:numId w:val="14"/>
+          <w:numId w:val="16"/>
         </w:numPr>
         <w:spacing w:after="240" w:before="0" w:beforeAutospacing="0" w:lineRule="auto"/>
         <w:ind w:left="1440" w:hanging="360"/>
@@ -2009,7 +2009,7 @@
       <w:pPr>
         <w:numPr>
           <w:ilvl w:val="0"/>
-          <w:numId w:val="14"/>
+          <w:numId w:val="16"/>
         </w:numPr>
         <w:spacing w:after="0" w:afterAutospacing="0" w:before="240" w:lineRule="auto"/>
         <w:ind w:left="720" w:hanging="360"/>
@@ -2034,7 +2034,7 @@
       <w:pPr>
         <w:numPr>
           <w:ilvl w:val="0"/>
-          <w:numId w:val="14"/>
+          <w:numId w:val="16"/>
         </w:numPr>
         <w:spacing w:after="0" w:afterAutospacing="0" w:before="0" w:beforeAutospacing="0" w:lineRule="auto"/>
         <w:ind w:left="720" w:hanging="360"/>
@@ -2057,7 +2057,7 @@
       <w:pPr>
         <w:numPr>
           <w:ilvl w:val="1"/>
-          <w:numId w:val="14"/>
+          <w:numId w:val="16"/>
         </w:numPr>
         <w:spacing w:after="0" w:afterAutospacing="0" w:before="0" w:beforeAutospacing="0" w:lineRule="auto"/>
         <w:ind w:left="1440" w:hanging="360"/>
@@ -2080,7 +2080,7 @@
       <w:pPr>
         <w:numPr>
           <w:ilvl w:val="1"/>
-          <w:numId w:val="14"/>
+          <w:numId w:val="16"/>
         </w:numPr>
         <w:spacing w:after="240" w:before="0" w:beforeAutospacing="0" w:lineRule="auto"/>
         <w:ind w:left="1440" w:hanging="360"/>
@@ -2139,7 +2139,7 @@
       <w:pPr>
         <w:numPr>
           <w:ilvl w:val="0"/>
-          <w:numId w:val="14"/>
+          <w:numId w:val="16"/>
         </w:numPr>
         <w:spacing w:after="0" w:afterAutospacing="0" w:before="240" w:lineRule="auto"/>
         <w:ind w:left="720" w:hanging="360"/>
@@ -2164,7 +2164,7 @@
       <w:pPr>
         <w:numPr>
           <w:ilvl w:val="0"/>
-          <w:numId w:val="14"/>
+          <w:numId w:val="16"/>
         </w:numPr>
         <w:spacing w:after="0" w:afterAutospacing="0" w:before="0" w:beforeAutospacing="0" w:lineRule="auto"/>
         <w:ind w:left="720" w:hanging="360"/>
@@ -2187,7 +2187,7 @@
       <w:pPr>
         <w:numPr>
           <w:ilvl w:val="1"/>
-          <w:numId w:val="14"/>
+          <w:numId w:val="16"/>
         </w:numPr>
         <w:spacing w:after="0" w:afterAutospacing="0" w:before="0" w:beforeAutospacing="0" w:lineRule="auto"/>
         <w:ind w:left="1440" w:hanging="360"/>
@@ -2210,7 +2210,7 @@
       <w:pPr>
         <w:numPr>
           <w:ilvl w:val="1"/>
-          <w:numId w:val="14"/>
+          <w:numId w:val="16"/>
         </w:numPr>
         <w:spacing w:after="0" w:afterAutospacing="0" w:before="0" w:beforeAutospacing="0" w:lineRule="auto"/>
         <w:ind w:left="1440" w:hanging="360"/>
@@ -2233,7 +2233,7 @@
       <w:pPr>
         <w:numPr>
           <w:ilvl w:val="1"/>
-          <w:numId w:val="14"/>
+          <w:numId w:val="16"/>
         </w:numPr>
         <w:spacing w:after="240" w:before="0" w:beforeAutospacing="0" w:lineRule="auto"/>
         <w:ind w:left="1440" w:hanging="360"/>
@@ -2315,7 +2315,7 @@
       <w:pPr>
         <w:numPr>
           <w:ilvl w:val="0"/>
-          <w:numId w:val="14"/>
+          <w:numId w:val="16"/>
         </w:numPr>
         <w:spacing w:after="0" w:afterAutospacing="0" w:before="240" w:lineRule="auto"/>
         <w:ind w:left="720" w:hanging="360"/>
@@ -2340,7 +2340,7 @@
       <w:pPr>
         <w:numPr>
           <w:ilvl w:val="0"/>
-          <w:numId w:val="14"/>
+          <w:numId w:val="16"/>
         </w:numPr>
         <w:spacing w:after="0" w:afterAutospacing="0" w:before="0" w:beforeAutospacing="0" w:lineRule="auto"/>
         <w:ind w:left="720" w:hanging="360"/>
@@ -2363,7 +2363,7 @@
       <w:pPr>
         <w:numPr>
           <w:ilvl w:val="1"/>
-          <w:numId w:val="14"/>
+          <w:numId w:val="16"/>
         </w:numPr>
         <w:spacing w:after="0" w:afterAutospacing="0" w:before="0" w:beforeAutospacing="0" w:lineRule="auto"/>
         <w:ind w:left="1440" w:hanging="360"/>
@@ -2386,7 +2386,7 @@
       <w:pPr>
         <w:numPr>
           <w:ilvl w:val="1"/>
-          <w:numId w:val="14"/>
+          <w:numId w:val="16"/>
         </w:numPr>
         <w:spacing w:after="0" w:afterAutospacing="0" w:before="0" w:beforeAutospacing="0" w:lineRule="auto"/>
         <w:ind w:left="1440" w:hanging="360"/>
@@ -2409,7 +2409,7 @@
       <w:pPr>
         <w:numPr>
           <w:ilvl w:val="1"/>
-          <w:numId w:val="14"/>
+          <w:numId w:val="16"/>
         </w:numPr>
         <w:spacing w:after="240" w:before="0" w:beforeAutospacing="0" w:lineRule="auto"/>
         <w:ind w:left="1440" w:hanging="360"/>
@@ -2468,7 +2468,7 @@
       <w:pPr>
         <w:numPr>
           <w:ilvl w:val="0"/>
-          <w:numId w:val="14"/>
+          <w:numId w:val="16"/>
         </w:numPr>
         <w:spacing w:after="0" w:afterAutospacing="0" w:before="240" w:lineRule="auto"/>
         <w:ind w:left="720" w:hanging="360"/>
@@ -2493,7 +2493,7 @@
       <w:pPr>
         <w:numPr>
           <w:ilvl w:val="0"/>
-          <w:numId w:val="14"/>
+          <w:numId w:val="16"/>
         </w:numPr>
         <w:spacing w:after="0" w:afterAutospacing="0" w:before="0" w:beforeAutospacing="0" w:lineRule="auto"/>
         <w:ind w:left="720" w:hanging="360"/>
@@ -2516,7 +2516,7 @@
       <w:pPr>
         <w:numPr>
           <w:ilvl w:val="1"/>
-          <w:numId w:val="14"/>
+          <w:numId w:val="16"/>
         </w:numPr>
         <w:spacing w:after="0" w:afterAutospacing="0" w:before="0" w:beforeAutospacing="0" w:lineRule="auto"/>
         <w:ind w:left="1440" w:hanging="360"/>
@@ -2539,7 +2539,7 @@
       <w:pPr>
         <w:numPr>
           <w:ilvl w:val="1"/>
-          <w:numId w:val="14"/>
+          <w:numId w:val="16"/>
         </w:numPr>
         <w:spacing w:after="240" w:before="0" w:beforeAutospacing="0" w:lineRule="auto"/>
         <w:ind w:left="1440" w:hanging="360"/>
@@ -2603,7 +2603,7 @@
       <w:pPr>
         <w:numPr>
           <w:ilvl w:val="0"/>
-          <w:numId w:val="14"/>
+          <w:numId w:val="16"/>
         </w:numPr>
         <w:spacing w:after="0" w:afterAutospacing="0" w:before="240" w:lineRule="auto"/>
         <w:ind w:left="720" w:hanging="360"/>
@@ -2628,7 +2628,7 @@
       <w:pPr>
         <w:numPr>
           <w:ilvl w:val="0"/>
-          <w:numId w:val="14"/>
+          <w:numId w:val="16"/>
         </w:numPr>
         <w:spacing w:after="0" w:afterAutospacing="0" w:before="0" w:beforeAutospacing="0" w:lineRule="auto"/>
         <w:ind w:left="720" w:hanging="360"/>
@@ -2651,7 +2651,7 @@
       <w:pPr>
         <w:numPr>
           <w:ilvl w:val="1"/>
-          <w:numId w:val="14"/>
+          <w:numId w:val="16"/>
         </w:numPr>
         <w:spacing w:after="0" w:afterAutospacing="0" w:before="0" w:beforeAutospacing="0" w:lineRule="auto"/>
         <w:ind w:left="1440" w:hanging="360"/>
@@ -2674,7 +2674,7 @@
       <w:pPr>
         <w:numPr>
           <w:ilvl w:val="1"/>
-          <w:numId w:val="14"/>
+          <w:numId w:val="16"/>
         </w:numPr>
         <w:spacing w:after="240" w:before="0" w:beforeAutospacing="0" w:lineRule="auto"/>
         <w:ind w:left="1440" w:hanging="360"/>
@@ -3371,7 +3371,7 @@
       <w:pPr>
         <w:numPr>
           <w:ilvl w:val="0"/>
-          <w:numId w:val="14"/>
+          <w:numId w:val="16"/>
         </w:numPr>
         <w:spacing w:after="0" w:afterAutospacing="0" w:before="240" w:lineRule="auto"/>
         <w:ind w:left="720" w:hanging="360"/>
@@ -3401,7 +3401,7 @@
       <w:pPr>
         <w:numPr>
           <w:ilvl w:val="0"/>
-          <w:numId w:val="14"/>
+          <w:numId w:val="16"/>
         </w:numPr>
         <w:spacing w:after="0" w:afterAutospacing="0" w:before="0" w:beforeAutospacing="0" w:lineRule="auto"/>
         <w:ind w:left="720" w:hanging="360"/>
@@ -3429,7 +3429,7 @@
       <w:pPr>
         <w:numPr>
           <w:ilvl w:val="1"/>
-          <w:numId w:val="14"/>
+          <w:numId w:val="16"/>
         </w:numPr>
         <w:spacing w:after="0" w:afterAutospacing="0" w:before="0" w:beforeAutospacing="0" w:lineRule="auto"/>
         <w:ind w:left="1440" w:hanging="360"/>
@@ -3467,7 +3467,7 @@
       <w:pPr>
         <w:numPr>
           <w:ilvl w:val="1"/>
-          <w:numId w:val="14"/>
+          <w:numId w:val="16"/>
         </w:numPr>
         <w:spacing w:after="0" w:afterAutospacing="0" w:before="0" w:beforeAutospacing="0" w:lineRule="auto"/>
         <w:ind w:left="1440" w:hanging="360"/>
@@ -3491,7 +3491,7 @@
       <w:pPr>
         <w:numPr>
           <w:ilvl w:val="1"/>
-          <w:numId w:val="14"/>
+          <w:numId w:val="16"/>
         </w:numPr>
         <w:spacing w:after="240" w:before="0" w:beforeAutospacing="0" w:lineRule="auto"/>
         <w:ind w:left="1440" w:hanging="360"/>
@@ -3565,7 +3565,7 @@
       <w:pPr>
         <w:numPr>
           <w:ilvl w:val="0"/>
-          <w:numId w:val="14"/>
+          <w:numId w:val="16"/>
         </w:numPr>
         <w:spacing w:after="240" w:before="240" w:lineRule="auto"/>
         <w:ind w:left="720" w:hanging="360"/>
@@ -3877,7 +3877,7 @@
       <w:pPr>
         <w:numPr>
           <w:ilvl w:val="0"/>
-          <w:numId w:val="14"/>
+          <w:numId w:val="16"/>
         </w:numPr>
         <w:spacing w:after="0" w:afterAutospacing="0" w:before="240" w:lineRule="auto"/>
         <w:ind w:left="720" w:hanging="360"/>
@@ -3902,7 +3902,7 @@
       <w:pPr>
         <w:numPr>
           <w:ilvl w:val="0"/>
-          <w:numId w:val="14"/>
+          <w:numId w:val="16"/>
         </w:numPr>
         <w:spacing w:after="0" w:afterAutospacing="0" w:before="0" w:beforeAutospacing="0" w:lineRule="auto"/>
         <w:ind w:left="720" w:hanging="360"/>
@@ -3925,7 +3925,7 @@
       <w:pPr>
         <w:numPr>
           <w:ilvl w:val="1"/>
-          <w:numId w:val="14"/>
+          <w:numId w:val="16"/>
         </w:numPr>
         <w:spacing w:after="0" w:afterAutospacing="0" w:before="0" w:beforeAutospacing="0" w:lineRule="auto"/>
         <w:ind w:left="1440" w:hanging="360"/>
@@ -3950,7 +3950,7 @@
       <w:pPr>
         <w:numPr>
           <w:ilvl w:val="1"/>
-          <w:numId w:val="14"/>
+          <w:numId w:val="16"/>
         </w:numPr>
         <w:spacing w:after="0" w:afterAutospacing="0" w:before="0" w:beforeAutospacing="0" w:lineRule="auto"/>
         <w:ind w:left="1440" w:hanging="360"/>
@@ -3975,7 +3975,7 @@
       <w:pPr>
         <w:numPr>
           <w:ilvl w:val="1"/>
-          <w:numId w:val="14"/>
+          <w:numId w:val="16"/>
         </w:numPr>
         <w:spacing w:after="240" w:before="0" w:beforeAutospacing="0" w:lineRule="auto"/>
         <w:ind w:left="1440" w:hanging="360"/>
@@ -4041,7 +4041,7 @@
       <w:pPr>
         <w:numPr>
           <w:ilvl w:val="0"/>
-          <w:numId w:val="14"/>
+          <w:numId w:val="16"/>
         </w:numPr>
         <w:spacing w:after="0" w:afterAutospacing="0" w:before="240" w:lineRule="auto"/>
         <w:ind w:left="720" w:hanging="360"/>
@@ -4066,7 +4066,7 @@
       <w:pPr>
         <w:numPr>
           <w:ilvl w:val="0"/>
-          <w:numId w:val="14"/>
+          <w:numId w:val="16"/>
         </w:numPr>
         <w:spacing w:after="0" w:afterAutospacing="0" w:before="0" w:beforeAutospacing="0" w:lineRule="auto"/>
         <w:ind w:left="720" w:hanging="360"/>
@@ -4089,7 +4089,7 @@
       <w:pPr>
         <w:numPr>
           <w:ilvl w:val="1"/>
-          <w:numId w:val="14"/>
+          <w:numId w:val="16"/>
         </w:numPr>
         <w:spacing w:after="0" w:afterAutospacing="0" w:before="0" w:beforeAutospacing="0" w:lineRule="auto"/>
         <w:ind w:left="1440" w:hanging="360"/>
@@ -4114,7 +4114,7 @@
       <w:pPr>
         <w:numPr>
           <w:ilvl w:val="1"/>
-          <w:numId w:val="14"/>
+          <w:numId w:val="16"/>
         </w:numPr>
         <w:spacing w:after="0" w:afterAutospacing="0" w:before="0" w:beforeAutospacing="0" w:lineRule="auto"/>
         <w:ind w:left="1440" w:hanging="360"/>
@@ -4139,7 +4139,7 @@
       <w:pPr>
         <w:numPr>
           <w:ilvl w:val="1"/>
-          <w:numId w:val="14"/>
+          <w:numId w:val="16"/>
         </w:numPr>
         <w:spacing w:after="240" w:before="0" w:beforeAutospacing="0" w:lineRule="auto"/>
         <w:ind w:left="1440" w:hanging="360"/>
@@ -4202,7 +4202,7 @@
       <w:pPr>
         <w:numPr>
           <w:ilvl w:val="0"/>
-          <w:numId w:val="22"/>
+          <w:numId w:val="24"/>
         </w:numPr>
         <w:spacing w:after="240" w:before="240" w:lineRule="auto"/>
         <w:ind w:left="720" w:hanging="360"/>
@@ -4458,7 +4458,7 @@
       <w:pPr>
         <w:numPr>
           <w:ilvl w:val="0"/>
-          <w:numId w:val="18"/>
+          <w:numId w:val="20"/>
         </w:numPr>
         <w:spacing w:after="0" w:afterAutospacing="0" w:before="240" w:lineRule="auto"/>
         <w:ind w:left="720" w:hanging="360"/>
@@ -4483,7 +4483,7 @@
       <w:pPr>
         <w:numPr>
           <w:ilvl w:val="0"/>
-          <w:numId w:val="18"/>
+          <w:numId w:val="20"/>
         </w:numPr>
         <w:spacing w:after="0" w:afterAutospacing="0" w:before="0" w:beforeAutospacing="0" w:lineRule="auto"/>
         <w:ind w:left="720" w:hanging="360"/>
@@ -4508,7 +4508,7 @@
       <w:pPr>
         <w:numPr>
           <w:ilvl w:val="0"/>
-          <w:numId w:val="18"/>
+          <w:numId w:val="20"/>
         </w:numPr>
         <w:spacing w:after="240" w:before="0" w:beforeAutospacing="0" w:lineRule="auto"/>
         <w:ind w:left="720" w:hanging="360"/>
@@ -4571,7 +4571,7 @@
       <w:pPr>
         <w:numPr>
           <w:ilvl w:val="0"/>
-          <w:numId w:val="19"/>
+          <w:numId w:val="21"/>
         </w:numPr>
         <w:spacing w:after="0" w:afterAutospacing="0" w:before="240" w:lineRule="auto"/>
         <w:ind w:left="720" w:hanging="360"/>
@@ -4620,7 +4620,7 @@
       <w:pPr>
         <w:numPr>
           <w:ilvl w:val="0"/>
-          <w:numId w:val="19"/>
+          <w:numId w:val="21"/>
         </w:numPr>
         <w:spacing w:after="0" w:afterAutospacing="0" w:before="0" w:beforeAutospacing="0" w:lineRule="auto"/>
         <w:ind w:left="720" w:hanging="360"/>
@@ -4641,7 +4641,7 @@
       <w:pPr>
         <w:numPr>
           <w:ilvl w:val="0"/>
-          <w:numId w:val="19"/>
+          <w:numId w:val="21"/>
         </w:numPr>
         <w:spacing w:after="0" w:afterAutospacing="0" w:before="0" w:beforeAutospacing="0" w:lineRule="auto"/>
         <w:ind w:left="720" w:hanging="360"/>
@@ -4669,7 +4669,7 @@
       <w:pPr>
         <w:numPr>
           <w:ilvl w:val="0"/>
-          <w:numId w:val="19"/>
+          <w:numId w:val="21"/>
         </w:numPr>
         <w:spacing w:after="0" w:afterAutospacing="0" w:before="0" w:beforeAutospacing="0" w:lineRule="auto"/>
         <w:ind w:left="720" w:hanging="360"/>
@@ -4697,7 +4697,7 @@
       <w:pPr>
         <w:numPr>
           <w:ilvl w:val="0"/>
-          <w:numId w:val="19"/>
+          <w:numId w:val="21"/>
         </w:numPr>
         <w:spacing w:after="240" w:before="0" w:beforeAutospacing="0" w:lineRule="auto"/>
         <w:ind w:left="720" w:hanging="360"/>
@@ -4820,7 +4820,7 @@
       <w:pPr>
         <w:numPr>
           <w:ilvl w:val="0"/>
-          <w:numId w:val="23"/>
+          <w:numId w:val="25"/>
         </w:numPr>
         <w:spacing w:after="0" w:afterAutospacing="0" w:before="240" w:lineRule="auto"/>
         <w:ind w:left="720" w:hanging="360"/>
@@ -4845,7 +4845,7 @@
       <w:pPr>
         <w:numPr>
           <w:ilvl w:val="0"/>
-          <w:numId w:val="23"/>
+          <w:numId w:val="25"/>
         </w:numPr>
         <w:spacing w:after="0" w:afterAutospacing="0" w:before="0" w:beforeAutospacing="0" w:lineRule="auto"/>
         <w:ind w:left="720" w:hanging="360"/>
@@ -4870,7 +4870,7 @@
       <w:pPr>
         <w:numPr>
           <w:ilvl w:val="0"/>
-          <w:numId w:val="23"/>
+          <w:numId w:val="25"/>
         </w:numPr>
         <w:spacing w:after="0" w:afterAutospacing="0" w:before="0" w:beforeAutospacing="0" w:lineRule="auto"/>
         <w:ind w:left="720" w:hanging="360"/>
@@ -4895,7 +4895,7 @@
       <w:pPr>
         <w:numPr>
           <w:ilvl w:val="0"/>
-          <w:numId w:val="23"/>
+          <w:numId w:val="25"/>
         </w:numPr>
         <w:spacing w:after="240" w:before="0" w:beforeAutospacing="0" w:lineRule="auto"/>
         <w:ind w:left="720" w:hanging="360"/>
@@ -5131,7 +5131,7 @@
       <w:pPr>
         <w:numPr>
           <w:ilvl w:val="0"/>
-          <w:numId w:val="20"/>
+          <w:numId w:val="22"/>
         </w:numPr>
         <w:spacing w:after="0" w:afterAutospacing="0" w:before="240" w:lineRule="auto"/>
         <w:ind w:left="720" w:hanging="360"/>
@@ -5155,7 +5155,7 @@
       <w:pPr>
         <w:numPr>
           <w:ilvl w:val="0"/>
-          <w:numId w:val="20"/>
+          <w:numId w:val="22"/>
         </w:numPr>
         <w:spacing w:after="0" w:afterAutospacing="0" w:before="0" w:beforeAutospacing="0" w:lineRule="auto"/>
         <w:ind w:left="720" w:hanging="360"/>
@@ -5193,7 +5193,7 @@
       <w:pPr>
         <w:numPr>
           <w:ilvl w:val="0"/>
-          <w:numId w:val="20"/>
+          <w:numId w:val="22"/>
         </w:numPr>
         <w:spacing w:after="0" w:afterAutospacing="0" w:before="0" w:beforeAutospacing="0" w:lineRule="auto"/>
         <w:ind w:left="720" w:hanging="360"/>
@@ -5217,7 +5217,7 @@
       <w:pPr>
         <w:numPr>
           <w:ilvl w:val="0"/>
-          <w:numId w:val="20"/>
+          <w:numId w:val="22"/>
         </w:numPr>
         <w:spacing w:after="240" w:before="0" w:beforeAutospacing="0" w:lineRule="auto"/>
         <w:ind w:left="720" w:hanging="360"/>
@@ -5260,7 +5260,7 @@
       <w:pPr>
         <w:numPr>
           <w:ilvl w:val="0"/>
-          <w:numId w:val="16"/>
+          <w:numId w:val="18"/>
         </w:numPr>
         <w:spacing w:after="0" w:afterAutospacing="0" w:before="240" w:lineRule="auto"/>
         <w:ind w:left="720" w:hanging="360"/>
@@ -5290,7 +5290,7 @@
       <w:pPr>
         <w:numPr>
           <w:ilvl w:val="0"/>
-          <w:numId w:val="16"/>
+          <w:numId w:val="18"/>
         </w:numPr>
         <w:spacing w:after="240" w:before="0" w:beforeAutospacing="0" w:lineRule="auto"/>
         <w:ind w:left="720" w:hanging="360"/>
@@ -5390,7 +5390,7 @@
       <w:pPr>
         <w:numPr>
           <w:ilvl w:val="0"/>
-          <w:numId w:val="24"/>
+          <w:numId w:val="26"/>
         </w:numPr>
         <w:spacing w:after="0" w:afterAutospacing="0" w:before="240" w:lineRule="auto"/>
         <w:ind w:left="720" w:hanging="360"/>
@@ -5415,7 +5415,7 @@
       <w:pPr>
         <w:numPr>
           <w:ilvl w:val="0"/>
-          <w:numId w:val="24"/>
+          <w:numId w:val="26"/>
         </w:numPr>
         <w:spacing w:after="0" w:afterAutospacing="0" w:before="0" w:beforeAutospacing="0" w:lineRule="auto"/>
         <w:ind w:left="720" w:hanging="360"/>
@@ -5440,7 +5440,7 @@
       <w:pPr>
         <w:numPr>
           <w:ilvl w:val="0"/>
-          <w:numId w:val="24"/>
+          <w:numId w:val="26"/>
         </w:numPr>
         <w:spacing w:after="0" w:afterAutospacing="0" w:before="0" w:beforeAutospacing="0" w:lineRule="auto"/>
         <w:ind w:left="720" w:hanging="360"/>
@@ -5465,7 +5465,7 @@
       <w:pPr>
         <w:numPr>
           <w:ilvl w:val="0"/>
-          <w:numId w:val="24"/>
+          <w:numId w:val="26"/>
         </w:numPr>
         <w:spacing w:after="240" w:before="0" w:beforeAutospacing="0" w:lineRule="auto"/>
         <w:ind w:left="720" w:hanging="360"/>
@@ -6123,7 +6123,7 @@
       <w:pPr>
         <w:numPr>
           <w:ilvl w:val="0"/>
-          <w:numId w:val="13"/>
+          <w:numId w:val="14"/>
         </w:numPr>
         <w:spacing w:after="0" w:afterAutospacing="0" w:before="240" w:lineRule="auto"/>
         <w:ind w:left="720" w:hanging="360"/>
@@ -6196,7 +6196,7 @@
       <w:pPr>
         <w:numPr>
           <w:ilvl w:val="1"/>
-          <w:numId w:val="13"/>
+          <w:numId w:val="14"/>
         </w:numPr>
         <w:spacing w:after="0" w:afterAutospacing="0" w:before="0" w:beforeAutospacing="0" w:lineRule="auto"/>
         <w:ind w:left="1440" w:hanging="360"/>
@@ -6247,7 +6247,7 @@
       <w:pPr>
         <w:numPr>
           <w:ilvl w:val="0"/>
-          <w:numId w:val="13"/>
+          <w:numId w:val="14"/>
         </w:numPr>
         <w:spacing w:after="0" w:afterAutospacing="0" w:before="0" w:beforeAutospacing="0" w:lineRule="auto"/>
         <w:ind w:left="720" w:hanging="360"/>
@@ -6321,7 +6321,7 @@
       <w:pPr>
         <w:numPr>
           <w:ilvl w:val="1"/>
-          <w:numId w:val="13"/>
+          <w:numId w:val="14"/>
         </w:numPr>
         <w:spacing w:after="0" w:afterAutospacing="0" w:before="0" w:beforeAutospacing="0" w:lineRule="auto"/>
         <w:ind w:left="1440" w:hanging="360"/>
@@ -6358,7 +6358,7 @@
       <w:pPr>
         <w:numPr>
           <w:ilvl w:val="0"/>
-          <w:numId w:val="13"/>
+          <w:numId w:val="14"/>
         </w:numPr>
         <w:spacing w:after="240" w:before="0" w:beforeAutospacing="0" w:lineRule="auto"/>
         <w:ind w:left="720" w:hanging="360"/>
@@ -6596,7 +6596,7 @@
       <w:pPr>
         <w:numPr>
           <w:ilvl w:val="0"/>
-          <w:numId w:val="21"/>
+          <w:numId w:val="23"/>
         </w:numPr>
         <w:spacing w:after="240" w:before="240" w:lineRule="auto"/>
         <w:ind w:left="720" w:hanging="360"/>
@@ -6655,7 +6655,7 @@
       <w:pPr>
         <w:numPr>
           <w:ilvl w:val="1"/>
-          <w:numId w:val="21"/>
+          <w:numId w:val="23"/>
         </w:numPr>
         <w:spacing w:after="0" w:afterAutospacing="0" w:before="240" w:lineRule="auto"/>
         <w:ind w:left="1440" w:hanging="360"/>
@@ -6692,7 +6692,7 @@
       <w:pPr>
         <w:numPr>
           <w:ilvl w:val="0"/>
-          <w:numId w:val="21"/>
+          <w:numId w:val="23"/>
         </w:numPr>
         <w:spacing w:after="240" w:before="0" w:beforeAutospacing="0" w:lineRule="auto"/>
         <w:ind w:left="720" w:hanging="360"/>
@@ -6758,7 +6758,7 @@
       <w:pPr>
         <w:numPr>
           <w:ilvl w:val="1"/>
-          <w:numId w:val="21"/>
+          <w:numId w:val="23"/>
         </w:numPr>
         <w:spacing w:after="0" w:afterAutospacing="0" w:before="240" w:lineRule="auto"/>
         <w:ind w:left="1440" w:hanging="360"/>
@@ -6781,7 +6781,7 @@
       <w:pPr>
         <w:numPr>
           <w:ilvl w:val="0"/>
-          <w:numId w:val="21"/>
+          <w:numId w:val="23"/>
         </w:numPr>
         <w:spacing w:after="240" w:before="0" w:beforeAutospacing="0" w:lineRule="auto"/>
         <w:ind w:left="720" w:hanging="360"/>
@@ -6859,7 +6859,7 @@
       <w:pPr>
         <w:numPr>
           <w:ilvl w:val="1"/>
-          <w:numId w:val="21"/>
+          <w:numId w:val="23"/>
         </w:numPr>
         <w:spacing w:after="0" w:afterAutospacing="0" w:before="240" w:lineRule="auto"/>
         <w:ind w:left="1440" w:hanging="360"/>
@@ -6882,7 +6882,7 @@
       <w:pPr>
         <w:numPr>
           <w:ilvl w:val="0"/>
-          <w:numId w:val="21"/>
+          <w:numId w:val="23"/>
         </w:numPr>
         <w:spacing w:after="240" w:before="0" w:beforeAutospacing="0" w:lineRule="auto"/>
         <w:ind w:left="720" w:hanging="360"/>
@@ -6947,7 +6947,7 @@
       <w:pPr>
         <w:numPr>
           <w:ilvl w:val="1"/>
-          <w:numId w:val="21"/>
+          <w:numId w:val="23"/>
         </w:numPr>
         <w:spacing w:after="0" w:afterAutospacing="0" w:before="240" w:lineRule="auto"/>
         <w:ind w:left="1440" w:hanging="360"/>
@@ -6970,7 +6970,7 @@
       <w:pPr>
         <w:numPr>
           <w:ilvl w:val="0"/>
-          <w:numId w:val="21"/>
+          <w:numId w:val="23"/>
         </w:numPr>
         <w:spacing w:after="240" w:before="0" w:beforeAutospacing="0" w:lineRule="auto"/>
         <w:ind w:left="720" w:hanging="360"/>
@@ -7035,7 +7035,7 @@
       <w:pPr>
         <w:numPr>
           <w:ilvl w:val="1"/>
-          <w:numId w:val="21"/>
+          <w:numId w:val="23"/>
         </w:numPr>
         <w:spacing w:after="0" w:afterAutospacing="0" w:before="240" w:lineRule="auto"/>
         <w:ind w:left="1440" w:hanging="360"/>
@@ -7058,7 +7058,7 @@
       <w:pPr>
         <w:numPr>
           <w:ilvl w:val="0"/>
-          <w:numId w:val="21"/>
+          <w:numId w:val="23"/>
         </w:numPr>
         <w:spacing w:after="240" w:before="0" w:beforeAutospacing="0" w:lineRule="auto"/>
         <w:ind w:left="720" w:hanging="360"/>
@@ -7123,7 +7123,7 @@
       <w:pPr>
         <w:numPr>
           <w:ilvl w:val="1"/>
-          <w:numId w:val="21"/>
+          <w:numId w:val="23"/>
         </w:numPr>
         <w:spacing w:after="0" w:afterAutospacing="0" w:before="240" w:lineRule="auto"/>
         <w:ind w:left="1440" w:hanging="360"/>
@@ -7160,7 +7160,7 @@
       <w:pPr>
         <w:numPr>
           <w:ilvl w:val="0"/>
-          <w:numId w:val="21"/>
+          <w:numId w:val="23"/>
         </w:numPr>
         <w:spacing w:after="240" w:before="0" w:beforeAutospacing="0" w:lineRule="auto"/>
         <w:ind w:left="720" w:hanging="360"/>
@@ -7225,7 +7225,7 @@
       <w:pPr>
         <w:numPr>
           <w:ilvl w:val="1"/>
-          <w:numId w:val="21"/>
+          <w:numId w:val="23"/>
         </w:numPr>
         <w:spacing w:after="0" w:afterAutospacing="0" w:before="240" w:lineRule="auto"/>
         <w:ind w:left="1440" w:hanging="360"/>
@@ -7262,7 +7262,7 @@
       <w:pPr>
         <w:numPr>
           <w:ilvl w:val="0"/>
-          <w:numId w:val="21"/>
+          <w:numId w:val="23"/>
         </w:numPr>
         <w:spacing w:after="240" w:before="0" w:beforeAutospacing="0" w:lineRule="auto"/>
         <w:ind w:left="720" w:hanging="360"/>
@@ -7328,7 +7328,7 @@
       <w:pPr>
         <w:numPr>
           <w:ilvl w:val="1"/>
-          <w:numId w:val="21"/>
+          <w:numId w:val="23"/>
         </w:numPr>
         <w:spacing w:after="240" w:before="240" w:lineRule="auto"/>
         <w:ind w:left="1440" w:hanging="360"/>
@@ -7412,7 +7412,7 @@
       <w:pPr>
         <w:numPr>
           <w:ilvl w:val="0"/>
-          <w:numId w:val="15"/>
+          <w:numId w:val="17"/>
         </w:numPr>
         <w:spacing w:after="0" w:afterAutospacing="0" w:before="240" w:lineRule="auto"/>
         <w:ind w:left="720" w:hanging="360"/>
@@ -7441,7 +7441,7 @@
       <w:pPr>
         <w:numPr>
           <w:ilvl w:val="1"/>
-          <w:numId w:val="15"/>
+          <w:numId w:val="17"/>
         </w:numPr>
         <w:spacing w:after="0" w:afterAutospacing="0" w:before="0" w:beforeAutospacing="0" w:lineRule="auto"/>
         <w:ind w:left="1440" w:hanging="360"/>
@@ -7470,7 +7470,7 @@
       <w:pPr>
         <w:numPr>
           <w:ilvl w:val="1"/>
-          <w:numId w:val="15"/>
+          <w:numId w:val="17"/>
         </w:numPr>
         <w:spacing w:after="0" w:afterAutospacing="0" w:before="0" w:beforeAutospacing="0" w:lineRule="auto"/>
         <w:ind w:left="1440" w:hanging="360"/>
@@ -7490,7 +7490,7 @@
       <w:pPr>
         <w:numPr>
           <w:ilvl w:val="0"/>
-          <w:numId w:val="15"/>
+          <w:numId w:val="17"/>
         </w:numPr>
         <w:spacing w:after="0" w:afterAutospacing="0" w:before="0" w:beforeAutospacing="0" w:lineRule="auto"/>
         <w:ind w:left="720" w:hanging="360"/>
@@ -7519,7 +7519,7 @@
       <w:pPr>
         <w:numPr>
           <w:ilvl w:val="1"/>
-          <w:numId w:val="15"/>
+          <w:numId w:val="17"/>
         </w:numPr>
         <w:spacing w:after="0" w:afterAutospacing="0" w:before="0" w:beforeAutospacing="0" w:lineRule="auto"/>
         <w:ind w:left="1440" w:hanging="360"/>
@@ -7548,7 +7548,7 @@
       <w:pPr>
         <w:numPr>
           <w:ilvl w:val="1"/>
-          <w:numId w:val="15"/>
+          <w:numId w:val="17"/>
         </w:numPr>
         <w:spacing w:after="0" w:afterAutospacing="0" w:before="0" w:beforeAutospacing="0" w:lineRule="auto"/>
         <w:ind w:left="1440" w:hanging="360"/>
@@ -7568,7 +7568,7 @@
       <w:pPr>
         <w:numPr>
           <w:ilvl w:val="0"/>
-          <w:numId w:val="15"/>
+          <w:numId w:val="17"/>
         </w:numPr>
         <w:spacing w:after="0" w:afterAutospacing="0" w:before="0" w:beforeAutospacing="0" w:lineRule="auto"/>
         <w:ind w:left="720" w:hanging="360"/>
@@ -7597,7 +7597,7 @@
       <w:pPr>
         <w:numPr>
           <w:ilvl w:val="1"/>
-          <w:numId w:val="15"/>
+          <w:numId w:val="17"/>
         </w:numPr>
         <w:spacing w:after="0" w:afterAutospacing="0" w:before="0" w:beforeAutospacing="0" w:lineRule="auto"/>
         <w:ind w:left="1440" w:hanging="360"/>
@@ -7626,7 +7626,7 @@
       <w:pPr>
         <w:numPr>
           <w:ilvl w:val="1"/>
-          <w:numId w:val="15"/>
+          <w:numId w:val="17"/>
         </w:numPr>
         <w:spacing w:after="0" w:afterAutospacing="0" w:before="0" w:beforeAutospacing="0" w:lineRule="auto"/>
         <w:ind w:left="1440" w:hanging="360"/>
@@ -7646,7 +7646,7 @@
       <w:pPr>
         <w:numPr>
           <w:ilvl w:val="0"/>
-          <w:numId w:val="15"/>
+          <w:numId w:val="17"/>
         </w:numPr>
         <w:spacing w:after="0" w:afterAutospacing="0" w:before="0" w:beforeAutospacing="0" w:lineRule="auto"/>
         <w:ind w:left="720" w:hanging="360"/>
@@ -7675,7 +7675,7 @@
       <w:pPr>
         <w:numPr>
           <w:ilvl w:val="1"/>
-          <w:numId w:val="15"/>
+          <w:numId w:val="17"/>
         </w:numPr>
         <w:spacing w:after="0" w:afterAutospacing="0" w:before="0" w:beforeAutospacing="0" w:lineRule="auto"/>
         <w:ind w:left="1440" w:hanging="360"/>
@@ -7704,7 +7704,7 @@
       <w:pPr>
         <w:numPr>
           <w:ilvl w:val="1"/>
-          <w:numId w:val="15"/>
+          <w:numId w:val="17"/>
         </w:numPr>
         <w:spacing w:after="0" w:afterAutospacing="0" w:before="0" w:beforeAutospacing="0" w:lineRule="auto"/>
         <w:ind w:left="1440" w:hanging="360"/>
@@ -7724,7 +7724,7 @@
       <w:pPr>
         <w:numPr>
           <w:ilvl w:val="0"/>
-          <w:numId w:val="15"/>
+          <w:numId w:val="17"/>
         </w:numPr>
         <w:spacing w:after="0" w:afterAutospacing="0" w:before="0" w:beforeAutospacing="0" w:lineRule="auto"/>
         <w:ind w:left="720" w:hanging="360"/>
@@ -7753,7 +7753,7 @@
       <w:pPr>
         <w:numPr>
           <w:ilvl w:val="1"/>
-          <w:numId w:val="15"/>
+          <w:numId w:val="17"/>
         </w:numPr>
         <w:spacing w:after="0" w:afterAutospacing="0" w:before="0" w:beforeAutospacing="0" w:lineRule="auto"/>
         <w:ind w:left="1440" w:hanging="360"/>
@@ -7782,7 +7782,7 @@
       <w:pPr>
         <w:numPr>
           <w:ilvl w:val="1"/>
-          <w:numId w:val="15"/>
+          <w:numId w:val="17"/>
         </w:numPr>
         <w:spacing w:after="0" w:afterAutospacing="0" w:before="0" w:beforeAutospacing="0" w:lineRule="auto"/>
         <w:ind w:left="1440" w:hanging="360"/>
@@ -7802,7 +7802,7 @@
       <w:pPr>
         <w:numPr>
           <w:ilvl w:val="0"/>
-          <w:numId w:val="15"/>
+          <w:numId w:val="17"/>
         </w:numPr>
         <w:spacing w:after="0" w:afterAutospacing="0" w:before="0" w:beforeAutospacing="0" w:lineRule="auto"/>
         <w:ind w:left="720" w:hanging="360"/>
@@ -7831,7 +7831,7 @@
       <w:pPr>
         <w:numPr>
           <w:ilvl w:val="1"/>
-          <w:numId w:val="15"/>
+          <w:numId w:val="17"/>
         </w:numPr>
         <w:spacing w:after="0" w:afterAutospacing="0" w:before="0" w:beforeAutospacing="0" w:lineRule="auto"/>
         <w:ind w:left="1440" w:hanging="360"/>
@@ -7860,7 +7860,7 @@
       <w:pPr>
         <w:numPr>
           <w:ilvl w:val="1"/>
-          <w:numId w:val="15"/>
+          <w:numId w:val="17"/>
         </w:numPr>
         <w:spacing w:after="0" w:afterAutospacing="0" w:before="0" w:beforeAutospacing="0" w:lineRule="auto"/>
         <w:ind w:left="1440" w:hanging="360"/>
@@ -7880,7 +7880,7 @@
       <w:pPr>
         <w:numPr>
           <w:ilvl w:val="1"/>
-          <w:numId w:val="15"/>
+          <w:numId w:val="17"/>
         </w:numPr>
         <w:spacing w:after="0" w:afterAutospacing="0" w:before="0" w:beforeAutospacing="0" w:lineRule="auto"/>
         <w:ind w:left="1440" w:hanging="360"/>
@@ -7909,7 +7909,7 @@
       <w:pPr>
         <w:numPr>
           <w:ilvl w:val="1"/>
-          <w:numId w:val="15"/>
+          <w:numId w:val="17"/>
         </w:numPr>
         <w:spacing w:after="0" w:afterAutospacing="0" w:before="0" w:beforeAutospacing="0" w:lineRule="auto"/>
         <w:ind w:left="1440" w:hanging="360"/>
@@ -7929,7 +7929,7 @@
       <w:pPr>
         <w:numPr>
           <w:ilvl w:val="0"/>
-          <w:numId w:val="15"/>
+          <w:numId w:val="17"/>
         </w:numPr>
         <w:spacing w:after="0" w:afterAutospacing="0" w:before="0" w:beforeAutospacing="0" w:lineRule="auto"/>
         <w:ind w:left="720" w:hanging="360"/>
@@ -7958,7 +7958,7 @@
       <w:pPr>
         <w:numPr>
           <w:ilvl w:val="1"/>
-          <w:numId w:val="15"/>
+          <w:numId w:val="17"/>
         </w:numPr>
         <w:spacing w:after="0" w:afterAutospacing="0" w:before="0" w:beforeAutospacing="0" w:lineRule="auto"/>
         <w:ind w:left="1440" w:hanging="360"/>
@@ -7987,7 +7987,7 @@
       <w:pPr>
         <w:numPr>
           <w:ilvl w:val="1"/>
-          <w:numId w:val="15"/>
+          <w:numId w:val="17"/>
         </w:numPr>
         <w:spacing w:after="0" w:afterAutospacing="0" w:before="0" w:beforeAutospacing="0" w:lineRule="auto"/>
         <w:ind w:left="1440" w:hanging="360"/>
@@ -8007,7 +8007,7 @@
       <w:pPr>
         <w:numPr>
           <w:ilvl w:val="0"/>
-          <w:numId w:val="15"/>
+          <w:numId w:val="17"/>
         </w:numPr>
         <w:spacing w:after="0" w:afterAutospacing="0" w:before="0" w:beforeAutospacing="0" w:lineRule="auto"/>
         <w:ind w:left="720" w:hanging="360"/>
@@ -8036,7 +8036,7 @@
       <w:pPr>
         <w:numPr>
           <w:ilvl w:val="1"/>
-          <w:numId w:val="15"/>
+          <w:numId w:val="17"/>
         </w:numPr>
         <w:spacing w:after="0" w:afterAutospacing="0" w:before="0" w:beforeAutospacing="0" w:lineRule="auto"/>
         <w:ind w:left="1440" w:hanging="360"/>
@@ -8065,7 +8065,7 @@
       <w:pPr>
         <w:numPr>
           <w:ilvl w:val="1"/>
-          <w:numId w:val="15"/>
+          <w:numId w:val="17"/>
         </w:numPr>
         <w:spacing w:after="0" w:afterAutospacing="0" w:before="0" w:beforeAutospacing="0" w:lineRule="auto"/>
         <w:ind w:left="1440" w:hanging="360"/>
@@ -8085,7 +8085,7 @@
       <w:pPr>
         <w:numPr>
           <w:ilvl w:val="0"/>
-          <w:numId w:val="15"/>
+          <w:numId w:val="17"/>
         </w:numPr>
         <w:spacing w:after="0" w:afterAutospacing="0" w:before="0" w:beforeAutospacing="0" w:lineRule="auto"/>
         <w:ind w:left="720" w:hanging="360"/>
@@ -8114,7 +8114,7 @@
       <w:pPr>
         <w:numPr>
           <w:ilvl w:val="1"/>
-          <w:numId w:val="15"/>
+          <w:numId w:val="17"/>
         </w:numPr>
         <w:spacing w:after="0" w:afterAutospacing="0" w:before="0" w:beforeAutospacing="0" w:lineRule="auto"/>
         <w:ind w:left="1440" w:hanging="360"/>
@@ -8143,7 +8143,7 @@
       <w:pPr>
         <w:numPr>
           <w:ilvl w:val="1"/>
-          <w:numId w:val="15"/>
+          <w:numId w:val="17"/>
         </w:numPr>
         <w:spacing w:after="240" w:before="0" w:beforeAutospacing="0" w:lineRule="auto"/>
         <w:ind w:left="1440" w:hanging="360"/>
@@ -8207,7 +8207,7 @@
       <w:pPr>
         <w:numPr>
           <w:ilvl w:val="0"/>
-          <w:numId w:val="12"/>
+          <w:numId w:val="13"/>
         </w:numPr>
         <w:spacing w:after="0" w:afterAutospacing="0" w:before="240" w:lineRule="auto"/>
         <w:ind w:left="720" w:hanging="360"/>
@@ -8227,7 +8227,7 @@
       <w:pPr>
         <w:numPr>
           <w:ilvl w:val="1"/>
-          <w:numId w:val="12"/>
+          <w:numId w:val="13"/>
         </w:numPr>
         <w:spacing w:after="0" w:afterAutospacing="0" w:before="0" w:beforeAutospacing="0" w:lineRule="auto"/>
         <w:ind w:left="1440" w:hanging="360"/>
@@ -8256,7 +8256,7 @@
       <w:pPr>
         <w:numPr>
           <w:ilvl w:val="1"/>
-          <w:numId w:val="12"/>
+          <w:numId w:val="13"/>
         </w:numPr>
         <w:spacing w:after="0" w:afterAutospacing="0" w:before="0" w:beforeAutospacing="0" w:lineRule="auto"/>
         <w:ind w:left="1440" w:hanging="360"/>
@@ -8276,7 +8276,7 @@
       <w:pPr>
         <w:numPr>
           <w:ilvl w:val="0"/>
-          <w:numId w:val="12"/>
+          <w:numId w:val="13"/>
         </w:numPr>
         <w:spacing w:after="0" w:afterAutospacing="0" w:before="0" w:beforeAutospacing="0" w:lineRule="auto"/>
         <w:ind w:left="720" w:hanging="360"/>
@@ -8296,7 +8296,7 @@
       <w:pPr>
         <w:numPr>
           <w:ilvl w:val="1"/>
-          <w:numId w:val="12"/>
+          <w:numId w:val="13"/>
         </w:numPr>
         <w:spacing w:after="0" w:afterAutospacing="0" w:before="0" w:beforeAutospacing="0" w:lineRule="auto"/>
         <w:ind w:left="1440" w:hanging="360"/>
@@ -8325,7 +8325,7 @@
       <w:pPr>
         <w:numPr>
           <w:ilvl w:val="1"/>
-          <w:numId w:val="12"/>
+          <w:numId w:val="13"/>
         </w:numPr>
         <w:spacing w:after="0" w:afterAutospacing="0" w:before="0" w:beforeAutospacing="0" w:lineRule="auto"/>
         <w:ind w:left="1440" w:hanging="360"/>
@@ -8345,7 +8345,7 @@
       <w:pPr>
         <w:numPr>
           <w:ilvl w:val="0"/>
-          <w:numId w:val="12"/>
+          <w:numId w:val="13"/>
         </w:numPr>
         <w:spacing w:after="0" w:afterAutospacing="0" w:before="0" w:beforeAutospacing="0" w:lineRule="auto"/>
         <w:ind w:left="720" w:hanging="360"/>
@@ -8365,7 +8365,7 @@
       <w:pPr>
         <w:numPr>
           <w:ilvl w:val="1"/>
-          <w:numId w:val="12"/>
+          <w:numId w:val="13"/>
         </w:numPr>
         <w:spacing w:after="0" w:afterAutospacing="0" w:before="0" w:beforeAutospacing="0" w:lineRule="auto"/>
         <w:ind w:left="1440" w:hanging="360"/>
@@ -8394,7 +8394,7 @@
       <w:pPr>
         <w:numPr>
           <w:ilvl w:val="1"/>
-          <w:numId w:val="12"/>
+          <w:numId w:val="13"/>
         </w:numPr>
         <w:spacing w:after="0" w:afterAutospacing="0" w:before="0" w:beforeAutospacing="0" w:lineRule="auto"/>
         <w:ind w:left="1440" w:hanging="360"/>
@@ -8414,7 +8414,7 @@
       <w:pPr>
         <w:numPr>
           <w:ilvl w:val="0"/>
-          <w:numId w:val="12"/>
+          <w:numId w:val="13"/>
         </w:numPr>
         <w:spacing w:after="0" w:afterAutospacing="0" w:before="0" w:beforeAutospacing="0" w:lineRule="auto"/>
         <w:ind w:left="720" w:hanging="360"/>
@@ -8434,7 +8434,7 @@
       <w:pPr>
         <w:numPr>
           <w:ilvl w:val="1"/>
-          <w:numId w:val="12"/>
+          <w:numId w:val="13"/>
         </w:numPr>
         <w:spacing w:after="0" w:afterAutospacing="0" w:before="0" w:beforeAutospacing="0" w:lineRule="auto"/>
         <w:ind w:left="1440" w:hanging="360"/>
@@ -8463,7 +8463,7 @@
       <w:pPr>
         <w:numPr>
           <w:ilvl w:val="1"/>
-          <w:numId w:val="12"/>
+          <w:numId w:val="13"/>
         </w:numPr>
         <w:spacing w:after="0" w:afterAutospacing="0" w:before="0" w:beforeAutospacing="0" w:lineRule="auto"/>
         <w:ind w:left="1440" w:hanging="360"/>
@@ -8483,7 +8483,7 @@
       <w:pPr>
         <w:numPr>
           <w:ilvl w:val="0"/>
-          <w:numId w:val="12"/>
+          <w:numId w:val="13"/>
         </w:numPr>
         <w:spacing w:after="0" w:afterAutospacing="0" w:before="0" w:beforeAutospacing="0" w:lineRule="auto"/>
         <w:ind w:left="720" w:hanging="360"/>
@@ -8503,7 +8503,7 @@
       <w:pPr>
         <w:numPr>
           <w:ilvl w:val="1"/>
-          <w:numId w:val="12"/>
+          <w:numId w:val="13"/>
         </w:numPr>
         <w:spacing w:after="0" w:afterAutospacing="0" w:before="0" w:beforeAutospacing="0" w:lineRule="auto"/>
         <w:ind w:left="1440" w:hanging="360"/>
@@ -8532,7 +8532,7 @@
       <w:pPr>
         <w:numPr>
           <w:ilvl w:val="1"/>
-          <w:numId w:val="12"/>
+          <w:numId w:val="13"/>
         </w:numPr>
         <w:spacing w:after="0" w:afterAutospacing="0" w:before="0" w:beforeAutospacing="0" w:lineRule="auto"/>
         <w:ind w:left="1440" w:hanging="360"/>
@@ -8552,7 +8552,7 @@
       <w:pPr>
         <w:numPr>
           <w:ilvl w:val="0"/>
-          <w:numId w:val="12"/>
+          <w:numId w:val="13"/>
         </w:numPr>
         <w:spacing w:after="0" w:afterAutospacing="0" w:before="0" w:beforeAutospacing="0" w:lineRule="auto"/>
         <w:ind w:left="720" w:hanging="360"/>
@@ -8572,7 +8572,7 @@
       <w:pPr>
         <w:numPr>
           <w:ilvl w:val="1"/>
-          <w:numId w:val="12"/>
+          <w:numId w:val="13"/>
         </w:numPr>
         <w:spacing w:after="0" w:afterAutospacing="0" w:before="0" w:beforeAutospacing="0" w:lineRule="auto"/>
         <w:ind w:left="1440" w:hanging="360"/>
@@ -8601,7 +8601,7 @@
       <w:pPr>
         <w:numPr>
           <w:ilvl w:val="1"/>
-          <w:numId w:val="12"/>
+          <w:numId w:val="13"/>
         </w:numPr>
         <w:spacing w:after="240" w:before="0" w:beforeAutospacing="0" w:lineRule="auto"/>
         <w:ind w:left="1440" w:hanging="360"/>
@@ -8665,7 +8665,7 @@
       <w:pPr>
         <w:numPr>
           <w:ilvl w:val="0"/>
-          <w:numId w:val="17"/>
+          <w:numId w:val="19"/>
         </w:numPr>
         <w:spacing w:after="0" w:afterAutospacing="0" w:before="240" w:lineRule="auto"/>
         <w:ind w:left="720" w:hanging="360"/>
@@ -8742,7 +8742,7 @@
       <w:pPr>
         <w:numPr>
           <w:ilvl w:val="0"/>
-          <w:numId w:val="17"/>
+          <w:numId w:val="19"/>
         </w:numPr>
         <w:spacing w:after="0" w:afterAutospacing="0" w:before="0" w:beforeAutospacing="0" w:lineRule="auto"/>
         <w:ind w:left="720" w:hanging="360"/>
@@ -8794,7 +8794,7 @@
       <w:pPr>
         <w:numPr>
           <w:ilvl w:val="0"/>
-          <w:numId w:val="17"/>
+          <w:numId w:val="19"/>
         </w:numPr>
         <w:spacing w:after="0" w:afterAutospacing="0" w:before="0" w:beforeAutospacing="0" w:lineRule="auto"/>
         <w:ind w:left="720" w:hanging="360"/>
@@ -8846,7 +8846,7 @@
       <w:pPr>
         <w:numPr>
           <w:ilvl w:val="0"/>
-          <w:numId w:val="17"/>
+          <w:numId w:val="19"/>
         </w:numPr>
         <w:spacing w:after="240" w:before="0" w:beforeAutospacing="0" w:lineRule="auto"/>
         <w:ind w:left="720" w:hanging="360"/>
@@ -8892,6 +8892,428 @@
           <w:rtl w:val="0"/>
         </w:rPr>
         <w:t xml:space="preserve"> permiten especificar repeticiones exactas o conjuntos de caracteres que pueden coincidir.</w:t>
+      </w:r>
+    </w:p>
+    <w:p>
+      <w:pPr>
+        <w:spacing w:after="240" w:before="240" w:lineRule="auto"/>
+        <w:rPr>
+          <w:b w:val="1"/>
+        </w:rPr>
+      </w:pPr>
+      <w:r>
+        <w:rPr>
+          <w:rtl w:val="0"/>
+        </w:rPr>
+      </w:r>
+    </w:p>
+    <w:p>
+      <w:pPr>
+        <w:pStyle w:val="Heading4"/>
+        <w:keepNext w:val="0"/>
+        <w:keepLines w:val="0"/>
+        <w:spacing w:after="40" w:before="240" w:lineRule="auto"/>
+        <w:rPr>
+          <w:rFonts w:ascii="Roboto Mono" w:cs="Roboto Mono" w:eastAsia="Roboto Mono" w:hAnsi="Roboto Mono"/>
+          <w:b w:val="1"/>
+          <w:color w:val="188038"/>
+          <w:sz w:val="22"/>
+          <w:szCs w:val="22"/>
+        </w:rPr>
+      </w:pPr>
+      <w:bookmarkStart w:colFirst="0" w:colLast="0" w:name="_u7knn13obgzy" w:id="42"/>
+      <w:bookmarkEnd w:id="42"/>
+      <w:r>
+        <w:rPr>
+          <w:b w:val="1"/>
+          <w:color w:val="000000"/>
+          <w:sz w:val="22"/>
+          <w:szCs w:val="22"/>
+          <w:rtl w:val="0"/>
+        </w:rPr>
+        <w:t xml:space="preserve">Comando: </w:t>
+      </w:r>
+      <w:r>
+        <w:rPr>
+          <w:rFonts w:ascii="Roboto Mono" w:cs="Roboto Mono" w:eastAsia="Roboto Mono" w:hAnsi="Roboto Mono"/>
+          <w:b w:val="1"/>
+          <w:color w:val="188038"/>
+          <w:sz w:val="22"/>
+          <w:szCs w:val="22"/>
+          <w:rtl w:val="0"/>
+        </w:rPr>
+        <w:t xml:space="preserve">sort</w:t>
+      </w:r>
+    </w:p>
+    <w:p>
+      <w:pPr>
+        <w:numPr>
+          <w:ilvl w:val="0"/>
+          <w:numId w:val="15"/>
+        </w:numPr>
+        <w:spacing w:after="0" w:afterAutospacing="0" w:before="240" w:lineRule="auto"/>
+        <w:ind w:left="720" w:hanging="360"/>
+        <w:rPr>
+          <w:b w:val="1"/>
+        </w:rPr>
+      </w:pPr>
+      <w:r>
+        <w:rPr>
+          <w:b w:val="1"/>
+          <w:rtl w:val="0"/>
+        </w:rPr>
+        <w:t xml:space="preserve">Descripción: Ordena líneas de texto en un archivo.</w:t>
+      </w:r>
+    </w:p>
+    <w:p>
+      <w:pPr>
+        <w:numPr>
+          <w:ilvl w:val="0"/>
+          <w:numId w:val="15"/>
+        </w:numPr>
+        <w:spacing w:after="0" w:afterAutospacing="0" w:before="0" w:beforeAutospacing="0" w:lineRule="auto"/>
+        <w:ind w:left="720" w:hanging="360"/>
+        <w:rPr>
+          <w:b w:val="1"/>
+        </w:rPr>
+      </w:pPr>
+      <w:r>
+        <w:rPr>
+          <w:b w:val="1"/>
+          <w:rtl w:val="0"/>
+        </w:rPr>
+        <w:t xml:space="preserve">Opciones:</w:t>
+      </w:r>
+    </w:p>
+    <w:p>
+      <w:pPr>
+        <w:numPr>
+          <w:ilvl w:val="1"/>
+          <w:numId w:val="15"/>
+        </w:numPr>
+        <w:spacing w:after="0" w:afterAutospacing="0" w:before="0" w:beforeAutospacing="0" w:lineRule="auto"/>
+        <w:ind w:left="1440" w:hanging="360"/>
+        <w:rPr>
+          <w:b w:val="1"/>
+        </w:rPr>
+      </w:pPr>
+      <w:r>
+        <w:rPr>
+          <w:rFonts w:ascii="Roboto Mono" w:cs="Roboto Mono" w:eastAsia="Roboto Mono" w:hAnsi="Roboto Mono"/>
+          <w:b w:val="1"/>
+          <w:color w:val="188038"/>
+          <w:rtl w:val="0"/>
+        </w:rPr>
+        <w:t xml:space="preserve">sort archivo.txt</w:t>
+      </w:r>
+      <w:r>
+        <w:rPr>
+          <w:rFonts w:ascii="Arial Unicode MS" w:cs="Arial Unicode MS" w:eastAsia="Arial Unicode MS" w:hAnsi="Arial Unicode MS"/>
+          <w:b w:val="1"/>
+          <w:rtl w:val="0"/>
+        </w:rPr>
+        <w:t xml:space="preserve"> → Ordena alfabéticamente.</w:t>
+      </w:r>
+    </w:p>
+    <w:p>
+      <w:pPr>
+        <w:numPr>
+          <w:ilvl w:val="1"/>
+          <w:numId w:val="15"/>
+        </w:numPr>
+        <w:spacing w:after="0" w:afterAutospacing="0" w:before="0" w:beforeAutospacing="0" w:lineRule="auto"/>
+        <w:ind w:left="1440" w:hanging="360"/>
+        <w:rPr>
+          <w:b w:val="1"/>
+        </w:rPr>
+      </w:pPr>
+      <w:r>
+        <w:rPr>
+          <w:rFonts w:ascii="Roboto Mono" w:cs="Roboto Mono" w:eastAsia="Roboto Mono" w:hAnsi="Roboto Mono"/>
+          <w:b w:val="1"/>
+          <w:color w:val="188038"/>
+          <w:rtl w:val="0"/>
+        </w:rPr>
+        <w:t xml:space="preserve">sort -r archivo.txt</w:t>
+      </w:r>
+      <w:r>
+        <w:rPr>
+          <w:rFonts w:ascii="Arial Unicode MS" w:cs="Arial Unicode MS" w:eastAsia="Arial Unicode MS" w:hAnsi="Arial Unicode MS"/>
+          <w:b w:val="1"/>
+          <w:rtl w:val="0"/>
+        </w:rPr>
+        <w:t xml:space="preserve"> → Ordena en orden inverso (de Z a A).</w:t>
+      </w:r>
+    </w:p>
+    <w:p>
+      <w:pPr>
+        <w:numPr>
+          <w:ilvl w:val="1"/>
+          <w:numId w:val="15"/>
+        </w:numPr>
+        <w:spacing w:after="0" w:afterAutospacing="0" w:before="0" w:beforeAutospacing="0" w:lineRule="auto"/>
+        <w:ind w:left="1440" w:hanging="360"/>
+        <w:rPr>
+          <w:b w:val="1"/>
+        </w:rPr>
+      </w:pPr>
+      <w:r>
+        <w:rPr>
+          <w:rFonts w:ascii="Roboto Mono" w:cs="Roboto Mono" w:eastAsia="Roboto Mono" w:hAnsi="Roboto Mono"/>
+          <w:b w:val="1"/>
+          <w:color w:val="188038"/>
+          <w:rtl w:val="0"/>
+        </w:rPr>
+        <w:t xml:space="preserve">sort -n archivo.txt</w:t>
+      </w:r>
+      <w:r>
+        <w:rPr>
+          <w:rFonts w:ascii="Arial Unicode MS" w:cs="Arial Unicode MS" w:eastAsia="Arial Unicode MS" w:hAnsi="Arial Unicode MS"/>
+          <w:b w:val="1"/>
+          <w:rtl w:val="0"/>
+        </w:rPr>
+        <w:t xml:space="preserve"> → Ordena números correctamente.</w:t>
+      </w:r>
+    </w:p>
+    <w:p>
+      <w:pPr>
+        <w:numPr>
+          <w:ilvl w:val="1"/>
+          <w:numId w:val="15"/>
+        </w:numPr>
+        <w:spacing w:after="240" w:before="0" w:beforeAutospacing="0" w:lineRule="auto"/>
+        <w:ind w:left="1440" w:hanging="360"/>
+        <w:rPr>
+          <w:b w:val="1"/>
+        </w:rPr>
+      </w:pPr>
+      <w:r>
+        <w:rPr>
+          <w:rFonts w:ascii="Roboto Mono" w:cs="Roboto Mono" w:eastAsia="Roboto Mono" w:hAnsi="Roboto Mono"/>
+          <w:b w:val="1"/>
+          <w:color w:val="188038"/>
+          <w:rtl w:val="0"/>
+        </w:rPr>
+        <w:t xml:space="preserve">sort -h archivo.txt</w:t>
+      </w:r>
+      <w:r>
+        <w:rPr>
+          <w:rFonts w:ascii="Arial Unicode MS" w:cs="Arial Unicode MS" w:eastAsia="Arial Unicode MS" w:hAnsi="Arial Unicode MS"/>
+          <w:b w:val="1"/>
+          <w:rtl w:val="0"/>
+        </w:rPr>
+        <w:t xml:space="preserve"> → Ordena por magnitud (K, M, G).</w:t>
+      </w:r>
+    </w:p>
+    <w:p>
+      <w:pPr>
+        <w:pStyle w:val="Heading4"/>
+        <w:keepNext w:val="0"/>
+        <w:keepLines w:val="0"/>
+        <w:spacing w:after="40" w:before="240" w:lineRule="auto"/>
+        <w:rPr>
+          <w:rFonts w:ascii="Roboto Mono" w:cs="Roboto Mono" w:eastAsia="Roboto Mono" w:hAnsi="Roboto Mono"/>
+          <w:b w:val="1"/>
+          <w:color w:val="188038"/>
+          <w:sz w:val="22"/>
+          <w:szCs w:val="22"/>
+        </w:rPr>
+      </w:pPr>
+      <w:bookmarkStart w:colFirst="0" w:colLast="0" w:name="_2ftsiw25u1gf" w:id="43"/>
+      <w:bookmarkEnd w:id="43"/>
+      <w:r>
+        <w:rPr>
+          <w:b w:val="1"/>
+          <w:color w:val="000000"/>
+          <w:sz w:val="22"/>
+          <w:szCs w:val="22"/>
+          <w:rtl w:val="0"/>
+        </w:rPr>
+        <w:t xml:space="preserve">Comando: </w:t>
+      </w:r>
+      <w:r>
+        <w:rPr>
+          <w:rFonts w:ascii="Roboto Mono" w:cs="Roboto Mono" w:eastAsia="Roboto Mono" w:hAnsi="Roboto Mono"/>
+          <w:b w:val="1"/>
+          <w:color w:val="188038"/>
+          <w:sz w:val="22"/>
+          <w:szCs w:val="22"/>
+          <w:rtl w:val="0"/>
+        </w:rPr>
+        <w:t xml:space="preserve">uniq</w:t>
+      </w:r>
+    </w:p>
+    <w:p>
+      <w:pPr>
+        <w:numPr>
+          <w:ilvl w:val="0"/>
+          <w:numId w:val="12"/>
+        </w:numPr>
+        <w:spacing w:after="0" w:afterAutospacing="0" w:before="240" w:lineRule="auto"/>
+        <w:ind w:left="720" w:hanging="360"/>
+        <w:rPr>
+          <w:b w:val="1"/>
+        </w:rPr>
+      </w:pPr>
+      <w:r>
+        <w:rPr>
+          <w:b w:val="1"/>
+          <w:rtl w:val="0"/>
+        </w:rPr>
+        <w:t xml:space="preserve">Descripción: Filtra o muestra líneas duplicadas en un archivo.</w:t>
+      </w:r>
+    </w:p>
+    <w:p>
+      <w:pPr>
+        <w:numPr>
+          <w:ilvl w:val="0"/>
+          <w:numId w:val="12"/>
+        </w:numPr>
+        <w:spacing w:after="0" w:afterAutospacing="0" w:before="0" w:beforeAutospacing="0" w:lineRule="auto"/>
+        <w:ind w:left="720" w:hanging="360"/>
+        <w:rPr>
+          <w:b w:val="1"/>
+        </w:rPr>
+      </w:pPr>
+      <w:r>
+        <w:rPr>
+          <w:b w:val="1"/>
+          <w:rtl w:val="0"/>
+        </w:rPr>
+        <w:t xml:space="preserve">Opciones:</w:t>
+      </w:r>
+    </w:p>
+    <w:p>
+      <w:pPr>
+        <w:numPr>
+          <w:ilvl w:val="1"/>
+          <w:numId w:val="12"/>
+        </w:numPr>
+        <w:spacing w:after="0" w:afterAutospacing="0" w:before="0" w:beforeAutospacing="0" w:lineRule="auto"/>
+        <w:ind w:left="1440" w:hanging="360"/>
+        <w:rPr>
+          <w:b w:val="1"/>
+        </w:rPr>
+      </w:pPr>
+      <w:r>
+        <w:rPr>
+          <w:rFonts w:ascii="Roboto Mono" w:cs="Roboto Mono" w:eastAsia="Roboto Mono" w:hAnsi="Roboto Mono"/>
+          <w:b w:val="1"/>
+          <w:color w:val="188038"/>
+          <w:rtl w:val="0"/>
+        </w:rPr>
+        <w:t xml:space="preserve">uniq archivo.txt</w:t>
+      </w:r>
+      <w:r>
+        <w:rPr>
+          <w:rFonts w:ascii="Arial Unicode MS" w:cs="Arial Unicode MS" w:eastAsia="Arial Unicode MS" w:hAnsi="Arial Unicode MS"/>
+          <w:b w:val="1"/>
+          <w:rtl w:val="0"/>
+        </w:rPr>
+        <w:t xml:space="preserve"> → Elimina duplicados consecutivos.</w:t>
+      </w:r>
+    </w:p>
+    <w:p>
+      <w:pPr>
+        <w:numPr>
+          <w:ilvl w:val="1"/>
+          <w:numId w:val="12"/>
+        </w:numPr>
+        <w:spacing w:after="0" w:afterAutospacing="0" w:before="0" w:beforeAutospacing="0" w:lineRule="auto"/>
+        <w:ind w:left="1440" w:hanging="360"/>
+        <w:rPr>
+          <w:b w:val="1"/>
+        </w:rPr>
+      </w:pPr>
+      <w:r>
+        <w:rPr>
+          <w:rFonts w:ascii="Roboto Mono" w:cs="Roboto Mono" w:eastAsia="Roboto Mono" w:hAnsi="Roboto Mono"/>
+          <w:b w:val="1"/>
+          <w:color w:val="188038"/>
+          <w:rtl w:val="0"/>
+        </w:rPr>
+        <w:t xml:space="preserve">uniq -d archivo.txt</w:t>
+      </w:r>
+      <w:r>
+        <w:rPr>
+          <w:rFonts w:ascii="Arial Unicode MS" w:cs="Arial Unicode MS" w:eastAsia="Arial Unicode MS" w:hAnsi="Arial Unicode MS"/>
+          <w:b w:val="1"/>
+          <w:rtl w:val="0"/>
+        </w:rPr>
+        <w:t xml:space="preserve"> → Muestra solo las líneas duplicadas.</w:t>
+      </w:r>
+    </w:p>
+    <w:p>
+      <w:pPr>
+        <w:numPr>
+          <w:ilvl w:val="1"/>
+          <w:numId w:val="12"/>
+        </w:numPr>
+        <w:spacing w:after="0" w:afterAutospacing="0" w:before="0" w:beforeAutospacing="0" w:lineRule="auto"/>
+        <w:ind w:left="1440" w:hanging="360"/>
+        <w:rPr>
+          <w:b w:val="1"/>
+        </w:rPr>
+      </w:pPr>
+      <w:r>
+        <w:rPr>
+          <w:rFonts w:ascii="Roboto Mono" w:cs="Roboto Mono" w:eastAsia="Roboto Mono" w:hAnsi="Roboto Mono"/>
+          <w:b w:val="1"/>
+          <w:color w:val="188038"/>
+          <w:rtl w:val="0"/>
+        </w:rPr>
+        <w:t xml:space="preserve">uniq -i archivo.txt</w:t>
+      </w:r>
+      <w:r>
+        <w:rPr>
+          <w:rFonts w:ascii="Arial Unicode MS" w:cs="Arial Unicode MS" w:eastAsia="Arial Unicode MS" w:hAnsi="Arial Unicode MS"/>
+          <w:b w:val="1"/>
+          <w:rtl w:val="0"/>
+        </w:rPr>
+        <w:t xml:space="preserve"> → Ignora diferencias entre mayúsculas y minúsculas.</w:t>
+      </w:r>
+    </w:p>
+    <w:p>
+      <w:pPr>
+        <w:numPr>
+          <w:ilvl w:val="1"/>
+          <w:numId w:val="12"/>
+        </w:numPr>
+        <w:spacing w:after="240" w:before="0" w:beforeAutospacing="0" w:lineRule="auto"/>
+        <w:ind w:left="1440" w:hanging="360"/>
+        <w:rPr>
+          <w:b w:val="1"/>
+        </w:rPr>
+      </w:pPr>
+      <w:r>
+        <w:rPr>
+          <w:rFonts w:ascii="Roboto Mono" w:cs="Roboto Mono" w:eastAsia="Roboto Mono" w:hAnsi="Roboto Mono"/>
+          <w:b w:val="1"/>
+          <w:color w:val="188038"/>
+          <w:rtl w:val="0"/>
+        </w:rPr>
+        <w:t xml:space="preserve">uniq -c archivo.txt</w:t>
+      </w:r>
+      <w:r>
+        <w:rPr>
+          <w:rFonts w:ascii="Arial Unicode MS" w:cs="Arial Unicode MS" w:eastAsia="Arial Unicode MS" w:hAnsi="Arial Unicode MS"/>
+          <w:b w:val="1"/>
+          <w:rtl w:val="0"/>
+        </w:rPr>
+        <w:t xml:space="preserve"> → Cuenta cuántas veces se repite cada línea.</w:t>
+      </w:r>
+    </w:p>
+    <w:p>
+      <w:pPr>
+        <w:spacing w:after="240" w:before="240" w:lineRule="auto"/>
+        <w:rPr>
+          <w:b w:val="1"/>
+        </w:rPr>
+      </w:pPr>
+      <w:r>
+        <w:rPr>
+          <w:rtl w:val="0"/>
+        </w:rPr>
       </w:r>
     </w:p>
     <w:p>
@@ -9072,8 +9494,8 @@
         <w:spacing w:before="280" w:lineRule="auto"/>
         <w:rPr/>
       </w:pPr>
-      <w:bookmarkStart w:colFirst="0" w:colLast="0" w:name="_szcsledr2e29" w:id="42"/>
-      <w:bookmarkEnd w:id="42"/>
+      <w:bookmarkStart w:colFirst="0" w:colLast="0" w:name="_szcsledr2e29" w:id="44"/>
+      <w:bookmarkEnd w:id="44"/>
       <w:r>
         <w:rPr>
           <w:rtl w:val="0"/>
@@ -10362,8 +10784,8 @@
   <w:abstractNum w:abstractNumId="12">
     <w:lvl w:ilvl="0">
       <w:start w:val="1"/>
-      <w:numFmt w:val="decimal"/>
-      <w:lvlText w:val="%1."/>
+      <w:numFmt w:val="bullet"/>
+      <w:lvlText w:val="●"/>
       <w:lvlJc w:val="left"/>
       <w:pPr>
         <w:ind w:left="720" w:hanging="360"/>
@@ -10386,8 +10808,8 @@
     </w:lvl>
     <w:lvl w:ilvl="2">
       <w:start w:val="1"/>
-      <w:numFmt w:val="lowerRoman"/>
-      <w:lvlText w:val="%3."/>
+      <w:numFmt w:val="bullet"/>
+      <w:lvlText w:val="■"/>
       <w:lvlJc w:val="left"/>
       <w:pPr>
         <w:ind w:left="2160" w:hanging="360"/>
@@ -10398,8 +10820,8 @@
     </w:lvl>
     <w:lvl w:ilvl="3">
       <w:start w:val="1"/>
-      <w:numFmt w:val="decimal"/>
-      <w:lvlText w:val="%4."/>
+      <w:numFmt w:val="bullet"/>
+      <w:lvlText w:val="●"/>
       <w:lvlJc w:val="left"/>
       <w:pPr>
         <w:ind w:left="2880" w:hanging="360"/>
@@ -10410,8 +10832,8 @@
     </w:lvl>
     <w:lvl w:ilvl="4">
       <w:start w:val="1"/>
-      <w:numFmt w:val="lowerLetter"/>
-      <w:lvlText w:val="%5."/>
+      <w:numFmt w:val="bullet"/>
+      <w:lvlText w:val="○"/>
       <w:lvlJc w:val="left"/>
       <w:pPr>
         <w:ind w:left="3600" w:hanging="360"/>
@@ -10422,8 +10844,8 @@
     </w:lvl>
     <w:lvl w:ilvl="5">
       <w:start w:val="1"/>
-      <w:numFmt w:val="lowerRoman"/>
-      <w:lvlText w:val="%6."/>
+      <w:numFmt w:val="bullet"/>
+      <w:lvlText w:val="■"/>
       <w:lvlJc w:val="left"/>
       <w:pPr>
         <w:ind w:left="4320" w:hanging="360"/>
@@ -10434,8 +10856,8 @@
     </w:lvl>
     <w:lvl w:ilvl="6">
       <w:start w:val="1"/>
-      <w:numFmt w:val="decimal"/>
-      <w:lvlText w:val="%7."/>
+      <w:numFmt w:val="bullet"/>
+      <w:lvlText w:val="●"/>
       <w:lvlJc w:val="left"/>
       <w:pPr>
         <w:ind w:left="5040" w:hanging="360"/>
@@ -10446,8 +10868,8 @@
     </w:lvl>
     <w:lvl w:ilvl="7">
       <w:start w:val="1"/>
-      <w:numFmt w:val="lowerLetter"/>
-      <w:lvlText w:val="%8."/>
+      <w:numFmt w:val="bullet"/>
+      <w:lvlText w:val="○"/>
       <w:lvlJc w:val="left"/>
       <w:pPr>
         <w:ind w:left="5760" w:hanging="360"/>
@@ -10458,8 +10880,8 @@
     </w:lvl>
     <w:lvl w:ilvl="8">
       <w:start w:val="1"/>
-      <w:numFmt w:val="lowerRoman"/>
-      <w:lvlText w:val="%9."/>
+      <w:numFmt w:val="bullet"/>
+      <w:lvlText w:val="■"/>
       <w:lvlJc w:val="left"/>
       <w:pPr>
         <w:ind w:left="6480" w:hanging="360"/>
@@ -10582,8 +11004,8 @@
   <w:abstractNum w:abstractNumId="14">
     <w:lvl w:ilvl="0">
       <w:start w:val="1"/>
-      <w:numFmt w:val="bullet"/>
-      <w:lvlText w:val="●"/>
+      <w:numFmt w:val="decimal"/>
+      <w:lvlText w:val="%1."/>
       <w:lvlJc w:val="left"/>
       <w:pPr>
         <w:ind w:left="720" w:hanging="360"/>
@@ -10606,8 +11028,8 @@
     </w:lvl>
     <w:lvl w:ilvl="2">
       <w:start w:val="1"/>
-      <w:numFmt w:val="bullet"/>
-      <w:lvlText w:val="■"/>
+      <w:numFmt w:val="lowerRoman"/>
+      <w:lvlText w:val="%3."/>
       <w:lvlJc w:val="left"/>
       <w:pPr>
         <w:ind w:left="2160" w:hanging="360"/>
@@ -10618,8 +11040,8 @@
     </w:lvl>
     <w:lvl w:ilvl="3">
       <w:start w:val="1"/>
-      <w:numFmt w:val="bullet"/>
-      <w:lvlText w:val="●"/>
+      <w:numFmt w:val="decimal"/>
+      <w:lvlText w:val="%4."/>
       <w:lvlJc w:val="left"/>
       <w:pPr>
         <w:ind w:left="2880" w:hanging="360"/>
@@ -10630,8 +11052,8 @@
     </w:lvl>
     <w:lvl w:ilvl="4">
       <w:start w:val="1"/>
-      <w:numFmt w:val="bullet"/>
-      <w:lvlText w:val="○"/>
+      <w:numFmt w:val="lowerLetter"/>
+      <w:lvlText w:val="%5."/>
       <w:lvlJc w:val="left"/>
       <w:pPr>
         <w:ind w:left="3600" w:hanging="360"/>
@@ -10642,8 +11064,8 @@
     </w:lvl>
     <w:lvl w:ilvl="5">
       <w:start w:val="1"/>
-      <w:numFmt w:val="bullet"/>
-      <w:lvlText w:val="■"/>
+      <w:numFmt w:val="lowerRoman"/>
+      <w:lvlText w:val="%6."/>
       <w:lvlJc w:val="left"/>
       <w:pPr>
         <w:ind w:left="4320" w:hanging="360"/>
@@ -10654,8 +11076,8 @@
     </w:lvl>
     <w:lvl w:ilvl="6">
       <w:start w:val="1"/>
-      <w:numFmt w:val="bullet"/>
-      <w:lvlText w:val="●"/>
+      <w:numFmt w:val="decimal"/>
+      <w:lvlText w:val="%7."/>
       <w:lvlJc w:val="left"/>
       <w:pPr>
         <w:ind w:left="5040" w:hanging="360"/>
@@ -10666,8 +11088,8 @@
     </w:lvl>
     <w:lvl w:ilvl="7">
       <w:start w:val="1"/>
-      <w:numFmt w:val="bullet"/>
-      <w:lvlText w:val="○"/>
+      <w:numFmt w:val="lowerLetter"/>
+      <w:lvlText w:val="%8."/>
       <w:lvlJc w:val="left"/>
       <w:pPr>
         <w:ind w:left="5760" w:hanging="360"/>
@@ -10678,8 +11100,8 @@
     </w:lvl>
     <w:lvl w:ilvl="8">
       <w:start w:val="1"/>
-      <w:numFmt w:val="bullet"/>
-      <w:lvlText w:val="■"/>
+      <w:numFmt w:val="lowerRoman"/>
+      <w:lvlText w:val="%9."/>
       <w:lvlJc w:val="left"/>
       <w:pPr>
         <w:ind w:left="6480" w:hanging="360"/>
@@ -11352,8 +11774,8 @@
   <w:abstractNum w:abstractNumId="21">
     <w:lvl w:ilvl="0">
       <w:start w:val="1"/>
-      <w:numFmt w:val="decimal"/>
-      <w:lvlText w:val="%1."/>
+      <w:numFmt w:val="bullet"/>
+      <w:lvlText w:val="●"/>
       <w:lvlJc w:val="left"/>
       <w:pPr>
         <w:ind w:left="720" w:hanging="360"/>
@@ -11376,8 +11798,8 @@
     </w:lvl>
     <w:lvl w:ilvl="2">
       <w:start w:val="1"/>
-      <w:numFmt w:val="lowerRoman"/>
-      <w:lvlText w:val="%3."/>
+      <w:numFmt w:val="bullet"/>
+      <w:lvlText w:val="■"/>
       <w:lvlJc w:val="left"/>
       <w:pPr>
         <w:ind w:left="2160" w:hanging="360"/>
@@ -11388,8 +11810,8 @@
     </w:lvl>
     <w:lvl w:ilvl="3">
       <w:start w:val="1"/>
-      <w:numFmt w:val="decimal"/>
-      <w:lvlText w:val="%4."/>
+      <w:numFmt w:val="bullet"/>
+      <w:lvlText w:val="●"/>
       <w:lvlJc w:val="left"/>
       <w:pPr>
         <w:ind w:left="2880" w:hanging="360"/>
@@ -11400,8 +11822,8 @@
     </w:lvl>
     <w:lvl w:ilvl="4">
       <w:start w:val="1"/>
-      <w:numFmt w:val="lowerLetter"/>
-      <w:lvlText w:val="%5."/>
+      <w:numFmt w:val="bullet"/>
+      <w:lvlText w:val="○"/>
       <w:lvlJc w:val="left"/>
       <w:pPr>
         <w:ind w:left="3600" w:hanging="360"/>
@@ -11412,8 +11834,8 @@
     </w:lvl>
     <w:lvl w:ilvl="5">
       <w:start w:val="1"/>
-      <w:numFmt w:val="lowerRoman"/>
-      <w:lvlText w:val="%6."/>
+      <w:numFmt w:val="bullet"/>
+      <w:lvlText w:val="■"/>
       <w:lvlJc w:val="left"/>
       <w:pPr>
         <w:ind w:left="4320" w:hanging="360"/>
@@ -11424,8 +11846,8 @@
     </w:lvl>
     <w:lvl w:ilvl="6">
       <w:start w:val="1"/>
-      <w:numFmt w:val="decimal"/>
-      <w:lvlText w:val="%7."/>
+      <w:numFmt w:val="bullet"/>
+      <w:lvlText w:val="●"/>
       <w:lvlJc w:val="left"/>
       <w:pPr>
         <w:ind w:left="5040" w:hanging="360"/>
@@ -11436,8 +11858,8 @@
     </w:lvl>
     <w:lvl w:ilvl="7">
       <w:start w:val="1"/>
-      <w:numFmt w:val="lowerLetter"/>
-      <w:lvlText w:val="%8."/>
+      <w:numFmt w:val="bullet"/>
+      <w:lvlText w:val="○"/>
       <w:lvlJc w:val="left"/>
       <w:pPr>
         <w:ind w:left="5760" w:hanging="360"/>
@@ -11448,8 +11870,8 @@
     </w:lvl>
     <w:lvl w:ilvl="8">
       <w:start w:val="1"/>
-      <w:numFmt w:val="lowerRoman"/>
-      <w:lvlText w:val="%9."/>
+      <w:numFmt w:val="bullet"/>
+      <w:lvlText w:val="■"/>
       <w:lvlJc w:val="left"/>
       <w:pPr>
         <w:ind w:left="6480" w:hanging="360"/>
@@ -11572,8 +11994,8 @@
   <w:abstractNum w:abstractNumId="23">
     <w:lvl w:ilvl="0">
       <w:start w:val="1"/>
-      <w:numFmt w:val="bullet"/>
-      <w:lvlText w:val="●"/>
+      <w:numFmt w:val="decimal"/>
+      <w:lvlText w:val="%1."/>
       <w:lvlJc w:val="left"/>
       <w:pPr>
         <w:ind w:left="720" w:hanging="360"/>
@@ -11596,8 +12018,8 @@
     </w:lvl>
     <w:lvl w:ilvl="2">
       <w:start w:val="1"/>
-      <w:numFmt w:val="bullet"/>
-      <w:lvlText w:val="■"/>
+      <w:numFmt w:val="lowerRoman"/>
+      <w:lvlText w:val="%3."/>
       <w:lvlJc w:val="left"/>
       <w:pPr>
         <w:ind w:left="2160" w:hanging="360"/>
@@ -11608,8 +12030,8 @@
     </w:lvl>
     <w:lvl w:ilvl="3">
       <w:start w:val="1"/>
-      <w:numFmt w:val="bullet"/>
-      <w:lvlText w:val="●"/>
+      <w:numFmt w:val="decimal"/>
+      <w:lvlText w:val="%4."/>
       <w:lvlJc w:val="left"/>
       <w:pPr>
         <w:ind w:left="2880" w:hanging="360"/>
@@ -11620,8 +12042,8 @@
     </w:lvl>
     <w:lvl w:ilvl="4">
       <w:start w:val="1"/>
-      <w:numFmt w:val="bullet"/>
-      <w:lvlText w:val="○"/>
+      <w:numFmt w:val="lowerLetter"/>
+      <w:lvlText w:val="%5."/>
       <w:lvlJc w:val="left"/>
       <w:pPr>
         <w:ind w:left="3600" w:hanging="360"/>
@@ -11632,8 +12054,8 @@
     </w:lvl>
     <w:lvl w:ilvl="5">
       <w:start w:val="1"/>
-      <w:numFmt w:val="bullet"/>
-      <w:lvlText w:val="■"/>
+      <w:numFmt w:val="lowerRoman"/>
+      <w:lvlText w:val="%6."/>
       <w:lvlJc w:val="left"/>
       <w:pPr>
         <w:ind w:left="4320" w:hanging="360"/>
@@ -11644,8 +12066,8 @@
     </w:lvl>
     <w:lvl w:ilvl="6">
       <w:start w:val="1"/>
-      <w:numFmt w:val="bullet"/>
-      <w:lvlText w:val="●"/>
+      <w:numFmt w:val="decimal"/>
+      <w:lvlText w:val="%7."/>
       <w:lvlJc w:val="left"/>
       <w:pPr>
         <w:ind w:left="5040" w:hanging="360"/>
@@ -11656,8 +12078,8 @@
     </w:lvl>
     <w:lvl w:ilvl="7">
       <w:start w:val="1"/>
-      <w:numFmt w:val="bullet"/>
-      <w:lvlText w:val="○"/>
+      <w:numFmt w:val="lowerLetter"/>
+      <w:lvlText w:val="%8."/>
       <w:lvlJc w:val="left"/>
       <w:pPr>
         <w:ind w:left="5760" w:hanging="360"/>
@@ -11668,8 +12090,8 @@
     </w:lvl>
     <w:lvl w:ilvl="8">
       <w:start w:val="1"/>
-      <w:numFmt w:val="bullet"/>
-      <w:lvlText w:val="■"/>
+      <w:numFmt w:val="lowerRoman"/>
+      <w:lvlText w:val="%9."/>
       <w:lvlJc w:val="left"/>
       <w:pPr>
         <w:ind w:left="6480" w:hanging="360"/>
@@ -11680,6 +12102,226 @@
     </w:lvl>
   </w:abstractNum>
   <w:abstractNum w:abstractNumId="24">
+    <w:lvl w:ilvl="0">
+      <w:start w:val="1"/>
+      <w:numFmt w:val="bullet"/>
+      <w:lvlText w:val="●"/>
+      <w:lvlJc w:val="left"/>
+      <w:pPr>
+        <w:ind w:left="720" w:hanging="360"/>
+      </w:pPr>
+      <w:rPr>
+        <w:u w:val="none"/>
+      </w:rPr>
+    </w:lvl>
+    <w:lvl w:ilvl="1">
+      <w:start w:val="1"/>
+      <w:numFmt w:val="bullet"/>
+      <w:lvlText w:val="○"/>
+      <w:lvlJc w:val="left"/>
+      <w:pPr>
+        <w:ind w:left="1440" w:hanging="360"/>
+      </w:pPr>
+      <w:rPr>
+        <w:u w:val="none"/>
+      </w:rPr>
+    </w:lvl>
+    <w:lvl w:ilvl="2">
+      <w:start w:val="1"/>
+      <w:numFmt w:val="bullet"/>
+      <w:lvlText w:val="■"/>
+      <w:lvlJc w:val="left"/>
+      <w:pPr>
+        <w:ind w:left="2160" w:hanging="360"/>
+      </w:pPr>
+      <w:rPr>
+        <w:u w:val="none"/>
+      </w:rPr>
+    </w:lvl>
+    <w:lvl w:ilvl="3">
+      <w:start w:val="1"/>
+      <w:numFmt w:val="bullet"/>
+      <w:lvlText w:val="●"/>
+      <w:lvlJc w:val="left"/>
+      <w:pPr>
+        <w:ind w:left="2880" w:hanging="360"/>
+      </w:pPr>
+      <w:rPr>
+        <w:u w:val="none"/>
+      </w:rPr>
+    </w:lvl>
+    <w:lvl w:ilvl="4">
+      <w:start w:val="1"/>
+      <w:numFmt w:val="bullet"/>
+      <w:lvlText w:val="○"/>
+      <w:lvlJc w:val="left"/>
+      <w:pPr>
+        <w:ind w:left="3600" w:hanging="360"/>
+      </w:pPr>
+      <w:rPr>
+        <w:u w:val="none"/>
+      </w:rPr>
+    </w:lvl>
+    <w:lvl w:ilvl="5">
+      <w:start w:val="1"/>
+      <w:numFmt w:val="bullet"/>
+      <w:lvlText w:val="■"/>
+      <w:lvlJc w:val="left"/>
+      <w:pPr>
+        <w:ind w:left="4320" w:hanging="360"/>
+      </w:pPr>
+      <w:rPr>
+        <w:u w:val="none"/>
+      </w:rPr>
+    </w:lvl>
+    <w:lvl w:ilvl="6">
+      <w:start w:val="1"/>
+      <w:numFmt w:val="bullet"/>
+      <w:lvlText w:val="●"/>
+      <w:lvlJc w:val="left"/>
+      <w:pPr>
+        <w:ind w:left="5040" w:hanging="360"/>
+      </w:pPr>
+      <w:rPr>
+        <w:u w:val="none"/>
+      </w:rPr>
+    </w:lvl>
+    <w:lvl w:ilvl="7">
+      <w:start w:val="1"/>
+      <w:numFmt w:val="bullet"/>
+      <w:lvlText w:val="○"/>
+      <w:lvlJc w:val="left"/>
+      <w:pPr>
+        <w:ind w:left="5760" w:hanging="360"/>
+      </w:pPr>
+      <w:rPr>
+        <w:u w:val="none"/>
+      </w:rPr>
+    </w:lvl>
+    <w:lvl w:ilvl="8">
+      <w:start w:val="1"/>
+      <w:numFmt w:val="bullet"/>
+      <w:lvlText w:val="■"/>
+      <w:lvlJc w:val="left"/>
+      <w:pPr>
+        <w:ind w:left="6480" w:hanging="360"/>
+      </w:pPr>
+      <w:rPr>
+        <w:u w:val="none"/>
+      </w:rPr>
+    </w:lvl>
+  </w:abstractNum>
+  <w:abstractNum w:abstractNumId="25">
+    <w:lvl w:ilvl="0">
+      <w:start w:val="1"/>
+      <w:numFmt w:val="bullet"/>
+      <w:lvlText w:val="●"/>
+      <w:lvlJc w:val="left"/>
+      <w:pPr>
+        <w:ind w:left="720" w:hanging="360"/>
+      </w:pPr>
+      <w:rPr>
+        <w:u w:val="none"/>
+      </w:rPr>
+    </w:lvl>
+    <w:lvl w:ilvl="1">
+      <w:start w:val="1"/>
+      <w:numFmt w:val="bullet"/>
+      <w:lvlText w:val="○"/>
+      <w:lvlJc w:val="left"/>
+      <w:pPr>
+        <w:ind w:left="1440" w:hanging="360"/>
+      </w:pPr>
+      <w:rPr>
+        <w:u w:val="none"/>
+      </w:rPr>
+    </w:lvl>
+    <w:lvl w:ilvl="2">
+      <w:start w:val="1"/>
+      <w:numFmt w:val="bullet"/>
+      <w:lvlText w:val="■"/>
+      <w:lvlJc w:val="left"/>
+      <w:pPr>
+        <w:ind w:left="2160" w:hanging="360"/>
+      </w:pPr>
+      <w:rPr>
+        <w:u w:val="none"/>
+      </w:rPr>
+    </w:lvl>
+    <w:lvl w:ilvl="3">
+      <w:start w:val="1"/>
+      <w:numFmt w:val="bullet"/>
+      <w:lvlText w:val="●"/>
+      <w:lvlJc w:val="left"/>
+      <w:pPr>
+        <w:ind w:left="2880" w:hanging="360"/>
+      </w:pPr>
+      <w:rPr>
+        <w:u w:val="none"/>
+      </w:rPr>
+    </w:lvl>
+    <w:lvl w:ilvl="4">
+      <w:start w:val="1"/>
+      <w:numFmt w:val="bullet"/>
+      <w:lvlText w:val="○"/>
+      <w:lvlJc w:val="left"/>
+      <w:pPr>
+        <w:ind w:left="3600" w:hanging="360"/>
+      </w:pPr>
+      <w:rPr>
+        <w:u w:val="none"/>
+      </w:rPr>
+    </w:lvl>
+    <w:lvl w:ilvl="5">
+      <w:start w:val="1"/>
+      <w:numFmt w:val="bullet"/>
+      <w:lvlText w:val="■"/>
+      <w:lvlJc w:val="left"/>
+      <w:pPr>
+        <w:ind w:left="4320" w:hanging="360"/>
+      </w:pPr>
+      <w:rPr>
+        <w:u w:val="none"/>
+      </w:rPr>
+    </w:lvl>
+    <w:lvl w:ilvl="6">
+      <w:start w:val="1"/>
+      <w:numFmt w:val="bullet"/>
+      <w:lvlText w:val="●"/>
+      <w:lvlJc w:val="left"/>
+      <w:pPr>
+        <w:ind w:left="5040" w:hanging="360"/>
+      </w:pPr>
+      <w:rPr>
+        <w:u w:val="none"/>
+      </w:rPr>
+    </w:lvl>
+    <w:lvl w:ilvl="7">
+      <w:start w:val="1"/>
+      <w:numFmt w:val="bullet"/>
+      <w:lvlText w:val="○"/>
+      <w:lvlJc w:val="left"/>
+      <w:pPr>
+        <w:ind w:left="5760" w:hanging="360"/>
+      </w:pPr>
+      <w:rPr>
+        <w:u w:val="none"/>
+      </w:rPr>
+    </w:lvl>
+    <w:lvl w:ilvl="8">
+      <w:start w:val="1"/>
+      <w:numFmt w:val="bullet"/>
+      <w:lvlText w:val="■"/>
+      <w:lvlJc w:val="left"/>
+      <w:pPr>
+        <w:ind w:left="6480" w:hanging="360"/>
+      </w:pPr>
+      <w:rPr>
+        <w:u w:val="none"/>
+      </w:rPr>
+    </w:lvl>
+  </w:abstractNum>
+  <w:abstractNum w:abstractNumId="26">
     <w:lvl w:ilvl="0">
       <w:start w:val="1"/>
       <w:numFmt w:val="bullet"/>
@@ -11860,6 +12502,12 @@
   </w:num>
   <w:num w:numId="24">
     <w:abstractNumId w:val="24"/>
+  </w:num>
+  <w:num w:numId="25">
+    <w:abstractNumId w:val="25"/>
+  </w:num>
+  <w:num w:numId="26">
+    <w:abstractNumId w:val="26"/>
   </w:num>
 </w:numbering>
 </file>

</xml_diff>